<commit_message>
Alteração no Diagrama de Caso de Uso
</commit_message>
<xml_diff>
--- a/Documentação.docx
+++ b/Documentação.docx
@@ -2509,8 +2509,29 @@
         <w:t xml:space="preserve"> – Acesso em 21/04/2025</w:t>
       </w:r>
     </w:p>
+    <w:p>
+      <w:pPr>
+        <w:spacing w:after="0" w:line="360" w:lineRule="auto"/>
+        <w:ind w:firstLine="709"/>
+        <w:jc w:val="both"/>
+      </w:pPr>
+      <w:hyperlink r:id="rId13" w:history="1">
+        <w:r>
+          <w:rPr>
+            <w:rStyle w:val="Hyperlink"/>
+          </w:rPr>
+          <w:t>Da prescrição à administração: o caminho seguro do medicamento até o paciente  - Hospital Badim</w:t>
+        </w:r>
+      </w:hyperlink>
+      <w:r>
+        <w:t xml:space="preserve"> – Acesso em 22/04/</w:t>
+      </w:r>
+      <w:r>
+        <w:t>2025</w:t>
+      </w:r>
+    </w:p>
     <w:sectPr>
-      <w:footerReference w:type="default" r:id="rId13"/>
+      <w:footerReference w:type="default" r:id="rId14"/>
       <w:pgSz w:w="11906" w:h="16838" w:code="9"/>
       <w:pgMar w:top="1701" w:right="1134" w:bottom="1134" w:left="1701" w:header="709" w:footer="567" w:gutter="0"/>
       <w:cols w:space="708"/>
@@ -3216,6 +3237,7 @@
   <w:style w:type="character" w:default="1" w:styleId="Fontepargpadro">
     <w:name w:val="Default Paragraph Font"/>
     <w:uiPriority w:val="1"/>
+    <w:semiHidden/>
     <w:unhideWhenUsed/>
   </w:style>
   <w:style w:type="table" w:default="1" w:styleId="Tabelanormal">

</xml_diff>

<commit_message>
Alteração no Diagrama de Classes e inserção de Anexo de Ficha de Anamnese
</commit_message>
<xml_diff>
--- a/Documentação.docx
+++ b/Documentação.docx
@@ -115,7 +115,7 @@
           <w:r>
             <w:fldChar w:fldCharType="separate"/>
           </w:r>
-          <w:hyperlink w:anchor="_Toc196752866" w:history="1">
+          <w:hyperlink w:anchor="_Toc196819772" w:history="1">
             <w:r>
               <w:rPr>
                 <w:rStyle w:val="Hyperlink"/>
@@ -157,7 +157,7 @@
                 <w:noProof/>
                 <w:webHidden/>
               </w:rPr>
-              <w:instrText xml:space="preserve"> PAGEREF _Toc196752866 \h </w:instrText>
+              <w:instrText xml:space="preserve"> PAGEREF _Toc196819772 \h </w:instrText>
             </w:r>
             <w:r>
               <w:rPr>
@@ -201,7 +201,7 @@
               <w:lang w:eastAsia="pt-BR"/>
             </w:rPr>
           </w:pPr>
-          <w:hyperlink w:anchor="_Toc196752867" w:history="1">
+          <w:hyperlink w:anchor="_Toc196819773" w:history="1">
             <w:r>
               <w:rPr>
                 <w:rStyle w:val="Hyperlink"/>
@@ -243,7 +243,7 @@
                 <w:noProof/>
                 <w:webHidden/>
               </w:rPr>
-              <w:instrText xml:space="preserve"> PAGEREF _Toc196752867 \h </w:instrText>
+              <w:instrText xml:space="preserve"> PAGEREF _Toc196819773 \h </w:instrText>
             </w:r>
             <w:r>
               <w:rPr>
@@ -287,7 +287,7 @@
               <w:lang w:eastAsia="pt-BR"/>
             </w:rPr>
           </w:pPr>
-          <w:hyperlink w:anchor="_Toc196752868" w:history="1">
+          <w:hyperlink w:anchor="_Toc196819774" w:history="1">
             <w:r>
               <w:rPr>
                 <w:rStyle w:val="Hyperlink"/>
@@ -329,7 +329,7 @@
                 <w:noProof/>
                 <w:webHidden/>
               </w:rPr>
-              <w:instrText xml:space="preserve"> PAGEREF _Toc196752868 \h </w:instrText>
+              <w:instrText xml:space="preserve"> PAGEREF _Toc196819774 \h </w:instrText>
             </w:r>
             <w:r>
               <w:rPr>
@@ -373,7 +373,7 @@
               <w:lang w:eastAsia="pt-BR"/>
             </w:rPr>
           </w:pPr>
-          <w:hyperlink w:anchor="_Toc196752869" w:history="1">
+          <w:hyperlink w:anchor="_Toc196819775" w:history="1">
             <w:r>
               <w:rPr>
                 <w:rStyle w:val="Hyperlink"/>
@@ -415,7 +415,7 @@
                 <w:noProof/>
                 <w:webHidden/>
               </w:rPr>
-              <w:instrText xml:space="preserve"> PAGEREF _Toc196752869 \h </w:instrText>
+              <w:instrText xml:space="preserve"> PAGEREF _Toc196819775 \h </w:instrText>
             </w:r>
             <w:r>
               <w:rPr>
@@ -459,7 +459,7 @@
               <w:lang w:eastAsia="pt-BR"/>
             </w:rPr>
           </w:pPr>
-          <w:hyperlink w:anchor="_Toc196752870" w:history="1">
+          <w:hyperlink w:anchor="_Toc196819776" w:history="1">
             <w:r>
               <w:rPr>
                 <w:rStyle w:val="Hyperlink"/>
@@ -501,7 +501,7 @@
                 <w:noProof/>
                 <w:webHidden/>
               </w:rPr>
-              <w:instrText xml:space="preserve"> PAGEREF _Toc196752870 \h </w:instrText>
+              <w:instrText xml:space="preserve"> PAGEREF _Toc196819776 \h </w:instrText>
             </w:r>
             <w:r>
               <w:rPr>
@@ -545,7 +545,7 @@
               <w:lang w:eastAsia="pt-BR"/>
             </w:rPr>
           </w:pPr>
-          <w:hyperlink w:anchor="_Toc196752871" w:history="1">
+          <w:hyperlink w:anchor="_Toc196819777" w:history="1">
             <w:r>
               <w:rPr>
                 <w:rStyle w:val="Hyperlink"/>
@@ -587,7 +587,7 @@
                 <w:noProof/>
                 <w:webHidden/>
               </w:rPr>
-              <w:instrText xml:space="preserve"> PAGEREF _Toc196752871 \h </w:instrText>
+              <w:instrText xml:space="preserve"> PAGEREF _Toc196819777 \h </w:instrText>
             </w:r>
             <w:r>
               <w:rPr>
@@ -630,7 +630,7 @@
               <w:lang w:eastAsia="pt-BR"/>
             </w:rPr>
           </w:pPr>
-          <w:hyperlink w:anchor="_Toc196752872" w:history="1">
+          <w:hyperlink w:anchor="_Toc196819778" w:history="1">
             <w:r>
               <w:rPr>
                 <w:rStyle w:val="Hyperlink"/>
@@ -657,7 +657,7 @@
                 <w:noProof/>
                 <w:webHidden/>
               </w:rPr>
-              <w:instrText xml:space="preserve"> PAGEREF _Toc196752872 \h </w:instrText>
+              <w:instrText xml:space="preserve"> PAGEREF _Toc196819778 \h </w:instrText>
             </w:r>
             <w:r>
               <w:rPr>
@@ -700,7 +700,7 @@
               <w:lang w:eastAsia="pt-BR"/>
             </w:rPr>
           </w:pPr>
-          <w:hyperlink w:anchor="_Toc196752873" w:history="1">
+          <w:hyperlink w:anchor="_Toc196819779" w:history="1">
             <w:r>
               <w:rPr>
                 <w:rStyle w:val="Hyperlink"/>
@@ -727,7 +727,7 @@
                 <w:noProof/>
                 <w:webHidden/>
               </w:rPr>
-              <w:instrText xml:space="preserve"> PAGEREF _Toc196752873 \h </w:instrText>
+              <w:instrText xml:space="preserve"> PAGEREF _Toc196819779 \h </w:instrText>
             </w:r>
             <w:r>
               <w:rPr>
@@ -748,6 +748,76 @@
                 <w:webHidden/>
               </w:rPr>
               <w:t>14</w:t>
+            </w:r>
+            <w:r>
+              <w:rPr>
+                <w:noProof/>
+                <w:webHidden/>
+              </w:rPr>
+              <w:fldChar w:fldCharType="end"/>
+            </w:r>
+          </w:hyperlink>
+        </w:p>
+        <w:p>
+          <w:pPr>
+            <w:pStyle w:val="Sumrio2"/>
+            <w:tabs>
+              <w:tab w:val="right" w:leader="dot" w:pos="9061"/>
+            </w:tabs>
+            <w:rPr>
+              <w:rFonts w:asciiTheme="minorHAnsi" w:eastAsiaTheme="minorEastAsia" w:hAnsiTheme="minorHAnsi"/>
+              <w:noProof/>
+              <w:lang w:eastAsia="pt-BR"/>
+            </w:rPr>
+          </w:pPr>
+          <w:hyperlink w:anchor="_Toc196819780" w:history="1">
+            <w:r>
+              <w:rPr>
+                <w:rStyle w:val="Hyperlink"/>
+                <w:noProof/>
+              </w:rPr>
+              <w:t>ANEXO B – FICHA DE ANAMNESE</w:t>
+            </w:r>
+            <w:r>
+              <w:rPr>
+                <w:noProof/>
+                <w:webHidden/>
+              </w:rPr>
+              <w:tab/>
+            </w:r>
+            <w:r>
+              <w:rPr>
+                <w:noProof/>
+                <w:webHidden/>
+              </w:rPr>
+              <w:fldChar w:fldCharType="begin"/>
+            </w:r>
+            <w:r>
+              <w:rPr>
+                <w:noProof/>
+                <w:webHidden/>
+              </w:rPr>
+              <w:instrText xml:space="preserve"> PAGEREF _Toc196819780 \h </w:instrText>
+            </w:r>
+            <w:r>
+              <w:rPr>
+                <w:noProof/>
+                <w:webHidden/>
+              </w:rPr>
+            </w:r>
+            <w:r>
+              <w:rPr>
+                <w:noProof/>
+                <w:webHidden/>
+              </w:rPr>
+              <w:fldChar w:fldCharType="separate"/>
+            </w:r>
+            <w:r>
+              <w:rPr>
+                <w:noProof/>
+                <w:webHidden/>
+              </w:rPr>
+              <w:t>15</w:t>
             </w:r>
             <w:r>
               <w:rPr>
@@ -809,7 +879,7 @@
           <w:numId w:val="1"/>
         </w:numPr>
       </w:pPr>
-      <w:bookmarkStart w:id="0" w:name="_Toc196752866"/>
+      <w:bookmarkStart w:id="0" w:name="_Toc196819772"/>
       <w:r>
         <w:lastRenderedPageBreak/>
         <w:t>INTRODUÇÃO</w:t>
@@ -3533,7 +3603,7 @@
           <w:numId w:val="1"/>
         </w:numPr>
       </w:pPr>
-      <w:bookmarkStart w:id="1" w:name="_Toc196752867"/>
+      <w:bookmarkStart w:id="1" w:name="_Toc196819773"/>
       <w:r>
         <w:t>ANÁLISE E REQUISITOS</w:t>
       </w:r>
@@ -6560,7 +6630,7 @@
           <w:numId w:val="1"/>
         </w:numPr>
       </w:pPr>
-      <w:bookmarkStart w:id="2" w:name="_Toc196752868"/>
+      <w:bookmarkStart w:id="2" w:name="_Toc196819774"/>
       <w:r>
         <w:t>MODELAGEM E ARQUITETURA</w:t>
       </w:r>
@@ -9284,7 +9354,7 @@
           <w:numId w:val="1"/>
         </w:numPr>
       </w:pPr>
-      <w:bookmarkStart w:id="3" w:name="_Toc196752869"/>
+      <w:bookmarkStart w:id="3" w:name="_Toc196819775"/>
       <w:r>
         <w:t>IMPLEMENTAÇÃO</w:t>
       </w:r>
@@ -12007,7 +12077,7 @@
           <w:numId w:val="1"/>
         </w:numPr>
       </w:pPr>
-      <w:bookmarkStart w:id="4" w:name="_Toc196752870"/>
+      <w:bookmarkStart w:id="4" w:name="_Toc196819776"/>
       <w:r>
         <w:t>PLANO DE TESTES</w:t>
       </w:r>
@@ -14730,7 +14800,7 @@
           <w:numId w:val="1"/>
         </w:numPr>
       </w:pPr>
-      <w:bookmarkStart w:id="5" w:name="_Toc196752871"/>
+      <w:bookmarkStart w:id="5" w:name="_Toc196819777"/>
       <w:r>
         <w:t>CONCLUSÃO</w:t>
       </w:r>
@@ -17449,7 +17519,7 @@
       <w:pPr>
         <w:pStyle w:val="Ttulo2"/>
       </w:pPr>
-      <w:bookmarkStart w:id="6" w:name="_Toc196752872"/>
+      <w:bookmarkStart w:id="6" w:name="_Toc196819778"/>
       <w:r>
         <w:t>REFERÊNCIAS</w:t>
       </w:r>
@@ -17781,7 +17851,7 @@
         <w:ind w:firstLine="709"/>
         <w:jc w:val="both"/>
       </w:pPr>
-      <w:hyperlink r:id="rId19" w:history="1">
+      <w:hyperlink r:id="rId19" w:anchor=":~:text=Nome%20do%20m%C3%A9dico%20(nome%20ou,de%20correspond%C3%AAncia%20do%20m%C3%A9dico)%3B" w:history="1">
         <w:r>
           <w:rPr>
             <w:rStyle w:val="Hyperlink"/>
@@ -17842,6 +17912,24 @@
         <w:ind w:firstLine="709"/>
         <w:jc w:val="both"/>
       </w:pPr>
+      <w:hyperlink r:id="rId22" w:history="1">
+        <w:r>
+          <w:rPr>
+            <w:rStyle w:val="Hyperlink"/>
+          </w:rPr>
+          <w:t>1610266328 (768×1024)</w:t>
+        </w:r>
+      </w:hyperlink>
+      <w:r>
+        <w:t xml:space="preserve"> – Acesso em 29/04/2025 (ficha de Anamnese)</w:t>
+      </w:r>
+    </w:p>
+    <w:p>
+      <w:pPr>
+        <w:spacing w:after="0" w:line="360" w:lineRule="auto"/>
+        <w:ind w:firstLine="709"/>
+        <w:jc w:val="both"/>
+      </w:pPr>
     </w:p>
     <w:p>
       <w:r>
@@ -17853,7 +17941,7 @@
         <w:pStyle w:val="Ttulo2"/>
         <w:jc w:val="center"/>
       </w:pPr>
-      <w:bookmarkStart w:id="7" w:name="_Toc196752873"/>
+      <w:bookmarkStart w:id="7" w:name="_Toc196819779"/>
       <w:r>
         <w:lastRenderedPageBreak/>
         <w:t>ANEXO A – CASO DE USO</w:t>
@@ -17940,7 +18028,7 @@
                     <pic:cNvPicPr/>
                   </pic:nvPicPr>
                   <pic:blipFill>
-                    <a:blip r:embed="rId22" cstate="print">
+                    <a:blip r:embed="rId23" cstate="print">
                       <a:extLst>
                         <a:ext uri="{28A0092B-C50C-407E-A947-70E740481C1C}">
                           <a14:useLocalDpi xmlns:a14="http://schemas.microsoft.com/office/drawing/2010/main" val="0"/>
@@ -17967,8 +18055,140 @@
         </w:drawing>
       </w:r>
     </w:p>
+    <w:p>
+      <w:pPr>
+        <w:rPr>
+          <w:b/>
+          <w:bCs/>
+        </w:rPr>
+      </w:pPr>
+      <w:r>
+        <w:rPr>
+          <w:b/>
+          <w:bCs/>
+        </w:rPr>
+        <w:br w:type="page"/>
+      </w:r>
+    </w:p>
+    <w:p>
+      <w:pPr>
+        <w:pStyle w:val="Ttulo2"/>
+        <w:jc w:val="center"/>
+      </w:pPr>
+      <w:bookmarkStart w:id="8" w:name="_Toc196819780"/>
+      <w:r>
+        <w:lastRenderedPageBreak/>
+        <w:t>ANEXO B</w:t>
+      </w:r>
+      <w:r>
+        <w:t xml:space="preserve"> – FICHA DE ANAMNESE</w:t>
+      </w:r>
+      <w:bookmarkEnd w:id="8"/>
+    </w:p>
+    <w:p>
+      <w:pPr>
+        <w:spacing w:after="0" w:line="360" w:lineRule="auto"/>
+        <w:rPr>
+          <w:b/>
+          <w:bCs/>
+        </w:rPr>
+      </w:pPr>
+    </w:p>
+    <w:p>
+      <w:pPr>
+        <w:spacing w:after="0" w:line="360" w:lineRule="auto"/>
+        <w:jc w:val="center"/>
+        <w:rPr>
+          <w:b/>
+          <w:bCs/>
+        </w:rPr>
+      </w:pPr>
+      <w:r>
+        <w:rPr>
+          <w:b/>
+          <w:bCs/>
+        </w:rPr>
+        <w:t>EXEMPLO DE FICHA DE ANAMNESE PARA APLICAÇÃO ANTES DA CONSULTA</w:t>
+      </w:r>
+    </w:p>
+    <w:p>
+      <w:pPr>
+        <w:spacing w:after="0" w:line="360" w:lineRule="auto"/>
+        <w:jc w:val="center"/>
+        <w:rPr>
+          <w:b/>
+          <w:bCs/>
+        </w:rPr>
+      </w:pPr>
+    </w:p>
+    <w:p>
+      <w:pPr>
+        <w:spacing w:after="0" w:line="360" w:lineRule="auto"/>
+        <w:jc w:val="center"/>
+        <w:rPr>
+          <w:b/>
+          <w:bCs/>
+        </w:rPr>
+      </w:pPr>
+      <w:r>
+        <w:rPr>
+          <w:noProof/>
+        </w:rPr>
+        <w:drawing>
+          <wp:inline distT="0" distB="0" distL="0" distR="0" wp14:anchorId="0F705534" wp14:editId="46CCA720">
+            <wp:extent cx="5448935" cy="7545226"/>
+            <wp:effectExtent l="0" t="0" r="0" b="0"/>
+            <wp:docPr id="1928633540" name="Imagem 1"/>
+            <wp:cNvGraphicFramePr>
+              <a:graphicFrameLocks xmlns:a="http://schemas.openxmlformats.org/drawingml/2006/main" noChangeAspect="1"/>
+            </wp:cNvGraphicFramePr>
+            <a:graphic xmlns:a="http://schemas.openxmlformats.org/drawingml/2006/main">
+              <a:graphicData uri="http://schemas.openxmlformats.org/drawingml/2006/picture">
+                <pic:pic xmlns:pic="http://schemas.openxmlformats.org/drawingml/2006/picture">
+                  <pic:nvPicPr>
+                    <pic:cNvPr id="0" name="Picture 1"/>
+                    <pic:cNvPicPr>
+                      <a:picLocks noChangeAspect="1" noChangeArrowheads="1"/>
+                    </pic:cNvPicPr>
+                  </pic:nvPicPr>
+                  <pic:blipFill rotWithShape="1">
+                    <a:blip r:embed="rId24">
+                      <a:extLst>
+                        <a:ext uri="{28A0092B-C50C-407E-A947-70E740481C1C}">
+                          <a14:useLocalDpi xmlns:a14="http://schemas.microsoft.com/office/drawing/2010/main" val="0"/>
+                        </a:ext>
+                      </a:extLst>
+                    </a:blip>
+                    <a:srcRect l="6763" t="3313" r="7094" b="7251"/>
+                    <a:stretch/>
+                  </pic:blipFill>
+                  <pic:spPr bwMode="auto">
+                    <a:xfrm>
+                      <a:off x="0" y="0"/>
+                      <a:ext cx="5463141" cy="7564897"/>
+                    </a:xfrm>
+                    <a:prstGeom prst="rect">
+                      <a:avLst/>
+                    </a:prstGeom>
+                    <a:noFill/>
+                    <a:ln>
+                      <a:noFill/>
+                    </a:ln>
+                    <a:extLst>
+                      <a:ext uri="{53640926-AAD7-44D8-BBD7-CCE9431645EC}">
+                        <a14:shadowObscured xmlns:a14="http://schemas.microsoft.com/office/drawing/2010/main"/>
+                      </a:ext>
+                    </a:extLst>
+                  </pic:spPr>
+                </pic:pic>
+              </a:graphicData>
+            </a:graphic>
+          </wp:inline>
+        </w:drawing>
+      </w:r>
+    </w:p>
     <w:sectPr>
-      <w:footerReference w:type="default" r:id="rId23"/>
+      <w:footerReference w:type="default" r:id="rId25"/>
       <w:pgSz w:w="11906" w:h="16838" w:code="9"/>
       <w:pgMar w:top="1701" w:right="1134" w:bottom="1134" w:left="1701" w:header="709" w:footer="567" w:gutter="0"/>
       <w:cols w:space="708"/>

</xml_diff>

<commit_message>
Alteração no Diagrama de Classes e inserção de anexo B e C na documentação
</commit_message>
<xml_diff>
--- a/Documentação.docx
+++ b/Documentação.docx
@@ -115,7 +115,7 @@
           <w:r>
             <w:fldChar w:fldCharType="separate"/>
           </w:r>
-          <w:hyperlink w:anchor="_Toc196819772" w:history="1">
+          <w:hyperlink w:anchor="_Toc196831054" w:history="1">
             <w:r>
               <w:rPr>
                 <w:rStyle w:val="Hyperlink"/>
@@ -157,7 +157,7 @@
                 <w:noProof/>
                 <w:webHidden/>
               </w:rPr>
-              <w:instrText xml:space="preserve"> PAGEREF _Toc196819772 \h </w:instrText>
+              <w:instrText xml:space="preserve"> PAGEREF _Toc196831054 \h </w:instrText>
             </w:r>
             <w:r>
               <w:rPr>
@@ -201,7 +201,7 @@
               <w:lang w:eastAsia="pt-BR"/>
             </w:rPr>
           </w:pPr>
-          <w:hyperlink w:anchor="_Toc196819773" w:history="1">
+          <w:hyperlink w:anchor="_Toc196831055" w:history="1">
             <w:r>
               <w:rPr>
                 <w:rStyle w:val="Hyperlink"/>
@@ -243,7 +243,7 @@
                 <w:noProof/>
                 <w:webHidden/>
               </w:rPr>
-              <w:instrText xml:space="preserve"> PAGEREF _Toc196819773 \h </w:instrText>
+              <w:instrText xml:space="preserve"> PAGEREF _Toc196831055 \h </w:instrText>
             </w:r>
             <w:r>
               <w:rPr>
@@ -287,7 +287,7 @@
               <w:lang w:eastAsia="pt-BR"/>
             </w:rPr>
           </w:pPr>
-          <w:hyperlink w:anchor="_Toc196819774" w:history="1">
+          <w:hyperlink w:anchor="_Toc196831056" w:history="1">
             <w:r>
               <w:rPr>
                 <w:rStyle w:val="Hyperlink"/>
@@ -329,7 +329,7 @@
                 <w:noProof/>
                 <w:webHidden/>
               </w:rPr>
-              <w:instrText xml:space="preserve"> PAGEREF _Toc196819774 \h </w:instrText>
+              <w:instrText xml:space="preserve"> PAGEREF _Toc196831056 \h </w:instrText>
             </w:r>
             <w:r>
               <w:rPr>
@@ -373,7 +373,7 @@
               <w:lang w:eastAsia="pt-BR"/>
             </w:rPr>
           </w:pPr>
-          <w:hyperlink w:anchor="_Toc196819775" w:history="1">
+          <w:hyperlink w:anchor="_Toc196831057" w:history="1">
             <w:r>
               <w:rPr>
                 <w:rStyle w:val="Hyperlink"/>
@@ -415,7 +415,7 @@
                 <w:noProof/>
                 <w:webHidden/>
               </w:rPr>
-              <w:instrText xml:space="preserve"> PAGEREF _Toc196819775 \h </w:instrText>
+              <w:instrText xml:space="preserve"> PAGEREF _Toc196831057 \h </w:instrText>
             </w:r>
             <w:r>
               <w:rPr>
@@ -459,7 +459,7 @@
               <w:lang w:eastAsia="pt-BR"/>
             </w:rPr>
           </w:pPr>
-          <w:hyperlink w:anchor="_Toc196819776" w:history="1">
+          <w:hyperlink w:anchor="_Toc196831058" w:history="1">
             <w:r>
               <w:rPr>
                 <w:rStyle w:val="Hyperlink"/>
@@ -501,7 +501,7 @@
                 <w:noProof/>
                 <w:webHidden/>
               </w:rPr>
-              <w:instrText xml:space="preserve"> PAGEREF _Toc196819776 \h </w:instrText>
+              <w:instrText xml:space="preserve"> PAGEREF _Toc196831058 \h </w:instrText>
             </w:r>
             <w:r>
               <w:rPr>
@@ -545,7 +545,7 @@
               <w:lang w:eastAsia="pt-BR"/>
             </w:rPr>
           </w:pPr>
-          <w:hyperlink w:anchor="_Toc196819777" w:history="1">
+          <w:hyperlink w:anchor="_Toc196831059" w:history="1">
             <w:r>
               <w:rPr>
                 <w:rStyle w:val="Hyperlink"/>
@@ -587,7 +587,7 @@
                 <w:noProof/>
                 <w:webHidden/>
               </w:rPr>
-              <w:instrText xml:space="preserve"> PAGEREF _Toc196819777 \h </w:instrText>
+              <w:instrText xml:space="preserve"> PAGEREF _Toc196831059 \h </w:instrText>
             </w:r>
             <w:r>
               <w:rPr>
@@ -630,7 +630,7 @@
               <w:lang w:eastAsia="pt-BR"/>
             </w:rPr>
           </w:pPr>
-          <w:hyperlink w:anchor="_Toc196819778" w:history="1">
+          <w:hyperlink w:anchor="_Toc196831060" w:history="1">
             <w:r>
               <w:rPr>
                 <w:rStyle w:val="Hyperlink"/>
@@ -657,7 +657,7 @@
                 <w:noProof/>
                 <w:webHidden/>
               </w:rPr>
-              <w:instrText xml:space="preserve"> PAGEREF _Toc196819778 \h </w:instrText>
+              <w:instrText xml:space="preserve"> PAGEREF _Toc196831060 \h </w:instrText>
             </w:r>
             <w:r>
               <w:rPr>
@@ -700,7 +700,7 @@
               <w:lang w:eastAsia="pt-BR"/>
             </w:rPr>
           </w:pPr>
-          <w:hyperlink w:anchor="_Toc196819779" w:history="1">
+          <w:hyperlink w:anchor="_Toc196831061" w:history="1">
             <w:r>
               <w:rPr>
                 <w:rStyle w:val="Hyperlink"/>
@@ -727,7 +727,7 @@
                 <w:noProof/>
                 <w:webHidden/>
               </w:rPr>
-              <w:instrText xml:space="preserve"> PAGEREF _Toc196819779 \h </w:instrText>
+              <w:instrText xml:space="preserve"> PAGEREF _Toc196831061 \h </w:instrText>
             </w:r>
             <w:r>
               <w:rPr>
@@ -770,7 +770,7 @@
               <w:lang w:eastAsia="pt-BR"/>
             </w:rPr>
           </w:pPr>
-          <w:hyperlink w:anchor="_Toc196819780" w:history="1">
+          <w:hyperlink w:anchor="_Toc196831062" w:history="1">
             <w:r>
               <w:rPr>
                 <w:rStyle w:val="Hyperlink"/>
@@ -797,7 +797,7 @@
                 <w:noProof/>
                 <w:webHidden/>
               </w:rPr>
-              <w:instrText xml:space="preserve"> PAGEREF _Toc196819780 \h </w:instrText>
+              <w:instrText xml:space="preserve"> PAGEREF _Toc196831062 \h </w:instrText>
             </w:r>
             <w:r>
               <w:rPr>
@@ -818,6 +818,76 @@
                 <w:webHidden/>
               </w:rPr>
               <w:t>15</w:t>
+            </w:r>
+            <w:r>
+              <w:rPr>
+                <w:noProof/>
+                <w:webHidden/>
+              </w:rPr>
+              <w:fldChar w:fldCharType="end"/>
+            </w:r>
+          </w:hyperlink>
+        </w:p>
+        <w:p>
+          <w:pPr>
+            <w:pStyle w:val="Sumrio2"/>
+            <w:tabs>
+              <w:tab w:val="right" w:leader="dot" w:pos="9061"/>
+            </w:tabs>
+            <w:rPr>
+              <w:rFonts w:asciiTheme="minorHAnsi" w:eastAsiaTheme="minorEastAsia" w:hAnsiTheme="minorHAnsi"/>
+              <w:noProof/>
+              <w:lang w:eastAsia="pt-BR"/>
+            </w:rPr>
+          </w:pPr>
+          <w:hyperlink w:anchor="_Toc196831063" w:history="1">
+            <w:r>
+              <w:rPr>
+                <w:rStyle w:val="Hyperlink"/>
+                <w:noProof/>
+              </w:rPr>
+              <w:t>ANEXO C – PRONTUÁRIO DE TRIAGEM</w:t>
+            </w:r>
+            <w:r>
+              <w:rPr>
+                <w:noProof/>
+                <w:webHidden/>
+              </w:rPr>
+              <w:tab/>
+            </w:r>
+            <w:r>
+              <w:rPr>
+                <w:noProof/>
+                <w:webHidden/>
+              </w:rPr>
+              <w:fldChar w:fldCharType="begin"/>
+            </w:r>
+            <w:r>
+              <w:rPr>
+                <w:noProof/>
+                <w:webHidden/>
+              </w:rPr>
+              <w:instrText xml:space="preserve"> PAGEREF _Toc196831063 \h </w:instrText>
+            </w:r>
+            <w:r>
+              <w:rPr>
+                <w:noProof/>
+                <w:webHidden/>
+              </w:rPr>
+            </w:r>
+            <w:r>
+              <w:rPr>
+                <w:noProof/>
+                <w:webHidden/>
+              </w:rPr>
+              <w:fldChar w:fldCharType="separate"/>
+            </w:r>
+            <w:r>
+              <w:rPr>
+                <w:noProof/>
+                <w:webHidden/>
+              </w:rPr>
+              <w:t>16</w:t>
             </w:r>
             <w:r>
               <w:rPr>
@@ -879,7 +949,7 @@
           <w:numId w:val="1"/>
         </w:numPr>
       </w:pPr>
-      <w:bookmarkStart w:id="0" w:name="_Toc196819772"/>
+      <w:bookmarkStart w:id="0" w:name="_Toc196831054"/>
       <w:r>
         <w:lastRenderedPageBreak/>
         <w:t>INTRODUÇÃO</w:t>
@@ -3603,7 +3673,7 @@
           <w:numId w:val="1"/>
         </w:numPr>
       </w:pPr>
-      <w:bookmarkStart w:id="1" w:name="_Toc196819773"/>
+      <w:bookmarkStart w:id="1" w:name="_Toc196831055"/>
       <w:r>
         <w:t>ANÁLISE E REQUISITOS</w:t>
       </w:r>
@@ -6630,7 +6700,7 @@
           <w:numId w:val="1"/>
         </w:numPr>
       </w:pPr>
-      <w:bookmarkStart w:id="2" w:name="_Toc196819774"/>
+      <w:bookmarkStart w:id="2" w:name="_Toc196831056"/>
       <w:r>
         <w:t>MODELAGEM E ARQUITETURA</w:t>
       </w:r>
@@ -9354,7 +9424,7 @@
           <w:numId w:val="1"/>
         </w:numPr>
       </w:pPr>
-      <w:bookmarkStart w:id="3" w:name="_Toc196819775"/>
+      <w:bookmarkStart w:id="3" w:name="_Toc196831057"/>
       <w:r>
         <w:t>IMPLEMENTAÇÃO</w:t>
       </w:r>
@@ -12077,7 +12147,7 @@
           <w:numId w:val="1"/>
         </w:numPr>
       </w:pPr>
-      <w:bookmarkStart w:id="4" w:name="_Toc196819776"/>
+      <w:bookmarkStart w:id="4" w:name="_Toc196831058"/>
       <w:r>
         <w:t>PLANO DE TESTES</w:t>
       </w:r>
@@ -14800,7 +14870,7 @@
           <w:numId w:val="1"/>
         </w:numPr>
       </w:pPr>
-      <w:bookmarkStart w:id="5" w:name="_Toc196819777"/>
+      <w:bookmarkStart w:id="5" w:name="_Toc196831059"/>
       <w:r>
         <w:t>CONCLUSÃO</w:t>
       </w:r>
@@ -17519,7 +17589,7 @@
       <w:pPr>
         <w:pStyle w:val="Ttulo2"/>
       </w:pPr>
-      <w:bookmarkStart w:id="6" w:name="_Toc196819778"/>
+      <w:bookmarkStart w:id="6" w:name="_Toc196831060"/>
       <w:r>
         <w:t>REFERÊNCIAS</w:t>
       </w:r>
@@ -17930,6 +18000,56 @@
         <w:ind w:firstLine="709"/>
         <w:jc w:val="both"/>
       </w:pPr>
+      <w:hyperlink r:id="rId23" w:history="1">
+        <w:r>
+          <w:rPr>
+            <w:rStyle w:val="Hyperlink"/>
+          </w:rPr>
+          <w:t>1702132106 (768×1024)</w:t>
+        </w:r>
+      </w:hyperlink>
+      <w:r>
+        <w:t xml:space="preserve"> – Acesso em 29/04/2025 (ficha de prontuário/triagem)</w:t>
+      </w:r>
+    </w:p>
+    <w:p>
+      <w:pPr>
+        <w:spacing w:after="0" w:line="360" w:lineRule="auto"/>
+        <w:ind w:firstLine="709"/>
+        <w:jc w:val="both"/>
+      </w:pPr>
+      <w:hyperlink r:id="rId24" w:history="1">
+        <w:r>
+          <w:rPr>
+            <w:rStyle w:val="Hyperlink"/>
+          </w:rPr>
+          <w:t>Prontuário Médico: Guia Completo e Obrigações Éticas (2025)</w:t>
+        </w:r>
+      </w:hyperlink>
+      <w:r>
+        <w:t xml:space="preserve"> – Acesso em 29/04/2025</w:t>
+      </w:r>
+    </w:p>
+    <w:p>
+      <w:pPr>
+        <w:spacing w:after="0" w:line="360" w:lineRule="auto"/>
+        <w:ind w:firstLine="709"/>
+        <w:jc w:val="both"/>
+      </w:pPr>
+    </w:p>
+    <w:p>
+      <w:pPr>
+        <w:spacing w:after="0" w:line="360" w:lineRule="auto"/>
+        <w:ind w:firstLine="709"/>
+        <w:jc w:val="both"/>
+      </w:pPr>
+    </w:p>
+    <w:p>
+      <w:pPr>
+        <w:spacing w:after="0" w:line="360" w:lineRule="auto"/>
+        <w:ind w:firstLine="709"/>
+        <w:jc w:val="both"/>
+      </w:pPr>
     </w:p>
     <w:p>
       <w:r>
@@ -17941,7 +18061,7 @@
         <w:pStyle w:val="Ttulo2"/>
         <w:jc w:val="center"/>
       </w:pPr>
-      <w:bookmarkStart w:id="7" w:name="_Toc196819779"/>
+      <w:bookmarkStart w:id="7" w:name="_Toc196831061"/>
       <w:r>
         <w:lastRenderedPageBreak/>
         <w:t>ANEXO A – CASO DE USO</w:t>
@@ -18028,7 +18148,7 @@
                     <pic:cNvPicPr/>
                   </pic:nvPicPr>
                   <pic:blipFill>
-                    <a:blip r:embed="rId23" cstate="print">
+                    <a:blip r:embed="rId25" cstate="print">
                       <a:extLst>
                         <a:ext uri="{28A0092B-C50C-407E-A947-70E740481C1C}">
                           <a14:useLocalDpi xmlns:a14="http://schemas.microsoft.com/office/drawing/2010/main" val="0"/>
@@ -18075,7 +18195,7 @@
         <w:pStyle w:val="Ttulo2"/>
         <w:jc w:val="center"/>
       </w:pPr>
-      <w:bookmarkStart w:id="8" w:name="_Toc196819780"/>
+      <w:bookmarkStart w:id="8" w:name="_Toc196831062"/>
       <w:r>
         <w:lastRenderedPageBreak/>
         <w:t>ANEXO B</w:t>
@@ -18152,7 +18272,7 @@
                     </pic:cNvPicPr>
                   </pic:nvPicPr>
                   <pic:blipFill rotWithShape="1">
-                    <a:blip r:embed="rId24">
+                    <a:blip r:embed="rId26">
                       <a:extLst>
                         <a:ext uri="{28A0092B-C50C-407E-A947-70E740481C1C}">
                           <a14:useLocalDpi xmlns:a14="http://schemas.microsoft.com/office/drawing/2010/main" val="0"/>
@@ -18187,8 +18307,106 @@
         </w:drawing>
       </w:r>
     </w:p>
+    <w:p>
+      <w:pPr>
+        <w:pStyle w:val="Ttulo2"/>
+        <w:jc w:val="center"/>
+      </w:pPr>
+      <w:r>
+        <w:rPr>
+          <w:b/>
+          <w:bCs/>
+        </w:rPr>
+        <w:br w:type="page"/>
+      </w:r>
+      <w:bookmarkStart w:id="9" w:name="_Toc196831063"/>
+      <w:r>
+        <w:lastRenderedPageBreak/>
+        <w:t>ANEXO C – PRONTUÁRIO DE TRIAGEM</w:t>
+      </w:r>
+      <w:bookmarkEnd w:id="9"/>
+    </w:p>
+    <w:p/>
+    <w:p>
+      <w:pPr>
+        <w:jc w:val="center"/>
+        <w:rPr>
+          <w:b/>
+          <w:bCs/>
+        </w:rPr>
+      </w:pPr>
+      <w:r>
+        <w:rPr>
+          <w:b/>
+          <w:bCs/>
+        </w:rPr>
+        <w:t>MODELO DE PRONTUÁRIO DE TRIAGEM</w:t>
+      </w:r>
+    </w:p>
+    <w:p>
+      <w:pPr>
+        <w:jc w:val="center"/>
+        <w:rPr>
+          <w:b/>
+          <w:bCs/>
+        </w:rPr>
+      </w:pPr>
+      <w:r>
+        <w:rPr>
+          <w:noProof/>
+        </w:rPr>
+        <w:drawing>
+          <wp:inline distT="0" distB="0" distL="0" distR="0" wp14:anchorId="23F4D738" wp14:editId="2E6C418E">
+            <wp:extent cx="5760085" cy="7682230"/>
+            <wp:effectExtent l="0" t="0" r="0" b="0"/>
+            <wp:docPr id="1370501504" name="Imagem 1"/>
+            <wp:cNvGraphicFramePr>
+              <a:graphicFrameLocks xmlns:a="http://schemas.openxmlformats.org/drawingml/2006/main" noChangeAspect="1"/>
+            </wp:cNvGraphicFramePr>
+            <a:graphic xmlns:a="http://schemas.openxmlformats.org/drawingml/2006/main">
+              <a:graphicData uri="http://schemas.openxmlformats.org/drawingml/2006/picture">
+                <pic:pic xmlns:pic="http://schemas.openxmlformats.org/drawingml/2006/picture">
+                  <pic:nvPicPr>
+                    <pic:cNvPr id="0" name="Picture 1"/>
+                    <pic:cNvPicPr>
+                      <a:picLocks noChangeAspect="1" noChangeArrowheads="1"/>
+                    </pic:cNvPicPr>
+                  </pic:nvPicPr>
+                  <pic:blipFill>
+                    <a:blip r:embed="rId27">
+                      <a:extLst>
+                        <a:ext uri="{28A0092B-C50C-407E-A947-70E740481C1C}">
+                          <a14:useLocalDpi xmlns:a14="http://schemas.microsoft.com/office/drawing/2010/main" val="0"/>
+                        </a:ext>
+                      </a:extLst>
+                    </a:blip>
+                    <a:srcRect/>
+                    <a:stretch>
+                      <a:fillRect/>
+                    </a:stretch>
+                  </pic:blipFill>
+                  <pic:spPr bwMode="auto">
+                    <a:xfrm>
+                      <a:off x="0" y="0"/>
+                      <a:ext cx="5760085" cy="7682230"/>
+                    </a:xfrm>
+                    <a:prstGeom prst="rect">
+                      <a:avLst/>
+                    </a:prstGeom>
+                    <a:noFill/>
+                    <a:ln>
+                      <a:noFill/>
+                    </a:ln>
+                  </pic:spPr>
+                </pic:pic>
+              </a:graphicData>
+            </a:graphic>
+          </wp:inline>
+        </w:drawing>
+      </w:r>
+    </w:p>
     <w:sectPr>
-      <w:footerReference w:type="default" r:id="rId25"/>
+      <w:footerReference w:type="default" r:id="rId28"/>
       <w:pgSz w:w="11906" w:h="16838" w:code="9"/>
       <w:pgMar w:top="1701" w:right="1134" w:bottom="1134" w:left="1701" w:header="709" w:footer="567" w:gutter="0"/>
       <w:cols w:space="708"/>

</xml_diff>

<commit_message>
Alteração no Diagrama de Classes
</commit_message>
<xml_diff>
--- a/Documentação.docx
+++ b/Documentação.docx
@@ -1424,18 +1424,13 @@
       </w:r>
       <w:proofErr w:type="spellEnd"/>
       <w:r>
-        <w:t xml:space="preserve"> </w:t>
-      </w:r>
-      <w:proofErr w:type="gramStart"/>
-      <w:r>
-        <w:t xml:space="preserve">in, </w:t>
+        <w:t xml:space="preserve"> in, </w:t>
       </w:r>
       <w:proofErr w:type="spellStart"/>
       <w:r>
         <w:t>luctus</w:t>
       </w:r>
       <w:proofErr w:type="spellEnd"/>
-      <w:proofErr w:type="gramEnd"/>
       <w:r>
         <w:t xml:space="preserve"> magna.</w:t>
       </w:r>
@@ -1548,18 +1543,13 @@
       </w:r>
       <w:proofErr w:type="spellEnd"/>
       <w:r>
-        <w:t xml:space="preserve"> </w:t>
-      </w:r>
-      <w:proofErr w:type="gramStart"/>
-      <w:r>
-        <w:t xml:space="preserve">in, </w:t>
+        <w:t xml:space="preserve"> in, </w:t>
       </w:r>
       <w:proofErr w:type="spellStart"/>
       <w:r>
         <w:t>venenatis</w:t>
       </w:r>
       <w:proofErr w:type="spellEnd"/>
-      <w:proofErr w:type="gramEnd"/>
       <w:r>
         <w:t xml:space="preserve"> vitae </w:t>
       </w:r>
@@ -2951,15 +2941,7 @@
       </w:r>
       <w:proofErr w:type="spellEnd"/>
       <w:r>
-        <w:t xml:space="preserve"> </w:t>
-      </w:r>
-      <w:proofErr w:type="gramStart"/>
-      <w:r>
-        <w:t>sem, a</w:t>
-      </w:r>
-      <w:proofErr w:type="gramEnd"/>
-      <w:r>
-        <w:t xml:space="preserve"> </w:t>
+        <w:t xml:space="preserve"> sem, a </w:t>
       </w:r>
       <w:proofErr w:type="spellStart"/>
       <w:r>
@@ -3081,14 +3063,9 @@
       <w:r>
         <w:t xml:space="preserve"> </w:t>
       </w:r>
-      <w:proofErr w:type="gramStart"/>
       <w:r>
         <w:lastRenderedPageBreak/>
-        <w:t>em, eu</w:t>
-      </w:r>
-      <w:proofErr w:type="gramEnd"/>
-      <w:r>
-        <w:t xml:space="preserve"> </w:t>
+        <w:t xml:space="preserve">em, eu </w:t>
       </w:r>
       <w:proofErr w:type="spellStart"/>
       <w:r>
@@ -4147,18 +4124,13 @@
       </w:r>
       <w:proofErr w:type="spellEnd"/>
       <w:r>
-        <w:t xml:space="preserve"> </w:t>
-      </w:r>
-      <w:proofErr w:type="gramStart"/>
-      <w:r>
-        <w:t xml:space="preserve">in, </w:t>
+        <w:t xml:space="preserve"> in, </w:t>
       </w:r>
       <w:proofErr w:type="spellStart"/>
       <w:r>
         <w:t>luctus</w:t>
       </w:r>
       <w:proofErr w:type="spellEnd"/>
-      <w:proofErr w:type="gramEnd"/>
       <w:r>
         <w:t xml:space="preserve"> magna.</w:t>
       </w:r>
@@ -4271,18 +4243,13 @@
       </w:r>
       <w:proofErr w:type="spellEnd"/>
       <w:r>
-        <w:t xml:space="preserve"> </w:t>
-      </w:r>
-      <w:proofErr w:type="gramStart"/>
-      <w:r>
-        <w:t xml:space="preserve">in, </w:t>
+        <w:t xml:space="preserve"> in, </w:t>
       </w:r>
       <w:proofErr w:type="spellStart"/>
       <w:r>
         <w:t>venenatis</w:t>
       </w:r>
       <w:proofErr w:type="spellEnd"/>
-      <w:proofErr w:type="gramEnd"/>
       <w:r>
         <w:t xml:space="preserve"> vitae </w:t>
       </w:r>
@@ -5190,7 +5157,6 @@
         <w:t xml:space="preserve"> </w:t>
       </w:r>
       <w:proofErr w:type="spellStart"/>
-      <w:proofErr w:type="gramStart"/>
       <w:r>
         <w:t>at</w:t>
       </w:r>
@@ -5204,7 +5170,6 @@
         <w:t>cursus</w:t>
       </w:r>
       <w:proofErr w:type="spellEnd"/>
-      <w:proofErr w:type="gramEnd"/>
       <w:r>
         <w:t xml:space="preserve"> in </w:t>
       </w:r>
@@ -5677,15 +5642,7 @@
       </w:r>
       <w:proofErr w:type="spellEnd"/>
       <w:r>
-        <w:t xml:space="preserve"> </w:t>
-      </w:r>
-      <w:proofErr w:type="gramStart"/>
-      <w:r>
-        <w:t>sem, a</w:t>
-      </w:r>
-      <w:proofErr w:type="gramEnd"/>
-      <w:r>
-        <w:t xml:space="preserve"> </w:t>
+        <w:t xml:space="preserve"> sem, a </w:t>
       </w:r>
       <w:proofErr w:type="spellStart"/>
       <w:r>
@@ -5805,15 +5762,7 @@
       </w:r>
       <w:proofErr w:type="spellEnd"/>
       <w:r>
-        <w:t xml:space="preserve"> </w:t>
-      </w:r>
-      <w:proofErr w:type="gramStart"/>
-      <w:r>
-        <w:t>sem, eu</w:t>
-      </w:r>
-      <w:proofErr w:type="gramEnd"/>
-      <w:r>
-        <w:t xml:space="preserve"> </w:t>
+        <w:t xml:space="preserve"> sem, eu </w:t>
       </w:r>
       <w:proofErr w:type="spellStart"/>
       <w:r>
@@ -7175,18 +7124,13 @@
       </w:r>
       <w:proofErr w:type="spellEnd"/>
       <w:r>
-        <w:t xml:space="preserve"> </w:t>
-      </w:r>
-      <w:proofErr w:type="gramStart"/>
-      <w:r>
-        <w:t xml:space="preserve">in, </w:t>
+        <w:t xml:space="preserve"> in, </w:t>
       </w:r>
       <w:proofErr w:type="spellStart"/>
       <w:r>
         <w:t>luctus</w:t>
       </w:r>
       <w:proofErr w:type="spellEnd"/>
-      <w:proofErr w:type="gramEnd"/>
       <w:r>
         <w:t xml:space="preserve"> magna.</w:t>
       </w:r>
@@ -7299,18 +7243,13 @@
       </w:r>
       <w:proofErr w:type="spellEnd"/>
       <w:r>
-        <w:t xml:space="preserve"> </w:t>
-      </w:r>
-      <w:proofErr w:type="gramStart"/>
-      <w:r>
-        <w:t xml:space="preserve">in, </w:t>
+        <w:t xml:space="preserve"> in, </w:t>
       </w:r>
       <w:proofErr w:type="spellStart"/>
       <w:r>
         <w:t>venenatis</w:t>
       </w:r>
       <w:proofErr w:type="spellEnd"/>
-      <w:proofErr w:type="gramEnd"/>
       <w:r>
         <w:t xml:space="preserve"> vitae </w:t>
       </w:r>
@@ -8702,15 +8641,7 @@
       </w:r>
       <w:proofErr w:type="spellEnd"/>
       <w:r>
-        <w:t xml:space="preserve"> </w:t>
-      </w:r>
-      <w:proofErr w:type="gramStart"/>
-      <w:r>
-        <w:t>sem, a</w:t>
-      </w:r>
-      <w:proofErr w:type="gramEnd"/>
-      <w:r>
-        <w:t xml:space="preserve"> </w:t>
+        <w:t xml:space="preserve"> sem, a </w:t>
       </w:r>
       <w:proofErr w:type="spellStart"/>
       <w:r>
@@ -8830,15 +8761,7 @@
       </w:r>
       <w:proofErr w:type="spellEnd"/>
       <w:r>
-        <w:t xml:space="preserve"> </w:t>
-      </w:r>
-      <w:proofErr w:type="gramStart"/>
-      <w:r>
-        <w:t>sem, eu</w:t>
-      </w:r>
-      <w:proofErr w:type="gramEnd"/>
-      <w:r>
-        <w:t xml:space="preserve"> </w:t>
+        <w:t xml:space="preserve"> sem, eu </w:t>
       </w:r>
       <w:proofErr w:type="spellStart"/>
       <w:r>
@@ -9898,18 +9821,13 @@
       </w:r>
       <w:proofErr w:type="spellEnd"/>
       <w:r>
-        <w:t xml:space="preserve"> </w:t>
-      </w:r>
-      <w:proofErr w:type="gramStart"/>
-      <w:r>
-        <w:t xml:space="preserve">in, </w:t>
+        <w:t xml:space="preserve"> in, </w:t>
       </w:r>
       <w:proofErr w:type="spellStart"/>
       <w:r>
         <w:t>luctus</w:t>
       </w:r>
       <w:proofErr w:type="spellEnd"/>
-      <w:proofErr w:type="gramEnd"/>
       <w:r>
         <w:t xml:space="preserve"> magna.</w:t>
       </w:r>
@@ -10022,18 +9940,13 @@
       </w:r>
       <w:proofErr w:type="spellEnd"/>
       <w:r>
-        <w:t xml:space="preserve"> </w:t>
-      </w:r>
-      <w:proofErr w:type="gramStart"/>
-      <w:r>
-        <w:t xml:space="preserve">in, </w:t>
+        <w:t xml:space="preserve"> in, </w:t>
       </w:r>
       <w:proofErr w:type="spellStart"/>
       <w:r>
         <w:t>venenatis</w:t>
       </w:r>
       <w:proofErr w:type="spellEnd"/>
-      <w:proofErr w:type="gramEnd"/>
       <w:r>
         <w:t xml:space="preserve"> vitae </w:t>
       </w:r>
@@ -11426,15 +11339,7 @@
       </w:r>
       <w:proofErr w:type="spellEnd"/>
       <w:r>
-        <w:t xml:space="preserve"> </w:t>
-      </w:r>
-      <w:proofErr w:type="gramStart"/>
-      <w:r>
-        <w:t>sem, a</w:t>
-      </w:r>
-      <w:proofErr w:type="gramEnd"/>
-      <w:r>
-        <w:t xml:space="preserve"> </w:t>
+        <w:t xml:space="preserve"> sem, a </w:t>
       </w:r>
       <w:proofErr w:type="spellStart"/>
       <w:r>
@@ -11554,15 +11459,7 @@
       </w:r>
       <w:proofErr w:type="spellEnd"/>
       <w:r>
-        <w:t xml:space="preserve"> </w:t>
-      </w:r>
-      <w:proofErr w:type="gramStart"/>
-      <w:r>
-        <w:t>sem, eu</w:t>
-      </w:r>
-      <w:proofErr w:type="gramEnd"/>
-      <w:r>
-        <w:t xml:space="preserve"> </w:t>
+        <w:t xml:space="preserve"> sem, eu </w:t>
       </w:r>
       <w:proofErr w:type="spellStart"/>
       <w:r>
@@ -12621,18 +12518,13 @@
       </w:r>
       <w:proofErr w:type="spellEnd"/>
       <w:r>
-        <w:t xml:space="preserve"> </w:t>
-      </w:r>
-      <w:proofErr w:type="gramStart"/>
-      <w:r>
-        <w:t xml:space="preserve">in, </w:t>
+        <w:t xml:space="preserve"> in, </w:t>
       </w:r>
       <w:proofErr w:type="spellStart"/>
       <w:r>
         <w:t>luctus</w:t>
       </w:r>
       <w:proofErr w:type="spellEnd"/>
-      <w:proofErr w:type="gramEnd"/>
       <w:r>
         <w:t xml:space="preserve"> magna.</w:t>
       </w:r>
@@ -12745,18 +12637,13 @@
       </w:r>
       <w:proofErr w:type="spellEnd"/>
       <w:r>
-        <w:t xml:space="preserve"> </w:t>
-      </w:r>
-      <w:proofErr w:type="gramStart"/>
-      <w:r>
-        <w:t xml:space="preserve">in, </w:t>
+        <w:t xml:space="preserve"> in, </w:t>
       </w:r>
       <w:proofErr w:type="spellStart"/>
       <w:r>
         <w:t>venenatis</w:t>
       </w:r>
       <w:proofErr w:type="spellEnd"/>
-      <w:proofErr w:type="gramEnd"/>
       <w:r>
         <w:t xml:space="preserve"> vitae </w:t>
       </w:r>
@@ -14149,15 +14036,7 @@
       </w:r>
       <w:proofErr w:type="spellEnd"/>
       <w:r>
-        <w:t xml:space="preserve"> </w:t>
-      </w:r>
-      <w:proofErr w:type="gramStart"/>
-      <w:r>
-        <w:t>sem, a</w:t>
-      </w:r>
-      <w:proofErr w:type="gramEnd"/>
-      <w:r>
-        <w:t xml:space="preserve"> </w:t>
+        <w:t xml:space="preserve"> sem, a </w:t>
       </w:r>
       <w:proofErr w:type="spellStart"/>
       <w:r>
@@ -14277,15 +14156,7 @@
       </w:r>
       <w:proofErr w:type="spellEnd"/>
       <w:r>
-        <w:t xml:space="preserve"> </w:t>
-      </w:r>
-      <w:proofErr w:type="gramStart"/>
-      <w:r>
-        <w:t>sem, eu</w:t>
-      </w:r>
-      <w:proofErr w:type="gramEnd"/>
-      <w:r>
-        <w:t xml:space="preserve"> </w:t>
+        <w:t xml:space="preserve"> sem, eu </w:t>
       </w:r>
       <w:proofErr w:type="spellStart"/>
       <w:r>
@@ -15344,18 +15215,13 @@
       </w:r>
       <w:proofErr w:type="spellEnd"/>
       <w:r>
-        <w:t xml:space="preserve"> </w:t>
-      </w:r>
-      <w:proofErr w:type="gramStart"/>
-      <w:r>
-        <w:t xml:space="preserve">in, </w:t>
+        <w:t xml:space="preserve"> in, </w:t>
       </w:r>
       <w:proofErr w:type="spellStart"/>
       <w:r>
         <w:t>luctus</w:t>
       </w:r>
       <w:proofErr w:type="spellEnd"/>
-      <w:proofErr w:type="gramEnd"/>
       <w:r>
         <w:t xml:space="preserve"> magna.</w:t>
       </w:r>
@@ -15468,18 +15334,13 @@
       </w:r>
       <w:proofErr w:type="spellEnd"/>
       <w:r>
-        <w:t xml:space="preserve"> </w:t>
-      </w:r>
-      <w:proofErr w:type="gramStart"/>
-      <w:r>
-        <w:t xml:space="preserve">in, </w:t>
+        <w:t xml:space="preserve"> in, </w:t>
       </w:r>
       <w:proofErr w:type="spellStart"/>
       <w:r>
         <w:t>venenatis</w:t>
       </w:r>
       <w:proofErr w:type="spellEnd"/>
-      <w:proofErr w:type="gramEnd"/>
       <w:r>
         <w:t xml:space="preserve"> vitae </w:t>
       </w:r>
@@ -16872,15 +16733,7 @@
       </w:r>
       <w:proofErr w:type="spellEnd"/>
       <w:r>
-        <w:t xml:space="preserve"> </w:t>
-      </w:r>
-      <w:proofErr w:type="gramStart"/>
-      <w:r>
-        <w:t>sem, a</w:t>
-      </w:r>
-      <w:proofErr w:type="gramEnd"/>
-      <w:r>
-        <w:t xml:space="preserve"> </w:t>
+        <w:t xml:space="preserve"> sem, a </w:t>
       </w:r>
       <w:proofErr w:type="spellStart"/>
       <w:r>
@@ -17000,15 +16853,7 @@
       </w:r>
       <w:proofErr w:type="spellEnd"/>
       <w:r>
-        <w:t xml:space="preserve"> </w:t>
-      </w:r>
-      <w:proofErr w:type="gramStart"/>
-      <w:r>
-        <w:t>sem, eu</w:t>
-      </w:r>
-      <w:proofErr w:type="gramEnd"/>
-      <w:r>
-        <w:t xml:space="preserve"> </w:t>
+        <w:t xml:space="preserve"> sem, eu </w:t>
       </w:r>
       <w:proofErr w:type="spellStart"/>
       <w:r>
@@ -17822,21 +17667,7 @@
           <w:rPr>
             <w:rStyle w:val="Hyperlink"/>
           </w:rPr>
-          <w:t xml:space="preserve">Da prescrição à administração: o caminho seguro do medicamento até o </w:t>
-        </w:r>
-        <w:proofErr w:type="gramStart"/>
-        <w:r>
-          <w:rPr>
-            <w:rStyle w:val="Hyperlink"/>
-          </w:rPr>
-          <w:t>paciente  -</w:t>
-        </w:r>
-        <w:proofErr w:type="gramEnd"/>
-        <w:r>
-          <w:rPr>
-            <w:rStyle w:val="Hyperlink"/>
-          </w:rPr>
-          <w:t xml:space="preserve"> Hospital Badim</w:t>
+          <w:t>Da prescrição à administração: o caminho seguro do medicamento até o paciente  - Hospital Badim</w:t>
         </w:r>
       </w:hyperlink>
       <w:r>
@@ -18036,6 +17867,31 @@
         <w:ind w:firstLine="709"/>
         <w:jc w:val="both"/>
       </w:pPr>
+      <w:hyperlink r:id="rId25" w:history="1">
+        <w:r>
+          <w:rPr>
+            <w:rStyle w:val="Hyperlink"/>
+          </w:rPr>
+          <w:t>https://www.padrao.com.br/blog/prontuario-medico</w:t>
+        </w:r>
+      </w:hyperlink>
+      <w:r>
+        <w:t xml:space="preserve"> - Acesso em 02/05/2025</w:t>
+      </w:r>
+    </w:p>
+    <w:p>
+      <w:pPr>
+        <w:spacing w:after="0" w:line="360" w:lineRule="auto"/>
+        <w:ind w:firstLine="709"/>
+        <w:jc w:val="both"/>
+      </w:pPr>
+    </w:p>
+    <w:p>
+      <w:pPr>
+        <w:spacing w:after="0" w:line="360" w:lineRule="auto"/>
+        <w:ind w:firstLine="709"/>
+        <w:jc w:val="both"/>
+      </w:pPr>
     </w:p>
     <w:p>
       <w:pPr>
@@ -18148,7 +18004,7 @@
                     <pic:cNvPicPr/>
                   </pic:nvPicPr>
                   <pic:blipFill>
-                    <a:blip r:embed="rId25" cstate="print">
+                    <a:blip r:embed="rId26" cstate="print">
                       <a:extLst>
                         <a:ext uri="{28A0092B-C50C-407E-A947-70E740481C1C}">
                           <a14:useLocalDpi xmlns:a14="http://schemas.microsoft.com/office/drawing/2010/main" val="0"/>
@@ -18272,7 +18128,7 @@
                     </pic:cNvPicPr>
                   </pic:nvPicPr>
                   <pic:blipFill rotWithShape="1">
-                    <a:blip r:embed="rId26">
+                    <a:blip r:embed="rId27">
                       <a:extLst>
                         <a:ext uri="{28A0092B-C50C-407E-A947-70E740481C1C}">
                           <a14:useLocalDpi xmlns:a14="http://schemas.microsoft.com/office/drawing/2010/main" val="0"/>
@@ -18373,7 +18229,7 @@
                     </pic:cNvPicPr>
                   </pic:nvPicPr>
                   <pic:blipFill>
-                    <a:blip r:embed="rId27">
+                    <a:blip r:embed="rId28">
                       <a:extLst>
                         <a:ext uri="{28A0092B-C50C-407E-A947-70E740481C1C}">
                           <a14:useLocalDpi xmlns:a14="http://schemas.microsoft.com/office/drawing/2010/main" val="0"/>
@@ -18406,7 +18262,7 @@
       </w:r>
     </w:p>
     <w:sectPr>
-      <w:footerReference w:type="default" r:id="rId28"/>
+      <w:footerReference w:type="default" r:id="rId29"/>
       <w:pgSz w:w="11906" w:h="16838" w:code="9"/>
       <w:pgMar w:top="1701" w:right="1134" w:bottom="1134" w:left="1701" w:header="709" w:footer="567" w:gutter="0"/>
       <w:cols w:space="708"/>

</xml_diff>

<commit_message>
Alteração no Documento e Inicio da interação do Ator Médico
</commit_message>
<xml_diff>
--- a/Documentação.docx
+++ b/Documentação.docx
@@ -17885,6 +17885,89 @@
         <w:ind w:firstLine="709"/>
         <w:jc w:val="both"/>
       </w:pPr>
+      <w:hyperlink r:id="rId26" w:history="1">
+        <w:r>
+          <w:rPr>
+            <w:rStyle w:val="Hyperlink"/>
+          </w:rPr>
+          <w:t>https://www.google.com/search?q=diferen%C3%A7a+entre+prontu%C3%A1rio+m%C3%A9dico+e+registro+de+consulta&amp;sca_esv=35dc981465dfcda7&amp;sxsrf=AHTn8zrBpiEdTmfxgLMyfhN_w8hY7_MFdA%3A1746557204117&amp;ei=FFkaaPn5Brrb1sQP8qS7iQs&amp;oq=diferen%C3%A7a+entre+prontu%C3%A1rio+m%C3%A9dico+e+registro+de+con&amp;gs_lp=Egxnd3Mtd2l6LXNlcnAiNmRpZmVyZW7Dp2EgZW50cmUgcHJvbnR1w6FyaW8gbcOpZGljbyBlIHJlZ2lzdHJvIGRlIGNvbioCCAAyBRAhGKABMgUQIRigATIEECEYFTIFECEYnwUyBRAhGJ8FMgUQIRifBTIFECEYnwUyBRAhGJ8FSJc8UIIYWKAycAN4AZABAJgBsQGgAZwXqgEEMC4yMLgBA8gBAPgBAZgCF6AC_hfCAgoQABiwAxjWBBhHwgIIEAAYBRgHGB7CAgYQABgIGB7CAggQABiABBiiBMICBhAAGBYYHsICCBAAGKIEGIkFmAMAiAYBkAYIkgcEMy4yMKAHv5cBsgcEMC4yMLgH6Rc&amp;sclient=gws-wiz-serp</w:t>
+        </w:r>
+      </w:hyperlink>
+      <w:r>
+        <w:t xml:space="preserve"> – Acesso em 06/05/2025</w:t>
+      </w:r>
+    </w:p>
+    <w:p>
+      <w:pPr>
+        <w:spacing w:after="0" w:line="360" w:lineRule="auto"/>
+        <w:ind w:firstLine="709"/>
+        <w:jc w:val="both"/>
+      </w:pPr>
+      <w:hyperlink r:id="rId27" w:history="1">
+        <w:r>
+          <w:rPr>
+            <w:rStyle w:val="Hyperlink"/>
+          </w:rPr>
+          <w:t>https://pt.scribd.com/document/715836172/Ficha-de-Cadastro-Medico-Word-1</w:t>
+        </w:r>
+      </w:hyperlink>
+      <w:r>
+        <w:t xml:space="preserve"> - Acesso em 06/05/2025</w:t>
+      </w:r>
+    </w:p>
+    <w:p>
+      <w:pPr>
+        <w:spacing w:after="0" w:line="360" w:lineRule="auto"/>
+        <w:ind w:firstLine="709"/>
+        <w:jc w:val="both"/>
+      </w:pPr>
+      <w:hyperlink r:id="rId28" w:history="1">
+        <w:r>
+          <w:rPr>
+            <w:rStyle w:val="Hyperlink"/>
+          </w:rPr>
+          <w:t>https://www.passeidireto.com/arquivo/89149270/ficha-de-consulta-cadastro-do-paciente</w:t>
+        </w:r>
+      </w:hyperlink>
+      <w:r>
+        <w:t xml:space="preserve"> - Acesso em 06/05/2025</w:t>
+      </w:r>
+    </w:p>
+    <w:p>
+      <w:pPr>
+        <w:spacing w:after="0" w:line="360" w:lineRule="auto"/>
+        <w:ind w:firstLine="709"/>
+        <w:jc w:val="both"/>
+      </w:pPr>
+      <w:hyperlink r:id="rId29" w:history="1">
+        <w:r>
+          <w:rPr>
+            <w:rStyle w:val="Hyperlink"/>
+          </w:rPr>
+          <w:t>https://pt.scribd.com/doc/50812227/FICHA-MEDICA</w:t>
+        </w:r>
+      </w:hyperlink>
+      <w:r>
+        <w:t xml:space="preserve"> - Acesso em 06/05/2025</w:t>
+      </w:r>
+    </w:p>
+    <w:p>
+      <w:pPr>
+        <w:spacing w:after="0" w:line="360" w:lineRule="auto"/>
+        <w:ind w:firstLine="709"/>
+        <w:jc w:val="both"/>
+      </w:pPr>
+      <w:hyperlink r:id="rId30" w:history="1">
+        <w:r>
+          <w:rPr>
+            <w:rStyle w:val="Hyperlink"/>
+          </w:rPr>
+          <w:t>https://consultorio.live/artigos/o-padrao-tiss-e-o-preenchimento-da-guia-sp-sadt/</w:t>
+        </w:r>
+      </w:hyperlink>
+      <w:r>
+        <w:t xml:space="preserve"> - Acesso em 06/05/2025</w:t>
+      </w:r>
     </w:p>
     <w:p>
       <w:pPr>
@@ -17908,6 +17991,13 @@
       </w:pPr>
     </w:p>
     <w:p>
+      <w:pPr>
+        <w:spacing w:after="0" w:line="360" w:lineRule="auto"/>
+        <w:ind w:firstLine="709"/>
+        <w:jc w:val="both"/>
+      </w:pPr>
+    </w:p>
+    <w:p>
       <w:r>
         <w:br w:type="page"/>
       </w:r>
@@ -18004,7 +18094,7 @@
                     <pic:cNvPicPr/>
                   </pic:nvPicPr>
                   <pic:blipFill>
-                    <a:blip r:embed="rId26" cstate="print">
+                    <a:blip r:embed="rId31" cstate="print">
                       <a:extLst>
                         <a:ext uri="{28A0092B-C50C-407E-A947-70E740481C1C}">
                           <a14:useLocalDpi xmlns:a14="http://schemas.microsoft.com/office/drawing/2010/main" val="0"/>
@@ -18128,7 +18218,7 @@
                     </pic:cNvPicPr>
                   </pic:nvPicPr>
                   <pic:blipFill rotWithShape="1">
-                    <a:blip r:embed="rId27">
+                    <a:blip r:embed="rId32">
                       <a:extLst>
                         <a:ext uri="{28A0092B-C50C-407E-A947-70E740481C1C}">
                           <a14:useLocalDpi xmlns:a14="http://schemas.microsoft.com/office/drawing/2010/main" val="0"/>
@@ -18229,7 +18319,7 @@
                     </pic:cNvPicPr>
                   </pic:nvPicPr>
                   <pic:blipFill>
-                    <a:blip r:embed="rId28">
+                    <a:blip r:embed="rId33">
                       <a:extLst>
                         <a:ext uri="{28A0092B-C50C-407E-A947-70E740481C1C}">
                           <a14:useLocalDpi xmlns:a14="http://schemas.microsoft.com/office/drawing/2010/main" val="0"/>
@@ -18262,7 +18352,7 @@
       </w:r>
     </w:p>
     <w:sectPr>
-      <w:footerReference w:type="default" r:id="rId29"/>
+      <w:footerReference w:type="default" r:id="rId34"/>
       <w:pgSz w:w="11906" w:h="16838" w:code="9"/>
       <w:pgMar w:top="1701" w:right="1134" w:bottom="1134" w:left="1701" w:header="709" w:footer="567" w:gutter="0"/>
       <w:cols w:space="708"/>

</xml_diff>

<commit_message>
Criação das Classes: Administrador, Paciente, Funcionário, Médico, Enfermeiro e Farmaceutico, além das classes Enum Raça/Cor e Nacionalidade
</commit_message>
<xml_diff>
--- a/Documentação.docx
+++ b/Documentação.docx
@@ -115,7 +115,7 @@
           <w:r>
             <w:fldChar w:fldCharType="separate"/>
           </w:r>
-          <w:hyperlink w:anchor="_Toc196831054" w:history="1">
+          <w:hyperlink w:anchor="_Toc197526909" w:history="1">
             <w:r>
               <w:rPr>
                 <w:rStyle w:val="Hyperlink"/>
@@ -157,7 +157,7 @@
                 <w:noProof/>
                 <w:webHidden/>
               </w:rPr>
-              <w:instrText xml:space="preserve"> PAGEREF _Toc196831054 \h </w:instrText>
+              <w:instrText xml:space="preserve"> PAGEREF _Toc197526909 \h </w:instrText>
             </w:r>
             <w:r>
               <w:rPr>
@@ -201,7 +201,7 @@
               <w:lang w:eastAsia="pt-BR"/>
             </w:rPr>
           </w:pPr>
-          <w:hyperlink w:anchor="_Toc196831055" w:history="1">
+          <w:hyperlink w:anchor="_Toc197526910" w:history="1">
             <w:r>
               <w:rPr>
                 <w:rStyle w:val="Hyperlink"/>
@@ -243,7 +243,7 @@
                 <w:noProof/>
                 <w:webHidden/>
               </w:rPr>
-              <w:instrText xml:space="preserve"> PAGEREF _Toc196831055 \h </w:instrText>
+              <w:instrText xml:space="preserve"> PAGEREF _Toc197526910 \h </w:instrText>
             </w:r>
             <w:r>
               <w:rPr>
@@ -287,7 +287,7 @@
               <w:lang w:eastAsia="pt-BR"/>
             </w:rPr>
           </w:pPr>
-          <w:hyperlink w:anchor="_Toc196831056" w:history="1">
+          <w:hyperlink w:anchor="_Toc197526911" w:history="1">
             <w:r>
               <w:rPr>
                 <w:rStyle w:val="Hyperlink"/>
@@ -329,7 +329,7 @@
                 <w:noProof/>
                 <w:webHidden/>
               </w:rPr>
-              <w:instrText xml:space="preserve"> PAGEREF _Toc196831056 \h </w:instrText>
+              <w:instrText xml:space="preserve"> PAGEREF _Toc197526911 \h </w:instrText>
             </w:r>
             <w:r>
               <w:rPr>
@@ -373,7 +373,7 @@
               <w:lang w:eastAsia="pt-BR"/>
             </w:rPr>
           </w:pPr>
-          <w:hyperlink w:anchor="_Toc196831057" w:history="1">
+          <w:hyperlink w:anchor="_Toc197526912" w:history="1">
             <w:r>
               <w:rPr>
                 <w:rStyle w:val="Hyperlink"/>
@@ -415,7 +415,7 @@
                 <w:noProof/>
                 <w:webHidden/>
               </w:rPr>
-              <w:instrText xml:space="preserve"> PAGEREF _Toc196831057 \h </w:instrText>
+              <w:instrText xml:space="preserve"> PAGEREF _Toc197526912 \h </w:instrText>
             </w:r>
             <w:r>
               <w:rPr>
@@ -459,7 +459,7 @@
               <w:lang w:eastAsia="pt-BR"/>
             </w:rPr>
           </w:pPr>
-          <w:hyperlink w:anchor="_Toc196831058" w:history="1">
+          <w:hyperlink w:anchor="_Toc197526913" w:history="1">
             <w:r>
               <w:rPr>
                 <w:rStyle w:val="Hyperlink"/>
@@ -501,7 +501,7 @@
                 <w:noProof/>
                 <w:webHidden/>
               </w:rPr>
-              <w:instrText xml:space="preserve"> PAGEREF _Toc196831058 \h </w:instrText>
+              <w:instrText xml:space="preserve"> PAGEREF _Toc197526913 \h </w:instrText>
             </w:r>
             <w:r>
               <w:rPr>
@@ -545,7 +545,7 @@
               <w:lang w:eastAsia="pt-BR"/>
             </w:rPr>
           </w:pPr>
-          <w:hyperlink w:anchor="_Toc196831059" w:history="1">
+          <w:hyperlink w:anchor="_Toc197526914" w:history="1">
             <w:r>
               <w:rPr>
                 <w:rStyle w:val="Hyperlink"/>
@@ -587,7 +587,7 @@
                 <w:noProof/>
                 <w:webHidden/>
               </w:rPr>
-              <w:instrText xml:space="preserve"> PAGEREF _Toc196831059 \h </w:instrText>
+              <w:instrText xml:space="preserve"> PAGEREF _Toc197526914 \h </w:instrText>
             </w:r>
             <w:r>
               <w:rPr>
@@ -630,7 +630,7 @@
               <w:lang w:eastAsia="pt-BR"/>
             </w:rPr>
           </w:pPr>
-          <w:hyperlink w:anchor="_Toc196831060" w:history="1">
+          <w:hyperlink w:anchor="_Toc197526915" w:history="1">
             <w:r>
               <w:rPr>
                 <w:rStyle w:val="Hyperlink"/>
@@ -657,7 +657,7 @@
                 <w:noProof/>
                 <w:webHidden/>
               </w:rPr>
-              <w:instrText xml:space="preserve"> PAGEREF _Toc196831060 \h </w:instrText>
+              <w:instrText xml:space="preserve"> PAGEREF _Toc197526915 \h </w:instrText>
             </w:r>
             <w:r>
               <w:rPr>
@@ -700,7 +700,7 @@
               <w:lang w:eastAsia="pt-BR"/>
             </w:rPr>
           </w:pPr>
-          <w:hyperlink w:anchor="_Toc196831061" w:history="1">
+          <w:hyperlink w:anchor="_Toc197526916" w:history="1">
             <w:r>
               <w:rPr>
                 <w:rStyle w:val="Hyperlink"/>
@@ -727,77 +727,7 @@
                 <w:noProof/>
                 <w:webHidden/>
               </w:rPr>
-              <w:instrText xml:space="preserve"> PAGEREF _Toc196831061 \h </w:instrText>
-            </w:r>
-            <w:r>
-              <w:rPr>
-                <w:noProof/>
-                <w:webHidden/>
-              </w:rPr>
-            </w:r>
-            <w:r>
-              <w:rPr>
-                <w:noProof/>
-                <w:webHidden/>
-              </w:rPr>
-              <w:fldChar w:fldCharType="separate"/>
-            </w:r>
-            <w:r>
-              <w:rPr>
-                <w:noProof/>
-                <w:webHidden/>
-              </w:rPr>
-              <w:t>14</w:t>
-            </w:r>
-            <w:r>
-              <w:rPr>
-                <w:noProof/>
-                <w:webHidden/>
-              </w:rPr>
-              <w:fldChar w:fldCharType="end"/>
-            </w:r>
-          </w:hyperlink>
-        </w:p>
-        <w:p>
-          <w:pPr>
-            <w:pStyle w:val="Sumrio2"/>
-            <w:tabs>
-              <w:tab w:val="right" w:leader="dot" w:pos="9061"/>
-            </w:tabs>
-            <w:rPr>
-              <w:rFonts w:asciiTheme="minorHAnsi" w:eastAsiaTheme="minorEastAsia" w:hAnsiTheme="minorHAnsi"/>
-              <w:noProof/>
-              <w:lang w:eastAsia="pt-BR"/>
-            </w:rPr>
-          </w:pPr>
-          <w:hyperlink w:anchor="_Toc196831062" w:history="1">
-            <w:r>
-              <w:rPr>
-                <w:rStyle w:val="Hyperlink"/>
-                <w:noProof/>
-              </w:rPr>
-              <w:t>ANEXO B – FICHA DE ANAMNESE</w:t>
-            </w:r>
-            <w:r>
-              <w:rPr>
-                <w:noProof/>
-                <w:webHidden/>
-              </w:rPr>
-              <w:tab/>
-            </w:r>
-            <w:r>
-              <w:rPr>
-                <w:noProof/>
-                <w:webHidden/>
-              </w:rPr>
-              <w:fldChar w:fldCharType="begin"/>
-            </w:r>
-            <w:r>
-              <w:rPr>
-                <w:noProof/>
-                <w:webHidden/>
-              </w:rPr>
-              <w:instrText xml:space="preserve"> PAGEREF _Toc196831062 \h </w:instrText>
+              <w:instrText xml:space="preserve"> PAGEREF _Toc197526916 \h </w:instrText>
             </w:r>
             <w:r>
               <w:rPr>
@@ -840,7 +770,77 @@
               <w:lang w:eastAsia="pt-BR"/>
             </w:rPr>
           </w:pPr>
-          <w:hyperlink w:anchor="_Toc196831063" w:history="1">
+          <w:hyperlink w:anchor="_Toc197526917" w:history="1">
+            <w:r>
+              <w:rPr>
+                <w:rStyle w:val="Hyperlink"/>
+                <w:noProof/>
+              </w:rPr>
+              <w:t>ANEXO B – FICHA DE ANAMNESE</w:t>
+            </w:r>
+            <w:r>
+              <w:rPr>
+                <w:noProof/>
+                <w:webHidden/>
+              </w:rPr>
+              <w:tab/>
+            </w:r>
+            <w:r>
+              <w:rPr>
+                <w:noProof/>
+                <w:webHidden/>
+              </w:rPr>
+              <w:fldChar w:fldCharType="begin"/>
+            </w:r>
+            <w:r>
+              <w:rPr>
+                <w:noProof/>
+                <w:webHidden/>
+              </w:rPr>
+              <w:instrText xml:space="preserve"> PAGEREF _Toc197526917 \h </w:instrText>
+            </w:r>
+            <w:r>
+              <w:rPr>
+                <w:noProof/>
+                <w:webHidden/>
+              </w:rPr>
+            </w:r>
+            <w:r>
+              <w:rPr>
+                <w:noProof/>
+                <w:webHidden/>
+              </w:rPr>
+              <w:fldChar w:fldCharType="separate"/>
+            </w:r>
+            <w:r>
+              <w:rPr>
+                <w:noProof/>
+                <w:webHidden/>
+              </w:rPr>
+              <w:t>16</w:t>
+            </w:r>
+            <w:r>
+              <w:rPr>
+                <w:noProof/>
+                <w:webHidden/>
+              </w:rPr>
+              <w:fldChar w:fldCharType="end"/>
+            </w:r>
+          </w:hyperlink>
+        </w:p>
+        <w:p>
+          <w:pPr>
+            <w:pStyle w:val="Sumrio2"/>
+            <w:tabs>
+              <w:tab w:val="right" w:leader="dot" w:pos="9061"/>
+            </w:tabs>
+            <w:rPr>
+              <w:rFonts w:asciiTheme="minorHAnsi" w:eastAsiaTheme="minorEastAsia" w:hAnsiTheme="minorHAnsi"/>
+              <w:noProof/>
+              <w:lang w:eastAsia="pt-BR"/>
+            </w:rPr>
+          </w:pPr>
+          <w:hyperlink w:anchor="_Toc197526918" w:history="1">
             <w:r>
               <w:rPr>
                 <w:rStyle w:val="Hyperlink"/>
@@ -867,7 +867,7 @@
                 <w:noProof/>
                 <w:webHidden/>
               </w:rPr>
-              <w:instrText xml:space="preserve"> PAGEREF _Toc196831063 \h </w:instrText>
+              <w:instrText xml:space="preserve"> PAGEREF _Toc197526918 \h </w:instrText>
             </w:r>
             <w:r>
               <w:rPr>
@@ -887,7 +887,77 @@
                 <w:noProof/>
                 <w:webHidden/>
               </w:rPr>
-              <w:t>16</w:t>
+              <w:t>17</w:t>
+            </w:r>
+            <w:r>
+              <w:rPr>
+                <w:noProof/>
+                <w:webHidden/>
+              </w:rPr>
+              <w:fldChar w:fldCharType="end"/>
+            </w:r>
+          </w:hyperlink>
+        </w:p>
+        <w:p>
+          <w:pPr>
+            <w:pStyle w:val="Sumrio2"/>
+            <w:tabs>
+              <w:tab w:val="right" w:leader="dot" w:pos="9061"/>
+            </w:tabs>
+            <w:rPr>
+              <w:rFonts w:asciiTheme="minorHAnsi" w:eastAsiaTheme="minorEastAsia" w:hAnsiTheme="minorHAnsi"/>
+              <w:noProof/>
+              <w:lang w:eastAsia="pt-BR"/>
+            </w:rPr>
+          </w:pPr>
+          <w:hyperlink w:anchor="_Toc197526919" w:history="1">
+            <w:r>
+              <w:rPr>
+                <w:rStyle w:val="Hyperlink"/>
+                <w:noProof/>
+              </w:rPr>
+              <w:t>ANEXO D – MODELO DE CARTEIRA DE ENFERMEIRO</w:t>
+            </w:r>
+            <w:r>
+              <w:rPr>
+                <w:noProof/>
+                <w:webHidden/>
+              </w:rPr>
+              <w:tab/>
+            </w:r>
+            <w:r>
+              <w:rPr>
+                <w:noProof/>
+                <w:webHidden/>
+              </w:rPr>
+              <w:fldChar w:fldCharType="begin"/>
+            </w:r>
+            <w:r>
+              <w:rPr>
+                <w:noProof/>
+                <w:webHidden/>
+              </w:rPr>
+              <w:instrText xml:space="preserve"> PAGEREF _Toc197526919 \h </w:instrText>
+            </w:r>
+            <w:r>
+              <w:rPr>
+                <w:noProof/>
+                <w:webHidden/>
+              </w:rPr>
+            </w:r>
+            <w:r>
+              <w:rPr>
+                <w:noProof/>
+                <w:webHidden/>
+              </w:rPr>
+              <w:fldChar w:fldCharType="separate"/>
+            </w:r>
+            <w:r>
+              <w:rPr>
+                <w:noProof/>
+                <w:webHidden/>
+              </w:rPr>
+              <w:t>18</w:t>
             </w:r>
             <w:r>
               <w:rPr>
@@ -949,7 +1019,7 @@
           <w:numId w:val="1"/>
         </w:numPr>
       </w:pPr>
-      <w:bookmarkStart w:id="0" w:name="_Toc196831054"/>
+      <w:bookmarkStart w:id="0" w:name="_Toc197526909"/>
       <w:r>
         <w:lastRenderedPageBreak/>
         <w:t>INTRODUÇÃO</w:t>
@@ -1424,13 +1494,18 @@
       </w:r>
       <w:proofErr w:type="spellEnd"/>
       <w:r>
-        <w:t xml:space="preserve"> in, </w:t>
+        <w:t xml:space="preserve"> </w:t>
+      </w:r>
+      <w:proofErr w:type="gramStart"/>
+      <w:r>
+        <w:t xml:space="preserve">in, </w:t>
       </w:r>
       <w:proofErr w:type="spellStart"/>
       <w:r>
         <w:t>luctus</w:t>
       </w:r>
       <w:proofErr w:type="spellEnd"/>
+      <w:proofErr w:type="gramEnd"/>
       <w:r>
         <w:t xml:space="preserve"> magna.</w:t>
       </w:r>
@@ -1543,13 +1618,18 @@
       </w:r>
       <w:proofErr w:type="spellEnd"/>
       <w:r>
-        <w:t xml:space="preserve"> in, </w:t>
+        <w:t xml:space="preserve"> </w:t>
+      </w:r>
+      <w:proofErr w:type="gramStart"/>
+      <w:r>
+        <w:t xml:space="preserve">in, </w:t>
       </w:r>
       <w:proofErr w:type="spellStart"/>
       <w:r>
         <w:t>venenatis</w:t>
       </w:r>
       <w:proofErr w:type="spellEnd"/>
+      <w:proofErr w:type="gramEnd"/>
       <w:r>
         <w:t xml:space="preserve"> vitae </w:t>
       </w:r>
@@ -2941,7 +3021,15 @@
       </w:r>
       <w:proofErr w:type="spellEnd"/>
       <w:r>
-        <w:t xml:space="preserve"> sem, a </w:t>
+        <w:t xml:space="preserve"> </w:t>
+      </w:r>
+      <w:proofErr w:type="gramStart"/>
+      <w:r>
+        <w:t>sem, a</w:t>
+      </w:r>
+      <w:proofErr w:type="gramEnd"/>
+      <w:r>
+        <w:t xml:space="preserve"> </w:t>
       </w:r>
       <w:proofErr w:type="spellStart"/>
       <w:r>
@@ -3063,9 +3151,14 @@
       <w:r>
         <w:t xml:space="preserve"> </w:t>
       </w:r>
+      <w:proofErr w:type="gramStart"/>
       <w:r>
         <w:lastRenderedPageBreak/>
-        <w:t xml:space="preserve">em, eu </w:t>
+        <w:t>em, eu</w:t>
+      </w:r>
+      <w:proofErr w:type="gramEnd"/>
+      <w:r>
+        <w:t xml:space="preserve"> </w:t>
       </w:r>
       <w:proofErr w:type="spellStart"/>
       <w:r>
@@ -3650,7 +3743,7 @@
           <w:numId w:val="1"/>
         </w:numPr>
       </w:pPr>
-      <w:bookmarkStart w:id="1" w:name="_Toc196831055"/>
+      <w:bookmarkStart w:id="1" w:name="_Toc197526910"/>
       <w:r>
         <w:t>ANÁLISE E REQUISITOS</w:t>
       </w:r>
@@ -4124,13 +4217,18 @@
       </w:r>
       <w:proofErr w:type="spellEnd"/>
       <w:r>
-        <w:t xml:space="preserve"> in, </w:t>
+        <w:t xml:space="preserve"> </w:t>
+      </w:r>
+      <w:proofErr w:type="gramStart"/>
+      <w:r>
+        <w:t xml:space="preserve">in, </w:t>
       </w:r>
       <w:proofErr w:type="spellStart"/>
       <w:r>
         <w:t>luctus</w:t>
       </w:r>
       <w:proofErr w:type="spellEnd"/>
+      <w:proofErr w:type="gramEnd"/>
       <w:r>
         <w:t xml:space="preserve"> magna.</w:t>
       </w:r>
@@ -4243,13 +4341,18 @@
       </w:r>
       <w:proofErr w:type="spellEnd"/>
       <w:r>
-        <w:t xml:space="preserve"> in, </w:t>
+        <w:t xml:space="preserve"> </w:t>
+      </w:r>
+      <w:proofErr w:type="gramStart"/>
+      <w:r>
+        <w:t xml:space="preserve">in, </w:t>
       </w:r>
       <w:proofErr w:type="spellStart"/>
       <w:r>
         <w:t>venenatis</w:t>
       </w:r>
       <w:proofErr w:type="spellEnd"/>
+      <w:proofErr w:type="gramEnd"/>
       <w:r>
         <w:t xml:space="preserve"> vitae </w:t>
       </w:r>
@@ -5157,6 +5260,7 @@
         <w:t xml:space="preserve"> </w:t>
       </w:r>
       <w:proofErr w:type="spellStart"/>
+      <w:proofErr w:type="gramStart"/>
       <w:r>
         <w:t>at</w:t>
       </w:r>
@@ -5170,6 +5274,7 @@
         <w:t>cursus</w:t>
       </w:r>
       <w:proofErr w:type="spellEnd"/>
+      <w:proofErr w:type="gramEnd"/>
       <w:r>
         <w:t xml:space="preserve"> in </w:t>
       </w:r>
@@ -5642,7 +5747,15 @@
       </w:r>
       <w:proofErr w:type="spellEnd"/>
       <w:r>
-        <w:t xml:space="preserve"> sem, a </w:t>
+        <w:t xml:space="preserve"> </w:t>
+      </w:r>
+      <w:proofErr w:type="gramStart"/>
+      <w:r>
+        <w:t>sem, a</w:t>
+      </w:r>
+      <w:proofErr w:type="gramEnd"/>
+      <w:r>
+        <w:t xml:space="preserve"> </w:t>
       </w:r>
       <w:proofErr w:type="spellStart"/>
       <w:r>
@@ -5762,7 +5875,15 @@
       </w:r>
       <w:proofErr w:type="spellEnd"/>
       <w:r>
-        <w:t xml:space="preserve"> sem, eu </w:t>
+        <w:t xml:space="preserve"> </w:t>
+      </w:r>
+      <w:proofErr w:type="gramStart"/>
+      <w:r>
+        <w:t>sem, eu</w:t>
+      </w:r>
+      <w:proofErr w:type="gramEnd"/>
+      <w:r>
+        <w:t xml:space="preserve"> </w:t>
       </w:r>
       <w:proofErr w:type="spellStart"/>
       <w:r>
@@ -6649,7 +6770,7 @@
           <w:numId w:val="1"/>
         </w:numPr>
       </w:pPr>
-      <w:bookmarkStart w:id="2" w:name="_Toc196831056"/>
+      <w:bookmarkStart w:id="2" w:name="_Toc197526911"/>
       <w:r>
         <w:t>MODELAGEM E ARQUITETURA</w:t>
       </w:r>
@@ -7124,13 +7245,18 @@
       </w:r>
       <w:proofErr w:type="spellEnd"/>
       <w:r>
-        <w:t xml:space="preserve"> in, </w:t>
+        <w:t xml:space="preserve"> </w:t>
+      </w:r>
+      <w:proofErr w:type="gramStart"/>
+      <w:r>
+        <w:t xml:space="preserve">in, </w:t>
       </w:r>
       <w:proofErr w:type="spellStart"/>
       <w:r>
         <w:t>luctus</w:t>
       </w:r>
       <w:proofErr w:type="spellEnd"/>
+      <w:proofErr w:type="gramEnd"/>
       <w:r>
         <w:t xml:space="preserve"> magna.</w:t>
       </w:r>
@@ -7243,13 +7369,18 @@
       </w:r>
       <w:proofErr w:type="spellEnd"/>
       <w:r>
-        <w:t xml:space="preserve"> in, </w:t>
+        <w:t xml:space="preserve"> </w:t>
+      </w:r>
+      <w:proofErr w:type="gramStart"/>
+      <w:r>
+        <w:t xml:space="preserve">in, </w:t>
       </w:r>
       <w:proofErr w:type="spellStart"/>
       <w:r>
         <w:t>venenatis</w:t>
       </w:r>
       <w:proofErr w:type="spellEnd"/>
+      <w:proofErr w:type="gramEnd"/>
       <w:r>
         <w:t xml:space="preserve"> vitae </w:t>
       </w:r>
@@ -8641,7 +8772,15 @@
       </w:r>
       <w:proofErr w:type="spellEnd"/>
       <w:r>
-        <w:t xml:space="preserve"> sem, a </w:t>
+        <w:t xml:space="preserve"> </w:t>
+      </w:r>
+      <w:proofErr w:type="gramStart"/>
+      <w:r>
+        <w:t>sem, a</w:t>
+      </w:r>
+      <w:proofErr w:type="gramEnd"/>
+      <w:r>
+        <w:t xml:space="preserve"> </w:t>
       </w:r>
       <w:proofErr w:type="spellStart"/>
       <w:r>
@@ -8761,7 +8900,15 @@
       </w:r>
       <w:proofErr w:type="spellEnd"/>
       <w:r>
-        <w:t xml:space="preserve"> sem, eu </w:t>
+        <w:t xml:space="preserve"> </w:t>
+      </w:r>
+      <w:proofErr w:type="gramStart"/>
+      <w:r>
+        <w:t>sem, eu</w:t>
+      </w:r>
+      <w:proofErr w:type="gramEnd"/>
+      <w:r>
+        <w:t xml:space="preserve"> </w:t>
       </w:r>
       <w:proofErr w:type="spellStart"/>
       <w:r>
@@ -9347,7 +9494,7 @@
           <w:numId w:val="1"/>
         </w:numPr>
       </w:pPr>
-      <w:bookmarkStart w:id="3" w:name="_Toc196831057"/>
+      <w:bookmarkStart w:id="3" w:name="_Toc197526912"/>
       <w:r>
         <w:t>IMPLEMENTAÇÃO</w:t>
       </w:r>
@@ -9821,13 +9968,18 @@
       </w:r>
       <w:proofErr w:type="spellEnd"/>
       <w:r>
-        <w:t xml:space="preserve"> in, </w:t>
+        <w:t xml:space="preserve"> </w:t>
+      </w:r>
+      <w:proofErr w:type="gramStart"/>
+      <w:r>
+        <w:t xml:space="preserve">in, </w:t>
       </w:r>
       <w:proofErr w:type="spellStart"/>
       <w:r>
         <w:t>luctus</w:t>
       </w:r>
       <w:proofErr w:type="spellEnd"/>
+      <w:proofErr w:type="gramEnd"/>
       <w:r>
         <w:t xml:space="preserve"> magna.</w:t>
       </w:r>
@@ -9940,13 +10092,18 @@
       </w:r>
       <w:proofErr w:type="spellEnd"/>
       <w:r>
-        <w:t xml:space="preserve"> in, </w:t>
+        <w:t xml:space="preserve"> </w:t>
+      </w:r>
+      <w:proofErr w:type="gramStart"/>
+      <w:r>
+        <w:t xml:space="preserve">in, </w:t>
       </w:r>
       <w:proofErr w:type="spellStart"/>
       <w:r>
         <w:t>venenatis</w:t>
       </w:r>
       <w:proofErr w:type="spellEnd"/>
+      <w:proofErr w:type="gramEnd"/>
       <w:r>
         <w:t xml:space="preserve"> vitae </w:t>
       </w:r>
@@ -11339,7 +11496,15 @@
       </w:r>
       <w:proofErr w:type="spellEnd"/>
       <w:r>
-        <w:t xml:space="preserve"> sem, a </w:t>
+        <w:t xml:space="preserve"> </w:t>
+      </w:r>
+      <w:proofErr w:type="gramStart"/>
+      <w:r>
+        <w:t>sem, a</w:t>
+      </w:r>
+      <w:proofErr w:type="gramEnd"/>
+      <w:r>
+        <w:t xml:space="preserve"> </w:t>
       </w:r>
       <w:proofErr w:type="spellStart"/>
       <w:r>
@@ -11459,7 +11624,15 @@
       </w:r>
       <w:proofErr w:type="spellEnd"/>
       <w:r>
-        <w:t xml:space="preserve"> sem, eu </w:t>
+        <w:t xml:space="preserve"> </w:t>
+      </w:r>
+      <w:proofErr w:type="gramStart"/>
+      <w:r>
+        <w:t>sem, eu</w:t>
+      </w:r>
+      <w:proofErr w:type="gramEnd"/>
+      <w:r>
+        <w:t xml:space="preserve"> </w:t>
       </w:r>
       <w:proofErr w:type="spellStart"/>
       <w:r>
@@ -12044,7 +12217,7 @@
           <w:numId w:val="1"/>
         </w:numPr>
       </w:pPr>
-      <w:bookmarkStart w:id="4" w:name="_Toc196831058"/>
+      <w:bookmarkStart w:id="4" w:name="_Toc197526913"/>
       <w:r>
         <w:t>PLANO DE TESTES</w:t>
       </w:r>
@@ -12518,13 +12691,18 @@
       </w:r>
       <w:proofErr w:type="spellEnd"/>
       <w:r>
-        <w:t xml:space="preserve"> in, </w:t>
+        <w:t xml:space="preserve"> </w:t>
+      </w:r>
+      <w:proofErr w:type="gramStart"/>
+      <w:r>
+        <w:t xml:space="preserve">in, </w:t>
       </w:r>
       <w:proofErr w:type="spellStart"/>
       <w:r>
         <w:t>luctus</w:t>
       </w:r>
       <w:proofErr w:type="spellEnd"/>
+      <w:proofErr w:type="gramEnd"/>
       <w:r>
         <w:t xml:space="preserve"> magna.</w:t>
       </w:r>
@@ -12637,13 +12815,18 @@
       </w:r>
       <w:proofErr w:type="spellEnd"/>
       <w:r>
-        <w:t xml:space="preserve"> in, </w:t>
+        <w:t xml:space="preserve"> </w:t>
+      </w:r>
+      <w:proofErr w:type="gramStart"/>
+      <w:r>
+        <w:t xml:space="preserve">in, </w:t>
       </w:r>
       <w:proofErr w:type="spellStart"/>
       <w:r>
         <w:t>venenatis</w:t>
       </w:r>
       <w:proofErr w:type="spellEnd"/>
+      <w:proofErr w:type="gramEnd"/>
       <w:r>
         <w:t xml:space="preserve"> vitae </w:t>
       </w:r>
@@ -14036,7 +14219,15 @@
       </w:r>
       <w:proofErr w:type="spellEnd"/>
       <w:r>
-        <w:t xml:space="preserve"> sem, a </w:t>
+        <w:t xml:space="preserve"> </w:t>
+      </w:r>
+      <w:proofErr w:type="gramStart"/>
+      <w:r>
+        <w:t>sem, a</w:t>
+      </w:r>
+      <w:proofErr w:type="gramEnd"/>
+      <w:r>
+        <w:t xml:space="preserve"> </w:t>
       </w:r>
       <w:proofErr w:type="spellStart"/>
       <w:r>
@@ -14156,7 +14347,15 @@
       </w:r>
       <w:proofErr w:type="spellEnd"/>
       <w:r>
-        <w:t xml:space="preserve"> sem, eu </w:t>
+        <w:t xml:space="preserve"> </w:t>
+      </w:r>
+      <w:proofErr w:type="gramStart"/>
+      <w:r>
+        <w:t>sem, eu</w:t>
+      </w:r>
+      <w:proofErr w:type="gramEnd"/>
+      <w:r>
+        <w:t xml:space="preserve"> </w:t>
       </w:r>
       <w:proofErr w:type="spellStart"/>
       <w:r>
@@ -14741,7 +14940,7 @@
           <w:numId w:val="1"/>
         </w:numPr>
       </w:pPr>
-      <w:bookmarkStart w:id="5" w:name="_Toc196831059"/>
+      <w:bookmarkStart w:id="5" w:name="_Toc197526914"/>
       <w:r>
         <w:t>CONCLUSÃO</w:t>
       </w:r>
@@ -15215,13 +15414,18 @@
       </w:r>
       <w:proofErr w:type="spellEnd"/>
       <w:r>
-        <w:t xml:space="preserve"> in, </w:t>
+        <w:t xml:space="preserve"> </w:t>
+      </w:r>
+      <w:proofErr w:type="gramStart"/>
+      <w:r>
+        <w:t xml:space="preserve">in, </w:t>
       </w:r>
       <w:proofErr w:type="spellStart"/>
       <w:r>
         <w:t>luctus</w:t>
       </w:r>
       <w:proofErr w:type="spellEnd"/>
+      <w:proofErr w:type="gramEnd"/>
       <w:r>
         <w:t xml:space="preserve"> magna.</w:t>
       </w:r>
@@ -15334,13 +15538,18 @@
       </w:r>
       <w:proofErr w:type="spellEnd"/>
       <w:r>
-        <w:t xml:space="preserve"> in, </w:t>
+        <w:t xml:space="preserve"> </w:t>
+      </w:r>
+      <w:proofErr w:type="gramStart"/>
+      <w:r>
+        <w:t xml:space="preserve">in, </w:t>
       </w:r>
       <w:proofErr w:type="spellStart"/>
       <w:r>
         <w:t>venenatis</w:t>
       </w:r>
       <w:proofErr w:type="spellEnd"/>
+      <w:proofErr w:type="gramEnd"/>
       <w:r>
         <w:t xml:space="preserve"> vitae </w:t>
       </w:r>
@@ -16733,7 +16942,15 @@
       </w:r>
       <w:proofErr w:type="spellEnd"/>
       <w:r>
-        <w:t xml:space="preserve"> sem, a </w:t>
+        <w:t xml:space="preserve"> </w:t>
+      </w:r>
+      <w:proofErr w:type="gramStart"/>
+      <w:r>
+        <w:t>sem, a</w:t>
+      </w:r>
+      <w:proofErr w:type="gramEnd"/>
+      <w:r>
+        <w:t xml:space="preserve"> </w:t>
       </w:r>
       <w:proofErr w:type="spellStart"/>
       <w:r>
@@ -16853,7 +17070,15 @@
       </w:r>
       <w:proofErr w:type="spellEnd"/>
       <w:r>
-        <w:t xml:space="preserve"> sem, eu </w:t>
+        <w:t xml:space="preserve"> </w:t>
+      </w:r>
+      <w:proofErr w:type="gramStart"/>
+      <w:r>
+        <w:t>sem, eu</w:t>
+      </w:r>
+      <w:proofErr w:type="gramEnd"/>
+      <w:r>
+        <w:t xml:space="preserve"> </w:t>
       </w:r>
       <w:proofErr w:type="spellStart"/>
       <w:r>
@@ -17434,7 +17659,7 @@
       <w:pPr>
         <w:pStyle w:val="Ttulo2"/>
       </w:pPr>
-      <w:bookmarkStart w:id="6" w:name="_Toc196831060"/>
+      <w:bookmarkStart w:id="6" w:name="_Toc197526915"/>
       <w:r>
         <w:t>REFERÊNCIAS</w:t>
       </w:r>
@@ -17667,7 +17892,21 @@
           <w:rPr>
             <w:rStyle w:val="Hyperlink"/>
           </w:rPr>
-          <w:t>Da prescrição à administração: o caminho seguro do medicamento até o paciente  - Hospital Badim</w:t>
+          <w:t xml:space="preserve">Da prescrição à administração: o caminho seguro do medicamento até o </w:t>
+        </w:r>
+        <w:proofErr w:type="gramStart"/>
+        <w:r>
+          <w:rPr>
+            <w:rStyle w:val="Hyperlink"/>
+          </w:rPr>
+          <w:t>paciente  -</w:t>
+        </w:r>
+        <w:proofErr w:type="gramEnd"/>
+        <w:r>
+          <w:rPr>
+            <w:rStyle w:val="Hyperlink"/>
+          </w:rPr>
+          <w:t xml:space="preserve"> Hospital Badim</w:t>
         </w:r>
       </w:hyperlink>
       <w:r>
@@ -17975,6 +18214,38 @@
         <w:ind w:firstLine="709"/>
         <w:jc w:val="both"/>
       </w:pPr>
+      <w:hyperlink r:id="rId31" w:anchor=":~:text=O%20diagrama%20de%20classes%20UML,e%20as%20rela%C3%A7%C3%B5es%20entre%20objetos" w:history="1">
+        <w:r>
+          <w:rPr>
+            <w:rStyle w:val="Hyperlink"/>
+          </w:rPr>
+          <w:t>https://www-visual--paradigm-com.translate.goog/guide/uml-unified-modeling-language/uml-class-diagram-tutorial/?_x_tr_sl=en&amp;_x_tr_tl=pt&amp;_x_tr_hl=pt&amp;_x_tr_pto=sge#:~:text=O%20diagrama%20de%20classes%20UML,e%20as%20rela%C3%A7%C3%B5es%20entre%20objetos</w:t>
+        </w:r>
+      </w:hyperlink>
+      <w:r>
+        <w:t>.</w:t>
+      </w:r>
+      <w:r>
+        <w:t xml:space="preserve"> – Acesso em 07/05/25</w:t>
+      </w:r>
+    </w:p>
+    <w:p>
+      <w:pPr>
+        <w:spacing w:after="0" w:line="360" w:lineRule="auto"/>
+        <w:ind w:firstLine="709"/>
+        <w:jc w:val="both"/>
+      </w:pPr>
+      <w:hyperlink r:id="rId32" w:history="1">
+        <w:r>
+          <w:rPr>
+            <w:rStyle w:val="Hyperlink"/>
+          </w:rPr>
+          <w:t>https://www.cofen.gov.br/wp-content/uploads/2013/12/3.-ANEXO-I-B-Carteiras-Revogada-pela-Resolucao-Cofen-no-536-2017.pdf</w:t>
+        </w:r>
+      </w:hyperlink>
+      <w:r>
+        <w:t xml:space="preserve"> - Acesso em 07/05/2025</w:t>
+      </w:r>
     </w:p>
     <w:p>
       <w:pPr>
@@ -17998,6 +18269,13 @@
       </w:pPr>
     </w:p>
     <w:p>
+      <w:pPr>
+        <w:spacing w:after="0" w:line="360" w:lineRule="auto"/>
+        <w:ind w:firstLine="709"/>
+        <w:jc w:val="both"/>
+      </w:pPr>
+    </w:p>
+    <w:p>
       <w:r>
         <w:br w:type="page"/>
       </w:r>
@@ -18007,7 +18285,7 @@
         <w:pStyle w:val="Ttulo2"/>
         <w:jc w:val="center"/>
       </w:pPr>
-      <w:bookmarkStart w:id="7" w:name="_Toc196831061"/>
+      <w:bookmarkStart w:id="7" w:name="_Toc197526916"/>
       <w:r>
         <w:lastRenderedPageBreak/>
         <w:t>ANEXO A – CASO DE USO</w:t>
@@ -18094,7 +18372,7 @@
                     <pic:cNvPicPr/>
                   </pic:nvPicPr>
                   <pic:blipFill>
-                    <a:blip r:embed="rId31" cstate="print">
+                    <a:blip r:embed="rId33" cstate="print">
                       <a:extLst>
                         <a:ext uri="{28A0092B-C50C-407E-A947-70E740481C1C}">
                           <a14:useLocalDpi xmlns:a14="http://schemas.microsoft.com/office/drawing/2010/main" val="0"/>
@@ -18141,7 +18419,7 @@
         <w:pStyle w:val="Ttulo2"/>
         <w:jc w:val="center"/>
       </w:pPr>
-      <w:bookmarkStart w:id="8" w:name="_Toc196831062"/>
+      <w:bookmarkStart w:id="8" w:name="_Toc197526917"/>
       <w:r>
         <w:lastRenderedPageBreak/>
         <w:t>ANEXO B</w:t>
@@ -18218,7 +18496,7 @@
                     </pic:cNvPicPr>
                   </pic:nvPicPr>
                   <pic:blipFill rotWithShape="1">
-                    <a:blip r:embed="rId32">
+                    <a:blip r:embed="rId34">
                       <a:extLst>
                         <a:ext uri="{28A0092B-C50C-407E-A947-70E740481C1C}">
                           <a14:useLocalDpi xmlns:a14="http://schemas.microsoft.com/office/drawing/2010/main" val="0"/>
@@ -18265,7 +18543,7 @@
         </w:rPr>
         <w:br w:type="page"/>
       </w:r>
-      <w:bookmarkStart w:id="9" w:name="_Toc196831063"/>
+      <w:bookmarkStart w:id="9" w:name="_Toc197526918"/>
       <w:r>
         <w:lastRenderedPageBreak/>
         <w:t>ANEXO C – PRONTUÁRIO DE TRIAGEM</w:t>
@@ -18319,7 +18597,7 @@
                     </pic:cNvPicPr>
                   </pic:nvPicPr>
                   <pic:blipFill>
-                    <a:blip r:embed="rId33">
+                    <a:blip r:embed="rId35">
                       <a:extLst>
                         <a:ext uri="{28A0092B-C50C-407E-A947-70E740481C1C}">
                           <a14:useLocalDpi xmlns:a14="http://schemas.microsoft.com/office/drawing/2010/main" val="0"/>
@@ -18351,8 +18629,102 @@
         </w:drawing>
       </w:r>
     </w:p>
+    <w:p>
+      <w:pPr>
+        <w:pStyle w:val="Ttulo2"/>
+        <w:jc w:val="center"/>
+      </w:pPr>
+      <w:r>
+        <w:rPr>
+          <w:b/>
+          <w:bCs/>
+        </w:rPr>
+        <w:br w:type="page"/>
+      </w:r>
+      <w:bookmarkStart w:id="10" w:name="_Toc197526919"/>
+      <w:r>
+        <w:lastRenderedPageBreak/>
+        <w:t>ANEXO D – MODELO DE CARTEIRA DE ENFERMEIRO</w:t>
+      </w:r>
+      <w:bookmarkEnd w:id="10"/>
+    </w:p>
+    <w:p>
+      <w:pPr>
+        <w:jc w:val="center"/>
+        <w:rPr>
+          <w:b/>
+          <w:bCs/>
+        </w:rPr>
+      </w:pPr>
+    </w:p>
+    <w:p>
+      <w:pPr>
+        <w:jc w:val="center"/>
+        <w:rPr>
+          <w:b/>
+          <w:bCs/>
+        </w:rPr>
+      </w:pPr>
+      <w:r>
+        <w:rPr>
+          <w:b/>
+          <w:bCs/>
+        </w:rPr>
+        <w:t>MODELO DE CARTEIRA DE ENFERMEIRO EMITIDA PELO CONSELHO REGIONAL DE ENFERMAGEM DO PARANÁ</w:t>
+      </w:r>
+    </w:p>
+    <w:p>
+      <w:pPr>
+        <w:rPr>
+          <w:b/>
+          <w:bCs/>
+        </w:rPr>
+      </w:pPr>
+    </w:p>
+    <w:p>
+      <w:pPr>
+        <w:jc w:val="center"/>
+      </w:pPr>
+      <w:r>
+        <w:drawing>
+          <wp:inline distT="0" distB="0" distL="0" distR="0" wp14:anchorId="6EB8FBAE" wp14:editId="283791A4">
+            <wp:extent cx="4659465" cy="6406764"/>
+            <wp:effectExtent l="0" t="0" r="8255" b="0"/>
+            <wp:docPr id="783107963" name="Imagem 1"/>
+            <wp:cNvGraphicFramePr>
+              <a:graphicFrameLocks xmlns:a="http://schemas.openxmlformats.org/drawingml/2006/main" noChangeAspect="1"/>
+            </wp:cNvGraphicFramePr>
+            <a:graphic xmlns:a="http://schemas.openxmlformats.org/drawingml/2006/main">
+              <a:graphicData uri="http://schemas.openxmlformats.org/drawingml/2006/picture">
+                <pic:pic xmlns:pic="http://schemas.openxmlformats.org/drawingml/2006/picture">
+                  <pic:nvPicPr>
+                    <pic:cNvPr id="783107963" name=""/>
+                    <pic:cNvPicPr/>
+                  </pic:nvPicPr>
+                  <pic:blipFill>
+                    <a:blip r:embed="rId36"/>
+                    <a:stretch>
+                      <a:fillRect/>
+                    </a:stretch>
+                  </pic:blipFill>
+                  <pic:spPr>
+                    <a:xfrm>
+                      <a:off x="0" y="0"/>
+                      <a:ext cx="4665567" cy="6415154"/>
+                    </a:xfrm>
+                    <a:prstGeom prst="rect">
+                      <a:avLst/>
+                    </a:prstGeom>
+                  </pic:spPr>
+                </pic:pic>
+              </a:graphicData>
+            </a:graphic>
+          </wp:inline>
+        </w:drawing>
+      </w:r>
+    </w:p>
     <w:sectPr>
-      <w:footerReference w:type="default" r:id="rId34"/>
+      <w:footerReference w:type="default" r:id="rId37"/>
       <w:pgSz w:w="11906" w:h="16838" w:code="9"/>
       <w:pgMar w:top="1701" w:right="1134" w:bottom="1134" w:left="1701" w:header="709" w:footer="567" w:gutter="0"/>
       <w:cols w:space="708"/>
@@ -19592,6 +19964,18 @@
       </w:tblBorders>
     </w:tblPr>
   </w:style>
+  <w:style w:type="character" w:styleId="HiperlinkVisitado">
+    <w:name w:val="FollowedHyperlink"/>
+    <w:basedOn w:val="Fontepargpadro"/>
+    <w:uiPriority w:val="99"/>
+    <w:semiHidden/>
+    <w:unhideWhenUsed/>
+    <w:rsid w:val="00BF1E7C"/>
+    <w:rPr>
+      <w:color w:val="96607D" w:themeColor="followedHyperlink"/>
+      <w:u w:val="single"/>
+    </w:rPr>
+  </w:style>
 </w:styles>
 </file>
 

</xml_diff>

<commit_message>
Criação de Classes e alteração da Documentação
</commit_message>
<xml_diff>
--- a/Documentação.docx
+++ b/Documentação.docx
@@ -115,7 +115,7 @@
           <w:r>
             <w:fldChar w:fldCharType="separate"/>
           </w:r>
-          <w:hyperlink w:anchor="_Toc197526909" w:history="1">
+          <w:hyperlink w:anchor="_Toc197527836" w:history="1">
             <w:r>
               <w:rPr>
                 <w:rStyle w:val="Hyperlink"/>
@@ -157,7 +157,7 @@
                 <w:noProof/>
                 <w:webHidden/>
               </w:rPr>
-              <w:instrText xml:space="preserve"> PAGEREF _Toc197526909 \h </w:instrText>
+              <w:instrText xml:space="preserve"> PAGEREF _Toc197527836 \h </w:instrText>
             </w:r>
             <w:r>
               <w:rPr>
@@ -201,7 +201,7 @@
               <w:lang w:eastAsia="pt-BR"/>
             </w:rPr>
           </w:pPr>
-          <w:hyperlink w:anchor="_Toc197526910" w:history="1">
+          <w:hyperlink w:anchor="_Toc197527837" w:history="1">
             <w:r>
               <w:rPr>
                 <w:rStyle w:val="Hyperlink"/>
@@ -243,7 +243,7 @@
                 <w:noProof/>
                 <w:webHidden/>
               </w:rPr>
-              <w:instrText xml:space="preserve"> PAGEREF _Toc197526910 \h </w:instrText>
+              <w:instrText xml:space="preserve"> PAGEREF _Toc197527837 \h </w:instrText>
             </w:r>
             <w:r>
               <w:rPr>
@@ -287,7 +287,7 @@
               <w:lang w:eastAsia="pt-BR"/>
             </w:rPr>
           </w:pPr>
-          <w:hyperlink w:anchor="_Toc197526911" w:history="1">
+          <w:hyperlink w:anchor="_Toc197527838" w:history="1">
             <w:r>
               <w:rPr>
                 <w:rStyle w:val="Hyperlink"/>
@@ -329,7 +329,7 @@
                 <w:noProof/>
                 <w:webHidden/>
               </w:rPr>
-              <w:instrText xml:space="preserve"> PAGEREF _Toc197526911 \h </w:instrText>
+              <w:instrText xml:space="preserve"> PAGEREF _Toc197527838 \h </w:instrText>
             </w:r>
             <w:r>
               <w:rPr>
@@ -373,7 +373,7 @@
               <w:lang w:eastAsia="pt-BR"/>
             </w:rPr>
           </w:pPr>
-          <w:hyperlink w:anchor="_Toc197526912" w:history="1">
+          <w:hyperlink w:anchor="_Toc197527839" w:history="1">
             <w:r>
               <w:rPr>
                 <w:rStyle w:val="Hyperlink"/>
@@ -415,7 +415,7 @@
                 <w:noProof/>
                 <w:webHidden/>
               </w:rPr>
-              <w:instrText xml:space="preserve"> PAGEREF _Toc197526912 \h </w:instrText>
+              <w:instrText xml:space="preserve"> PAGEREF _Toc197527839 \h </w:instrText>
             </w:r>
             <w:r>
               <w:rPr>
@@ -459,7 +459,7 @@
               <w:lang w:eastAsia="pt-BR"/>
             </w:rPr>
           </w:pPr>
-          <w:hyperlink w:anchor="_Toc197526913" w:history="1">
+          <w:hyperlink w:anchor="_Toc197527840" w:history="1">
             <w:r>
               <w:rPr>
                 <w:rStyle w:val="Hyperlink"/>
@@ -501,7 +501,7 @@
                 <w:noProof/>
                 <w:webHidden/>
               </w:rPr>
-              <w:instrText xml:space="preserve"> PAGEREF _Toc197526913 \h </w:instrText>
+              <w:instrText xml:space="preserve"> PAGEREF _Toc197527840 \h </w:instrText>
             </w:r>
             <w:r>
               <w:rPr>
@@ -545,7 +545,7 @@
               <w:lang w:eastAsia="pt-BR"/>
             </w:rPr>
           </w:pPr>
-          <w:hyperlink w:anchor="_Toc197526914" w:history="1">
+          <w:hyperlink w:anchor="_Toc197527841" w:history="1">
             <w:r>
               <w:rPr>
                 <w:rStyle w:val="Hyperlink"/>
@@ -587,7 +587,7 @@
                 <w:noProof/>
                 <w:webHidden/>
               </w:rPr>
-              <w:instrText xml:space="preserve"> PAGEREF _Toc197526914 \h </w:instrText>
+              <w:instrText xml:space="preserve"> PAGEREF _Toc197527841 \h </w:instrText>
             </w:r>
             <w:r>
               <w:rPr>
@@ -630,7 +630,7 @@
               <w:lang w:eastAsia="pt-BR"/>
             </w:rPr>
           </w:pPr>
-          <w:hyperlink w:anchor="_Toc197526915" w:history="1">
+          <w:hyperlink w:anchor="_Toc197527842" w:history="1">
             <w:r>
               <w:rPr>
                 <w:rStyle w:val="Hyperlink"/>
@@ -657,7 +657,7 @@
                 <w:noProof/>
                 <w:webHidden/>
               </w:rPr>
-              <w:instrText xml:space="preserve"> PAGEREF _Toc197526915 \h </w:instrText>
+              <w:instrText xml:space="preserve"> PAGEREF _Toc197527842 \h </w:instrText>
             </w:r>
             <w:r>
               <w:rPr>
@@ -700,7 +700,7 @@
               <w:lang w:eastAsia="pt-BR"/>
             </w:rPr>
           </w:pPr>
-          <w:hyperlink w:anchor="_Toc197526916" w:history="1">
+          <w:hyperlink w:anchor="_Toc197527843" w:history="1">
             <w:r>
               <w:rPr>
                 <w:rStyle w:val="Hyperlink"/>
@@ -727,7 +727,7 @@
                 <w:noProof/>
                 <w:webHidden/>
               </w:rPr>
-              <w:instrText xml:space="preserve"> PAGEREF _Toc197526916 \h </w:instrText>
+              <w:instrText xml:space="preserve"> PAGEREF _Toc197527843 \h </w:instrText>
             </w:r>
             <w:r>
               <w:rPr>
@@ -770,7 +770,7 @@
               <w:lang w:eastAsia="pt-BR"/>
             </w:rPr>
           </w:pPr>
-          <w:hyperlink w:anchor="_Toc197526917" w:history="1">
+          <w:hyperlink w:anchor="_Toc197527844" w:history="1">
             <w:r>
               <w:rPr>
                 <w:rStyle w:val="Hyperlink"/>
@@ -797,7 +797,7 @@
                 <w:noProof/>
                 <w:webHidden/>
               </w:rPr>
-              <w:instrText xml:space="preserve"> PAGEREF _Toc197526917 \h </w:instrText>
+              <w:instrText xml:space="preserve"> PAGEREF _Toc197527844 \h </w:instrText>
             </w:r>
             <w:r>
               <w:rPr>
@@ -840,7 +840,7 @@
               <w:lang w:eastAsia="pt-BR"/>
             </w:rPr>
           </w:pPr>
-          <w:hyperlink w:anchor="_Toc197526918" w:history="1">
+          <w:hyperlink w:anchor="_Toc197527845" w:history="1">
             <w:r>
               <w:rPr>
                 <w:rStyle w:val="Hyperlink"/>
@@ -867,7 +867,7 @@
                 <w:noProof/>
                 <w:webHidden/>
               </w:rPr>
-              <w:instrText xml:space="preserve"> PAGEREF _Toc197526918 \h </w:instrText>
+              <w:instrText xml:space="preserve"> PAGEREF _Toc197527845 \h </w:instrText>
             </w:r>
             <w:r>
               <w:rPr>
@@ -910,7 +910,7 @@
               <w:lang w:eastAsia="pt-BR"/>
             </w:rPr>
           </w:pPr>
-          <w:hyperlink w:anchor="_Toc197526919" w:history="1">
+          <w:hyperlink w:anchor="_Toc197527846" w:history="1">
             <w:r>
               <w:rPr>
                 <w:rStyle w:val="Hyperlink"/>
@@ -937,7 +937,7 @@
                 <w:noProof/>
                 <w:webHidden/>
               </w:rPr>
-              <w:instrText xml:space="preserve"> PAGEREF _Toc197526919 \h </w:instrText>
+              <w:instrText xml:space="preserve"> PAGEREF _Toc197527846 \h </w:instrText>
             </w:r>
             <w:r>
               <w:rPr>
@@ -958,6 +958,76 @@
                 <w:webHidden/>
               </w:rPr>
               <w:t>18</w:t>
+            </w:r>
+            <w:r>
+              <w:rPr>
+                <w:noProof/>
+                <w:webHidden/>
+              </w:rPr>
+              <w:fldChar w:fldCharType="end"/>
+            </w:r>
+          </w:hyperlink>
+        </w:p>
+        <w:p>
+          <w:pPr>
+            <w:pStyle w:val="Sumrio2"/>
+            <w:tabs>
+              <w:tab w:val="right" w:leader="dot" w:pos="9061"/>
+            </w:tabs>
+            <w:rPr>
+              <w:rFonts w:asciiTheme="minorHAnsi" w:eastAsiaTheme="minorEastAsia" w:hAnsiTheme="minorHAnsi"/>
+              <w:noProof/>
+              <w:lang w:eastAsia="pt-BR"/>
+            </w:rPr>
+          </w:pPr>
+          <w:hyperlink w:anchor="_Toc197527847" w:history="1">
+            <w:r>
+              <w:rPr>
+                <w:rStyle w:val="Hyperlink"/>
+                <w:noProof/>
+              </w:rPr>
+              <w:t>ANEXO E – MODELO CARTEIRA DE FARMACÊUTICO</w:t>
+            </w:r>
+            <w:r>
+              <w:rPr>
+                <w:noProof/>
+                <w:webHidden/>
+              </w:rPr>
+              <w:tab/>
+            </w:r>
+            <w:r>
+              <w:rPr>
+                <w:noProof/>
+                <w:webHidden/>
+              </w:rPr>
+              <w:fldChar w:fldCharType="begin"/>
+            </w:r>
+            <w:r>
+              <w:rPr>
+                <w:noProof/>
+                <w:webHidden/>
+              </w:rPr>
+              <w:instrText xml:space="preserve"> PAGEREF _Toc197527847 \h </w:instrText>
+            </w:r>
+            <w:r>
+              <w:rPr>
+                <w:noProof/>
+                <w:webHidden/>
+              </w:rPr>
+            </w:r>
+            <w:r>
+              <w:rPr>
+                <w:noProof/>
+                <w:webHidden/>
+              </w:rPr>
+              <w:fldChar w:fldCharType="separate"/>
+            </w:r>
+            <w:r>
+              <w:rPr>
+                <w:noProof/>
+                <w:webHidden/>
+              </w:rPr>
+              <w:t>19</w:t>
             </w:r>
             <w:r>
               <w:rPr>
@@ -1019,7 +1089,7 @@
           <w:numId w:val="1"/>
         </w:numPr>
       </w:pPr>
-      <w:bookmarkStart w:id="0" w:name="_Toc197526909"/>
+      <w:bookmarkStart w:id="0" w:name="_Toc197527836"/>
       <w:r>
         <w:lastRenderedPageBreak/>
         <w:t>INTRODUÇÃO</w:t>
@@ -1494,18 +1564,13 @@
       </w:r>
       <w:proofErr w:type="spellEnd"/>
       <w:r>
-        <w:t xml:space="preserve"> </w:t>
-      </w:r>
-      <w:proofErr w:type="gramStart"/>
-      <w:r>
-        <w:t xml:space="preserve">in, </w:t>
+        <w:t xml:space="preserve"> in, </w:t>
       </w:r>
       <w:proofErr w:type="spellStart"/>
       <w:r>
         <w:t>luctus</w:t>
       </w:r>
       <w:proofErr w:type="spellEnd"/>
-      <w:proofErr w:type="gramEnd"/>
       <w:r>
         <w:t xml:space="preserve"> magna.</w:t>
       </w:r>
@@ -1618,18 +1683,13 @@
       </w:r>
       <w:proofErr w:type="spellEnd"/>
       <w:r>
-        <w:t xml:space="preserve"> </w:t>
-      </w:r>
-      <w:proofErr w:type="gramStart"/>
-      <w:r>
-        <w:t xml:space="preserve">in, </w:t>
+        <w:t xml:space="preserve"> in, </w:t>
       </w:r>
       <w:proofErr w:type="spellStart"/>
       <w:r>
         <w:t>venenatis</w:t>
       </w:r>
       <w:proofErr w:type="spellEnd"/>
-      <w:proofErr w:type="gramEnd"/>
       <w:r>
         <w:t xml:space="preserve"> vitae </w:t>
       </w:r>
@@ -3021,15 +3081,7 @@
       </w:r>
       <w:proofErr w:type="spellEnd"/>
       <w:r>
-        <w:t xml:space="preserve"> </w:t>
-      </w:r>
-      <w:proofErr w:type="gramStart"/>
-      <w:r>
-        <w:t>sem, a</w:t>
-      </w:r>
-      <w:proofErr w:type="gramEnd"/>
-      <w:r>
-        <w:t xml:space="preserve"> </w:t>
+        <w:t xml:space="preserve"> sem, a </w:t>
       </w:r>
       <w:proofErr w:type="spellStart"/>
       <w:r>
@@ -3151,14 +3203,9 @@
       <w:r>
         <w:t xml:space="preserve"> </w:t>
       </w:r>
-      <w:proofErr w:type="gramStart"/>
       <w:r>
         <w:lastRenderedPageBreak/>
-        <w:t>em, eu</w:t>
-      </w:r>
-      <w:proofErr w:type="gramEnd"/>
-      <w:r>
-        <w:t xml:space="preserve"> </w:t>
+        <w:t xml:space="preserve">em, eu </w:t>
       </w:r>
       <w:proofErr w:type="spellStart"/>
       <w:r>
@@ -3743,7 +3790,7 @@
           <w:numId w:val="1"/>
         </w:numPr>
       </w:pPr>
-      <w:bookmarkStart w:id="1" w:name="_Toc197526910"/>
+      <w:bookmarkStart w:id="1" w:name="_Toc197527837"/>
       <w:r>
         <w:t>ANÁLISE E REQUISITOS</w:t>
       </w:r>
@@ -4217,18 +4264,13 @@
       </w:r>
       <w:proofErr w:type="spellEnd"/>
       <w:r>
-        <w:t xml:space="preserve"> </w:t>
-      </w:r>
-      <w:proofErr w:type="gramStart"/>
-      <w:r>
-        <w:t xml:space="preserve">in, </w:t>
+        <w:t xml:space="preserve"> in, </w:t>
       </w:r>
       <w:proofErr w:type="spellStart"/>
       <w:r>
         <w:t>luctus</w:t>
       </w:r>
       <w:proofErr w:type="spellEnd"/>
-      <w:proofErr w:type="gramEnd"/>
       <w:r>
         <w:t xml:space="preserve"> magna.</w:t>
       </w:r>
@@ -4341,18 +4383,13 @@
       </w:r>
       <w:proofErr w:type="spellEnd"/>
       <w:r>
-        <w:t xml:space="preserve"> </w:t>
-      </w:r>
-      <w:proofErr w:type="gramStart"/>
-      <w:r>
-        <w:t xml:space="preserve">in, </w:t>
+        <w:t xml:space="preserve"> in, </w:t>
       </w:r>
       <w:proofErr w:type="spellStart"/>
       <w:r>
         <w:t>venenatis</w:t>
       </w:r>
       <w:proofErr w:type="spellEnd"/>
-      <w:proofErr w:type="gramEnd"/>
       <w:r>
         <w:t xml:space="preserve"> vitae </w:t>
       </w:r>
@@ -5260,7 +5297,6 @@
         <w:t xml:space="preserve"> </w:t>
       </w:r>
       <w:proofErr w:type="spellStart"/>
-      <w:proofErr w:type="gramStart"/>
       <w:r>
         <w:t>at</w:t>
       </w:r>
@@ -5274,7 +5310,6 @@
         <w:t>cursus</w:t>
       </w:r>
       <w:proofErr w:type="spellEnd"/>
-      <w:proofErr w:type="gramEnd"/>
       <w:r>
         <w:t xml:space="preserve"> in </w:t>
       </w:r>
@@ -5747,15 +5782,7 @@
       </w:r>
       <w:proofErr w:type="spellEnd"/>
       <w:r>
-        <w:t xml:space="preserve"> </w:t>
-      </w:r>
-      <w:proofErr w:type="gramStart"/>
-      <w:r>
-        <w:t>sem, a</w:t>
-      </w:r>
-      <w:proofErr w:type="gramEnd"/>
-      <w:r>
-        <w:t xml:space="preserve"> </w:t>
+        <w:t xml:space="preserve"> sem, a </w:t>
       </w:r>
       <w:proofErr w:type="spellStart"/>
       <w:r>
@@ -5875,15 +5902,7 @@
       </w:r>
       <w:proofErr w:type="spellEnd"/>
       <w:r>
-        <w:t xml:space="preserve"> </w:t>
-      </w:r>
-      <w:proofErr w:type="gramStart"/>
-      <w:r>
-        <w:t>sem, eu</w:t>
-      </w:r>
-      <w:proofErr w:type="gramEnd"/>
-      <w:r>
-        <w:t xml:space="preserve"> </w:t>
+        <w:t xml:space="preserve"> sem, eu </w:t>
       </w:r>
       <w:proofErr w:type="spellStart"/>
       <w:r>
@@ -6770,7 +6789,7 @@
           <w:numId w:val="1"/>
         </w:numPr>
       </w:pPr>
-      <w:bookmarkStart w:id="2" w:name="_Toc197526911"/>
+      <w:bookmarkStart w:id="2" w:name="_Toc197527838"/>
       <w:r>
         <w:t>MODELAGEM E ARQUITETURA</w:t>
       </w:r>
@@ -7245,18 +7264,13 @@
       </w:r>
       <w:proofErr w:type="spellEnd"/>
       <w:r>
-        <w:t xml:space="preserve"> </w:t>
-      </w:r>
-      <w:proofErr w:type="gramStart"/>
-      <w:r>
-        <w:t xml:space="preserve">in, </w:t>
+        <w:t xml:space="preserve"> in, </w:t>
       </w:r>
       <w:proofErr w:type="spellStart"/>
       <w:r>
         <w:t>luctus</w:t>
       </w:r>
       <w:proofErr w:type="spellEnd"/>
-      <w:proofErr w:type="gramEnd"/>
       <w:r>
         <w:t xml:space="preserve"> magna.</w:t>
       </w:r>
@@ -7369,18 +7383,13 @@
       </w:r>
       <w:proofErr w:type="spellEnd"/>
       <w:r>
-        <w:t xml:space="preserve"> </w:t>
-      </w:r>
-      <w:proofErr w:type="gramStart"/>
-      <w:r>
-        <w:t xml:space="preserve">in, </w:t>
+        <w:t xml:space="preserve"> in, </w:t>
       </w:r>
       <w:proofErr w:type="spellStart"/>
       <w:r>
         <w:t>venenatis</w:t>
       </w:r>
       <w:proofErr w:type="spellEnd"/>
-      <w:proofErr w:type="gramEnd"/>
       <w:r>
         <w:t xml:space="preserve"> vitae </w:t>
       </w:r>
@@ -8772,15 +8781,7 @@
       </w:r>
       <w:proofErr w:type="spellEnd"/>
       <w:r>
-        <w:t xml:space="preserve"> </w:t>
-      </w:r>
-      <w:proofErr w:type="gramStart"/>
-      <w:r>
-        <w:t>sem, a</w:t>
-      </w:r>
-      <w:proofErr w:type="gramEnd"/>
-      <w:r>
-        <w:t xml:space="preserve"> </w:t>
+        <w:t xml:space="preserve"> sem, a </w:t>
       </w:r>
       <w:proofErr w:type="spellStart"/>
       <w:r>
@@ -8900,15 +8901,7 @@
       </w:r>
       <w:proofErr w:type="spellEnd"/>
       <w:r>
-        <w:t xml:space="preserve"> </w:t>
-      </w:r>
-      <w:proofErr w:type="gramStart"/>
-      <w:r>
-        <w:t>sem, eu</w:t>
-      </w:r>
-      <w:proofErr w:type="gramEnd"/>
-      <w:r>
-        <w:t xml:space="preserve"> </w:t>
+        <w:t xml:space="preserve"> sem, eu </w:t>
       </w:r>
       <w:proofErr w:type="spellStart"/>
       <w:r>
@@ -9494,7 +9487,7 @@
           <w:numId w:val="1"/>
         </w:numPr>
       </w:pPr>
-      <w:bookmarkStart w:id="3" w:name="_Toc197526912"/>
+      <w:bookmarkStart w:id="3" w:name="_Toc197527839"/>
       <w:r>
         <w:t>IMPLEMENTAÇÃO</w:t>
       </w:r>
@@ -9968,18 +9961,13 @@
       </w:r>
       <w:proofErr w:type="spellEnd"/>
       <w:r>
-        <w:t xml:space="preserve"> </w:t>
-      </w:r>
-      <w:proofErr w:type="gramStart"/>
-      <w:r>
-        <w:t xml:space="preserve">in, </w:t>
+        <w:t xml:space="preserve"> in, </w:t>
       </w:r>
       <w:proofErr w:type="spellStart"/>
       <w:r>
         <w:t>luctus</w:t>
       </w:r>
       <w:proofErr w:type="spellEnd"/>
-      <w:proofErr w:type="gramEnd"/>
       <w:r>
         <w:t xml:space="preserve"> magna.</w:t>
       </w:r>
@@ -10092,18 +10080,13 @@
       </w:r>
       <w:proofErr w:type="spellEnd"/>
       <w:r>
-        <w:t xml:space="preserve"> </w:t>
-      </w:r>
-      <w:proofErr w:type="gramStart"/>
-      <w:r>
-        <w:t xml:space="preserve">in, </w:t>
+        <w:t xml:space="preserve"> in, </w:t>
       </w:r>
       <w:proofErr w:type="spellStart"/>
       <w:r>
         <w:t>venenatis</w:t>
       </w:r>
       <w:proofErr w:type="spellEnd"/>
-      <w:proofErr w:type="gramEnd"/>
       <w:r>
         <w:t xml:space="preserve"> vitae </w:t>
       </w:r>
@@ -11496,15 +11479,7 @@
       </w:r>
       <w:proofErr w:type="spellEnd"/>
       <w:r>
-        <w:t xml:space="preserve"> </w:t>
-      </w:r>
-      <w:proofErr w:type="gramStart"/>
-      <w:r>
-        <w:t>sem, a</w:t>
-      </w:r>
-      <w:proofErr w:type="gramEnd"/>
-      <w:r>
-        <w:t xml:space="preserve"> </w:t>
+        <w:t xml:space="preserve"> sem, a </w:t>
       </w:r>
       <w:proofErr w:type="spellStart"/>
       <w:r>
@@ -11624,15 +11599,7 @@
       </w:r>
       <w:proofErr w:type="spellEnd"/>
       <w:r>
-        <w:t xml:space="preserve"> </w:t>
-      </w:r>
-      <w:proofErr w:type="gramStart"/>
-      <w:r>
-        <w:t>sem, eu</w:t>
-      </w:r>
-      <w:proofErr w:type="gramEnd"/>
-      <w:r>
-        <w:t xml:space="preserve"> </w:t>
+        <w:t xml:space="preserve"> sem, eu </w:t>
       </w:r>
       <w:proofErr w:type="spellStart"/>
       <w:r>
@@ -12217,7 +12184,7 @@
           <w:numId w:val="1"/>
         </w:numPr>
       </w:pPr>
-      <w:bookmarkStart w:id="4" w:name="_Toc197526913"/>
+      <w:bookmarkStart w:id="4" w:name="_Toc197527840"/>
       <w:r>
         <w:t>PLANO DE TESTES</w:t>
       </w:r>
@@ -12691,18 +12658,13 @@
       </w:r>
       <w:proofErr w:type="spellEnd"/>
       <w:r>
-        <w:t xml:space="preserve"> </w:t>
-      </w:r>
-      <w:proofErr w:type="gramStart"/>
-      <w:r>
-        <w:t xml:space="preserve">in, </w:t>
+        <w:t xml:space="preserve"> in, </w:t>
       </w:r>
       <w:proofErr w:type="spellStart"/>
       <w:r>
         <w:t>luctus</w:t>
       </w:r>
       <w:proofErr w:type="spellEnd"/>
-      <w:proofErr w:type="gramEnd"/>
       <w:r>
         <w:t xml:space="preserve"> magna.</w:t>
       </w:r>
@@ -12815,18 +12777,13 @@
       </w:r>
       <w:proofErr w:type="spellEnd"/>
       <w:r>
-        <w:t xml:space="preserve"> </w:t>
-      </w:r>
-      <w:proofErr w:type="gramStart"/>
-      <w:r>
-        <w:t xml:space="preserve">in, </w:t>
+        <w:t xml:space="preserve"> in, </w:t>
       </w:r>
       <w:proofErr w:type="spellStart"/>
       <w:r>
         <w:t>venenatis</w:t>
       </w:r>
       <w:proofErr w:type="spellEnd"/>
-      <w:proofErr w:type="gramEnd"/>
       <w:r>
         <w:t xml:space="preserve"> vitae </w:t>
       </w:r>
@@ -14219,15 +14176,7 @@
       </w:r>
       <w:proofErr w:type="spellEnd"/>
       <w:r>
-        <w:t xml:space="preserve"> </w:t>
-      </w:r>
-      <w:proofErr w:type="gramStart"/>
-      <w:r>
-        <w:t>sem, a</w:t>
-      </w:r>
-      <w:proofErr w:type="gramEnd"/>
-      <w:r>
-        <w:t xml:space="preserve"> </w:t>
+        <w:t xml:space="preserve"> sem, a </w:t>
       </w:r>
       <w:proofErr w:type="spellStart"/>
       <w:r>
@@ -14347,15 +14296,7 @@
       </w:r>
       <w:proofErr w:type="spellEnd"/>
       <w:r>
-        <w:t xml:space="preserve"> </w:t>
-      </w:r>
-      <w:proofErr w:type="gramStart"/>
-      <w:r>
-        <w:t>sem, eu</w:t>
-      </w:r>
-      <w:proofErr w:type="gramEnd"/>
-      <w:r>
-        <w:t xml:space="preserve"> </w:t>
+        <w:t xml:space="preserve"> sem, eu </w:t>
       </w:r>
       <w:proofErr w:type="spellStart"/>
       <w:r>
@@ -14940,7 +14881,7 @@
           <w:numId w:val="1"/>
         </w:numPr>
       </w:pPr>
-      <w:bookmarkStart w:id="5" w:name="_Toc197526914"/>
+      <w:bookmarkStart w:id="5" w:name="_Toc197527841"/>
       <w:r>
         <w:t>CONCLUSÃO</w:t>
       </w:r>
@@ -15414,18 +15355,13 @@
       </w:r>
       <w:proofErr w:type="spellEnd"/>
       <w:r>
-        <w:t xml:space="preserve"> </w:t>
-      </w:r>
-      <w:proofErr w:type="gramStart"/>
-      <w:r>
-        <w:t xml:space="preserve">in, </w:t>
+        <w:t xml:space="preserve"> in, </w:t>
       </w:r>
       <w:proofErr w:type="spellStart"/>
       <w:r>
         <w:t>luctus</w:t>
       </w:r>
       <w:proofErr w:type="spellEnd"/>
-      <w:proofErr w:type="gramEnd"/>
       <w:r>
         <w:t xml:space="preserve"> magna.</w:t>
       </w:r>
@@ -15538,18 +15474,13 @@
       </w:r>
       <w:proofErr w:type="spellEnd"/>
       <w:r>
-        <w:t xml:space="preserve"> </w:t>
-      </w:r>
-      <w:proofErr w:type="gramStart"/>
-      <w:r>
-        <w:t xml:space="preserve">in, </w:t>
+        <w:t xml:space="preserve"> in, </w:t>
       </w:r>
       <w:proofErr w:type="spellStart"/>
       <w:r>
         <w:t>venenatis</w:t>
       </w:r>
       <w:proofErr w:type="spellEnd"/>
-      <w:proofErr w:type="gramEnd"/>
       <w:r>
         <w:t xml:space="preserve"> vitae </w:t>
       </w:r>
@@ -16942,15 +16873,7 @@
       </w:r>
       <w:proofErr w:type="spellEnd"/>
       <w:r>
-        <w:t xml:space="preserve"> </w:t>
-      </w:r>
-      <w:proofErr w:type="gramStart"/>
-      <w:r>
-        <w:t>sem, a</w:t>
-      </w:r>
-      <w:proofErr w:type="gramEnd"/>
-      <w:r>
-        <w:t xml:space="preserve"> </w:t>
+        <w:t xml:space="preserve"> sem, a </w:t>
       </w:r>
       <w:proofErr w:type="spellStart"/>
       <w:r>
@@ -17070,15 +16993,7 @@
       </w:r>
       <w:proofErr w:type="spellEnd"/>
       <w:r>
-        <w:t xml:space="preserve"> </w:t>
-      </w:r>
-      <w:proofErr w:type="gramStart"/>
-      <w:r>
-        <w:t>sem, eu</w:t>
-      </w:r>
-      <w:proofErr w:type="gramEnd"/>
-      <w:r>
-        <w:t xml:space="preserve"> </w:t>
+        <w:t xml:space="preserve"> sem, eu </w:t>
       </w:r>
       <w:proofErr w:type="spellStart"/>
       <w:r>
@@ -17659,7 +17574,7 @@
       <w:pPr>
         <w:pStyle w:val="Ttulo2"/>
       </w:pPr>
-      <w:bookmarkStart w:id="6" w:name="_Toc197526915"/>
+      <w:bookmarkStart w:id="6" w:name="_Toc197527842"/>
       <w:r>
         <w:t>REFERÊNCIAS</w:t>
       </w:r>
@@ -17892,21 +17807,7 @@
           <w:rPr>
             <w:rStyle w:val="Hyperlink"/>
           </w:rPr>
-          <w:t xml:space="preserve">Da prescrição à administração: o caminho seguro do medicamento até o </w:t>
-        </w:r>
-        <w:proofErr w:type="gramStart"/>
-        <w:r>
-          <w:rPr>
-            <w:rStyle w:val="Hyperlink"/>
-          </w:rPr>
-          <w:t>paciente  -</w:t>
-        </w:r>
-        <w:proofErr w:type="gramEnd"/>
-        <w:r>
-          <w:rPr>
-            <w:rStyle w:val="Hyperlink"/>
-          </w:rPr>
-          <w:t xml:space="preserve"> Hospital Badim</w:t>
+          <w:t>Da prescrição à administração: o caminho seguro do medicamento até o paciente  - Hospital Badim</w:t>
         </w:r>
       </w:hyperlink>
       <w:r>
@@ -18253,6 +18154,38 @@
         <w:ind w:firstLine="709"/>
         <w:jc w:val="both"/>
       </w:pPr>
+      <w:hyperlink r:id="rId33" w:history="1">
+        <w:r>
+          <w:rPr>
+            <w:rStyle w:val="Hyperlink"/>
+          </w:rPr>
+          <w:t>https://www.editoraroncarati.com.br/v2/Diario-Oficial/Diario-Oficial/RESOLUCAO-CFF-N%C2%BA-698-DE-16-12-2020.html</w:t>
+        </w:r>
+      </w:hyperlink>
+      <w:r>
+        <w:t xml:space="preserve"> – Acesso em 07/05/2025</w:t>
+      </w:r>
+    </w:p>
+    <w:p>
+      <w:pPr>
+        <w:spacing w:after="0" w:line="360" w:lineRule="auto"/>
+        <w:ind w:firstLine="709"/>
+        <w:jc w:val="both"/>
+      </w:pPr>
+      <w:hyperlink r:id="rId34" w:history="1">
+        <w:r>
+          <w:rPr>
+            <w:rStyle w:val="Hyperlink"/>
+          </w:rPr>
+          <w:t>https://telemedicinamorsch.com.br/blog/ficha-de-anamnese#:~:text=O%20que%20%C3%A9%20ficha%20de,consultas%20com%20profissionais%20de%20sa%C3%BAde</w:t>
+        </w:r>
+      </w:hyperlink>
+      <w:r>
+        <w:t>.</w:t>
+      </w:r>
+      <w:r>
+        <w:t xml:space="preserve"> – Acesso em 07/05/2025</w:t>
+      </w:r>
     </w:p>
     <w:p>
       <w:pPr>
@@ -18276,6 +18209,27 @@
       </w:pPr>
     </w:p>
     <w:p>
+      <w:pPr>
+        <w:spacing w:after="0" w:line="360" w:lineRule="auto"/>
+        <w:ind w:firstLine="709"/>
+        <w:jc w:val="both"/>
+      </w:pPr>
+    </w:p>
+    <w:p>
+      <w:pPr>
+        <w:spacing w:after="0" w:line="360" w:lineRule="auto"/>
+        <w:ind w:firstLine="709"/>
+        <w:jc w:val="both"/>
+      </w:pPr>
+    </w:p>
+    <w:p>
+      <w:pPr>
+        <w:spacing w:after="0" w:line="360" w:lineRule="auto"/>
+        <w:ind w:firstLine="709"/>
+        <w:jc w:val="both"/>
+      </w:pPr>
+    </w:p>
+    <w:p>
       <w:r>
         <w:br w:type="page"/>
       </w:r>
@@ -18285,7 +18239,7 @@
         <w:pStyle w:val="Ttulo2"/>
         <w:jc w:val="center"/>
       </w:pPr>
-      <w:bookmarkStart w:id="7" w:name="_Toc197526916"/>
+      <w:bookmarkStart w:id="7" w:name="_Toc197527843"/>
       <w:r>
         <w:lastRenderedPageBreak/>
         <w:t>ANEXO A – CASO DE USO</w:t>
@@ -18372,7 +18326,7 @@
                     <pic:cNvPicPr/>
                   </pic:nvPicPr>
                   <pic:blipFill>
-                    <a:blip r:embed="rId33" cstate="print">
+                    <a:blip r:embed="rId35" cstate="print">
                       <a:extLst>
                         <a:ext uri="{28A0092B-C50C-407E-A947-70E740481C1C}">
                           <a14:useLocalDpi xmlns:a14="http://schemas.microsoft.com/office/drawing/2010/main" val="0"/>
@@ -18419,7 +18373,7 @@
         <w:pStyle w:val="Ttulo2"/>
         <w:jc w:val="center"/>
       </w:pPr>
-      <w:bookmarkStart w:id="8" w:name="_Toc197526917"/>
+      <w:bookmarkStart w:id="8" w:name="_Toc197527844"/>
       <w:r>
         <w:lastRenderedPageBreak/>
         <w:t>ANEXO B</w:t>
@@ -18496,7 +18450,7 @@
                     </pic:cNvPicPr>
                   </pic:nvPicPr>
                   <pic:blipFill rotWithShape="1">
-                    <a:blip r:embed="rId34">
+                    <a:blip r:embed="rId36">
                       <a:extLst>
                         <a:ext uri="{28A0092B-C50C-407E-A947-70E740481C1C}">
                           <a14:useLocalDpi xmlns:a14="http://schemas.microsoft.com/office/drawing/2010/main" val="0"/>
@@ -18543,7 +18497,7 @@
         </w:rPr>
         <w:br w:type="page"/>
       </w:r>
-      <w:bookmarkStart w:id="9" w:name="_Toc197526918"/>
+      <w:bookmarkStart w:id="9" w:name="_Toc197527845"/>
       <w:r>
         <w:lastRenderedPageBreak/>
         <w:t>ANEXO C – PRONTUÁRIO DE TRIAGEM</w:t>
@@ -18597,7 +18551,7 @@
                     </pic:cNvPicPr>
                   </pic:nvPicPr>
                   <pic:blipFill>
-                    <a:blip r:embed="rId35">
+                    <a:blip r:embed="rId37">
                       <a:extLst>
                         <a:ext uri="{28A0092B-C50C-407E-A947-70E740481C1C}">
                           <a14:useLocalDpi xmlns:a14="http://schemas.microsoft.com/office/drawing/2010/main" val="0"/>
@@ -18641,7 +18595,7 @@
         </w:rPr>
         <w:br w:type="page"/>
       </w:r>
-      <w:bookmarkStart w:id="10" w:name="_Toc197526919"/>
+      <w:bookmarkStart w:id="10" w:name="_Toc197527846"/>
       <w:r>
         <w:lastRenderedPageBreak/>
         <w:t>ANEXO D – MODELO DE CARTEIRA DE ENFERMEIRO</w:t>
@@ -18672,6 +18626,13 @@
         </w:rPr>
         <w:t>MODELO DE CARTEIRA DE ENFERMEIRO EMITIDA PELO CONSELHO REGIONAL DE ENFERMAGEM DO PARANÁ</w:t>
       </w:r>
+      <w:r>
+        <w:rPr>
+          <w:b/>
+          <w:bCs/>
+        </w:rPr>
+        <w:t xml:space="preserve"> (COREN/PR)</w:t>
+      </w:r>
     </w:p>
     <w:p>
       <w:pPr>
@@ -18686,6 +18647,9 @@
         <w:jc w:val="center"/>
       </w:pPr>
       <w:r>
+        <w:rPr>
+          <w:noProof/>
+        </w:rPr>
         <w:drawing>
           <wp:inline distT="0" distB="0" distL="0" distR="0" wp14:anchorId="6EB8FBAE" wp14:editId="283791A4">
             <wp:extent cx="4659465" cy="6406764"/>
@@ -18702,7 +18666,7 @@
                     <pic:cNvPicPr/>
                   </pic:nvPicPr>
                   <pic:blipFill>
-                    <a:blip r:embed="rId36"/>
+                    <a:blip r:embed="rId38"/>
                     <a:stretch>
                       <a:fillRect/>
                     </a:stretch>
@@ -18723,8 +18687,106 @@
         </w:drawing>
       </w:r>
     </w:p>
+    <w:p>
+      <w:r>
+        <w:br w:type="page"/>
+      </w:r>
+    </w:p>
+    <w:p>
+      <w:pPr>
+        <w:pStyle w:val="Ttulo2"/>
+        <w:jc w:val="center"/>
+      </w:pPr>
+      <w:bookmarkStart w:id="11" w:name="_Toc197527847"/>
+      <w:r>
+        <w:lastRenderedPageBreak/>
+        <w:t>ANEXO E – MODELO CARTEIRA DE FARMACÊUTICO</w:t>
+      </w:r>
+      <w:bookmarkEnd w:id="11"/>
+    </w:p>
+    <w:p/>
+    <w:p>
+      <w:pPr>
+        <w:jc w:val="center"/>
+        <w:rPr>
+          <w:b/>
+          <w:bCs/>
+        </w:rPr>
+      </w:pPr>
+      <w:r>
+        <w:rPr>
+          <w:b/>
+          <w:bCs/>
+        </w:rPr>
+        <w:t>MODELO DA CÉDULA DE IDENTIFICAÇÃO DE FARMACÊUTICO EMITIDA PELO CONSELHO FEDERAL DE FARMÁCIA (CRF)</w:t>
+      </w:r>
+    </w:p>
+    <w:p>
+      <w:pPr>
+        <w:jc w:val="center"/>
+        <w:rPr>
+          <w:b/>
+          <w:bCs/>
+        </w:rPr>
+      </w:pPr>
+    </w:p>
+    <w:p>
+      <w:r>
+        <w:rPr>
+          <w:noProof/>
+        </w:rPr>
+        <w:drawing>
+          <wp:inline distT="0" distB="0" distL="0" distR="0" wp14:anchorId="5FCA7F6E" wp14:editId="754D185A">
+            <wp:extent cx="5760085" cy="6947535"/>
+            <wp:effectExtent l="0" t="0" r="0" b="5715"/>
+            <wp:docPr id="1549900673" name="Imagem 1"/>
+            <wp:cNvGraphicFramePr>
+              <a:graphicFrameLocks xmlns:a="http://schemas.openxmlformats.org/drawingml/2006/main" noChangeAspect="1"/>
+            </wp:cNvGraphicFramePr>
+            <a:graphic xmlns:a="http://schemas.openxmlformats.org/drawingml/2006/main">
+              <a:graphicData uri="http://schemas.openxmlformats.org/drawingml/2006/picture">
+                <pic:pic xmlns:pic="http://schemas.openxmlformats.org/drawingml/2006/picture">
+                  <pic:nvPicPr>
+                    <pic:cNvPr id="0" name="Picture 1"/>
+                    <pic:cNvPicPr>
+                      <a:picLocks noChangeAspect="1" noChangeArrowheads="1"/>
+                    </pic:cNvPicPr>
+                  </pic:nvPicPr>
+                  <pic:blipFill>
+                    <a:blip r:embed="rId39">
+                      <a:extLst>
+                        <a:ext uri="{28A0092B-C50C-407E-A947-70E740481C1C}">
+                          <a14:useLocalDpi xmlns:a14="http://schemas.microsoft.com/office/drawing/2010/main" val="0"/>
+                        </a:ext>
+                      </a:extLst>
+                    </a:blip>
+                    <a:srcRect/>
+                    <a:stretch>
+                      <a:fillRect/>
+                    </a:stretch>
+                  </pic:blipFill>
+                  <pic:spPr bwMode="auto">
+                    <a:xfrm>
+                      <a:off x="0" y="0"/>
+                      <a:ext cx="5760085" cy="6947535"/>
+                    </a:xfrm>
+                    <a:prstGeom prst="rect">
+                      <a:avLst/>
+                    </a:prstGeom>
+                    <a:noFill/>
+                    <a:ln>
+                      <a:noFill/>
+                    </a:ln>
+                  </pic:spPr>
+                </pic:pic>
+              </a:graphicData>
+            </a:graphic>
+          </wp:inline>
+        </w:drawing>
+      </w:r>
+    </w:p>
     <w:sectPr>
-      <w:footerReference w:type="default" r:id="rId37"/>
+      <w:footerReference w:type="default" r:id="rId40"/>
       <w:pgSz w:w="11906" w:h="16838" w:code="9"/>
       <w:pgMar w:top="1701" w:right="1134" w:bottom="1134" w:left="1701" w:header="709" w:footer="567" w:gutter="0"/>
       <w:cols w:space="708"/>

</xml_diff>

<commit_message>
Alteração no DC 1
</commit_message>
<xml_diff>
--- a/Documentação.docx
+++ b/Documentação.docx
@@ -18172,7 +18172,7 @@
         <w:ind w:firstLine="709"/>
         <w:jc w:val="both"/>
       </w:pPr>
-      <w:hyperlink r:id="rId34" w:history="1">
+      <w:hyperlink r:id="rId34" w:anchor=":~:text=O%20que%20%C3%A9%20ficha%20de,consultas%20com%20profissionais%20de%20sa%C3%BAde" w:history="1">
         <w:r>
           <w:rPr>
             <w:rStyle w:val="Hyperlink"/>
@@ -18185,6 +18185,24 @@
       </w:r>
       <w:r>
         <w:t xml:space="preserve"> – Acesso em 07/05/2025</w:t>
+      </w:r>
+    </w:p>
+    <w:p>
+      <w:pPr>
+        <w:spacing w:after="0" w:line="360" w:lineRule="auto"/>
+        <w:ind w:firstLine="709"/>
+        <w:jc w:val="both"/>
+      </w:pPr>
+      <w:hyperlink r:id="rId35" w:history="1">
+        <w:r>
+          <w:rPr>
+            <w:rStyle w:val="Hyperlink"/>
+          </w:rPr>
+          <w:t>https://wiki.saude.gov.br/cnes/index.php/Orienta%C3%A7%C3%B5es_CNES_-_COVID-19</w:t>
+        </w:r>
+      </w:hyperlink>
+      <w:r>
+        <w:t xml:space="preserve"> – Acesso 08/05/2025</w:t>
       </w:r>
     </w:p>
     <w:p>
@@ -18230,6 +18248,13 @@
       </w:pPr>
     </w:p>
     <w:p>
+      <w:pPr>
+        <w:spacing w:after="0" w:line="360" w:lineRule="auto"/>
+        <w:ind w:firstLine="709"/>
+        <w:jc w:val="both"/>
+      </w:pPr>
+    </w:p>
+    <w:p>
       <w:r>
         <w:br w:type="page"/>
       </w:r>
@@ -18326,7 +18351,7 @@
                     <pic:cNvPicPr/>
                   </pic:nvPicPr>
                   <pic:blipFill>
-                    <a:blip r:embed="rId35" cstate="print">
+                    <a:blip r:embed="rId36" cstate="print">
                       <a:extLst>
                         <a:ext uri="{28A0092B-C50C-407E-A947-70E740481C1C}">
                           <a14:useLocalDpi xmlns:a14="http://schemas.microsoft.com/office/drawing/2010/main" val="0"/>
@@ -18450,7 +18475,7 @@
                     </pic:cNvPicPr>
                   </pic:nvPicPr>
                   <pic:blipFill rotWithShape="1">
-                    <a:blip r:embed="rId36">
+                    <a:blip r:embed="rId37">
                       <a:extLst>
                         <a:ext uri="{28A0092B-C50C-407E-A947-70E740481C1C}">
                           <a14:useLocalDpi xmlns:a14="http://schemas.microsoft.com/office/drawing/2010/main" val="0"/>
@@ -18551,7 +18576,7 @@
                     </pic:cNvPicPr>
                   </pic:nvPicPr>
                   <pic:blipFill>
-                    <a:blip r:embed="rId37">
+                    <a:blip r:embed="rId38">
                       <a:extLst>
                         <a:ext uri="{28A0092B-C50C-407E-A947-70E740481C1C}">
                           <a14:useLocalDpi xmlns:a14="http://schemas.microsoft.com/office/drawing/2010/main" val="0"/>
@@ -18666,7 +18691,7 @@
                     <pic:cNvPicPr/>
                   </pic:nvPicPr>
                   <pic:blipFill>
-                    <a:blip r:embed="rId38"/>
+                    <a:blip r:embed="rId39"/>
                     <a:stretch>
                       <a:fillRect/>
                     </a:stretch>
@@ -18753,7 +18778,7 @@
                     </pic:cNvPicPr>
                   </pic:nvPicPr>
                   <pic:blipFill>
-                    <a:blip r:embed="rId39">
+                    <a:blip r:embed="rId40">
                       <a:extLst>
                         <a:ext uri="{28A0092B-C50C-407E-A947-70E740481C1C}">
                           <a14:useLocalDpi xmlns:a14="http://schemas.microsoft.com/office/drawing/2010/main" val="0"/>
@@ -18786,7 +18811,7 @@
       </w:r>
     </w:p>
     <w:sectPr>
-      <w:footerReference w:type="default" r:id="rId40"/>
+      <w:footerReference w:type="default" r:id="rId41"/>
       <w:pgSz w:w="11906" w:h="16838" w:code="9"/>
       <w:pgMar w:top="1701" w:right="1134" w:bottom="1134" w:left="1701" w:header="709" w:footer="567" w:gutter="0"/>
       <w:cols w:space="708"/>

</xml_diff>

<commit_message>
Alteração do Diagrama de Caso de Uso na Documentação e criação do Diagrama de Classes com atributos e métodos
</commit_message>
<xml_diff>
--- a/Documentação.docx
+++ b/Documentação.docx
@@ -1564,13 +1564,18 @@
       </w:r>
       <w:proofErr w:type="spellEnd"/>
       <w:r>
-        <w:t xml:space="preserve"> in, </w:t>
+        <w:t xml:space="preserve"> </w:t>
+      </w:r>
+      <w:proofErr w:type="gramStart"/>
+      <w:r>
+        <w:t xml:space="preserve">in, </w:t>
       </w:r>
       <w:proofErr w:type="spellStart"/>
       <w:r>
         <w:t>luctus</w:t>
       </w:r>
       <w:proofErr w:type="spellEnd"/>
+      <w:proofErr w:type="gramEnd"/>
       <w:r>
         <w:t xml:space="preserve"> magna.</w:t>
       </w:r>
@@ -1683,13 +1688,18 @@
       </w:r>
       <w:proofErr w:type="spellEnd"/>
       <w:r>
-        <w:t xml:space="preserve"> in, </w:t>
+        <w:t xml:space="preserve"> </w:t>
+      </w:r>
+      <w:proofErr w:type="gramStart"/>
+      <w:r>
+        <w:t xml:space="preserve">in, </w:t>
       </w:r>
       <w:proofErr w:type="spellStart"/>
       <w:r>
         <w:t>venenatis</w:t>
       </w:r>
       <w:proofErr w:type="spellEnd"/>
+      <w:proofErr w:type="gramEnd"/>
       <w:r>
         <w:t xml:space="preserve"> vitae </w:t>
       </w:r>
@@ -3081,7 +3091,15 @@
       </w:r>
       <w:proofErr w:type="spellEnd"/>
       <w:r>
-        <w:t xml:space="preserve"> sem, a </w:t>
+        <w:t xml:space="preserve"> </w:t>
+      </w:r>
+      <w:proofErr w:type="gramStart"/>
+      <w:r>
+        <w:t>sem, a</w:t>
+      </w:r>
+      <w:proofErr w:type="gramEnd"/>
+      <w:r>
+        <w:t xml:space="preserve"> </w:t>
       </w:r>
       <w:proofErr w:type="spellStart"/>
       <w:r>
@@ -3203,9 +3221,14 @@
       <w:r>
         <w:t xml:space="preserve"> </w:t>
       </w:r>
+      <w:proofErr w:type="gramStart"/>
       <w:r>
         <w:lastRenderedPageBreak/>
-        <w:t xml:space="preserve">em, eu </w:t>
+        <w:t>em, eu</w:t>
+      </w:r>
+      <w:proofErr w:type="gramEnd"/>
+      <w:r>
+        <w:t xml:space="preserve"> </w:t>
       </w:r>
       <w:proofErr w:type="spellStart"/>
       <w:r>
@@ -4264,13 +4287,18 @@
       </w:r>
       <w:proofErr w:type="spellEnd"/>
       <w:r>
-        <w:t xml:space="preserve"> in, </w:t>
+        <w:t xml:space="preserve"> </w:t>
+      </w:r>
+      <w:proofErr w:type="gramStart"/>
+      <w:r>
+        <w:t xml:space="preserve">in, </w:t>
       </w:r>
       <w:proofErr w:type="spellStart"/>
       <w:r>
         <w:t>luctus</w:t>
       </w:r>
       <w:proofErr w:type="spellEnd"/>
+      <w:proofErr w:type="gramEnd"/>
       <w:r>
         <w:t xml:space="preserve"> magna.</w:t>
       </w:r>
@@ -4383,13 +4411,18 @@
       </w:r>
       <w:proofErr w:type="spellEnd"/>
       <w:r>
-        <w:t xml:space="preserve"> in, </w:t>
+        <w:t xml:space="preserve"> </w:t>
+      </w:r>
+      <w:proofErr w:type="gramStart"/>
+      <w:r>
+        <w:t xml:space="preserve">in, </w:t>
       </w:r>
       <w:proofErr w:type="spellStart"/>
       <w:r>
         <w:t>venenatis</w:t>
       </w:r>
       <w:proofErr w:type="spellEnd"/>
+      <w:proofErr w:type="gramEnd"/>
       <w:r>
         <w:t xml:space="preserve"> vitae </w:t>
       </w:r>
@@ -5297,6 +5330,7 @@
         <w:t xml:space="preserve"> </w:t>
       </w:r>
       <w:proofErr w:type="spellStart"/>
+      <w:proofErr w:type="gramStart"/>
       <w:r>
         <w:t>at</w:t>
       </w:r>
@@ -5310,6 +5344,7 @@
         <w:t>cursus</w:t>
       </w:r>
       <w:proofErr w:type="spellEnd"/>
+      <w:proofErr w:type="gramEnd"/>
       <w:r>
         <w:t xml:space="preserve"> in </w:t>
       </w:r>
@@ -5782,7 +5817,15 @@
       </w:r>
       <w:proofErr w:type="spellEnd"/>
       <w:r>
-        <w:t xml:space="preserve"> sem, a </w:t>
+        <w:t xml:space="preserve"> </w:t>
+      </w:r>
+      <w:proofErr w:type="gramStart"/>
+      <w:r>
+        <w:t>sem, a</w:t>
+      </w:r>
+      <w:proofErr w:type="gramEnd"/>
+      <w:r>
+        <w:t xml:space="preserve"> </w:t>
       </w:r>
       <w:proofErr w:type="spellStart"/>
       <w:r>
@@ -5902,7 +5945,15 @@
       </w:r>
       <w:proofErr w:type="spellEnd"/>
       <w:r>
-        <w:t xml:space="preserve"> sem, eu </w:t>
+        <w:t xml:space="preserve"> </w:t>
+      </w:r>
+      <w:proofErr w:type="gramStart"/>
+      <w:r>
+        <w:t>sem, eu</w:t>
+      </w:r>
+      <w:proofErr w:type="gramEnd"/>
+      <w:r>
+        <w:t xml:space="preserve"> </w:t>
       </w:r>
       <w:proofErr w:type="spellStart"/>
       <w:r>
@@ -7264,13 +7315,18 @@
       </w:r>
       <w:proofErr w:type="spellEnd"/>
       <w:r>
-        <w:t xml:space="preserve"> in, </w:t>
+        <w:t xml:space="preserve"> </w:t>
+      </w:r>
+      <w:proofErr w:type="gramStart"/>
+      <w:r>
+        <w:t xml:space="preserve">in, </w:t>
       </w:r>
       <w:proofErr w:type="spellStart"/>
       <w:r>
         <w:t>luctus</w:t>
       </w:r>
       <w:proofErr w:type="spellEnd"/>
+      <w:proofErr w:type="gramEnd"/>
       <w:r>
         <w:t xml:space="preserve"> magna.</w:t>
       </w:r>
@@ -7383,13 +7439,18 @@
       </w:r>
       <w:proofErr w:type="spellEnd"/>
       <w:r>
-        <w:t xml:space="preserve"> in, </w:t>
+        <w:t xml:space="preserve"> </w:t>
+      </w:r>
+      <w:proofErr w:type="gramStart"/>
+      <w:r>
+        <w:t xml:space="preserve">in, </w:t>
       </w:r>
       <w:proofErr w:type="spellStart"/>
       <w:r>
         <w:t>venenatis</w:t>
       </w:r>
       <w:proofErr w:type="spellEnd"/>
+      <w:proofErr w:type="gramEnd"/>
       <w:r>
         <w:t xml:space="preserve"> vitae </w:t>
       </w:r>
@@ -8781,7 +8842,15 @@
       </w:r>
       <w:proofErr w:type="spellEnd"/>
       <w:r>
-        <w:t xml:space="preserve"> sem, a </w:t>
+        <w:t xml:space="preserve"> </w:t>
+      </w:r>
+      <w:proofErr w:type="gramStart"/>
+      <w:r>
+        <w:t>sem, a</w:t>
+      </w:r>
+      <w:proofErr w:type="gramEnd"/>
+      <w:r>
+        <w:t xml:space="preserve"> </w:t>
       </w:r>
       <w:proofErr w:type="spellStart"/>
       <w:r>
@@ -8901,7 +8970,15 @@
       </w:r>
       <w:proofErr w:type="spellEnd"/>
       <w:r>
-        <w:t xml:space="preserve"> sem, eu </w:t>
+        <w:t xml:space="preserve"> </w:t>
+      </w:r>
+      <w:proofErr w:type="gramStart"/>
+      <w:r>
+        <w:t>sem, eu</w:t>
+      </w:r>
+      <w:proofErr w:type="gramEnd"/>
+      <w:r>
+        <w:t xml:space="preserve"> </w:t>
       </w:r>
       <w:proofErr w:type="spellStart"/>
       <w:r>
@@ -9961,13 +10038,18 @@
       </w:r>
       <w:proofErr w:type="spellEnd"/>
       <w:r>
-        <w:t xml:space="preserve"> in, </w:t>
+        <w:t xml:space="preserve"> </w:t>
+      </w:r>
+      <w:proofErr w:type="gramStart"/>
+      <w:r>
+        <w:t xml:space="preserve">in, </w:t>
       </w:r>
       <w:proofErr w:type="spellStart"/>
       <w:r>
         <w:t>luctus</w:t>
       </w:r>
       <w:proofErr w:type="spellEnd"/>
+      <w:proofErr w:type="gramEnd"/>
       <w:r>
         <w:t xml:space="preserve"> magna.</w:t>
       </w:r>
@@ -10080,13 +10162,18 @@
       </w:r>
       <w:proofErr w:type="spellEnd"/>
       <w:r>
-        <w:t xml:space="preserve"> in, </w:t>
+        <w:t xml:space="preserve"> </w:t>
+      </w:r>
+      <w:proofErr w:type="gramStart"/>
+      <w:r>
+        <w:t xml:space="preserve">in, </w:t>
       </w:r>
       <w:proofErr w:type="spellStart"/>
       <w:r>
         <w:t>venenatis</w:t>
       </w:r>
       <w:proofErr w:type="spellEnd"/>
+      <w:proofErr w:type="gramEnd"/>
       <w:r>
         <w:t xml:space="preserve"> vitae </w:t>
       </w:r>
@@ -11479,7 +11566,15 @@
       </w:r>
       <w:proofErr w:type="spellEnd"/>
       <w:r>
-        <w:t xml:space="preserve"> sem, a </w:t>
+        <w:t xml:space="preserve"> </w:t>
+      </w:r>
+      <w:proofErr w:type="gramStart"/>
+      <w:r>
+        <w:t>sem, a</w:t>
+      </w:r>
+      <w:proofErr w:type="gramEnd"/>
+      <w:r>
+        <w:t xml:space="preserve"> </w:t>
       </w:r>
       <w:proofErr w:type="spellStart"/>
       <w:r>
@@ -11599,7 +11694,15 @@
       </w:r>
       <w:proofErr w:type="spellEnd"/>
       <w:r>
-        <w:t xml:space="preserve"> sem, eu </w:t>
+        <w:t xml:space="preserve"> </w:t>
+      </w:r>
+      <w:proofErr w:type="gramStart"/>
+      <w:r>
+        <w:t>sem, eu</w:t>
+      </w:r>
+      <w:proofErr w:type="gramEnd"/>
+      <w:r>
+        <w:t xml:space="preserve"> </w:t>
       </w:r>
       <w:proofErr w:type="spellStart"/>
       <w:r>
@@ -12658,13 +12761,18 @@
       </w:r>
       <w:proofErr w:type="spellEnd"/>
       <w:r>
-        <w:t xml:space="preserve"> in, </w:t>
+        <w:t xml:space="preserve"> </w:t>
+      </w:r>
+      <w:proofErr w:type="gramStart"/>
+      <w:r>
+        <w:t xml:space="preserve">in, </w:t>
       </w:r>
       <w:proofErr w:type="spellStart"/>
       <w:r>
         <w:t>luctus</w:t>
       </w:r>
       <w:proofErr w:type="spellEnd"/>
+      <w:proofErr w:type="gramEnd"/>
       <w:r>
         <w:t xml:space="preserve"> magna.</w:t>
       </w:r>
@@ -12777,13 +12885,18 @@
       </w:r>
       <w:proofErr w:type="spellEnd"/>
       <w:r>
-        <w:t xml:space="preserve"> in, </w:t>
+        <w:t xml:space="preserve"> </w:t>
+      </w:r>
+      <w:proofErr w:type="gramStart"/>
+      <w:r>
+        <w:t xml:space="preserve">in, </w:t>
       </w:r>
       <w:proofErr w:type="spellStart"/>
       <w:r>
         <w:t>venenatis</w:t>
       </w:r>
       <w:proofErr w:type="spellEnd"/>
+      <w:proofErr w:type="gramEnd"/>
       <w:r>
         <w:t xml:space="preserve"> vitae </w:t>
       </w:r>
@@ -14176,7 +14289,15 @@
       </w:r>
       <w:proofErr w:type="spellEnd"/>
       <w:r>
-        <w:t xml:space="preserve"> sem, a </w:t>
+        <w:t xml:space="preserve"> </w:t>
+      </w:r>
+      <w:proofErr w:type="gramStart"/>
+      <w:r>
+        <w:t>sem, a</w:t>
+      </w:r>
+      <w:proofErr w:type="gramEnd"/>
+      <w:r>
+        <w:t xml:space="preserve"> </w:t>
       </w:r>
       <w:proofErr w:type="spellStart"/>
       <w:r>
@@ -14296,7 +14417,15 @@
       </w:r>
       <w:proofErr w:type="spellEnd"/>
       <w:r>
-        <w:t xml:space="preserve"> sem, eu </w:t>
+        <w:t xml:space="preserve"> </w:t>
+      </w:r>
+      <w:proofErr w:type="gramStart"/>
+      <w:r>
+        <w:t>sem, eu</w:t>
+      </w:r>
+      <w:proofErr w:type="gramEnd"/>
+      <w:r>
+        <w:t xml:space="preserve"> </w:t>
       </w:r>
       <w:proofErr w:type="spellStart"/>
       <w:r>
@@ -15355,13 +15484,18 @@
       </w:r>
       <w:proofErr w:type="spellEnd"/>
       <w:r>
-        <w:t xml:space="preserve"> in, </w:t>
+        <w:t xml:space="preserve"> </w:t>
+      </w:r>
+      <w:proofErr w:type="gramStart"/>
+      <w:r>
+        <w:t xml:space="preserve">in, </w:t>
       </w:r>
       <w:proofErr w:type="spellStart"/>
       <w:r>
         <w:t>luctus</w:t>
       </w:r>
       <w:proofErr w:type="spellEnd"/>
+      <w:proofErr w:type="gramEnd"/>
       <w:r>
         <w:t xml:space="preserve"> magna.</w:t>
       </w:r>
@@ -15474,13 +15608,18 @@
       </w:r>
       <w:proofErr w:type="spellEnd"/>
       <w:r>
-        <w:t xml:space="preserve"> in, </w:t>
+        <w:t xml:space="preserve"> </w:t>
+      </w:r>
+      <w:proofErr w:type="gramStart"/>
+      <w:r>
+        <w:t xml:space="preserve">in, </w:t>
       </w:r>
       <w:proofErr w:type="spellStart"/>
       <w:r>
         <w:t>venenatis</w:t>
       </w:r>
       <w:proofErr w:type="spellEnd"/>
+      <w:proofErr w:type="gramEnd"/>
       <w:r>
         <w:t xml:space="preserve"> vitae </w:t>
       </w:r>
@@ -16873,7 +17012,15 @@
       </w:r>
       <w:proofErr w:type="spellEnd"/>
       <w:r>
-        <w:t xml:space="preserve"> sem, a </w:t>
+        <w:t xml:space="preserve"> </w:t>
+      </w:r>
+      <w:proofErr w:type="gramStart"/>
+      <w:r>
+        <w:t>sem, a</w:t>
+      </w:r>
+      <w:proofErr w:type="gramEnd"/>
+      <w:r>
+        <w:t xml:space="preserve"> </w:t>
       </w:r>
       <w:proofErr w:type="spellStart"/>
       <w:r>
@@ -16993,7 +17140,15 @@
       </w:r>
       <w:proofErr w:type="spellEnd"/>
       <w:r>
-        <w:t xml:space="preserve"> sem, eu </w:t>
+        <w:t xml:space="preserve"> </w:t>
+      </w:r>
+      <w:proofErr w:type="gramStart"/>
+      <w:r>
+        <w:t>sem, eu</w:t>
+      </w:r>
+      <w:proofErr w:type="gramEnd"/>
+      <w:r>
+        <w:t xml:space="preserve"> </w:t>
       </w:r>
       <w:proofErr w:type="spellStart"/>
       <w:r>
@@ -17807,7 +17962,21 @@
           <w:rPr>
             <w:rStyle w:val="Hyperlink"/>
           </w:rPr>
-          <w:t>Da prescrição à administração: o caminho seguro do medicamento até o paciente  - Hospital Badim</w:t>
+          <w:t xml:space="preserve">Da prescrição à administração: o caminho seguro do medicamento até o </w:t>
+        </w:r>
+        <w:proofErr w:type="gramStart"/>
+        <w:r>
+          <w:rPr>
+            <w:rStyle w:val="Hyperlink"/>
+          </w:rPr>
+          <w:t>paciente  -</w:t>
+        </w:r>
+        <w:proofErr w:type="gramEnd"/>
+        <w:r>
+          <w:rPr>
+            <w:rStyle w:val="Hyperlink"/>
+          </w:rPr>
+          <w:t xml:space="preserve"> Hospital Badim</w:t>
         </w:r>
       </w:hyperlink>
       <w:r>
@@ -18336,10 +18505,10 @@
           <w:noProof/>
         </w:rPr>
         <w:drawing>
-          <wp:inline distT="0" distB="0" distL="0" distR="0" wp14:anchorId="56C41539" wp14:editId="089A43E2">
-            <wp:extent cx="5760085" cy="4968875"/>
-            <wp:effectExtent l="0" t="0" r="0" b="3175"/>
-            <wp:docPr id="1266873307" name="Imagem 2"/>
+          <wp:inline distT="0" distB="0" distL="0" distR="0" wp14:anchorId="7A11EFB0" wp14:editId="522E878D">
+            <wp:extent cx="5760085" cy="3336290"/>
+            <wp:effectExtent l="0" t="0" r="0" b="0"/>
+            <wp:docPr id="519684134" name="Imagem 1"/>
             <wp:cNvGraphicFramePr>
               <a:graphicFrameLocks xmlns:a="http://schemas.openxmlformats.org/drawingml/2006/main" noChangeAspect="1"/>
             </wp:cNvGraphicFramePr>
@@ -18347,7 +18516,7 @@
               <a:graphicData uri="http://schemas.openxmlformats.org/drawingml/2006/picture">
                 <pic:pic xmlns:pic="http://schemas.openxmlformats.org/drawingml/2006/picture">
                   <pic:nvPicPr>
-                    <pic:cNvPr id="1266873307" name="Imagem 1266873307"/>
+                    <pic:cNvPr id="519684134" name="Imagem 519684134"/>
                     <pic:cNvPicPr/>
                   </pic:nvPicPr>
                   <pic:blipFill>
@@ -18365,7 +18534,7 @@
                   <pic:spPr>
                     <a:xfrm>
                       <a:off x="0" y="0"/>
-                      <a:ext cx="5760085" cy="4968875"/>
+                      <a:ext cx="5760085" cy="3336290"/>
                     </a:xfrm>
                     <a:prstGeom prst="rect">
                       <a:avLst/>

</xml_diff>

<commit_message>
Remoção dos Diagramas de Classe
</commit_message>
<xml_diff>
--- a/Documentação.docx
+++ b/Documentação.docx
@@ -18483,7 +18483,6 @@
     <w:p>
       <w:pPr>
         <w:spacing w:after="0" w:line="360" w:lineRule="auto"/>
-        <w:jc w:val="center"/>
         <w:rPr>
           <w:b/>
           <w:bCs/>
@@ -18505,10 +18504,10 @@
           <w:noProof/>
         </w:rPr>
         <w:drawing>
-          <wp:inline distT="0" distB="0" distL="0" distR="0" wp14:anchorId="7A11EFB0" wp14:editId="522E878D">
+          <wp:inline distT="0" distB="0" distL="0" distR="0" wp14:anchorId="3957D9A4" wp14:editId="1A793064">
             <wp:extent cx="5760085" cy="3336290"/>
             <wp:effectExtent l="0" t="0" r="0" b="0"/>
-            <wp:docPr id="519684134" name="Imagem 1"/>
+            <wp:docPr id="491590839" name="Imagem 2"/>
             <wp:cNvGraphicFramePr>
               <a:graphicFrameLocks xmlns:a="http://schemas.openxmlformats.org/drawingml/2006/main" noChangeAspect="1"/>
             </wp:cNvGraphicFramePr>
@@ -18516,7 +18515,7 @@
               <a:graphicData uri="http://schemas.openxmlformats.org/drawingml/2006/picture">
                 <pic:pic xmlns:pic="http://schemas.openxmlformats.org/drawingml/2006/picture">
                   <pic:nvPicPr>
-                    <pic:cNvPr id="519684134" name="Imagem 519684134"/>
+                    <pic:cNvPr id="491590839" name="Imagem 491590839"/>
                     <pic:cNvPicPr/>
                   </pic:nvPicPr>
                   <pic:blipFill>
@@ -19780,7 +19779,6 @@
   <w:style w:type="character" w:default="1" w:styleId="Fontepargpadro">
     <w:name w:val="Default Paragraph Font"/>
     <w:uiPriority w:val="1"/>
-    <w:semiHidden/>
     <w:unhideWhenUsed/>
   </w:style>
   <w:style w:type="table" w:default="1" w:styleId="Tabelanormal">

</xml_diff>

<commit_message>
Alteração na Documentação e Diagrama de Classes
</commit_message>
<xml_diff>
--- a/Documentação.docx
+++ b/Documentação.docx
@@ -115,7 +115,7 @@
           <w:r>
             <w:fldChar w:fldCharType="separate"/>
           </w:r>
-          <w:hyperlink w:anchor="_Toc197527836" w:history="1">
+          <w:hyperlink w:anchor="_Toc197702785" w:history="1">
             <w:r>
               <w:rPr>
                 <w:rStyle w:val="Hyperlink"/>
@@ -157,7 +157,7 @@
                 <w:noProof/>
                 <w:webHidden/>
               </w:rPr>
-              <w:instrText xml:space="preserve"> PAGEREF _Toc197527836 \h </w:instrText>
+              <w:instrText xml:space="preserve"> PAGEREF _Toc197702785 \h </w:instrText>
             </w:r>
             <w:r>
               <w:rPr>
@@ -201,7 +201,7 @@
               <w:lang w:eastAsia="pt-BR"/>
             </w:rPr>
           </w:pPr>
-          <w:hyperlink w:anchor="_Toc197527837" w:history="1">
+          <w:hyperlink w:anchor="_Toc197702786" w:history="1">
             <w:r>
               <w:rPr>
                 <w:rStyle w:val="Hyperlink"/>
@@ -243,7 +243,7 @@
                 <w:noProof/>
                 <w:webHidden/>
               </w:rPr>
-              <w:instrText xml:space="preserve"> PAGEREF _Toc197527837 \h </w:instrText>
+              <w:instrText xml:space="preserve"> PAGEREF _Toc197702786 \h </w:instrText>
             </w:r>
             <w:r>
               <w:rPr>
@@ -287,7 +287,7 @@
               <w:lang w:eastAsia="pt-BR"/>
             </w:rPr>
           </w:pPr>
-          <w:hyperlink w:anchor="_Toc197527838" w:history="1">
+          <w:hyperlink w:anchor="_Toc197702787" w:history="1">
             <w:r>
               <w:rPr>
                 <w:rStyle w:val="Hyperlink"/>
@@ -329,7 +329,7 @@
                 <w:noProof/>
                 <w:webHidden/>
               </w:rPr>
-              <w:instrText xml:space="preserve"> PAGEREF _Toc197527838 \h </w:instrText>
+              <w:instrText xml:space="preserve"> PAGEREF _Toc197702787 \h </w:instrText>
             </w:r>
             <w:r>
               <w:rPr>
@@ -373,7 +373,7 @@
               <w:lang w:eastAsia="pt-BR"/>
             </w:rPr>
           </w:pPr>
-          <w:hyperlink w:anchor="_Toc197527839" w:history="1">
+          <w:hyperlink w:anchor="_Toc197702788" w:history="1">
             <w:r>
               <w:rPr>
                 <w:rStyle w:val="Hyperlink"/>
@@ -415,7 +415,7 @@
                 <w:noProof/>
                 <w:webHidden/>
               </w:rPr>
-              <w:instrText xml:space="preserve"> PAGEREF _Toc197527839 \h </w:instrText>
+              <w:instrText xml:space="preserve"> PAGEREF _Toc197702788 \h </w:instrText>
             </w:r>
             <w:r>
               <w:rPr>
@@ -459,7 +459,7 @@
               <w:lang w:eastAsia="pt-BR"/>
             </w:rPr>
           </w:pPr>
-          <w:hyperlink w:anchor="_Toc197527840" w:history="1">
+          <w:hyperlink w:anchor="_Toc197702789" w:history="1">
             <w:r>
               <w:rPr>
                 <w:rStyle w:val="Hyperlink"/>
@@ -501,7 +501,7 @@
                 <w:noProof/>
                 <w:webHidden/>
               </w:rPr>
-              <w:instrText xml:space="preserve"> PAGEREF _Toc197527840 \h </w:instrText>
+              <w:instrText xml:space="preserve"> PAGEREF _Toc197702789 \h </w:instrText>
             </w:r>
             <w:r>
               <w:rPr>
@@ -545,7 +545,7 @@
               <w:lang w:eastAsia="pt-BR"/>
             </w:rPr>
           </w:pPr>
-          <w:hyperlink w:anchor="_Toc197527841" w:history="1">
+          <w:hyperlink w:anchor="_Toc197702790" w:history="1">
             <w:r>
               <w:rPr>
                 <w:rStyle w:val="Hyperlink"/>
@@ -587,7 +587,7 @@
                 <w:noProof/>
                 <w:webHidden/>
               </w:rPr>
-              <w:instrText xml:space="preserve"> PAGEREF _Toc197527841 \h </w:instrText>
+              <w:instrText xml:space="preserve"> PAGEREF _Toc197702790 \h </w:instrText>
             </w:r>
             <w:r>
               <w:rPr>
@@ -630,7 +630,7 @@
               <w:lang w:eastAsia="pt-BR"/>
             </w:rPr>
           </w:pPr>
-          <w:hyperlink w:anchor="_Toc197527842" w:history="1">
+          <w:hyperlink w:anchor="_Toc197702791" w:history="1">
             <w:r>
               <w:rPr>
                 <w:rStyle w:val="Hyperlink"/>
@@ -657,7 +657,7 @@
                 <w:noProof/>
                 <w:webHidden/>
               </w:rPr>
-              <w:instrText xml:space="preserve"> PAGEREF _Toc197527842 \h </w:instrText>
+              <w:instrText xml:space="preserve"> PAGEREF _Toc197702791 \h </w:instrText>
             </w:r>
             <w:r>
               <w:rPr>
@@ -700,7 +700,7 @@
               <w:lang w:eastAsia="pt-BR"/>
             </w:rPr>
           </w:pPr>
-          <w:hyperlink w:anchor="_Toc197527843" w:history="1">
+          <w:hyperlink w:anchor="_Toc197702792" w:history="1">
             <w:r>
               <w:rPr>
                 <w:rStyle w:val="Hyperlink"/>
@@ -727,7 +727,7 @@
                 <w:noProof/>
                 <w:webHidden/>
               </w:rPr>
-              <w:instrText xml:space="preserve"> PAGEREF _Toc197527843 \h </w:instrText>
+              <w:instrText xml:space="preserve"> PAGEREF _Toc197702792 \h </w:instrText>
             </w:r>
             <w:r>
               <w:rPr>
@@ -770,7 +770,7 @@
               <w:lang w:eastAsia="pt-BR"/>
             </w:rPr>
           </w:pPr>
-          <w:hyperlink w:anchor="_Toc197527844" w:history="1">
+          <w:hyperlink w:anchor="_Toc197702793" w:history="1">
             <w:r>
               <w:rPr>
                 <w:rStyle w:val="Hyperlink"/>
@@ -797,7 +797,7 @@
                 <w:noProof/>
                 <w:webHidden/>
               </w:rPr>
-              <w:instrText xml:space="preserve"> PAGEREF _Toc197527844 \h </w:instrText>
+              <w:instrText xml:space="preserve"> PAGEREF _Toc197702793 \h </w:instrText>
             </w:r>
             <w:r>
               <w:rPr>
@@ -840,7 +840,7 @@
               <w:lang w:eastAsia="pt-BR"/>
             </w:rPr>
           </w:pPr>
-          <w:hyperlink w:anchor="_Toc197527845" w:history="1">
+          <w:hyperlink w:anchor="_Toc197702794" w:history="1">
             <w:r>
               <w:rPr>
                 <w:rStyle w:val="Hyperlink"/>
@@ -867,7 +867,7 @@
                 <w:noProof/>
                 <w:webHidden/>
               </w:rPr>
-              <w:instrText xml:space="preserve"> PAGEREF _Toc197527845 \h </w:instrText>
+              <w:instrText xml:space="preserve"> PAGEREF _Toc197702794 \h </w:instrText>
             </w:r>
             <w:r>
               <w:rPr>
@@ -910,7 +910,7 @@
               <w:lang w:eastAsia="pt-BR"/>
             </w:rPr>
           </w:pPr>
-          <w:hyperlink w:anchor="_Toc197527846" w:history="1">
+          <w:hyperlink w:anchor="_Toc197702795" w:history="1">
             <w:r>
               <w:rPr>
                 <w:rStyle w:val="Hyperlink"/>
@@ -937,7 +937,7 @@
                 <w:noProof/>
                 <w:webHidden/>
               </w:rPr>
-              <w:instrText xml:space="preserve"> PAGEREF _Toc197527846 \h </w:instrText>
+              <w:instrText xml:space="preserve"> PAGEREF _Toc197702795 \h </w:instrText>
             </w:r>
             <w:r>
               <w:rPr>
@@ -980,7 +980,7 @@
               <w:lang w:eastAsia="pt-BR"/>
             </w:rPr>
           </w:pPr>
-          <w:hyperlink w:anchor="_Toc197527847" w:history="1">
+          <w:hyperlink w:anchor="_Toc197702796" w:history="1">
             <w:r>
               <w:rPr>
                 <w:rStyle w:val="Hyperlink"/>
@@ -1007,7 +1007,7 @@
                 <w:noProof/>
                 <w:webHidden/>
               </w:rPr>
-              <w:instrText xml:space="preserve"> PAGEREF _Toc197527847 \h </w:instrText>
+              <w:instrText xml:space="preserve"> PAGEREF _Toc197702796 \h </w:instrText>
             </w:r>
             <w:r>
               <w:rPr>
@@ -1089,7 +1089,7 @@
           <w:numId w:val="1"/>
         </w:numPr>
       </w:pPr>
-      <w:bookmarkStart w:id="0" w:name="_Toc197527836"/>
+      <w:bookmarkStart w:id="0" w:name="_Toc197702785"/>
       <w:r>
         <w:lastRenderedPageBreak/>
         <w:t>INTRODUÇÃO</w:t>
@@ -3813,7 +3813,7 @@
           <w:numId w:val="1"/>
         </w:numPr>
       </w:pPr>
-      <w:bookmarkStart w:id="1" w:name="_Toc197527837"/>
+      <w:bookmarkStart w:id="1" w:name="_Toc197702786"/>
       <w:r>
         <w:t>ANÁLISE E REQUISITOS</w:t>
       </w:r>
@@ -6840,7 +6840,7 @@
           <w:numId w:val="1"/>
         </w:numPr>
       </w:pPr>
-      <w:bookmarkStart w:id="2" w:name="_Toc197527838"/>
+      <w:bookmarkStart w:id="2" w:name="_Toc197702787"/>
       <w:r>
         <w:t>MODELAGEM E ARQUITETURA</w:t>
       </w:r>
@@ -9564,7 +9564,7 @@
           <w:numId w:val="1"/>
         </w:numPr>
       </w:pPr>
-      <w:bookmarkStart w:id="3" w:name="_Toc197527839"/>
+      <w:bookmarkStart w:id="3" w:name="_Toc197702788"/>
       <w:r>
         <w:t>IMPLEMENTAÇÃO</w:t>
       </w:r>
@@ -12287,7 +12287,7 @@
           <w:numId w:val="1"/>
         </w:numPr>
       </w:pPr>
-      <w:bookmarkStart w:id="4" w:name="_Toc197527840"/>
+      <w:bookmarkStart w:id="4" w:name="_Toc197702789"/>
       <w:r>
         <w:t>PLANO DE TESTES</w:t>
       </w:r>
@@ -15010,7 +15010,7 @@
           <w:numId w:val="1"/>
         </w:numPr>
       </w:pPr>
-      <w:bookmarkStart w:id="5" w:name="_Toc197527841"/>
+      <w:bookmarkStart w:id="5" w:name="_Toc197702790"/>
       <w:r>
         <w:t>CONCLUSÃO</w:t>
       </w:r>
@@ -17729,7 +17729,7 @@
       <w:pPr>
         <w:pStyle w:val="Ttulo2"/>
       </w:pPr>
-      <w:bookmarkStart w:id="6" w:name="_Toc197527842"/>
+      <w:bookmarkStart w:id="6" w:name="_Toc197702791"/>
       <w:r>
         <w:t>REFERÊNCIAS</w:t>
       </w:r>
@@ -18030,7 +18030,19 @@
           <w:rPr>
             <w:rStyle w:val="Hyperlink"/>
           </w:rPr>
-          <w:t>https://www.google.com/search?q=prontu%C3%A1rio+m%C3%A9dico+como+%C3%A9+feito&amp;oq=prontu%C3%A1rio+m%C3%A9dico+como+%C3%A9+feito&amp;gs_lcrp=EgZjaHJvbWUyBggAEEUYOTIICAEQABgWGB4yBwgCEAAY7wUyCggDEAAYgAQYogQyCggEEAAYgAQYogQyBwgFEAAY7wXSAQg2ODg1ajBqNKgCALACAQ&amp;sourceid=chrome&amp;ie=UTF-8</w:t>
+          <w:t>https://www.google.com/search?q=prontu%C3%A1rio+m%C3%A9dico+como+%C3%A9+feito&amp;oq=prontu%C3%A1rio+m%C3%A9dico+como+%C3%A9+feito&amp;gs_lcrp=EgZjaHJvbWUyBggAEEUYOTIICAEQAB</w:t>
+        </w:r>
+        <w:r>
+          <w:rPr>
+            <w:rStyle w:val="Hyperlink"/>
+          </w:rPr>
+          <w:t>g</w:t>
+        </w:r>
+        <w:r>
+          <w:rPr>
+            <w:rStyle w:val="Hyperlink"/>
+          </w:rPr>
+          <w:t>WGB4yBwgCEAAY7wUyCggDEAAYgAQYogQyCggEEAAYgAQYogQyBwgFEAAY7wXSAQg2ODg1ajBqNKgCALACAQ&amp;sourceid=chrome&amp;ie=UTF-8</w:t>
         </w:r>
       </w:hyperlink>
       <w:r>
@@ -18433,7 +18445,7 @@
         <w:pStyle w:val="Ttulo2"/>
         <w:jc w:val="center"/>
       </w:pPr>
-      <w:bookmarkStart w:id="7" w:name="_Toc197527843"/>
+      <w:bookmarkStart w:id="7" w:name="_Toc197702792"/>
       <w:r>
         <w:lastRenderedPageBreak/>
         <w:t>ANEXO A – CASO DE USO</w:t>
@@ -18566,7 +18578,7 @@
         <w:pStyle w:val="Ttulo2"/>
         <w:jc w:val="center"/>
       </w:pPr>
-      <w:bookmarkStart w:id="8" w:name="_Toc197527844"/>
+      <w:bookmarkStart w:id="8" w:name="_Toc197702793"/>
       <w:r>
         <w:lastRenderedPageBreak/>
         <w:t>ANEXO B</w:t>
@@ -18690,7 +18702,7 @@
         </w:rPr>
         <w:br w:type="page"/>
       </w:r>
-      <w:bookmarkStart w:id="9" w:name="_Toc197527845"/>
+      <w:bookmarkStart w:id="9" w:name="_Toc197702794"/>
       <w:r>
         <w:lastRenderedPageBreak/>
         <w:t>ANEXO C – PRONTUÁRIO DE TRIAGEM</w:t>
@@ -18788,7 +18800,7 @@
         </w:rPr>
         <w:br w:type="page"/>
       </w:r>
-      <w:bookmarkStart w:id="10" w:name="_Toc197527846"/>
+      <w:bookmarkStart w:id="10" w:name="_Toc197702795"/>
       <w:r>
         <w:lastRenderedPageBreak/>
         <w:t>ANEXO D – MODELO DE CARTEIRA DE ENFERMEIRO</w:t>
@@ -18890,7 +18902,7 @@
         <w:pStyle w:val="Ttulo2"/>
         <w:jc w:val="center"/>
       </w:pPr>
-      <w:bookmarkStart w:id="11" w:name="_Toc197527847"/>
+      <w:bookmarkStart w:id="11" w:name="_Toc197702796"/>
       <w:r>
         <w:lastRenderedPageBreak/>
         <w:t>ANEXO E – MODELO CARTEIRA DE FARMACÊUTICO</w:t>

</xml_diff>

<commit_message>
Criação da classe Registro de Consulta
</commit_message>
<xml_diff>
--- a/Documentação.docx
+++ b/Documentação.docx
@@ -115,7 +115,7 @@
           <w:r>
             <w:fldChar w:fldCharType="separate"/>
           </w:r>
-          <w:hyperlink w:anchor="_Toc197702785" w:history="1">
+          <w:hyperlink w:anchor="_Toc197880533" w:history="1">
             <w:r>
               <w:rPr>
                 <w:rStyle w:val="Hyperlink"/>
@@ -157,7 +157,7 @@
                 <w:noProof/>
                 <w:webHidden/>
               </w:rPr>
-              <w:instrText xml:space="preserve"> PAGEREF _Toc197702785 \h </w:instrText>
+              <w:instrText xml:space="preserve"> PAGEREF _Toc197880533 \h </w:instrText>
             </w:r>
             <w:r>
               <w:rPr>
@@ -201,7 +201,7 @@
               <w:lang w:eastAsia="pt-BR"/>
             </w:rPr>
           </w:pPr>
-          <w:hyperlink w:anchor="_Toc197702786" w:history="1">
+          <w:hyperlink w:anchor="_Toc197880534" w:history="1">
             <w:r>
               <w:rPr>
                 <w:rStyle w:val="Hyperlink"/>
@@ -243,7 +243,7 @@
                 <w:noProof/>
                 <w:webHidden/>
               </w:rPr>
-              <w:instrText xml:space="preserve"> PAGEREF _Toc197702786 \h </w:instrText>
+              <w:instrText xml:space="preserve"> PAGEREF _Toc197880534 \h </w:instrText>
             </w:r>
             <w:r>
               <w:rPr>
@@ -287,7 +287,7 @@
               <w:lang w:eastAsia="pt-BR"/>
             </w:rPr>
           </w:pPr>
-          <w:hyperlink w:anchor="_Toc197702787" w:history="1">
+          <w:hyperlink w:anchor="_Toc197880535" w:history="1">
             <w:r>
               <w:rPr>
                 <w:rStyle w:val="Hyperlink"/>
@@ -329,7 +329,7 @@
                 <w:noProof/>
                 <w:webHidden/>
               </w:rPr>
-              <w:instrText xml:space="preserve"> PAGEREF _Toc197702787 \h </w:instrText>
+              <w:instrText xml:space="preserve"> PAGEREF _Toc197880535 \h </w:instrText>
             </w:r>
             <w:r>
               <w:rPr>
@@ -373,7 +373,7 @@
               <w:lang w:eastAsia="pt-BR"/>
             </w:rPr>
           </w:pPr>
-          <w:hyperlink w:anchor="_Toc197702788" w:history="1">
+          <w:hyperlink w:anchor="_Toc197880536" w:history="1">
             <w:r>
               <w:rPr>
                 <w:rStyle w:val="Hyperlink"/>
@@ -415,7 +415,7 @@
                 <w:noProof/>
                 <w:webHidden/>
               </w:rPr>
-              <w:instrText xml:space="preserve"> PAGEREF _Toc197702788 \h </w:instrText>
+              <w:instrText xml:space="preserve"> PAGEREF _Toc197880536 \h </w:instrText>
             </w:r>
             <w:r>
               <w:rPr>
@@ -459,7 +459,7 @@
               <w:lang w:eastAsia="pt-BR"/>
             </w:rPr>
           </w:pPr>
-          <w:hyperlink w:anchor="_Toc197702789" w:history="1">
+          <w:hyperlink w:anchor="_Toc197880537" w:history="1">
             <w:r>
               <w:rPr>
                 <w:rStyle w:val="Hyperlink"/>
@@ -501,7 +501,7 @@
                 <w:noProof/>
                 <w:webHidden/>
               </w:rPr>
-              <w:instrText xml:space="preserve"> PAGEREF _Toc197702789 \h </w:instrText>
+              <w:instrText xml:space="preserve"> PAGEREF _Toc197880537 \h </w:instrText>
             </w:r>
             <w:r>
               <w:rPr>
@@ -545,7 +545,7 @@
               <w:lang w:eastAsia="pt-BR"/>
             </w:rPr>
           </w:pPr>
-          <w:hyperlink w:anchor="_Toc197702790" w:history="1">
+          <w:hyperlink w:anchor="_Toc197880538" w:history="1">
             <w:r>
               <w:rPr>
                 <w:rStyle w:val="Hyperlink"/>
@@ -587,7 +587,7 @@
                 <w:noProof/>
                 <w:webHidden/>
               </w:rPr>
-              <w:instrText xml:space="preserve"> PAGEREF _Toc197702790 \h </w:instrText>
+              <w:instrText xml:space="preserve"> PAGEREF _Toc197880538 \h </w:instrText>
             </w:r>
             <w:r>
               <w:rPr>
@@ -630,7 +630,7 @@
               <w:lang w:eastAsia="pt-BR"/>
             </w:rPr>
           </w:pPr>
-          <w:hyperlink w:anchor="_Toc197702791" w:history="1">
+          <w:hyperlink w:anchor="_Toc197880539" w:history="1">
             <w:r>
               <w:rPr>
                 <w:rStyle w:val="Hyperlink"/>
@@ -657,7 +657,7 @@
                 <w:noProof/>
                 <w:webHidden/>
               </w:rPr>
-              <w:instrText xml:space="preserve"> PAGEREF _Toc197702791 \h </w:instrText>
+              <w:instrText xml:space="preserve"> PAGEREF _Toc197880539 \h </w:instrText>
             </w:r>
             <w:r>
               <w:rPr>
@@ -700,7 +700,7 @@
               <w:lang w:eastAsia="pt-BR"/>
             </w:rPr>
           </w:pPr>
-          <w:hyperlink w:anchor="_Toc197702792" w:history="1">
+          <w:hyperlink w:anchor="_Toc197880540" w:history="1">
             <w:r>
               <w:rPr>
                 <w:rStyle w:val="Hyperlink"/>
@@ -727,7 +727,7 @@
                 <w:noProof/>
                 <w:webHidden/>
               </w:rPr>
-              <w:instrText xml:space="preserve"> PAGEREF _Toc197702792 \h </w:instrText>
+              <w:instrText xml:space="preserve"> PAGEREF _Toc197880540 \h </w:instrText>
             </w:r>
             <w:r>
               <w:rPr>
@@ -770,7 +770,7 @@
               <w:lang w:eastAsia="pt-BR"/>
             </w:rPr>
           </w:pPr>
-          <w:hyperlink w:anchor="_Toc197702793" w:history="1">
+          <w:hyperlink w:anchor="_Toc197880541" w:history="1">
             <w:r>
               <w:rPr>
                 <w:rStyle w:val="Hyperlink"/>
@@ -797,7 +797,7 @@
                 <w:noProof/>
                 <w:webHidden/>
               </w:rPr>
-              <w:instrText xml:space="preserve"> PAGEREF _Toc197702793 \h </w:instrText>
+              <w:instrText xml:space="preserve"> PAGEREF _Toc197880541 \h </w:instrText>
             </w:r>
             <w:r>
               <w:rPr>
@@ -840,7 +840,7 @@
               <w:lang w:eastAsia="pt-BR"/>
             </w:rPr>
           </w:pPr>
-          <w:hyperlink w:anchor="_Toc197702794" w:history="1">
+          <w:hyperlink w:anchor="_Toc197880542" w:history="1">
             <w:r>
               <w:rPr>
                 <w:rStyle w:val="Hyperlink"/>
@@ -867,7 +867,7 @@
                 <w:noProof/>
                 <w:webHidden/>
               </w:rPr>
-              <w:instrText xml:space="preserve"> PAGEREF _Toc197702794 \h </w:instrText>
+              <w:instrText xml:space="preserve"> PAGEREF _Toc197880542 \h </w:instrText>
             </w:r>
             <w:r>
               <w:rPr>
@@ -910,7 +910,7 @@
               <w:lang w:eastAsia="pt-BR"/>
             </w:rPr>
           </w:pPr>
-          <w:hyperlink w:anchor="_Toc197702795" w:history="1">
+          <w:hyperlink w:anchor="_Toc197880543" w:history="1">
             <w:r>
               <w:rPr>
                 <w:rStyle w:val="Hyperlink"/>
@@ -937,7 +937,7 @@
                 <w:noProof/>
                 <w:webHidden/>
               </w:rPr>
-              <w:instrText xml:space="preserve"> PAGEREF _Toc197702795 \h </w:instrText>
+              <w:instrText xml:space="preserve"> PAGEREF _Toc197880543 \h </w:instrText>
             </w:r>
             <w:r>
               <w:rPr>
@@ -980,7 +980,7 @@
               <w:lang w:eastAsia="pt-BR"/>
             </w:rPr>
           </w:pPr>
-          <w:hyperlink w:anchor="_Toc197702796" w:history="1">
+          <w:hyperlink w:anchor="_Toc197880544" w:history="1">
             <w:r>
               <w:rPr>
                 <w:rStyle w:val="Hyperlink"/>
@@ -1007,7 +1007,7 @@
                 <w:noProof/>
                 <w:webHidden/>
               </w:rPr>
-              <w:instrText xml:space="preserve"> PAGEREF _Toc197702796 \h </w:instrText>
+              <w:instrText xml:space="preserve"> PAGEREF _Toc197880544 \h </w:instrText>
             </w:r>
             <w:r>
               <w:rPr>
@@ -1028,6 +1028,76 @@
                 <w:webHidden/>
               </w:rPr>
               <w:t>19</w:t>
+            </w:r>
+            <w:r>
+              <w:rPr>
+                <w:noProof/>
+                <w:webHidden/>
+              </w:rPr>
+              <w:fldChar w:fldCharType="end"/>
+            </w:r>
+          </w:hyperlink>
+        </w:p>
+        <w:p>
+          <w:pPr>
+            <w:pStyle w:val="Sumrio2"/>
+            <w:tabs>
+              <w:tab w:val="right" w:leader="dot" w:pos="9061"/>
+            </w:tabs>
+            <w:rPr>
+              <w:rFonts w:asciiTheme="minorHAnsi" w:eastAsiaTheme="minorEastAsia" w:hAnsiTheme="minorHAnsi"/>
+              <w:noProof/>
+              <w:lang w:eastAsia="pt-BR"/>
+            </w:rPr>
+          </w:pPr>
+          <w:hyperlink w:anchor="_Toc197880545" w:history="1">
+            <w:r>
+              <w:rPr>
+                <w:rStyle w:val="Hyperlink"/>
+                <w:noProof/>
+              </w:rPr>
+              <w:t>ANEXO F – MODELO CARTEIRA DE MÉDICO</w:t>
+            </w:r>
+            <w:r>
+              <w:rPr>
+                <w:noProof/>
+                <w:webHidden/>
+              </w:rPr>
+              <w:tab/>
+            </w:r>
+            <w:r>
+              <w:rPr>
+                <w:noProof/>
+                <w:webHidden/>
+              </w:rPr>
+              <w:fldChar w:fldCharType="begin"/>
+            </w:r>
+            <w:r>
+              <w:rPr>
+                <w:noProof/>
+                <w:webHidden/>
+              </w:rPr>
+              <w:instrText xml:space="preserve"> PAGEREF _Toc197880545 \h </w:instrText>
+            </w:r>
+            <w:r>
+              <w:rPr>
+                <w:noProof/>
+                <w:webHidden/>
+              </w:rPr>
+            </w:r>
+            <w:r>
+              <w:rPr>
+                <w:noProof/>
+                <w:webHidden/>
+              </w:rPr>
+              <w:fldChar w:fldCharType="separate"/>
+            </w:r>
+            <w:r>
+              <w:rPr>
+                <w:noProof/>
+                <w:webHidden/>
+              </w:rPr>
+              <w:t>20</w:t>
             </w:r>
             <w:r>
               <w:rPr>
@@ -1089,7 +1159,7 @@
           <w:numId w:val="1"/>
         </w:numPr>
       </w:pPr>
-      <w:bookmarkStart w:id="0" w:name="_Toc197702785"/>
+      <w:bookmarkStart w:id="0" w:name="_Toc197880533"/>
       <w:r>
         <w:lastRenderedPageBreak/>
         <w:t>INTRODUÇÃO</w:t>
@@ -3813,7 +3883,7 @@
           <w:numId w:val="1"/>
         </w:numPr>
       </w:pPr>
-      <w:bookmarkStart w:id="1" w:name="_Toc197702786"/>
+      <w:bookmarkStart w:id="1" w:name="_Toc197880534"/>
       <w:r>
         <w:t>ANÁLISE E REQUISITOS</w:t>
       </w:r>
@@ -6840,7 +6910,7 @@
           <w:numId w:val="1"/>
         </w:numPr>
       </w:pPr>
-      <w:bookmarkStart w:id="2" w:name="_Toc197702787"/>
+      <w:bookmarkStart w:id="2" w:name="_Toc197880535"/>
       <w:r>
         <w:t>MODELAGEM E ARQUITETURA</w:t>
       </w:r>
@@ -9564,7 +9634,7 @@
           <w:numId w:val="1"/>
         </w:numPr>
       </w:pPr>
-      <w:bookmarkStart w:id="3" w:name="_Toc197702788"/>
+      <w:bookmarkStart w:id="3" w:name="_Toc197880536"/>
       <w:r>
         <w:t>IMPLEMENTAÇÃO</w:t>
       </w:r>
@@ -12287,7 +12357,7 @@
           <w:numId w:val="1"/>
         </w:numPr>
       </w:pPr>
-      <w:bookmarkStart w:id="4" w:name="_Toc197702789"/>
+      <w:bookmarkStart w:id="4" w:name="_Toc197880537"/>
       <w:r>
         <w:t>PLANO DE TESTES</w:t>
       </w:r>
@@ -15010,7 +15080,7 @@
           <w:numId w:val="1"/>
         </w:numPr>
       </w:pPr>
-      <w:bookmarkStart w:id="5" w:name="_Toc197702790"/>
+      <w:bookmarkStart w:id="5" w:name="_Toc197880538"/>
       <w:r>
         <w:t>CONCLUSÃO</w:t>
       </w:r>
@@ -17729,7 +17799,7 @@
       <w:pPr>
         <w:pStyle w:val="Ttulo2"/>
       </w:pPr>
-      <w:bookmarkStart w:id="6" w:name="_Toc197702791"/>
+      <w:bookmarkStart w:id="6" w:name="_Toc197880539"/>
       <w:r>
         <w:t>REFERÊNCIAS</w:t>
       </w:r>
@@ -18030,19 +18100,7 @@
           <w:rPr>
             <w:rStyle w:val="Hyperlink"/>
           </w:rPr>
-          <w:t>https://www.google.com/search?q=prontu%C3%A1rio+m%C3%A9dico+como+%C3%A9+feito&amp;oq=prontu%C3%A1rio+m%C3%A9dico+como+%C3%A9+feito&amp;gs_lcrp=EgZjaHJvbWUyBggAEEUYOTIICAEQAB</w:t>
-        </w:r>
-        <w:r>
-          <w:rPr>
-            <w:rStyle w:val="Hyperlink"/>
-          </w:rPr>
-          <w:t>g</w:t>
-        </w:r>
-        <w:r>
-          <w:rPr>
-            <w:rStyle w:val="Hyperlink"/>
-          </w:rPr>
-          <w:t>WGB4yBwgCEAAY7wUyCggDEAAYgAQYogQyCggEEAAYgAQYogQyBwgFEAAY7wXSAQg2ODg1ajBqNKgCALACAQ&amp;sourceid=chrome&amp;ie=UTF-8</w:t>
+          <w:t>https://www.google.com/search?q=prontu%C3%A1rio+m%C3%A9dico+como+%C3%A9+feito&amp;oq=prontu%C3%A1rio+m%C3%A9dico+como+%C3%A9+feito&amp;gs_lcrp=EgZjaHJvbWUyBggAEEUYOTIICAEQABgWGB4yBwgCEAAY7wUyCggDEAAYgAQYogQyCggEEAAYgAQYogQyBwgFEAAY7wXSAQg2ODg1ajBqNKgCALACAQ&amp;sourceid=chrome&amp;ie=UTF-8</w:t>
         </w:r>
       </w:hyperlink>
       <w:r>
@@ -18445,7 +18503,7 @@
         <w:pStyle w:val="Ttulo2"/>
         <w:jc w:val="center"/>
       </w:pPr>
-      <w:bookmarkStart w:id="7" w:name="_Toc197702792"/>
+      <w:bookmarkStart w:id="7" w:name="_Toc197880540"/>
       <w:r>
         <w:lastRenderedPageBreak/>
         <w:t>ANEXO A – CASO DE USO</w:t>
@@ -18578,7 +18636,7 @@
         <w:pStyle w:val="Ttulo2"/>
         <w:jc w:val="center"/>
       </w:pPr>
-      <w:bookmarkStart w:id="8" w:name="_Toc197702793"/>
+      <w:bookmarkStart w:id="8" w:name="_Toc197880541"/>
       <w:r>
         <w:lastRenderedPageBreak/>
         <w:t>ANEXO B</w:t>
@@ -18702,7 +18760,7 @@
         </w:rPr>
         <w:br w:type="page"/>
       </w:r>
-      <w:bookmarkStart w:id="9" w:name="_Toc197702794"/>
+      <w:bookmarkStart w:id="9" w:name="_Toc197880542"/>
       <w:r>
         <w:lastRenderedPageBreak/>
         <w:t>ANEXO C – PRONTUÁRIO DE TRIAGEM</w:t>
@@ -18800,7 +18858,7 @@
         </w:rPr>
         <w:br w:type="page"/>
       </w:r>
-      <w:bookmarkStart w:id="10" w:name="_Toc197702795"/>
+      <w:bookmarkStart w:id="10" w:name="_Toc197880543"/>
       <w:r>
         <w:lastRenderedPageBreak/>
         <w:t>ANEXO D – MODELO DE CARTEIRA DE ENFERMEIRO</w:t>
@@ -18902,7 +18960,7 @@
         <w:pStyle w:val="Ttulo2"/>
         <w:jc w:val="center"/>
       </w:pPr>
-      <w:bookmarkStart w:id="11" w:name="_Toc197702796"/>
+      <w:bookmarkStart w:id="11" w:name="_Toc197880544"/>
       <w:r>
         <w:lastRenderedPageBreak/>
         <w:t>ANEXO E – MODELO CARTEIRA DE FARMACÊUTICO</w:t>
@@ -18990,8 +19048,109 @@
         </w:drawing>
       </w:r>
     </w:p>
+    <w:p>
+      <w:r>
+        <w:br w:type="page"/>
+      </w:r>
+    </w:p>
+    <w:p>
+      <w:pPr>
+        <w:pStyle w:val="Ttulo2"/>
+        <w:jc w:val="center"/>
+      </w:pPr>
+      <w:bookmarkStart w:id="12" w:name="_Toc197880545"/>
+      <w:r>
+        <w:lastRenderedPageBreak/>
+        <w:t>ANEXO F – MODELO CARTEIRA DE MÉDICO</w:t>
+      </w:r>
+      <w:bookmarkEnd w:id="12"/>
+    </w:p>
+    <w:p/>
+    <w:p>
+      <w:pPr>
+        <w:jc w:val="center"/>
+        <w:rPr>
+          <w:b/>
+          <w:bCs/>
+        </w:rPr>
+      </w:pPr>
+      <w:r>
+        <w:rPr>
+          <w:b/>
+          <w:bCs/>
+        </w:rPr>
+        <w:t xml:space="preserve">MODELO </w:t>
+      </w:r>
+      <w:r>
+        <w:rPr>
+          <w:b/>
+          <w:bCs/>
+        </w:rPr>
+        <w:t>DA CÉDULA DE IDENTIDADE MÉDICA EMITIDA PELO CONSELHO FEDERAL DE MEDICINA (CFM)</w:t>
+      </w:r>
+    </w:p>
+    <w:p/>
+    <w:p>
+      <w:pPr>
+        <w:jc w:val="center"/>
+      </w:pPr>
+      <w:r>
+        <w:rPr>
+          <w:noProof/>
+        </w:rPr>
+        <w:drawing>
+          <wp:inline distT="0" distB="0" distL="0" distR="0" wp14:anchorId="1F65E480" wp14:editId="2065630E">
+            <wp:extent cx="4320000" cy="2819443"/>
+            <wp:effectExtent l="0" t="0" r="4445" b="0"/>
+            <wp:docPr id="1864478510" name="Imagem 1" descr="CRM Digital"/>
+            <wp:cNvGraphicFramePr>
+              <a:graphicFrameLocks xmlns:a="http://schemas.openxmlformats.org/drawingml/2006/main" noChangeAspect="1"/>
+            </wp:cNvGraphicFramePr>
+            <a:graphic xmlns:a="http://schemas.openxmlformats.org/drawingml/2006/main">
+              <a:graphicData uri="http://schemas.openxmlformats.org/drawingml/2006/picture">
+                <pic:pic xmlns:pic="http://schemas.openxmlformats.org/drawingml/2006/picture">
+                  <pic:nvPicPr>
+                    <pic:cNvPr id="0" name="Picture 1" descr="CRM Digital"/>
+                    <pic:cNvPicPr>
+                      <a:picLocks noChangeAspect="1" noChangeArrowheads="1"/>
+                    </pic:cNvPicPr>
+                  </pic:nvPicPr>
+                  <pic:blipFill>
+                    <a:blip r:embed="rId41">
+                      <a:extLst>
+                        <a:ext uri="{28A0092B-C50C-407E-A947-70E740481C1C}">
+                          <a14:useLocalDpi xmlns:a14="http://schemas.microsoft.com/office/drawing/2010/main" val="0"/>
+                        </a:ext>
+                      </a:extLst>
+                    </a:blip>
+                    <a:srcRect/>
+                    <a:stretch>
+                      <a:fillRect/>
+                    </a:stretch>
+                  </pic:blipFill>
+                  <pic:spPr bwMode="auto">
+                    <a:xfrm>
+                      <a:off x="0" y="0"/>
+                      <a:ext cx="4320000" cy="2819443"/>
+                    </a:xfrm>
+                    <a:prstGeom prst="rect">
+                      <a:avLst/>
+                    </a:prstGeom>
+                    <a:noFill/>
+                    <a:ln>
+                      <a:noFill/>
+                    </a:ln>
+                  </pic:spPr>
+                </pic:pic>
+              </a:graphicData>
+            </a:graphic>
+          </wp:inline>
+        </w:drawing>
+      </w:r>
+    </w:p>
+    <w:p/>
     <w:sectPr>
-      <w:footerReference w:type="default" r:id="rId41"/>
+      <w:footerReference w:type="default" r:id="rId42"/>
       <w:pgSz w:w="11906" w:h="16838" w:code="9"/>
       <w:pgMar w:top="1701" w:right="1134" w:bottom="1134" w:left="1701" w:header="709" w:footer="567" w:gutter="0"/>
       <w:cols w:space="708"/>
@@ -19791,6 +19950,7 @@
   <w:style w:type="character" w:default="1" w:styleId="Fontepargpadro">
     <w:name w:val="Default Paragraph Font"/>
     <w:uiPriority w:val="1"/>
+    <w:semiHidden/>
     <w:unhideWhenUsed/>
   </w:style>
   <w:style w:type="table" w:default="1" w:styleId="Tabelanormal">

</xml_diff>

<commit_message>
Diagrama de Classe - Completo parte 1 (Administração, Endereço, Paciente, Profissional de Saúde, Login)
</commit_message>
<xml_diff>
--- a/Documentação.docx
+++ b/Documentação.docx
@@ -2278,13 +2278,7 @@
           <w:rPr>
             <w:rStyle w:val="Hyperlink"/>
           </w:rPr>
-          <w:t>https://www.passeidireto.com/arquivo/89149270/ficha-de-consulta-</w:t>
-        </w:r>
-        <w:r>
-          <w:rPr>
-            <w:rStyle w:val="Hyperlink"/>
-          </w:rPr>
-          <w:t>cadastro-do-paciente</w:t>
+          <w:t>https://www.passeidireto.com/arquivo/89149270/ficha-de-consulta-cadastro-do-paciente</w:t>
         </w:r>
       </w:hyperlink>
       <w:r>
@@ -2403,6 +2397,24 @@
       </w:hyperlink>
       <w:r>
         <w:t xml:space="preserve"> – Acesso 08/05/2025</w:t>
+      </w:r>
+    </w:p>
+    <w:p>
+      <w:pPr>
+        <w:spacing w:after="0" w:line="360" w:lineRule="auto"/>
+        <w:ind w:firstLine="709"/>
+        <w:jc w:val="both"/>
+      </w:pPr>
+      <w:hyperlink r:id="rId34" w:history="1">
+        <w:r>
+          <w:rPr>
+            <w:rStyle w:val="Hyperlink"/>
+          </w:rPr>
+          <w:t>https://bcadastros.serpro.gov.br/documentacao/cadastro_pj/</w:t>
+        </w:r>
+      </w:hyperlink>
+      <w:r>
+        <w:t xml:space="preserve"> - Acesso em 16/05/2025. (Informações sobre o cadastro de empresa)</w:t>
       </w:r>
     </w:p>
     <w:p>
@@ -2550,7 +2562,7 @@
                     <pic:cNvPicPr/>
                   </pic:nvPicPr>
                   <pic:blipFill>
-                    <a:blip r:embed="rId34" cstate="print">
+                    <a:blip r:embed="rId35" cstate="print">
                       <a:extLst>
                         <a:ext uri="{28A0092B-C50C-407E-A947-70E740481C1C}">
                           <a14:useLocalDpi xmlns:a14="http://schemas.microsoft.com/office/drawing/2010/main" val="0"/>
@@ -2674,7 +2686,7 @@
                     </pic:cNvPicPr>
                   </pic:nvPicPr>
                   <pic:blipFill rotWithShape="1">
-                    <a:blip r:embed="rId35">
+                    <a:blip r:embed="rId36">
                       <a:extLst>
                         <a:ext uri="{28A0092B-C50C-407E-A947-70E740481C1C}">
                           <a14:useLocalDpi xmlns:a14="http://schemas.microsoft.com/office/drawing/2010/main" val="0"/>
@@ -2775,7 +2787,7 @@
                     </pic:cNvPicPr>
                   </pic:nvPicPr>
                   <pic:blipFill>
-                    <a:blip r:embed="rId36">
+                    <a:blip r:embed="rId37">
                       <a:extLst>
                         <a:ext uri="{28A0092B-C50C-407E-A947-70E740481C1C}">
                           <a14:useLocalDpi xmlns:a14="http://schemas.microsoft.com/office/drawing/2010/main" val="0"/>
@@ -2890,7 +2902,7 @@
                     <pic:cNvPicPr/>
                   </pic:nvPicPr>
                   <pic:blipFill>
-                    <a:blip r:embed="rId37"/>
+                    <a:blip r:embed="rId38"/>
                     <a:stretch>
                       <a:fillRect/>
                     </a:stretch>
@@ -2977,7 +2989,7 @@
                     </pic:cNvPicPr>
                   </pic:nvPicPr>
                   <pic:blipFill>
-                    <a:blip r:embed="rId38">
+                    <a:blip r:embed="rId39">
                       <a:extLst>
                         <a:ext uri="{28A0092B-C50C-407E-A947-70E740481C1C}">
                           <a14:useLocalDpi xmlns:a14="http://schemas.microsoft.com/office/drawing/2010/main" val="0"/>
@@ -3077,7 +3089,7 @@
                     </pic:cNvPicPr>
                   </pic:nvPicPr>
                   <pic:blipFill>
-                    <a:blip r:embed="rId39">
+                    <a:blip r:embed="rId40">
                       <a:extLst>
                         <a:ext uri="{28A0092B-C50C-407E-A947-70E740481C1C}">
                           <a14:useLocalDpi xmlns:a14="http://schemas.microsoft.com/office/drawing/2010/main" val="0"/>
@@ -3111,7 +3123,7 @@
     </w:p>
     <w:p/>
     <w:sectPr>
-      <w:footerReference w:type="default" r:id="rId40"/>
+      <w:footerReference w:type="default" r:id="rId41"/>
       <w:pgSz w:w="11906" w:h="16838" w:code="9"/>
       <w:pgMar w:top="1701" w:right="1134" w:bottom="1134" w:left="1701" w:header="709" w:footer="567" w:gutter="0"/>
       <w:cols w:space="708"/>

</xml_diff>

<commit_message>
Alterações no Diagrama e na Documentação
</commit_message>
<xml_diff>
--- a/Documentação.docx
+++ b/Documentação.docx
@@ -1634,18 +1634,13 @@
       </w:r>
       <w:proofErr w:type="spellEnd"/>
       <w:r>
-        <w:t xml:space="preserve"> </w:t>
-      </w:r>
-      <w:proofErr w:type="gramStart"/>
-      <w:r>
-        <w:t xml:space="preserve">in, </w:t>
+        <w:t xml:space="preserve"> in, </w:t>
       </w:r>
       <w:proofErr w:type="spellStart"/>
       <w:r>
         <w:t>luctus</w:t>
       </w:r>
       <w:proofErr w:type="spellEnd"/>
-      <w:proofErr w:type="gramEnd"/>
       <w:r>
         <w:t xml:space="preserve"> magna.</w:t>
       </w:r>
@@ -1758,18 +1753,13 @@
       </w:r>
       <w:proofErr w:type="spellEnd"/>
       <w:r>
-        <w:t xml:space="preserve"> </w:t>
-      </w:r>
-      <w:proofErr w:type="gramStart"/>
-      <w:r>
-        <w:t xml:space="preserve">in, </w:t>
+        <w:t xml:space="preserve"> in, </w:t>
       </w:r>
       <w:proofErr w:type="spellStart"/>
       <w:r>
         <w:t>venenatis</w:t>
       </w:r>
       <w:proofErr w:type="spellEnd"/>
-      <w:proofErr w:type="gramEnd"/>
       <w:r>
         <w:t xml:space="preserve"> vitae </w:t>
       </w:r>
@@ -3161,15 +3151,7 @@
       </w:r>
       <w:proofErr w:type="spellEnd"/>
       <w:r>
-        <w:t xml:space="preserve"> </w:t>
-      </w:r>
-      <w:proofErr w:type="gramStart"/>
-      <w:r>
-        <w:t>sem, a</w:t>
-      </w:r>
-      <w:proofErr w:type="gramEnd"/>
-      <w:r>
-        <w:t xml:space="preserve"> </w:t>
+        <w:t xml:space="preserve"> sem, a </w:t>
       </w:r>
       <w:proofErr w:type="spellStart"/>
       <w:r>
@@ -3291,14 +3273,9 @@
       <w:r>
         <w:t xml:space="preserve"> </w:t>
       </w:r>
-      <w:proofErr w:type="gramStart"/>
       <w:r>
         <w:lastRenderedPageBreak/>
-        <w:t>em, eu</w:t>
-      </w:r>
-      <w:proofErr w:type="gramEnd"/>
-      <w:r>
-        <w:t xml:space="preserve"> </w:t>
+        <w:t xml:space="preserve">em, eu </w:t>
       </w:r>
       <w:proofErr w:type="spellStart"/>
       <w:r>
@@ -4357,18 +4334,13 @@
       </w:r>
       <w:proofErr w:type="spellEnd"/>
       <w:r>
-        <w:t xml:space="preserve"> </w:t>
-      </w:r>
-      <w:proofErr w:type="gramStart"/>
-      <w:r>
-        <w:t xml:space="preserve">in, </w:t>
+        <w:t xml:space="preserve"> in, </w:t>
       </w:r>
       <w:proofErr w:type="spellStart"/>
       <w:r>
         <w:t>luctus</w:t>
       </w:r>
       <w:proofErr w:type="spellEnd"/>
-      <w:proofErr w:type="gramEnd"/>
       <w:r>
         <w:t xml:space="preserve"> magna.</w:t>
       </w:r>
@@ -4481,18 +4453,13 @@
       </w:r>
       <w:proofErr w:type="spellEnd"/>
       <w:r>
-        <w:t xml:space="preserve"> </w:t>
-      </w:r>
-      <w:proofErr w:type="gramStart"/>
-      <w:r>
-        <w:t xml:space="preserve">in, </w:t>
+        <w:t xml:space="preserve"> in, </w:t>
       </w:r>
       <w:proofErr w:type="spellStart"/>
       <w:r>
         <w:t>venenatis</w:t>
       </w:r>
       <w:proofErr w:type="spellEnd"/>
-      <w:proofErr w:type="gramEnd"/>
       <w:r>
         <w:t xml:space="preserve"> vitae </w:t>
       </w:r>
@@ -5400,7 +5367,6 @@
         <w:t xml:space="preserve"> </w:t>
       </w:r>
       <w:proofErr w:type="spellStart"/>
-      <w:proofErr w:type="gramStart"/>
       <w:r>
         <w:t>at</w:t>
       </w:r>
@@ -5414,7 +5380,6 @@
         <w:t>cursus</w:t>
       </w:r>
       <w:proofErr w:type="spellEnd"/>
-      <w:proofErr w:type="gramEnd"/>
       <w:r>
         <w:t xml:space="preserve"> in </w:t>
       </w:r>
@@ -5887,15 +5852,7 @@
       </w:r>
       <w:proofErr w:type="spellEnd"/>
       <w:r>
-        <w:t xml:space="preserve"> </w:t>
-      </w:r>
-      <w:proofErr w:type="gramStart"/>
-      <w:r>
-        <w:t>sem, a</w:t>
-      </w:r>
-      <w:proofErr w:type="gramEnd"/>
-      <w:r>
-        <w:t xml:space="preserve"> </w:t>
+        <w:t xml:space="preserve"> sem, a </w:t>
       </w:r>
       <w:proofErr w:type="spellStart"/>
       <w:r>
@@ -6015,15 +5972,7 @@
       </w:r>
       <w:proofErr w:type="spellEnd"/>
       <w:r>
-        <w:t xml:space="preserve"> </w:t>
-      </w:r>
-      <w:proofErr w:type="gramStart"/>
-      <w:r>
-        <w:t>sem, eu</w:t>
-      </w:r>
-      <w:proofErr w:type="gramEnd"/>
-      <w:r>
-        <w:t xml:space="preserve"> </w:t>
+        <w:t xml:space="preserve"> sem, eu </w:t>
       </w:r>
       <w:proofErr w:type="spellStart"/>
       <w:r>
@@ -6614,14 +6563,7 @@
           <w:sz w:val="20"/>
           <w:szCs w:val="20"/>
         </w:rPr>
-        <w:t>Tabela 1 – Lista de Requisitos do Caso de Uso – A</w:t>
-      </w:r>
-      <w:r>
-        <w:rPr>
-          <w:sz w:val="20"/>
-          <w:szCs w:val="20"/>
-        </w:rPr>
-        <w:t>tor Administração</w:t>
+        <w:t>Tabela 1 – Lista de Requisitos do Caso de Uso</w:t>
       </w:r>
     </w:p>
     <w:tbl>
@@ -6757,6 +6699,9 @@
             <w:pPr>
               <w:spacing w:line="360" w:lineRule="auto"/>
             </w:pPr>
+            <w:r>
+              <w:t>Manter Paciente (cadastrar, alterar pacientes)</w:t>
+            </w:r>
           </w:p>
         </w:tc>
         <w:tc>
@@ -6788,6 +6733,944 @@
           </w:p>
         </w:tc>
       </w:tr>
+      <w:tr>
+        <w:tc>
+          <w:tcPr>
+            <w:tcW w:w="1418" w:type="dxa"/>
+            <w:vAlign w:val="center"/>
+          </w:tcPr>
+          <w:p>
+            <w:pPr>
+              <w:spacing w:line="360" w:lineRule="auto"/>
+            </w:pPr>
+          </w:p>
+        </w:tc>
+        <w:tc>
+          <w:tcPr>
+            <w:tcW w:w="4394" w:type="dxa"/>
+            <w:vAlign w:val="center"/>
+          </w:tcPr>
+          <w:p>
+            <w:pPr>
+              <w:spacing w:line="360" w:lineRule="auto"/>
+            </w:pPr>
+            <w:r>
+              <w:t>Buscar Paciente no banco de dados</w:t>
+            </w:r>
+          </w:p>
+        </w:tc>
+        <w:tc>
+          <w:tcPr>
+            <w:tcW w:w="1559" w:type="dxa"/>
+            <w:vAlign w:val="center"/>
+          </w:tcPr>
+          <w:p>
+            <w:pPr>
+              <w:spacing w:line="360" w:lineRule="auto"/>
+            </w:pPr>
+            <w:r>
+              <w:t>Funcional</w:t>
+            </w:r>
+          </w:p>
+        </w:tc>
+        <w:tc>
+          <w:tcPr>
+            <w:tcW w:w="1690" w:type="dxa"/>
+            <w:vAlign w:val="center"/>
+          </w:tcPr>
+          <w:p>
+            <w:pPr>
+              <w:spacing w:line="360" w:lineRule="auto"/>
+            </w:pPr>
+            <w:r>
+              <w:t>Alta</w:t>
+            </w:r>
+          </w:p>
+        </w:tc>
+      </w:tr>
+      <w:tr>
+        <w:tc>
+          <w:tcPr>
+            <w:tcW w:w="1418" w:type="dxa"/>
+            <w:vAlign w:val="center"/>
+          </w:tcPr>
+          <w:p>
+            <w:pPr>
+              <w:spacing w:line="360" w:lineRule="auto"/>
+            </w:pPr>
+          </w:p>
+        </w:tc>
+        <w:tc>
+          <w:tcPr>
+            <w:tcW w:w="4394" w:type="dxa"/>
+            <w:vAlign w:val="center"/>
+          </w:tcPr>
+          <w:p>
+            <w:pPr>
+              <w:spacing w:line="360" w:lineRule="auto"/>
+            </w:pPr>
+            <w:r>
+              <w:t>Manter Profissionais de Saúde (cadastrar, alterar, demitir funcionário)</w:t>
+            </w:r>
+          </w:p>
+        </w:tc>
+        <w:tc>
+          <w:tcPr>
+            <w:tcW w:w="1559" w:type="dxa"/>
+            <w:vAlign w:val="center"/>
+          </w:tcPr>
+          <w:p>
+            <w:pPr>
+              <w:spacing w:line="360" w:lineRule="auto"/>
+            </w:pPr>
+            <w:r>
+              <w:t>Funcional</w:t>
+            </w:r>
+          </w:p>
+        </w:tc>
+        <w:tc>
+          <w:tcPr>
+            <w:tcW w:w="1690" w:type="dxa"/>
+            <w:vAlign w:val="center"/>
+          </w:tcPr>
+          <w:p>
+            <w:pPr>
+              <w:spacing w:line="360" w:lineRule="auto"/>
+            </w:pPr>
+            <w:r>
+              <w:t>Alta</w:t>
+            </w:r>
+          </w:p>
+        </w:tc>
+      </w:tr>
+      <w:tr>
+        <w:tc>
+          <w:tcPr>
+            <w:tcW w:w="1418" w:type="dxa"/>
+            <w:vAlign w:val="center"/>
+          </w:tcPr>
+          <w:p>
+            <w:pPr>
+              <w:spacing w:line="360" w:lineRule="auto"/>
+            </w:pPr>
+          </w:p>
+        </w:tc>
+        <w:tc>
+          <w:tcPr>
+            <w:tcW w:w="4394" w:type="dxa"/>
+            <w:vAlign w:val="center"/>
+          </w:tcPr>
+          <w:p>
+            <w:pPr>
+              <w:spacing w:line="360" w:lineRule="auto"/>
+            </w:pPr>
+            <w:r>
+              <w:t>Separar tipos de Profissional de Saúde (Médicos, Enfermeiros, Técnicos, etc...)</w:t>
+            </w:r>
+          </w:p>
+        </w:tc>
+        <w:tc>
+          <w:tcPr>
+            <w:tcW w:w="1559" w:type="dxa"/>
+            <w:vAlign w:val="center"/>
+          </w:tcPr>
+          <w:p>
+            <w:pPr>
+              <w:spacing w:line="360" w:lineRule="auto"/>
+            </w:pPr>
+            <w:r>
+              <w:t>Funcional</w:t>
+            </w:r>
+          </w:p>
+        </w:tc>
+        <w:tc>
+          <w:tcPr>
+            <w:tcW w:w="1690" w:type="dxa"/>
+            <w:vAlign w:val="center"/>
+          </w:tcPr>
+          <w:p>
+            <w:pPr>
+              <w:spacing w:line="360" w:lineRule="auto"/>
+            </w:pPr>
+            <w:r>
+              <w:t>Alta</w:t>
+            </w:r>
+          </w:p>
+        </w:tc>
+      </w:tr>
+      <w:tr>
+        <w:tc>
+          <w:tcPr>
+            <w:tcW w:w="1418" w:type="dxa"/>
+            <w:vAlign w:val="center"/>
+          </w:tcPr>
+          <w:p>
+            <w:pPr>
+              <w:spacing w:line="360" w:lineRule="auto"/>
+            </w:pPr>
+          </w:p>
+        </w:tc>
+        <w:tc>
+          <w:tcPr>
+            <w:tcW w:w="4394" w:type="dxa"/>
+            <w:vAlign w:val="center"/>
+          </w:tcPr>
+          <w:p>
+            <w:pPr>
+              <w:spacing w:line="360" w:lineRule="auto"/>
+            </w:pPr>
+            <w:r>
+              <w:t>Manter Leitos (cadastrar, alterar, disponibilizar leitos)</w:t>
+            </w:r>
+          </w:p>
+        </w:tc>
+        <w:tc>
+          <w:tcPr>
+            <w:tcW w:w="1559" w:type="dxa"/>
+            <w:vAlign w:val="center"/>
+          </w:tcPr>
+          <w:p>
+            <w:pPr>
+              <w:spacing w:line="360" w:lineRule="auto"/>
+            </w:pPr>
+            <w:r>
+              <w:t>Funcional</w:t>
+            </w:r>
+          </w:p>
+        </w:tc>
+        <w:tc>
+          <w:tcPr>
+            <w:tcW w:w="1690" w:type="dxa"/>
+            <w:vAlign w:val="center"/>
+          </w:tcPr>
+          <w:p>
+            <w:pPr>
+              <w:spacing w:line="360" w:lineRule="auto"/>
+            </w:pPr>
+            <w:r>
+              <w:t>Alta</w:t>
+            </w:r>
+          </w:p>
+        </w:tc>
+      </w:tr>
+      <w:tr>
+        <w:tc>
+          <w:tcPr>
+            <w:tcW w:w="1418" w:type="dxa"/>
+            <w:vAlign w:val="center"/>
+          </w:tcPr>
+          <w:p>
+            <w:pPr>
+              <w:spacing w:line="360" w:lineRule="auto"/>
+            </w:pPr>
+          </w:p>
+        </w:tc>
+        <w:tc>
+          <w:tcPr>
+            <w:tcW w:w="4394" w:type="dxa"/>
+            <w:vAlign w:val="center"/>
+          </w:tcPr>
+          <w:p>
+            <w:pPr>
+              <w:spacing w:line="360" w:lineRule="auto"/>
+            </w:pPr>
+            <w:r>
+              <w:t>Manter Internação (nova internação, alterar status)</w:t>
+            </w:r>
+          </w:p>
+        </w:tc>
+        <w:tc>
+          <w:tcPr>
+            <w:tcW w:w="1559" w:type="dxa"/>
+            <w:vAlign w:val="center"/>
+          </w:tcPr>
+          <w:p>
+            <w:pPr>
+              <w:spacing w:line="360" w:lineRule="auto"/>
+            </w:pPr>
+            <w:r>
+              <w:t>Funcional</w:t>
+            </w:r>
+          </w:p>
+        </w:tc>
+        <w:tc>
+          <w:tcPr>
+            <w:tcW w:w="1690" w:type="dxa"/>
+            <w:vAlign w:val="center"/>
+          </w:tcPr>
+          <w:p>
+            <w:pPr>
+              <w:spacing w:line="360" w:lineRule="auto"/>
+            </w:pPr>
+            <w:r>
+              <w:t>Alta</w:t>
+            </w:r>
+          </w:p>
+        </w:tc>
+      </w:tr>
+      <w:tr>
+        <w:tc>
+          <w:tcPr>
+            <w:tcW w:w="1418" w:type="dxa"/>
+            <w:vAlign w:val="center"/>
+          </w:tcPr>
+          <w:p>
+            <w:pPr>
+              <w:spacing w:line="360" w:lineRule="auto"/>
+            </w:pPr>
+          </w:p>
+        </w:tc>
+        <w:tc>
+          <w:tcPr>
+            <w:tcW w:w="4394" w:type="dxa"/>
+            <w:vAlign w:val="center"/>
+          </w:tcPr>
+          <w:p>
+            <w:pPr>
+              <w:spacing w:line="360" w:lineRule="auto"/>
+            </w:pPr>
+            <w:r>
+              <w:t>Manter Suprimentos (cadastrar novo, atualizar estoque, verificar estoque)</w:t>
+            </w:r>
+          </w:p>
+        </w:tc>
+        <w:tc>
+          <w:tcPr>
+            <w:tcW w:w="1559" w:type="dxa"/>
+            <w:vAlign w:val="center"/>
+          </w:tcPr>
+          <w:p>
+            <w:pPr>
+              <w:spacing w:line="360" w:lineRule="auto"/>
+            </w:pPr>
+            <w:r>
+              <w:t>Funcional</w:t>
+            </w:r>
+          </w:p>
+        </w:tc>
+        <w:tc>
+          <w:tcPr>
+            <w:tcW w:w="1690" w:type="dxa"/>
+            <w:vAlign w:val="center"/>
+          </w:tcPr>
+          <w:p>
+            <w:pPr>
+              <w:spacing w:line="360" w:lineRule="auto"/>
+            </w:pPr>
+            <w:r>
+              <w:t>Alta</w:t>
+            </w:r>
+          </w:p>
+        </w:tc>
+      </w:tr>
+      <w:tr>
+        <w:tc>
+          <w:tcPr>
+            <w:tcW w:w="1418" w:type="dxa"/>
+            <w:vAlign w:val="center"/>
+          </w:tcPr>
+          <w:p>
+            <w:pPr>
+              <w:spacing w:line="360" w:lineRule="auto"/>
+            </w:pPr>
+          </w:p>
+        </w:tc>
+        <w:tc>
+          <w:tcPr>
+            <w:tcW w:w="4394" w:type="dxa"/>
+            <w:vAlign w:val="center"/>
+          </w:tcPr>
+          <w:p>
+            <w:pPr>
+              <w:spacing w:line="360" w:lineRule="auto"/>
+            </w:pPr>
+            <w:r>
+              <w:t>Realizar Login no sistema</w:t>
+            </w:r>
+          </w:p>
+        </w:tc>
+        <w:tc>
+          <w:tcPr>
+            <w:tcW w:w="1559" w:type="dxa"/>
+            <w:vAlign w:val="center"/>
+          </w:tcPr>
+          <w:p>
+            <w:pPr>
+              <w:spacing w:line="360" w:lineRule="auto"/>
+            </w:pPr>
+            <w:r>
+              <w:t>Funcional</w:t>
+            </w:r>
+          </w:p>
+        </w:tc>
+        <w:tc>
+          <w:tcPr>
+            <w:tcW w:w="1690" w:type="dxa"/>
+            <w:vAlign w:val="center"/>
+          </w:tcPr>
+          <w:p>
+            <w:pPr>
+              <w:spacing w:line="360" w:lineRule="auto"/>
+            </w:pPr>
+            <w:r>
+              <w:t>Alta</w:t>
+            </w:r>
+          </w:p>
+        </w:tc>
+      </w:tr>
+      <w:tr>
+        <w:tc>
+          <w:tcPr>
+            <w:tcW w:w="1418" w:type="dxa"/>
+            <w:vAlign w:val="center"/>
+          </w:tcPr>
+          <w:p>
+            <w:pPr>
+              <w:spacing w:line="360" w:lineRule="auto"/>
+            </w:pPr>
+          </w:p>
+        </w:tc>
+        <w:tc>
+          <w:tcPr>
+            <w:tcW w:w="4394" w:type="dxa"/>
+            <w:vAlign w:val="center"/>
+          </w:tcPr>
+          <w:p>
+            <w:pPr>
+              <w:spacing w:line="360" w:lineRule="auto"/>
+            </w:pPr>
+            <w:r>
+              <w:t>Registrar tentativa/efetivação de login no sistema</w:t>
+            </w:r>
+          </w:p>
+        </w:tc>
+        <w:tc>
+          <w:tcPr>
+            <w:tcW w:w="1559" w:type="dxa"/>
+            <w:vAlign w:val="center"/>
+          </w:tcPr>
+          <w:p>
+            <w:pPr>
+              <w:spacing w:line="360" w:lineRule="auto"/>
+            </w:pPr>
+            <w:r>
+              <w:t>Funcional</w:t>
+            </w:r>
+          </w:p>
+        </w:tc>
+        <w:tc>
+          <w:tcPr>
+            <w:tcW w:w="1690" w:type="dxa"/>
+            <w:vAlign w:val="center"/>
+          </w:tcPr>
+          <w:p>
+            <w:pPr>
+              <w:spacing w:line="360" w:lineRule="auto"/>
+            </w:pPr>
+            <w:r>
+              <w:t>Alta</w:t>
+            </w:r>
+          </w:p>
+        </w:tc>
+      </w:tr>
+      <w:tr>
+        <w:tc>
+          <w:tcPr>
+            <w:tcW w:w="1418" w:type="dxa"/>
+            <w:vAlign w:val="center"/>
+          </w:tcPr>
+          <w:p>
+            <w:pPr>
+              <w:spacing w:line="360" w:lineRule="auto"/>
+            </w:pPr>
+          </w:p>
+        </w:tc>
+        <w:tc>
+          <w:tcPr>
+            <w:tcW w:w="4394" w:type="dxa"/>
+            <w:vAlign w:val="center"/>
+          </w:tcPr>
+          <w:p>
+            <w:pPr>
+              <w:spacing w:line="360" w:lineRule="auto"/>
+            </w:pPr>
+            <w:r>
+              <w:t>Gerenciar Agendas (cadastrar datas e horas de atendimento, verificar consultas agendadas)</w:t>
+            </w:r>
+          </w:p>
+        </w:tc>
+        <w:tc>
+          <w:tcPr>
+            <w:tcW w:w="1559" w:type="dxa"/>
+            <w:vAlign w:val="center"/>
+          </w:tcPr>
+          <w:p>
+            <w:pPr>
+              <w:spacing w:line="360" w:lineRule="auto"/>
+            </w:pPr>
+            <w:r>
+              <w:t>Funcional</w:t>
+            </w:r>
+          </w:p>
+        </w:tc>
+        <w:tc>
+          <w:tcPr>
+            <w:tcW w:w="1690" w:type="dxa"/>
+            <w:vAlign w:val="center"/>
+          </w:tcPr>
+          <w:p>
+            <w:pPr>
+              <w:spacing w:line="360" w:lineRule="auto"/>
+            </w:pPr>
+            <w:r>
+              <w:t>Alta</w:t>
+            </w:r>
+          </w:p>
+        </w:tc>
+      </w:tr>
+      <w:tr>
+        <w:tc>
+          <w:tcPr>
+            <w:tcW w:w="1418" w:type="dxa"/>
+            <w:vAlign w:val="center"/>
+          </w:tcPr>
+          <w:p>
+            <w:pPr>
+              <w:spacing w:line="360" w:lineRule="auto"/>
+            </w:pPr>
+          </w:p>
+        </w:tc>
+        <w:tc>
+          <w:tcPr>
+            <w:tcW w:w="4394" w:type="dxa"/>
+            <w:vAlign w:val="center"/>
+          </w:tcPr>
+          <w:p>
+            <w:pPr>
+              <w:spacing w:line="360" w:lineRule="auto"/>
+            </w:pPr>
+            <w:r>
+              <w:t>Gerenciar Prontuário Médico do Paciente (novo prontuário, registros de consulta, registro de internações, etc...)</w:t>
+            </w:r>
+          </w:p>
+        </w:tc>
+        <w:tc>
+          <w:tcPr>
+            <w:tcW w:w="1559" w:type="dxa"/>
+            <w:vAlign w:val="center"/>
+          </w:tcPr>
+          <w:p>
+            <w:pPr>
+              <w:spacing w:line="360" w:lineRule="auto"/>
+            </w:pPr>
+            <w:r>
+              <w:t>Funcional</w:t>
+            </w:r>
+          </w:p>
+        </w:tc>
+        <w:tc>
+          <w:tcPr>
+            <w:tcW w:w="1690" w:type="dxa"/>
+            <w:vAlign w:val="center"/>
+          </w:tcPr>
+          <w:p>
+            <w:pPr>
+              <w:spacing w:line="360" w:lineRule="auto"/>
+            </w:pPr>
+            <w:r>
+              <w:t>Alta</w:t>
+            </w:r>
+          </w:p>
+        </w:tc>
+      </w:tr>
+      <w:tr>
+        <w:tc>
+          <w:tcPr>
+            <w:tcW w:w="1418" w:type="dxa"/>
+            <w:vAlign w:val="center"/>
+          </w:tcPr>
+          <w:p>
+            <w:pPr>
+              <w:spacing w:line="360" w:lineRule="auto"/>
+            </w:pPr>
+          </w:p>
+        </w:tc>
+        <w:tc>
+          <w:tcPr>
+            <w:tcW w:w="4394" w:type="dxa"/>
+            <w:vAlign w:val="center"/>
+          </w:tcPr>
+          <w:p>
+            <w:pPr>
+              <w:spacing w:line="360" w:lineRule="auto"/>
+            </w:pPr>
+            <w:r>
+              <w:t>Agendar Consulta com Médicos em Geral</w:t>
+            </w:r>
+          </w:p>
+        </w:tc>
+        <w:tc>
+          <w:tcPr>
+            <w:tcW w:w="1559" w:type="dxa"/>
+            <w:vAlign w:val="center"/>
+          </w:tcPr>
+          <w:p>
+            <w:pPr>
+              <w:spacing w:line="360" w:lineRule="auto"/>
+            </w:pPr>
+            <w:r>
+              <w:t>Funcional</w:t>
+            </w:r>
+          </w:p>
+        </w:tc>
+        <w:tc>
+          <w:tcPr>
+            <w:tcW w:w="1690" w:type="dxa"/>
+            <w:vAlign w:val="center"/>
+          </w:tcPr>
+          <w:p>
+            <w:pPr>
+              <w:spacing w:line="360" w:lineRule="auto"/>
+            </w:pPr>
+            <w:r>
+              <w:t>Alta</w:t>
+            </w:r>
+          </w:p>
+        </w:tc>
+      </w:tr>
+      <w:tr>
+        <w:tc>
+          <w:tcPr>
+            <w:tcW w:w="1418" w:type="dxa"/>
+            <w:vAlign w:val="center"/>
+          </w:tcPr>
+          <w:p>
+            <w:pPr>
+              <w:spacing w:line="360" w:lineRule="auto"/>
+            </w:pPr>
+          </w:p>
+        </w:tc>
+        <w:tc>
+          <w:tcPr>
+            <w:tcW w:w="4394" w:type="dxa"/>
+            <w:vAlign w:val="center"/>
+          </w:tcPr>
+          <w:p>
+            <w:pPr>
+              <w:spacing w:line="360" w:lineRule="auto"/>
+            </w:pPr>
+            <w:r>
+              <w:t>Agendar Consulta com Especialista</w:t>
+            </w:r>
+          </w:p>
+        </w:tc>
+        <w:tc>
+          <w:tcPr>
+            <w:tcW w:w="1559" w:type="dxa"/>
+            <w:vAlign w:val="center"/>
+          </w:tcPr>
+          <w:p>
+            <w:pPr>
+              <w:spacing w:line="360" w:lineRule="auto"/>
+            </w:pPr>
+            <w:r>
+              <w:t>Funcional</w:t>
+            </w:r>
+          </w:p>
+        </w:tc>
+        <w:tc>
+          <w:tcPr>
+            <w:tcW w:w="1690" w:type="dxa"/>
+            <w:vAlign w:val="center"/>
+          </w:tcPr>
+          <w:p>
+            <w:pPr>
+              <w:spacing w:line="360" w:lineRule="auto"/>
+            </w:pPr>
+            <w:r>
+              <w:t>Média</w:t>
+            </w:r>
+          </w:p>
+        </w:tc>
+      </w:tr>
+      <w:tr>
+        <w:tc>
+          <w:tcPr>
+            <w:tcW w:w="1418" w:type="dxa"/>
+            <w:vAlign w:val="center"/>
+          </w:tcPr>
+          <w:p>
+            <w:pPr>
+              <w:spacing w:line="360" w:lineRule="auto"/>
+            </w:pPr>
+          </w:p>
+        </w:tc>
+        <w:tc>
+          <w:tcPr>
+            <w:tcW w:w="4394" w:type="dxa"/>
+            <w:vAlign w:val="center"/>
+          </w:tcPr>
+          <w:p>
+            <w:pPr>
+              <w:spacing w:line="360" w:lineRule="auto"/>
+            </w:pPr>
+            <w:r>
+              <w:t>Cancelar Consulta agendada</w:t>
+            </w:r>
+          </w:p>
+        </w:tc>
+        <w:tc>
+          <w:tcPr>
+            <w:tcW w:w="1559" w:type="dxa"/>
+            <w:vAlign w:val="center"/>
+          </w:tcPr>
+          <w:p>
+            <w:pPr>
+              <w:spacing w:line="360" w:lineRule="auto"/>
+            </w:pPr>
+            <w:r>
+              <w:t>Funcional</w:t>
+            </w:r>
+          </w:p>
+        </w:tc>
+        <w:tc>
+          <w:tcPr>
+            <w:tcW w:w="1690" w:type="dxa"/>
+            <w:vAlign w:val="center"/>
+          </w:tcPr>
+          <w:p>
+            <w:pPr>
+              <w:spacing w:line="360" w:lineRule="auto"/>
+            </w:pPr>
+            <w:r>
+              <w:t>Alta</w:t>
+            </w:r>
+          </w:p>
+        </w:tc>
+      </w:tr>
+      <w:tr>
+        <w:tc>
+          <w:tcPr>
+            <w:tcW w:w="1418" w:type="dxa"/>
+            <w:vAlign w:val="center"/>
+          </w:tcPr>
+          <w:p>
+            <w:pPr>
+              <w:spacing w:line="360" w:lineRule="auto"/>
+            </w:pPr>
+          </w:p>
+        </w:tc>
+        <w:tc>
+          <w:tcPr>
+            <w:tcW w:w="4394" w:type="dxa"/>
+            <w:vAlign w:val="center"/>
+          </w:tcPr>
+          <w:p>
+            <w:pPr>
+              <w:spacing w:line="360" w:lineRule="auto"/>
+            </w:pPr>
+            <w:r>
+              <w:t>Receber notificações de próximas consulta</w:t>
+            </w:r>
+          </w:p>
+        </w:tc>
+        <w:tc>
+          <w:tcPr>
+            <w:tcW w:w="1559" w:type="dxa"/>
+            <w:vAlign w:val="center"/>
+          </w:tcPr>
+          <w:p>
+            <w:pPr>
+              <w:spacing w:line="360" w:lineRule="auto"/>
+            </w:pPr>
+            <w:r>
+              <w:t>Funcional</w:t>
+            </w:r>
+          </w:p>
+        </w:tc>
+        <w:tc>
+          <w:tcPr>
+            <w:tcW w:w="1690" w:type="dxa"/>
+            <w:vAlign w:val="center"/>
+          </w:tcPr>
+          <w:p>
+            <w:pPr>
+              <w:spacing w:line="360" w:lineRule="auto"/>
+            </w:pPr>
+            <w:r>
+              <w:t>Baixa</w:t>
+            </w:r>
+          </w:p>
+        </w:tc>
+      </w:tr>
+      <w:tr>
+        <w:tc>
+          <w:tcPr>
+            <w:tcW w:w="1418" w:type="dxa"/>
+            <w:vAlign w:val="center"/>
+          </w:tcPr>
+          <w:p>
+            <w:pPr>
+              <w:spacing w:line="360" w:lineRule="auto"/>
+            </w:pPr>
+          </w:p>
+        </w:tc>
+        <w:tc>
+          <w:tcPr>
+            <w:tcW w:w="4394" w:type="dxa"/>
+            <w:vAlign w:val="center"/>
+          </w:tcPr>
+          <w:p>
+            <w:pPr>
+              <w:spacing w:line="360" w:lineRule="auto"/>
+            </w:pPr>
+            <w:r>
+              <w:t>Emitir Receitas Digitais</w:t>
+            </w:r>
+          </w:p>
+        </w:tc>
+        <w:tc>
+          <w:tcPr>
+            <w:tcW w:w="1559" w:type="dxa"/>
+            <w:vAlign w:val="center"/>
+          </w:tcPr>
+          <w:p>
+            <w:pPr>
+              <w:spacing w:line="360" w:lineRule="auto"/>
+            </w:pPr>
+            <w:r>
+              <w:t>Funcional</w:t>
+            </w:r>
+          </w:p>
+        </w:tc>
+        <w:tc>
+          <w:tcPr>
+            <w:tcW w:w="1690" w:type="dxa"/>
+            <w:vAlign w:val="center"/>
+          </w:tcPr>
+          <w:p>
+            <w:pPr>
+              <w:spacing w:line="360" w:lineRule="auto"/>
+            </w:pPr>
+            <w:r>
+              <w:t>Média</w:t>
+            </w:r>
+          </w:p>
+        </w:tc>
+      </w:tr>
+      <w:tr>
+        <w:tc>
+          <w:tcPr>
+            <w:tcW w:w="1418" w:type="dxa"/>
+            <w:vAlign w:val="center"/>
+          </w:tcPr>
+          <w:p>
+            <w:pPr>
+              <w:spacing w:line="360" w:lineRule="auto"/>
+            </w:pPr>
+          </w:p>
+        </w:tc>
+        <w:tc>
+          <w:tcPr>
+            <w:tcW w:w="4394" w:type="dxa"/>
+            <w:vAlign w:val="center"/>
+          </w:tcPr>
+          <w:p>
+            <w:pPr>
+              <w:spacing w:line="360" w:lineRule="auto"/>
+            </w:pPr>
+            <w:r>
+              <w:t>Realizar a</w:t>
+            </w:r>
+            <w:r>
+              <w:t>tendimento por Telemedicina</w:t>
+            </w:r>
+          </w:p>
+        </w:tc>
+        <w:tc>
+          <w:tcPr>
+            <w:tcW w:w="1559" w:type="dxa"/>
+            <w:vAlign w:val="center"/>
+          </w:tcPr>
+          <w:p>
+            <w:pPr>
+              <w:spacing w:line="360" w:lineRule="auto"/>
+            </w:pPr>
+            <w:r>
+              <w:t>Funcional</w:t>
+            </w:r>
+          </w:p>
+        </w:tc>
+        <w:tc>
+          <w:tcPr>
+            <w:tcW w:w="1690" w:type="dxa"/>
+            <w:vAlign w:val="center"/>
+          </w:tcPr>
+          <w:p>
+            <w:pPr>
+              <w:spacing w:line="360" w:lineRule="auto"/>
+            </w:pPr>
+            <w:r>
+              <w:t>Média</w:t>
+            </w:r>
+          </w:p>
+        </w:tc>
+      </w:tr>
+      <w:tr>
+        <w:tc>
+          <w:tcPr>
+            <w:tcW w:w="1418" w:type="dxa"/>
+            <w:vAlign w:val="center"/>
+          </w:tcPr>
+          <w:p>
+            <w:pPr>
+              <w:spacing w:line="360" w:lineRule="auto"/>
+            </w:pPr>
+          </w:p>
+        </w:tc>
+        <w:tc>
+          <w:tcPr>
+            <w:tcW w:w="4394" w:type="dxa"/>
+            <w:vAlign w:val="center"/>
+          </w:tcPr>
+          <w:p>
+            <w:pPr>
+              <w:spacing w:line="360" w:lineRule="auto"/>
+            </w:pPr>
+            <w:r>
+              <w:t>Registrar Consulta por Telemedicina</w:t>
+            </w:r>
+          </w:p>
+        </w:tc>
+        <w:tc>
+          <w:tcPr>
+            <w:tcW w:w="1559" w:type="dxa"/>
+            <w:vAlign w:val="center"/>
+          </w:tcPr>
+          <w:p>
+            <w:pPr>
+              <w:spacing w:line="360" w:lineRule="auto"/>
+            </w:pPr>
+            <w:r>
+              <w:t>Funcional</w:t>
+            </w:r>
+          </w:p>
+        </w:tc>
+        <w:tc>
+          <w:tcPr>
+            <w:tcW w:w="1690" w:type="dxa"/>
+            <w:vAlign w:val="center"/>
+          </w:tcPr>
+          <w:p>
+            <w:pPr>
+              <w:spacing w:line="360" w:lineRule="auto"/>
+            </w:pPr>
+            <w:r>
+              <w:t>Média</w:t>
+            </w:r>
+          </w:p>
+        </w:tc>
+      </w:tr>
     </w:tbl>
     <w:p>
       <w:pPr>
@@ -7186,6 +8069,7 @@
       </w:r>
       <w:proofErr w:type="spellStart"/>
       <w:r>
+        <w:lastRenderedPageBreak/>
         <w:t>sapien</w:t>
       </w:r>
       <w:proofErr w:type="spellEnd"/>
@@ -7278,18 +8162,13 @@
       </w:r>
       <w:proofErr w:type="spellEnd"/>
       <w:r>
-        <w:t xml:space="preserve"> </w:t>
-      </w:r>
-      <w:proofErr w:type="gramStart"/>
-      <w:r>
-        <w:t xml:space="preserve">in, </w:t>
+        <w:t xml:space="preserve"> in, </w:t>
       </w:r>
       <w:proofErr w:type="spellStart"/>
       <w:r>
         <w:t>luctus</w:t>
       </w:r>
       <w:proofErr w:type="spellEnd"/>
-      <w:proofErr w:type="gramEnd"/>
       <w:r>
         <w:t xml:space="preserve"> magna.</w:t>
       </w:r>
@@ -7402,18 +8281,13 @@
       </w:r>
       <w:proofErr w:type="spellEnd"/>
       <w:r>
-        <w:t xml:space="preserve"> </w:t>
-      </w:r>
-      <w:proofErr w:type="gramStart"/>
-      <w:r>
-        <w:t xml:space="preserve">in, </w:t>
+        <w:t xml:space="preserve"> in, </w:t>
       </w:r>
       <w:proofErr w:type="spellStart"/>
       <w:r>
         <w:t>venenatis</w:t>
       </w:r>
       <w:proofErr w:type="spellEnd"/>
-      <w:proofErr w:type="gramEnd"/>
       <w:r>
         <w:t xml:space="preserve"> vitae </w:t>
       </w:r>
@@ -7451,7 +8325,6 @@
       </w:r>
       <w:proofErr w:type="spellStart"/>
       <w:r>
-        <w:lastRenderedPageBreak/>
         <w:t>eget</w:t>
       </w:r>
       <w:proofErr w:type="spellEnd"/>
@@ -8806,15 +9679,7 @@
       </w:r>
       <w:proofErr w:type="spellEnd"/>
       <w:r>
-        <w:t xml:space="preserve"> </w:t>
-      </w:r>
-      <w:proofErr w:type="gramStart"/>
-      <w:r>
-        <w:t>sem, a</w:t>
-      </w:r>
-      <w:proofErr w:type="gramEnd"/>
-      <w:r>
-        <w:t xml:space="preserve"> </w:t>
+        <w:t xml:space="preserve"> sem, a </w:t>
       </w:r>
       <w:proofErr w:type="spellStart"/>
       <w:r>
@@ -8934,15 +9799,7 @@
       </w:r>
       <w:proofErr w:type="spellEnd"/>
       <w:r>
-        <w:t xml:space="preserve"> </w:t>
-      </w:r>
-      <w:proofErr w:type="gramStart"/>
-      <w:r>
-        <w:t>sem, eu</w:t>
-      </w:r>
-      <w:proofErr w:type="gramEnd"/>
-      <w:r>
-        <w:t xml:space="preserve"> </w:t>
+        <w:t xml:space="preserve"> sem, eu </w:t>
       </w:r>
       <w:proofErr w:type="spellStart"/>
       <w:r>
@@ -9433,6 +10290,7 @@
       </w:r>
       <w:proofErr w:type="spellStart"/>
       <w:r>
+        <w:lastRenderedPageBreak/>
         <w:t>pharetra</w:t>
       </w:r>
       <w:proofErr w:type="spellEnd"/>
@@ -9529,7 +10387,6 @@
       </w:pPr>
       <w:bookmarkStart w:id="3" w:name="_Toc197880536"/>
       <w:r>
-        <w:lastRenderedPageBreak/>
         <w:t>IMPLEMENTAÇÃO</w:t>
       </w:r>
       <w:bookmarkEnd w:id="3"/>
@@ -10002,18 +10859,13 @@
       </w:r>
       <w:proofErr w:type="spellEnd"/>
       <w:r>
-        <w:t xml:space="preserve"> </w:t>
-      </w:r>
-      <w:proofErr w:type="gramStart"/>
-      <w:r>
-        <w:t xml:space="preserve">in, </w:t>
+        <w:t xml:space="preserve"> in, </w:t>
       </w:r>
       <w:proofErr w:type="spellStart"/>
       <w:r>
         <w:t>luctus</w:t>
       </w:r>
       <w:proofErr w:type="spellEnd"/>
-      <w:proofErr w:type="gramEnd"/>
       <w:r>
         <w:t xml:space="preserve"> magna.</w:t>
       </w:r>
@@ -10126,18 +10978,13 @@
       </w:r>
       <w:proofErr w:type="spellEnd"/>
       <w:r>
-        <w:t xml:space="preserve"> </w:t>
-      </w:r>
-      <w:proofErr w:type="gramStart"/>
-      <w:r>
-        <w:t xml:space="preserve">in, </w:t>
+        <w:t xml:space="preserve"> in, </w:t>
       </w:r>
       <w:proofErr w:type="spellStart"/>
       <w:r>
         <w:t>venenatis</w:t>
       </w:r>
       <w:proofErr w:type="spellEnd"/>
-      <w:proofErr w:type="gramEnd"/>
       <w:r>
         <w:t xml:space="preserve"> vitae </w:t>
       </w:r>
@@ -11509,6 +12356,7 @@
       </w:r>
       <w:proofErr w:type="spellStart"/>
       <w:r>
+        <w:lastRenderedPageBreak/>
         <w:t>lacinia</w:t>
       </w:r>
       <w:proofErr w:type="spellEnd"/>
@@ -11529,15 +12377,7 @@
       </w:r>
       <w:proofErr w:type="spellEnd"/>
       <w:r>
-        <w:t xml:space="preserve"> </w:t>
-      </w:r>
-      <w:proofErr w:type="gramStart"/>
-      <w:r>
-        <w:t>sem, a</w:t>
-      </w:r>
-      <w:proofErr w:type="gramEnd"/>
-      <w:r>
-        <w:t xml:space="preserve"> </w:t>
+        <w:t xml:space="preserve"> sem, a </w:t>
       </w:r>
       <w:proofErr w:type="spellStart"/>
       <w:r>
@@ -11657,16 +12497,7 @@
       </w:r>
       <w:proofErr w:type="spellEnd"/>
       <w:r>
-        <w:t xml:space="preserve"> </w:t>
-      </w:r>
-      <w:proofErr w:type="gramStart"/>
-      <w:r>
-        <w:lastRenderedPageBreak/>
-        <w:t>sem, eu</w:t>
-      </w:r>
-      <w:proofErr w:type="gramEnd"/>
-      <w:r>
-        <w:t xml:space="preserve"> </w:t>
+        <w:t xml:space="preserve"> sem, eu </w:t>
       </w:r>
       <w:proofErr w:type="spellStart"/>
       <w:r>
@@ -12725,18 +13556,13 @@
       </w:r>
       <w:proofErr w:type="spellEnd"/>
       <w:r>
-        <w:t xml:space="preserve"> </w:t>
-      </w:r>
-      <w:proofErr w:type="gramStart"/>
-      <w:r>
-        <w:t xml:space="preserve">in, </w:t>
+        <w:t xml:space="preserve"> in, </w:t>
       </w:r>
       <w:proofErr w:type="spellStart"/>
       <w:r>
         <w:t>luctus</w:t>
       </w:r>
       <w:proofErr w:type="spellEnd"/>
-      <w:proofErr w:type="gramEnd"/>
       <w:r>
         <w:t xml:space="preserve"> magna.</w:t>
       </w:r>
@@ -12849,18 +13675,13 @@
       </w:r>
       <w:proofErr w:type="spellEnd"/>
       <w:r>
-        <w:t xml:space="preserve"> </w:t>
-      </w:r>
-      <w:proofErr w:type="gramStart"/>
-      <w:r>
-        <w:t xml:space="preserve">in, </w:t>
+        <w:t xml:space="preserve"> in, </w:t>
       </w:r>
       <w:proofErr w:type="spellStart"/>
       <w:r>
         <w:t>venenatis</w:t>
       </w:r>
       <w:proofErr w:type="spellEnd"/>
-      <w:proofErr w:type="gramEnd"/>
       <w:r>
         <w:t xml:space="preserve"> vitae </w:t>
       </w:r>
@@ -13657,6 +14478,7 @@
       </w:r>
       <w:proofErr w:type="spellStart"/>
       <w:r>
+        <w:lastRenderedPageBreak/>
         <w:t>lorem</w:t>
       </w:r>
       <w:proofErr w:type="spellEnd"/>
@@ -13777,7 +14599,6 @@
       </w:r>
       <w:proofErr w:type="spellStart"/>
       <w:r>
-        <w:lastRenderedPageBreak/>
         <w:t>cursus</w:t>
       </w:r>
       <w:proofErr w:type="spellEnd"/>
@@ -14253,15 +15074,7 @@
       </w:r>
       <w:proofErr w:type="spellEnd"/>
       <w:r>
-        <w:t xml:space="preserve"> </w:t>
-      </w:r>
-      <w:proofErr w:type="gramStart"/>
-      <w:r>
-        <w:t>sem, a</w:t>
-      </w:r>
-      <w:proofErr w:type="gramEnd"/>
-      <w:r>
-        <w:t xml:space="preserve"> </w:t>
+        <w:t xml:space="preserve"> sem, a </w:t>
       </w:r>
       <w:proofErr w:type="spellStart"/>
       <w:r>
@@ -14381,15 +15194,7 @@
       </w:r>
       <w:proofErr w:type="spellEnd"/>
       <w:r>
-        <w:t xml:space="preserve"> </w:t>
-      </w:r>
-      <w:proofErr w:type="gramStart"/>
-      <w:r>
-        <w:t>sem, eu</w:t>
-      </w:r>
-      <w:proofErr w:type="gramEnd"/>
-      <w:r>
-        <w:t xml:space="preserve"> </w:t>
+        <w:t xml:space="preserve"> sem, eu </w:t>
       </w:r>
       <w:proofErr w:type="spellStart"/>
       <w:r>
@@ -15448,18 +16253,13 @@
       </w:r>
       <w:proofErr w:type="spellEnd"/>
       <w:r>
-        <w:t xml:space="preserve"> </w:t>
-      </w:r>
-      <w:proofErr w:type="gramStart"/>
-      <w:r>
-        <w:t xml:space="preserve">in, </w:t>
+        <w:t xml:space="preserve"> in, </w:t>
       </w:r>
       <w:proofErr w:type="spellStart"/>
       <w:r>
         <w:t>luctus</w:t>
       </w:r>
       <w:proofErr w:type="spellEnd"/>
-      <w:proofErr w:type="gramEnd"/>
       <w:r>
         <w:t xml:space="preserve"> magna.</w:t>
       </w:r>
@@ -15572,18 +16372,13 @@
       </w:r>
       <w:proofErr w:type="spellEnd"/>
       <w:r>
-        <w:t xml:space="preserve"> </w:t>
-      </w:r>
-      <w:proofErr w:type="gramStart"/>
-      <w:r>
-        <w:t xml:space="preserve">in, </w:t>
+        <w:t xml:space="preserve"> in, </w:t>
       </w:r>
       <w:proofErr w:type="spellStart"/>
       <w:r>
         <w:t>venenatis</w:t>
       </w:r>
       <w:proofErr w:type="spellEnd"/>
-      <w:proofErr w:type="gramEnd"/>
       <w:r>
         <w:t xml:space="preserve"> vitae </w:t>
       </w:r>
@@ -15781,6 +16576,7 @@
       </w:r>
       <w:proofErr w:type="spellStart"/>
       <w:r>
+        <w:lastRenderedPageBreak/>
         <w:t>congue</w:t>
       </w:r>
       <w:proofErr w:type="spellEnd"/>
@@ -15925,7 +16721,6 @@
       </w:r>
       <w:proofErr w:type="spellStart"/>
       <w:r>
-        <w:lastRenderedPageBreak/>
         <w:t>fringilla</w:t>
       </w:r>
       <w:proofErr w:type="spellEnd"/>
@@ -16976,15 +17771,7 @@
       </w:r>
       <w:proofErr w:type="spellEnd"/>
       <w:r>
-        <w:t xml:space="preserve"> </w:t>
-      </w:r>
-      <w:proofErr w:type="gramStart"/>
-      <w:r>
-        <w:t>sem, a</w:t>
-      </w:r>
-      <w:proofErr w:type="gramEnd"/>
-      <w:r>
-        <w:t xml:space="preserve"> </w:t>
+        <w:t xml:space="preserve"> sem, a </w:t>
       </w:r>
       <w:proofErr w:type="spellStart"/>
       <w:r>
@@ -17104,15 +17891,7 @@
       </w:r>
       <w:proofErr w:type="spellEnd"/>
       <w:r>
-        <w:t xml:space="preserve"> </w:t>
-      </w:r>
-      <w:proofErr w:type="gramStart"/>
-      <w:r>
-        <w:t>sem, eu</w:t>
-      </w:r>
-      <w:proofErr w:type="gramEnd"/>
-      <w:r>
-        <w:t xml:space="preserve"> </w:t>
+        <w:t xml:space="preserve"> sem, eu </w:t>
       </w:r>
       <w:proofErr w:type="spellStart"/>
       <w:r>
@@ -17926,21 +18705,7 @@
           <w:rPr>
             <w:rStyle w:val="Hyperlink"/>
           </w:rPr>
-          <w:t xml:space="preserve">Da prescrição à administração: o caminho seguro do medicamento até o </w:t>
-        </w:r>
-        <w:proofErr w:type="gramStart"/>
-        <w:r>
-          <w:rPr>
-            <w:rStyle w:val="Hyperlink"/>
-          </w:rPr>
-          <w:t>paciente  -</w:t>
-        </w:r>
-        <w:proofErr w:type="gramEnd"/>
-        <w:r>
-          <w:rPr>
-            <w:rStyle w:val="Hyperlink"/>
-          </w:rPr>
-          <w:t xml:space="preserve"> Hospital Badim</w:t>
+          <w:t>Da prescrição à administração: o caminho seguro do medicamento até o paciente  - Hospital Badim</w:t>
         </w:r>
       </w:hyperlink>
       <w:r>
@@ -18066,14 +18831,14 @@
           <w:rPr>
             <w:rStyle w:val="Hyperlink"/>
           </w:rPr>
-          <w:t>https://www.google.com/search?q=diferen%C3%A7a+entre+consulta+e+prontu%C3%A1rio+m%C3%A9dico&amp;sca_esv=1e618ffcd8ec6d84&amp;hl=pt-BR&amp;sxsrf=AHTn8zomibTGUjrAAHva1HGdmMX8BqrOcg%3A1745871115886&amp;source=hp&amp;ei=C-EPaLWsM46d5OUPspXIyQs&amp;iflsig=ACkRmUkAAAAAaA_vG0fqRHCnogcXS4SdbF</w:t>
+          <w:t>https://www.google.com/search?q=diferen%C3%A7a+entre+consulta+e+prontu%C3%A1rio+m%C3%A9dico&amp;sca_esv=1e618ffcd8ec6d84&amp;hl=pt-BR&amp;sxsrf=AHTn8zomibTGUjrAAHva1HGdmMX8BqrOcg%3A1745871115886&amp;sourc</w:t>
         </w:r>
         <w:r>
           <w:rPr>
             <w:rStyle w:val="Hyperlink"/>
           </w:rPr>
           <w:lastRenderedPageBreak/>
-          <w:t>YZVv9OBIG1&amp;ved=0ahUKEwj13bvdxPuMAxWODrkGHbIKMrkQ4dUDCBc&amp;uact=5&amp;oq=diferen%C3%A7a+entre+consulta+e+prontu%C3%A1rio+m%C3%A9dico&amp;gs_lp=Egdnd3Mtd2l6Ii9kaWZlcmVuw6dhIGVudHJlIGNvbnN1bHRhIGUgcHJvbnR1w6FyaW8gbcOpZGljbzIFECEYnwUyBRAhGJ8FMgUQIRifBTIFECEYnwUyBRAhGJ8FMgUQIRifBTIFECEYnwUyBRAhGJ8FMgUQIRifBTIFECEYnwVI7j1QgARY6DpwAXgAkAEAmAGvAaABuSyqAQQwLjQ0uAEDyAEA-AEBmAItoAK-LagCCsICBxAjGCcY6gLCAg0QIxjwBRgnGMkCGOoCwgIMECMYgAQYExgnGIoFwgIKECMYgAQYJxiKBcICCBAAGIAEGLEDwgIOEC4YgAQYsQMY0QMYxwHCAgsQLhiABBjRAxjHAcICDhAuGIAEGLEDGIMBGIoFwgILEAAYgAQYsQMYgwHCAhAQLhiABBjRAxjHARgnGIoFwgIKEAAYgAQYQxiKBcICBBAjGCfCAg0QABiABBixAxhDGIoFwgILEAAYgAQYsQMYigXCAgUQABiABMICBhAAGBYYHsICCBAAGIAEGKIEwgIFEAAY7wXCAgUQIRigAZgDDfEFL2PDsEA-f1aSBwQxLjQ0oAf70AKyBwQwLjQ0uAexLQ&amp;sclient=gws-wiz</w:t>
+          <w:t>e=hp&amp;ei=C-EPaLWsM46d5OUPspXIyQs&amp;iflsig=ACkRmUkAAAAAaA_vG0fqRHCnogcXS4SdbFYZVv9OBIG1&amp;ved=0ahUKEwj13bvdxPuMAxWODrkGHbIKMrkQ4dUDCBc&amp;uact=5&amp;oq=diferen%C3%A7a+entre+consulta+e+prontu%C3%A1rio+m%C3%A9dico&amp;gs_lp=Egdnd3Mtd2l6Ii9kaWZlcmVuw6dhIGVudHJlIGNvbnN1bHRhIGUgcHJvbnR1w6FyaW8gbcOpZGljbzIFECEYnwUyBRAhGJ8FMgUQIRifBTIFECEYnwUyBRAhGJ8FMgUQIRifBTIFECEYnwUyBRAhGJ8FMgUQIRifBTIFECEYnwVI7j1QgARY6DpwAXgAkAEAmAGvAaABuSyqAQQwLjQ0uAEDyAEA-AEBmAItoAK-LagCCsICBxAjGCcY6gLCAg0QIxjwBRgnGMkCGOoCwgIMECMYgAQYExgnGIoFwgIKECMYgAQYJxiKBcICCBAAGIAEGLEDwgIOEC4YgAQYsQMY0QMYxwHCAgsQLhiABBjRAxjHAcICDhAuGIAEGLEDGIMBGIoFwgILEAAYgAQYsQMYgwHCAhAQLhiABBjRAxjHARgnGIoFwgIKEAAYgAQYQxiKBcICBBAjGCfCAg0QABiABBixAxhDGIoFwgILEAAYgAQYsQMYigXCAgUQABiABMICBhAAGBYYHsICCBAAGIAEGKIEwgIFEAAY7wXCAgUQIRigAZgDDfEFL2PDsEA-f1aSBwQxLjQ0oAf70AKyBwQwLjQ0uAexLQ&amp;sclient=gws-wiz</w:t>
         </w:r>
       </w:hyperlink>
       <w:r>
@@ -18450,7 +19215,7 @@
           <w:noProof/>
         </w:rPr>
         <w:drawing>
-          <wp:inline distT="0" distB="0" distL="0" distR="0" wp14:anchorId="6D303200" wp14:editId="6B534AFE">
+          <wp:inline distT="0" distB="0" distL="0" distR="0" wp14:anchorId="6D303200" wp14:editId="54603800">
             <wp:extent cx="5760085" cy="5492115"/>
             <wp:effectExtent l="0" t="0" r="0" b="0"/>
             <wp:docPr id="1471253039" name="Imagem 1"/>

</xml_diff>

<commit_message>
Alteração no Diagrama de Classes - 3
</commit_message>
<xml_diff>
--- a/Documentação.docx
+++ b/Documentação.docx
@@ -19091,6 +19091,25 @@
         <w:ind w:firstLine="709"/>
         <w:jc w:val="both"/>
       </w:pPr>
+      <w:hyperlink r:id="rId35" w:history="1">
+        <w:r>
+          <w:rPr>
+            <w:rStyle w:val="Hyperlink"/>
+          </w:rPr>
+          <w:t xml:space="preserve">Relatório de paciente internado: o que é e como fazer? - </w:t>
+        </w:r>
+        <w:proofErr w:type="spellStart"/>
+        <w:r>
+          <w:rPr>
+            <w:rStyle w:val="Hyperlink"/>
+          </w:rPr>
+          <w:t>Versatilis</w:t>
+        </w:r>
+        <w:proofErr w:type="spellEnd"/>
+      </w:hyperlink>
+      <w:r>
+        <w:t xml:space="preserve"> – Acesso em 26/05/2025</w:t>
+      </w:r>
     </w:p>
     <w:p>
       <w:pPr>
@@ -19135,6 +19154,20 @@
       </w:pPr>
     </w:p>
     <w:p>
+      <w:pPr>
+        <w:spacing w:after="0" w:line="360" w:lineRule="auto"/>
+        <w:ind w:firstLine="709"/>
+        <w:jc w:val="both"/>
+      </w:pPr>
+    </w:p>
+    <w:p>
+      <w:pPr>
+        <w:spacing w:after="0" w:line="360" w:lineRule="auto"/>
+        <w:ind w:firstLine="709"/>
+        <w:jc w:val="both"/>
+      </w:pPr>
+    </w:p>
+    <w:p>
       <w:r>
         <w:br w:type="page"/>
       </w:r>
@@ -19215,7 +19248,7 @@
           <w:noProof/>
         </w:rPr>
         <w:drawing>
-          <wp:inline distT="0" distB="0" distL="0" distR="0" wp14:anchorId="6D303200" wp14:editId="54603800">
+          <wp:inline distT="0" distB="0" distL="0" distR="0" wp14:anchorId="6D303200" wp14:editId="707A81A0">
             <wp:extent cx="5760085" cy="5492115"/>
             <wp:effectExtent l="0" t="0" r="0" b="0"/>
             <wp:docPr id="1471253039" name="Imagem 1"/>
@@ -19230,7 +19263,7 @@
                     <pic:cNvPicPr/>
                   </pic:nvPicPr>
                   <pic:blipFill>
-                    <a:blip r:embed="rId35" cstate="print">
+                    <a:blip r:embed="rId36" cstate="print">
                       <a:extLst>
                         <a:ext uri="{28A0092B-C50C-407E-A947-70E740481C1C}">
                           <a14:useLocalDpi xmlns:a14="http://schemas.microsoft.com/office/drawing/2010/main" val="0"/>
@@ -19354,7 +19387,7 @@
                     </pic:cNvPicPr>
                   </pic:nvPicPr>
                   <pic:blipFill rotWithShape="1">
-                    <a:blip r:embed="rId36">
+                    <a:blip r:embed="rId37">
                       <a:extLst>
                         <a:ext uri="{28A0092B-C50C-407E-A947-70E740481C1C}">
                           <a14:useLocalDpi xmlns:a14="http://schemas.microsoft.com/office/drawing/2010/main" val="0"/>
@@ -19455,7 +19488,7 @@
                     </pic:cNvPicPr>
                   </pic:nvPicPr>
                   <pic:blipFill>
-                    <a:blip r:embed="rId37">
+                    <a:blip r:embed="rId38">
                       <a:extLst>
                         <a:ext uri="{28A0092B-C50C-407E-A947-70E740481C1C}">
                           <a14:useLocalDpi xmlns:a14="http://schemas.microsoft.com/office/drawing/2010/main" val="0"/>
@@ -19570,7 +19603,7 @@
                     <pic:cNvPicPr/>
                   </pic:nvPicPr>
                   <pic:blipFill>
-                    <a:blip r:embed="rId38"/>
+                    <a:blip r:embed="rId39"/>
                     <a:stretch>
                       <a:fillRect/>
                     </a:stretch>
@@ -19657,7 +19690,7 @@
                     </pic:cNvPicPr>
                   </pic:nvPicPr>
                   <pic:blipFill>
-                    <a:blip r:embed="rId39">
+                    <a:blip r:embed="rId40">
                       <a:extLst>
                         <a:ext uri="{28A0092B-C50C-407E-A947-70E740481C1C}">
                           <a14:useLocalDpi xmlns:a14="http://schemas.microsoft.com/office/drawing/2010/main" val="0"/>
@@ -19757,7 +19790,7 @@
                     </pic:cNvPicPr>
                   </pic:nvPicPr>
                   <pic:blipFill>
-                    <a:blip r:embed="rId40">
+                    <a:blip r:embed="rId41">
                       <a:extLst>
                         <a:ext uri="{28A0092B-C50C-407E-A947-70E740481C1C}">
                           <a14:useLocalDpi xmlns:a14="http://schemas.microsoft.com/office/drawing/2010/main" val="0"/>
@@ -19791,7 +19824,7 @@
     </w:p>
     <w:p/>
     <w:sectPr>
-      <w:footerReference w:type="default" r:id="rId41"/>
+      <w:footerReference w:type="default" r:id="rId42"/>
       <w:pgSz w:w="11906" w:h="16838" w:code="9"/>
       <w:pgMar w:top="1701" w:right="1134" w:bottom="1134" w:left="1701" w:header="709" w:footer="567" w:gutter="0"/>
       <w:cols w:space="708"/>
@@ -20591,7 +20624,6 @@
   <w:style w:type="character" w:default="1" w:styleId="Fontepargpadro">
     <w:name w:val="Default Paragraph Font"/>
     <w:uiPriority w:val="1"/>
-    <w:semiHidden/>
     <w:unhideWhenUsed/>
   </w:style>
   <w:style w:type="table" w:default="1" w:styleId="Tabelanormal">

</xml_diff>

<commit_message>
Alteração no desenvolvimento (Alteração na Classe Suprimento, Ciração da Classe Enum TipoSuprimento) e Alteração no Diagrama de Classes (Inserção da Interface e Enum para a Classe Suprimento)
</commit_message>
<xml_diff>
--- a/Documentação.docx
+++ b/Documentação.docx
@@ -115,7 +115,7 @@
           <w:r>
             <w:fldChar w:fldCharType="separate"/>
           </w:r>
-          <w:hyperlink w:anchor="_Toc197880533" w:history="1">
+          <w:hyperlink w:anchor="_Toc199947139" w:history="1">
             <w:r>
               <w:rPr>
                 <w:rStyle w:val="Hyperlink"/>
@@ -157,7 +157,7 @@
                 <w:noProof/>
                 <w:webHidden/>
               </w:rPr>
-              <w:instrText xml:space="preserve"> PAGEREF _Toc197880533 \h </w:instrText>
+              <w:instrText xml:space="preserve"> PAGEREF _Toc199947139 \h </w:instrText>
             </w:r>
             <w:r>
               <w:rPr>
@@ -201,7 +201,7 @@
               <w:lang w:eastAsia="pt-BR"/>
             </w:rPr>
           </w:pPr>
-          <w:hyperlink w:anchor="_Toc197880534" w:history="1">
+          <w:hyperlink w:anchor="_Toc199947140" w:history="1">
             <w:r>
               <w:rPr>
                 <w:rStyle w:val="Hyperlink"/>
@@ -243,7 +243,7 @@
                 <w:noProof/>
                 <w:webHidden/>
               </w:rPr>
-              <w:instrText xml:space="preserve"> PAGEREF _Toc197880534 \h </w:instrText>
+              <w:instrText xml:space="preserve"> PAGEREF _Toc199947140 \h </w:instrText>
             </w:r>
             <w:r>
               <w:rPr>
@@ -287,7 +287,7 @@
               <w:lang w:eastAsia="pt-BR"/>
             </w:rPr>
           </w:pPr>
-          <w:hyperlink w:anchor="_Toc197880535" w:history="1">
+          <w:hyperlink w:anchor="_Toc199947141" w:history="1">
             <w:r>
               <w:rPr>
                 <w:rStyle w:val="Hyperlink"/>
@@ -329,7 +329,7 @@
                 <w:noProof/>
                 <w:webHidden/>
               </w:rPr>
-              <w:instrText xml:space="preserve"> PAGEREF _Toc197880535 \h </w:instrText>
+              <w:instrText xml:space="preserve"> PAGEREF _Toc199947141 \h </w:instrText>
             </w:r>
             <w:r>
               <w:rPr>
@@ -349,7 +349,7 @@
                 <w:noProof/>
                 <w:webHidden/>
               </w:rPr>
-              <w:t>6</w:t>
+              <w:t>7</w:t>
             </w:r>
             <w:r>
               <w:rPr>
@@ -373,7 +373,7 @@
               <w:lang w:eastAsia="pt-BR"/>
             </w:rPr>
           </w:pPr>
-          <w:hyperlink w:anchor="_Toc197880536" w:history="1">
+          <w:hyperlink w:anchor="_Toc199947142" w:history="1">
             <w:r>
               <w:rPr>
                 <w:rStyle w:val="Hyperlink"/>
@@ -415,93 +415,7 @@
                 <w:noProof/>
                 <w:webHidden/>
               </w:rPr>
-              <w:instrText xml:space="preserve"> PAGEREF _Toc197880536 \h </w:instrText>
-            </w:r>
-            <w:r>
-              <w:rPr>
-                <w:noProof/>
-                <w:webHidden/>
-              </w:rPr>
-            </w:r>
-            <w:r>
-              <w:rPr>
-                <w:noProof/>
-                <w:webHidden/>
-              </w:rPr>
-              <w:fldChar w:fldCharType="separate"/>
-            </w:r>
-            <w:r>
-              <w:rPr>
-                <w:noProof/>
-                <w:webHidden/>
-              </w:rPr>
-              <w:t>8</w:t>
-            </w:r>
-            <w:r>
-              <w:rPr>
-                <w:noProof/>
-                <w:webHidden/>
-              </w:rPr>
-              <w:fldChar w:fldCharType="end"/>
-            </w:r>
-          </w:hyperlink>
-        </w:p>
-        <w:p>
-          <w:pPr>
-            <w:pStyle w:val="Sumrio2"/>
-            <w:tabs>
-              <w:tab w:val="left" w:pos="720"/>
-              <w:tab w:val="right" w:leader="dot" w:pos="9061"/>
-            </w:tabs>
-            <w:rPr>
-              <w:rFonts w:asciiTheme="minorHAnsi" w:eastAsiaTheme="minorEastAsia" w:hAnsiTheme="minorHAnsi"/>
-              <w:noProof/>
-              <w:lang w:eastAsia="pt-BR"/>
-            </w:rPr>
-          </w:pPr>
-          <w:hyperlink w:anchor="_Toc197880537" w:history="1">
-            <w:r>
-              <w:rPr>
-                <w:rStyle w:val="Hyperlink"/>
-                <w:noProof/>
-              </w:rPr>
-              <w:t>5.</w:t>
-            </w:r>
-            <w:r>
-              <w:rPr>
-                <w:rFonts w:asciiTheme="minorHAnsi" w:eastAsiaTheme="minorEastAsia" w:hAnsiTheme="minorHAnsi"/>
-                <w:noProof/>
-                <w:lang w:eastAsia="pt-BR"/>
-              </w:rPr>
-              <w:tab/>
-            </w:r>
-            <w:r>
-              <w:rPr>
-                <w:rStyle w:val="Hyperlink"/>
-                <w:noProof/>
-              </w:rPr>
-              <w:t>PLANO DE TESTES</w:t>
-            </w:r>
-            <w:r>
-              <w:rPr>
-                <w:noProof/>
-                <w:webHidden/>
-              </w:rPr>
-              <w:tab/>
-            </w:r>
-            <w:r>
-              <w:rPr>
-                <w:noProof/>
-                <w:webHidden/>
-              </w:rPr>
-              <w:fldChar w:fldCharType="begin"/>
-            </w:r>
-            <w:r>
-              <w:rPr>
-                <w:noProof/>
-                <w:webHidden/>
-              </w:rPr>
-              <w:instrText xml:space="preserve"> PAGEREF _Toc197880537 \h </w:instrText>
+              <w:instrText xml:space="preserve"> PAGEREF _Toc199947142 \h </w:instrText>
             </w:r>
             <w:r>
               <w:rPr>
@@ -545,7 +459,93 @@
               <w:lang w:eastAsia="pt-BR"/>
             </w:rPr>
           </w:pPr>
-          <w:hyperlink w:anchor="_Toc197880538" w:history="1">
+          <w:hyperlink w:anchor="_Toc199947143" w:history="1">
+            <w:r>
+              <w:rPr>
+                <w:rStyle w:val="Hyperlink"/>
+                <w:noProof/>
+              </w:rPr>
+              <w:t>5.</w:t>
+            </w:r>
+            <w:r>
+              <w:rPr>
+                <w:rFonts w:asciiTheme="minorHAnsi" w:eastAsiaTheme="minorEastAsia" w:hAnsiTheme="minorHAnsi"/>
+                <w:noProof/>
+                <w:lang w:eastAsia="pt-BR"/>
+              </w:rPr>
+              <w:tab/>
+            </w:r>
+            <w:r>
+              <w:rPr>
+                <w:rStyle w:val="Hyperlink"/>
+                <w:noProof/>
+              </w:rPr>
+              <w:t>PLANO DE TESTES</w:t>
+            </w:r>
+            <w:r>
+              <w:rPr>
+                <w:noProof/>
+                <w:webHidden/>
+              </w:rPr>
+              <w:tab/>
+            </w:r>
+            <w:r>
+              <w:rPr>
+                <w:noProof/>
+                <w:webHidden/>
+              </w:rPr>
+              <w:fldChar w:fldCharType="begin"/>
+            </w:r>
+            <w:r>
+              <w:rPr>
+                <w:noProof/>
+                <w:webHidden/>
+              </w:rPr>
+              <w:instrText xml:space="preserve"> PAGEREF _Toc199947143 \h </w:instrText>
+            </w:r>
+            <w:r>
+              <w:rPr>
+                <w:noProof/>
+                <w:webHidden/>
+              </w:rPr>
+            </w:r>
+            <w:r>
+              <w:rPr>
+                <w:noProof/>
+                <w:webHidden/>
+              </w:rPr>
+              <w:fldChar w:fldCharType="separate"/>
+            </w:r>
+            <w:r>
+              <w:rPr>
+                <w:noProof/>
+                <w:webHidden/>
+              </w:rPr>
+              <w:t>10</w:t>
+            </w:r>
+            <w:r>
+              <w:rPr>
+                <w:noProof/>
+                <w:webHidden/>
+              </w:rPr>
+              <w:fldChar w:fldCharType="end"/>
+            </w:r>
+          </w:hyperlink>
+        </w:p>
+        <w:p>
+          <w:pPr>
+            <w:pStyle w:val="Sumrio2"/>
+            <w:tabs>
+              <w:tab w:val="left" w:pos="720"/>
+              <w:tab w:val="right" w:leader="dot" w:pos="9061"/>
+            </w:tabs>
+            <w:rPr>
+              <w:rFonts w:asciiTheme="minorHAnsi" w:eastAsiaTheme="minorEastAsia" w:hAnsiTheme="minorHAnsi"/>
+              <w:noProof/>
+              <w:lang w:eastAsia="pt-BR"/>
+            </w:rPr>
+          </w:pPr>
+          <w:hyperlink w:anchor="_Toc199947144" w:history="1">
             <w:r>
               <w:rPr>
                 <w:rStyle w:val="Hyperlink"/>
@@ -587,77 +587,7 @@
                 <w:noProof/>
                 <w:webHidden/>
               </w:rPr>
-              <w:instrText xml:space="preserve"> PAGEREF _Toc197880538 \h </w:instrText>
-            </w:r>
-            <w:r>
-              <w:rPr>
-                <w:noProof/>
-                <w:webHidden/>
-              </w:rPr>
-            </w:r>
-            <w:r>
-              <w:rPr>
-                <w:noProof/>
-                <w:webHidden/>
-              </w:rPr>
-              <w:fldChar w:fldCharType="separate"/>
-            </w:r>
-            <w:r>
-              <w:rPr>
-                <w:noProof/>
-                <w:webHidden/>
-              </w:rPr>
-              <w:t>10</w:t>
-            </w:r>
-            <w:r>
-              <w:rPr>
-                <w:noProof/>
-                <w:webHidden/>
-              </w:rPr>
-              <w:fldChar w:fldCharType="end"/>
-            </w:r>
-          </w:hyperlink>
-        </w:p>
-        <w:p>
-          <w:pPr>
-            <w:pStyle w:val="Sumrio2"/>
-            <w:tabs>
-              <w:tab w:val="right" w:leader="dot" w:pos="9061"/>
-            </w:tabs>
-            <w:rPr>
-              <w:rFonts w:asciiTheme="minorHAnsi" w:eastAsiaTheme="minorEastAsia" w:hAnsiTheme="minorHAnsi"/>
-              <w:noProof/>
-              <w:lang w:eastAsia="pt-BR"/>
-            </w:rPr>
-          </w:pPr>
-          <w:hyperlink w:anchor="_Toc197880539" w:history="1">
-            <w:r>
-              <w:rPr>
-                <w:rStyle w:val="Hyperlink"/>
-                <w:noProof/>
-              </w:rPr>
-              <w:t>REFERÊNCIAS</w:t>
-            </w:r>
-            <w:r>
-              <w:rPr>
-                <w:noProof/>
-                <w:webHidden/>
-              </w:rPr>
-              <w:tab/>
-            </w:r>
-            <w:r>
-              <w:rPr>
-                <w:noProof/>
-                <w:webHidden/>
-              </w:rPr>
-              <w:fldChar w:fldCharType="begin"/>
-            </w:r>
-            <w:r>
-              <w:rPr>
-                <w:noProof/>
-                <w:webHidden/>
-              </w:rPr>
-              <w:instrText xml:space="preserve"> PAGEREF _Toc197880539 \h </w:instrText>
+              <w:instrText xml:space="preserve"> PAGEREF _Toc199947144 \h </w:instrText>
             </w:r>
             <w:r>
               <w:rPr>
@@ -700,7 +630,77 @@
               <w:lang w:eastAsia="pt-BR"/>
             </w:rPr>
           </w:pPr>
-          <w:hyperlink w:anchor="_Toc197880540" w:history="1">
+          <w:hyperlink w:anchor="_Toc199947145" w:history="1">
+            <w:r>
+              <w:rPr>
+                <w:rStyle w:val="Hyperlink"/>
+                <w:noProof/>
+              </w:rPr>
+              <w:t>REFERÊNCIAS</w:t>
+            </w:r>
+            <w:r>
+              <w:rPr>
+                <w:noProof/>
+                <w:webHidden/>
+              </w:rPr>
+              <w:tab/>
+            </w:r>
+            <w:r>
+              <w:rPr>
+                <w:noProof/>
+                <w:webHidden/>
+              </w:rPr>
+              <w:fldChar w:fldCharType="begin"/>
+            </w:r>
+            <w:r>
+              <w:rPr>
+                <w:noProof/>
+                <w:webHidden/>
+              </w:rPr>
+              <w:instrText xml:space="preserve"> PAGEREF _Toc199947145 \h </w:instrText>
+            </w:r>
+            <w:r>
+              <w:rPr>
+                <w:noProof/>
+                <w:webHidden/>
+              </w:rPr>
+            </w:r>
+            <w:r>
+              <w:rPr>
+                <w:noProof/>
+                <w:webHidden/>
+              </w:rPr>
+              <w:fldChar w:fldCharType="separate"/>
+            </w:r>
+            <w:r>
+              <w:rPr>
+                <w:noProof/>
+                <w:webHidden/>
+              </w:rPr>
+              <w:t>12</w:t>
+            </w:r>
+            <w:r>
+              <w:rPr>
+                <w:noProof/>
+                <w:webHidden/>
+              </w:rPr>
+              <w:fldChar w:fldCharType="end"/>
+            </w:r>
+          </w:hyperlink>
+        </w:p>
+        <w:p>
+          <w:pPr>
+            <w:pStyle w:val="Sumrio2"/>
+            <w:tabs>
+              <w:tab w:val="right" w:leader="dot" w:pos="9061"/>
+            </w:tabs>
+            <w:rPr>
+              <w:rFonts w:asciiTheme="minorHAnsi" w:eastAsiaTheme="minorEastAsia" w:hAnsiTheme="minorHAnsi"/>
+              <w:noProof/>
+              <w:lang w:eastAsia="pt-BR"/>
+            </w:rPr>
+          </w:pPr>
+          <w:hyperlink w:anchor="_Toc199947146" w:history="1">
             <w:r>
               <w:rPr>
                 <w:rStyle w:val="Hyperlink"/>
@@ -727,147 +727,7 @@
                 <w:noProof/>
                 <w:webHidden/>
               </w:rPr>
-              <w:instrText xml:space="preserve"> PAGEREF _Toc197880540 \h </w:instrText>
-            </w:r>
-            <w:r>
-              <w:rPr>
-                <w:noProof/>
-                <w:webHidden/>
-              </w:rPr>
-            </w:r>
-            <w:r>
-              <w:rPr>
-                <w:noProof/>
-                <w:webHidden/>
-              </w:rPr>
-              <w:fldChar w:fldCharType="separate"/>
-            </w:r>
-            <w:r>
-              <w:rPr>
-                <w:noProof/>
-                <w:webHidden/>
-              </w:rPr>
-              <w:t>15</w:t>
-            </w:r>
-            <w:r>
-              <w:rPr>
-                <w:noProof/>
-                <w:webHidden/>
-              </w:rPr>
-              <w:fldChar w:fldCharType="end"/>
-            </w:r>
-          </w:hyperlink>
-        </w:p>
-        <w:p>
-          <w:pPr>
-            <w:pStyle w:val="Sumrio2"/>
-            <w:tabs>
-              <w:tab w:val="right" w:leader="dot" w:pos="9061"/>
-            </w:tabs>
-            <w:rPr>
-              <w:rFonts w:asciiTheme="minorHAnsi" w:eastAsiaTheme="minorEastAsia" w:hAnsiTheme="minorHAnsi"/>
-              <w:noProof/>
-              <w:lang w:eastAsia="pt-BR"/>
-            </w:rPr>
-          </w:pPr>
-          <w:hyperlink w:anchor="_Toc197880541" w:history="1">
-            <w:r>
-              <w:rPr>
-                <w:rStyle w:val="Hyperlink"/>
-                <w:noProof/>
-              </w:rPr>
-              <w:t>ANEXO B – FICHA DE ANAMNESE</w:t>
-            </w:r>
-            <w:r>
-              <w:rPr>
-                <w:noProof/>
-                <w:webHidden/>
-              </w:rPr>
-              <w:tab/>
-            </w:r>
-            <w:r>
-              <w:rPr>
-                <w:noProof/>
-                <w:webHidden/>
-              </w:rPr>
-              <w:fldChar w:fldCharType="begin"/>
-            </w:r>
-            <w:r>
-              <w:rPr>
-                <w:noProof/>
-                <w:webHidden/>
-              </w:rPr>
-              <w:instrText xml:space="preserve"> PAGEREF _Toc197880541 \h </w:instrText>
-            </w:r>
-            <w:r>
-              <w:rPr>
-                <w:noProof/>
-                <w:webHidden/>
-              </w:rPr>
-            </w:r>
-            <w:r>
-              <w:rPr>
-                <w:noProof/>
-                <w:webHidden/>
-              </w:rPr>
-              <w:fldChar w:fldCharType="separate"/>
-            </w:r>
-            <w:r>
-              <w:rPr>
-                <w:noProof/>
-                <w:webHidden/>
-              </w:rPr>
-              <w:t>16</w:t>
-            </w:r>
-            <w:r>
-              <w:rPr>
-                <w:noProof/>
-                <w:webHidden/>
-              </w:rPr>
-              <w:fldChar w:fldCharType="end"/>
-            </w:r>
-          </w:hyperlink>
-        </w:p>
-        <w:p>
-          <w:pPr>
-            <w:pStyle w:val="Sumrio2"/>
-            <w:tabs>
-              <w:tab w:val="right" w:leader="dot" w:pos="9061"/>
-            </w:tabs>
-            <w:rPr>
-              <w:rFonts w:asciiTheme="minorHAnsi" w:eastAsiaTheme="minorEastAsia" w:hAnsiTheme="minorHAnsi"/>
-              <w:noProof/>
-              <w:lang w:eastAsia="pt-BR"/>
-            </w:rPr>
-          </w:pPr>
-          <w:hyperlink w:anchor="_Toc197880542" w:history="1">
-            <w:r>
-              <w:rPr>
-                <w:rStyle w:val="Hyperlink"/>
-                <w:noProof/>
-              </w:rPr>
-              <w:t>ANEXO C – PRONTUÁRIO DE TRIAGEM</w:t>
-            </w:r>
-            <w:r>
-              <w:rPr>
-                <w:noProof/>
-                <w:webHidden/>
-              </w:rPr>
-              <w:tab/>
-            </w:r>
-            <w:r>
-              <w:rPr>
-                <w:noProof/>
-                <w:webHidden/>
-              </w:rPr>
-              <w:fldChar w:fldCharType="begin"/>
-            </w:r>
-            <w:r>
-              <w:rPr>
-                <w:noProof/>
-                <w:webHidden/>
-              </w:rPr>
-              <w:instrText xml:space="preserve"> PAGEREF _Toc197880542 \h </w:instrText>
+              <w:instrText xml:space="preserve"> PAGEREF _Toc199947146 \h </w:instrText>
             </w:r>
             <w:r>
               <w:rPr>
@@ -910,13 +770,13 @@
               <w:lang w:eastAsia="pt-BR"/>
             </w:rPr>
           </w:pPr>
-          <w:hyperlink w:anchor="_Toc197880543" w:history="1">
+          <w:hyperlink w:anchor="_Toc199947147" w:history="1">
             <w:r>
               <w:rPr>
                 <w:rStyle w:val="Hyperlink"/>
                 <w:noProof/>
               </w:rPr>
-              <w:t>ANEXO D – MODELO DE CARTEIRA DE ENFERMEIRO</w:t>
+              <w:t>ANEXO B – FICHA DE ANAMNESE</w:t>
             </w:r>
             <w:r>
               <w:rPr>
@@ -937,7 +797,7 @@
                 <w:noProof/>
                 <w:webHidden/>
               </w:rPr>
-              <w:instrText xml:space="preserve"> PAGEREF _Toc197880543 \h </w:instrText>
+              <w:instrText xml:space="preserve"> PAGEREF _Toc199947147 \h </w:instrText>
             </w:r>
             <w:r>
               <w:rPr>
@@ -980,13 +840,13 @@
               <w:lang w:eastAsia="pt-BR"/>
             </w:rPr>
           </w:pPr>
-          <w:hyperlink w:anchor="_Toc197880544" w:history="1">
+          <w:hyperlink w:anchor="_Toc199947148" w:history="1">
             <w:r>
               <w:rPr>
                 <w:rStyle w:val="Hyperlink"/>
                 <w:noProof/>
               </w:rPr>
-              <w:t>ANEXO E – MODELO CARTEIRA DE FARMACÊUTICO</w:t>
+              <w:t>ANEXO C – PRONTUÁRIO DE TRIAGEM</w:t>
             </w:r>
             <w:r>
               <w:rPr>
@@ -1007,7 +867,7 @@
                 <w:noProof/>
                 <w:webHidden/>
               </w:rPr>
-              <w:instrText xml:space="preserve"> PAGEREF _Toc197880544 \h </w:instrText>
+              <w:instrText xml:space="preserve"> PAGEREF _Toc199947148 \h </w:instrText>
             </w:r>
             <w:r>
               <w:rPr>
@@ -1050,7 +910,147 @@
               <w:lang w:eastAsia="pt-BR"/>
             </w:rPr>
           </w:pPr>
-          <w:hyperlink w:anchor="_Toc197880545" w:history="1">
+          <w:hyperlink w:anchor="_Toc199947149" w:history="1">
+            <w:r>
+              <w:rPr>
+                <w:rStyle w:val="Hyperlink"/>
+                <w:noProof/>
+              </w:rPr>
+              <w:t>ANEXO D – MODELO DE CARTEIRA DE ENFERMEIRO</w:t>
+            </w:r>
+            <w:r>
+              <w:rPr>
+                <w:noProof/>
+                <w:webHidden/>
+              </w:rPr>
+              <w:tab/>
+            </w:r>
+            <w:r>
+              <w:rPr>
+                <w:noProof/>
+                <w:webHidden/>
+              </w:rPr>
+              <w:fldChar w:fldCharType="begin"/>
+            </w:r>
+            <w:r>
+              <w:rPr>
+                <w:noProof/>
+                <w:webHidden/>
+              </w:rPr>
+              <w:instrText xml:space="preserve"> PAGEREF _Toc199947149 \h </w:instrText>
+            </w:r>
+            <w:r>
+              <w:rPr>
+                <w:noProof/>
+                <w:webHidden/>
+              </w:rPr>
+            </w:r>
+            <w:r>
+              <w:rPr>
+                <w:noProof/>
+                <w:webHidden/>
+              </w:rPr>
+              <w:fldChar w:fldCharType="separate"/>
+            </w:r>
+            <w:r>
+              <w:rPr>
+                <w:noProof/>
+                <w:webHidden/>
+              </w:rPr>
+              <w:t>20</w:t>
+            </w:r>
+            <w:r>
+              <w:rPr>
+                <w:noProof/>
+                <w:webHidden/>
+              </w:rPr>
+              <w:fldChar w:fldCharType="end"/>
+            </w:r>
+          </w:hyperlink>
+        </w:p>
+        <w:p>
+          <w:pPr>
+            <w:pStyle w:val="Sumrio2"/>
+            <w:tabs>
+              <w:tab w:val="right" w:leader="dot" w:pos="9061"/>
+            </w:tabs>
+            <w:rPr>
+              <w:rFonts w:asciiTheme="minorHAnsi" w:eastAsiaTheme="minorEastAsia" w:hAnsiTheme="minorHAnsi"/>
+              <w:noProof/>
+              <w:lang w:eastAsia="pt-BR"/>
+            </w:rPr>
+          </w:pPr>
+          <w:hyperlink w:anchor="_Toc199947150" w:history="1">
+            <w:r>
+              <w:rPr>
+                <w:rStyle w:val="Hyperlink"/>
+                <w:noProof/>
+              </w:rPr>
+              <w:t>ANEXO E – MODELO CARTEIRA DE FARMACÊUTICO</w:t>
+            </w:r>
+            <w:r>
+              <w:rPr>
+                <w:noProof/>
+                <w:webHidden/>
+              </w:rPr>
+              <w:tab/>
+            </w:r>
+            <w:r>
+              <w:rPr>
+                <w:noProof/>
+                <w:webHidden/>
+              </w:rPr>
+              <w:fldChar w:fldCharType="begin"/>
+            </w:r>
+            <w:r>
+              <w:rPr>
+                <w:noProof/>
+                <w:webHidden/>
+              </w:rPr>
+              <w:instrText xml:space="preserve"> PAGEREF _Toc199947150 \h </w:instrText>
+            </w:r>
+            <w:r>
+              <w:rPr>
+                <w:noProof/>
+                <w:webHidden/>
+              </w:rPr>
+            </w:r>
+            <w:r>
+              <w:rPr>
+                <w:noProof/>
+                <w:webHidden/>
+              </w:rPr>
+              <w:fldChar w:fldCharType="separate"/>
+            </w:r>
+            <w:r>
+              <w:rPr>
+                <w:noProof/>
+                <w:webHidden/>
+              </w:rPr>
+              <w:t>21</w:t>
+            </w:r>
+            <w:r>
+              <w:rPr>
+                <w:noProof/>
+                <w:webHidden/>
+              </w:rPr>
+              <w:fldChar w:fldCharType="end"/>
+            </w:r>
+          </w:hyperlink>
+        </w:p>
+        <w:p>
+          <w:pPr>
+            <w:pStyle w:val="Sumrio2"/>
+            <w:tabs>
+              <w:tab w:val="right" w:leader="dot" w:pos="9061"/>
+            </w:tabs>
+            <w:rPr>
+              <w:rFonts w:asciiTheme="minorHAnsi" w:eastAsiaTheme="minorEastAsia" w:hAnsiTheme="minorHAnsi"/>
+              <w:noProof/>
+              <w:lang w:eastAsia="pt-BR"/>
+            </w:rPr>
+          </w:pPr>
+          <w:hyperlink w:anchor="_Toc199947151" w:history="1">
             <w:r>
               <w:rPr>
                 <w:rStyle w:val="Hyperlink"/>
@@ -1077,7 +1077,7 @@
                 <w:noProof/>
                 <w:webHidden/>
               </w:rPr>
-              <w:instrText xml:space="preserve"> PAGEREF _Toc197880545 \h </w:instrText>
+              <w:instrText xml:space="preserve"> PAGEREF _Toc199947151 \h </w:instrText>
             </w:r>
             <w:r>
               <w:rPr>
@@ -1097,7 +1097,7 @@
                 <w:noProof/>
                 <w:webHidden/>
               </w:rPr>
-              <w:t>20</w:t>
+              <w:t>22</w:t>
             </w:r>
             <w:r>
               <w:rPr>
@@ -1159,7 +1159,7 @@
           <w:numId w:val="1"/>
         </w:numPr>
       </w:pPr>
-      <w:bookmarkStart w:id="0" w:name="_Toc197880533"/>
+      <w:bookmarkStart w:id="0" w:name="_Toc199947139"/>
       <w:r>
         <w:lastRenderedPageBreak/>
         <w:t>INTRODUÇÃO</w:t>
@@ -1634,13 +1634,18 @@
       </w:r>
       <w:proofErr w:type="spellEnd"/>
       <w:r>
-        <w:t xml:space="preserve"> in, </w:t>
+        <w:t xml:space="preserve"> </w:t>
+      </w:r>
+      <w:proofErr w:type="gramStart"/>
+      <w:r>
+        <w:t xml:space="preserve">in, </w:t>
       </w:r>
       <w:proofErr w:type="spellStart"/>
       <w:r>
         <w:t>luctus</w:t>
       </w:r>
       <w:proofErr w:type="spellEnd"/>
+      <w:proofErr w:type="gramEnd"/>
       <w:r>
         <w:t xml:space="preserve"> magna.</w:t>
       </w:r>
@@ -1753,13 +1758,18 @@
       </w:r>
       <w:proofErr w:type="spellEnd"/>
       <w:r>
-        <w:t xml:space="preserve"> in, </w:t>
+        <w:t xml:space="preserve"> </w:t>
+      </w:r>
+      <w:proofErr w:type="gramStart"/>
+      <w:r>
+        <w:t xml:space="preserve">in, </w:t>
       </w:r>
       <w:proofErr w:type="spellStart"/>
       <w:r>
         <w:t>venenatis</w:t>
       </w:r>
       <w:proofErr w:type="spellEnd"/>
+      <w:proofErr w:type="gramEnd"/>
       <w:r>
         <w:t xml:space="preserve"> vitae </w:t>
       </w:r>
@@ -3151,7 +3161,15 @@
       </w:r>
       <w:proofErr w:type="spellEnd"/>
       <w:r>
-        <w:t xml:space="preserve"> sem, a </w:t>
+        <w:t xml:space="preserve"> </w:t>
+      </w:r>
+      <w:proofErr w:type="gramStart"/>
+      <w:r>
+        <w:t>sem, a</w:t>
+      </w:r>
+      <w:proofErr w:type="gramEnd"/>
+      <w:r>
+        <w:t xml:space="preserve"> </w:t>
       </w:r>
       <w:proofErr w:type="spellStart"/>
       <w:r>
@@ -3273,9 +3291,14 @@
       <w:r>
         <w:t xml:space="preserve"> </w:t>
       </w:r>
+      <w:proofErr w:type="gramStart"/>
       <w:r>
         <w:lastRenderedPageBreak/>
-        <w:t xml:space="preserve">em, eu </w:t>
+        <w:t>em, eu</w:t>
+      </w:r>
+      <w:proofErr w:type="gramEnd"/>
+      <w:r>
+        <w:t xml:space="preserve"> </w:t>
       </w:r>
       <w:proofErr w:type="spellStart"/>
       <w:r>
@@ -3860,7 +3883,7 @@
           <w:numId w:val="1"/>
         </w:numPr>
       </w:pPr>
-      <w:bookmarkStart w:id="1" w:name="_Toc197880534"/>
+      <w:bookmarkStart w:id="1" w:name="_Toc199947140"/>
       <w:r>
         <w:t>ANÁLISE E REQUISITOS</w:t>
       </w:r>
@@ -4334,13 +4357,18 @@
       </w:r>
       <w:proofErr w:type="spellEnd"/>
       <w:r>
-        <w:t xml:space="preserve"> in, </w:t>
+        <w:t xml:space="preserve"> </w:t>
+      </w:r>
+      <w:proofErr w:type="gramStart"/>
+      <w:r>
+        <w:t xml:space="preserve">in, </w:t>
       </w:r>
       <w:proofErr w:type="spellStart"/>
       <w:r>
         <w:t>luctus</w:t>
       </w:r>
       <w:proofErr w:type="spellEnd"/>
+      <w:proofErr w:type="gramEnd"/>
       <w:r>
         <w:t xml:space="preserve"> magna.</w:t>
       </w:r>
@@ -4453,13 +4481,18 @@
       </w:r>
       <w:proofErr w:type="spellEnd"/>
       <w:r>
-        <w:t xml:space="preserve"> in, </w:t>
+        <w:t xml:space="preserve"> </w:t>
+      </w:r>
+      <w:proofErr w:type="gramStart"/>
+      <w:r>
+        <w:t xml:space="preserve">in, </w:t>
       </w:r>
       <w:proofErr w:type="spellStart"/>
       <w:r>
         <w:t>venenatis</w:t>
       </w:r>
       <w:proofErr w:type="spellEnd"/>
+      <w:proofErr w:type="gramEnd"/>
       <w:r>
         <w:t xml:space="preserve"> vitae </w:t>
       </w:r>
@@ -5367,6 +5400,7 @@
         <w:t xml:space="preserve"> </w:t>
       </w:r>
       <w:proofErr w:type="spellStart"/>
+      <w:proofErr w:type="gramStart"/>
       <w:r>
         <w:t>at</w:t>
       </w:r>
@@ -5380,6 +5414,7 @@
         <w:t>cursus</w:t>
       </w:r>
       <w:proofErr w:type="spellEnd"/>
+      <w:proofErr w:type="gramEnd"/>
       <w:r>
         <w:t xml:space="preserve"> in </w:t>
       </w:r>
@@ -5852,7 +5887,15 @@
       </w:r>
       <w:proofErr w:type="spellEnd"/>
       <w:r>
-        <w:t xml:space="preserve"> sem, a </w:t>
+        <w:t xml:space="preserve"> </w:t>
+      </w:r>
+      <w:proofErr w:type="gramStart"/>
+      <w:r>
+        <w:t>sem, a</w:t>
+      </w:r>
+      <w:proofErr w:type="gramEnd"/>
+      <w:r>
+        <w:t xml:space="preserve"> </w:t>
       </w:r>
       <w:proofErr w:type="spellStart"/>
       <w:r>
@@ -5972,7 +6015,15 @@
       </w:r>
       <w:proofErr w:type="spellEnd"/>
       <w:r>
-        <w:t xml:space="preserve"> sem, eu </w:t>
+        <w:t xml:space="preserve"> </w:t>
+      </w:r>
+      <w:proofErr w:type="gramStart"/>
+      <w:r>
+        <w:t>sem, eu</w:t>
+      </w:r>
+      <w:proofErr w:type="gramEnd"/>
+      <w:r>
+        <w:t xml:space="preserve"> </w:t>
       </w:r>
       <w:proofErr w:type="spellStart"/>
       <w:r>
@@ -7687,7 +7738,7 @@
           <w:numId w:val="1"/>
         </w:numPr>
       </w:pPr>
-      <w:bookmarkStart w:id="2" w:name="_Toc197880535"/>
+      <w:bookmarkStart w:id="2" w:name="_Toc199947141"/>
       <w:r>
         <w:t>MODELAGEM E ARQUITETURA</w:t>
       </w:r>
@@ -8162,13 +8213,18 @@
       </w:r>
       <w:proofErr w:type="spellEnd"/>
       <w:r>
-        <w:t xml:space="preserve"> in, </w:t>
+        <w:t xml:space="preserve"> </w:t>
+      </w:r>
+      <w:proofErr w:type="gramStart"/>
+      <w:r>
+        <w:t xml:space="preserve">in, </w:t>
       </w:r>
       <w:proofErr w:type="spellStart"/>
       <w:r>
         <w:t>luctus</w:t>
       </w:r>
       <w:proofErr w:type="spellEnd"/>
+      <w:proofErr w:type="gramEnd"/>
       <w:r>
         <w:t xml:space="preserve"> magna.</w:t>
       </w:r>
@@ -8281,13 +8337,18 @@
       </w:r>
       <w:proofErr w:type="spellEnd"/>
       <w:r>
-        <w:t xml:space="preserve"> in, </w:t>
+        <w:t xml:space="preserve"> </w:t>
+      </w:r>
+      <w:proofErr w:type="gramStart"/>
+      <w:r>
+        <w:t xml:space="preserve">in, </w:t>
       </w:r>
       <w:proofErr w:type="spellStart"/>
       <w:r>
         <w:t>venenatis</w:t>
       </w:r>
       <w:proofErr w:type="spellEnd"/>
+      <w:proofErr w:type="gramEnd"/>
       <w:r>
         <w:t xml:space="preserve"> vitae </w:t>
       </w:r>
@@ -9679,7 +9740,15 @@
       </w:r>
       <w:proofErr w:type="spellEnd"/>
       <w:r>
-        <w:t xml:space="preserve"> sem, a </w:t>
+        <w:t xml:space="preserve"> </w:t>
+      </w:r>
+      <w:proofErr w:type="gramStart"/>
+      <w:r>
+        <w:t>sem, a</w:t>
+      </w:r>
+      <w:proofErr w:type="gramEnd"/>
+      <w:r>
+        <w:t xml:space="preserve"> </w:t>
       </w:r>
       <w:proofErr w:type="spellStart"/>
       <w:r>
@@ -9799,7 +9868,15 @@
       </w:r>
       <w:proofErr w:type="spellEnd"/>
       <w:r>
-        <w:t xml:space="preserve"> sem, eu </w:t>
+        <w:t xml:space="preserve"> </w:t>
+      </w:r>
+      <w:proofErr w:type="gramStart"/>
+      <w:r>
+        <w:t>sem, eu</w:t>
+      </w:r>
+      <w:proofErr w:type="gramEnd"/>
+      <w:r>
+        <w:t xml:space="preserve"> </w:t>
       </w:r>
       <w:proofErr w:type="spellStart"/>
       <w:r>
@@ -10385,7 +10462,7 @@
           <w:numId w:val="1"/>
         </w:numPr>
       </w:pPr>
-      <w:bookmarkStart w:id="3" w:name="_Toc197880536"/>
+      <w:bookmarkStart w:id="3" w:name="_Toc199947142"/>
       <w:r>
         <w:t>IMPLEMENTAÇÃO</w:t>
       </w:r>
@@ -10859,13 +10936,18 @@
       </w:r>
       <w:proofErr w:type="spellEnd"/>
       <w:r>
-        <w:t xml:space="preserve"> in, </w:t>
+        <w:t xml:space="preserve"> </w:t>
+      </w:r>
+      <w:proofErr w:type="gramStart"/>
+      <w:r>
+        <w:t xml:space="preserve">in, </w:t>
       </w:r>
       <w:proofErr w:type="spellStart"/>
       <w:r>
         <w:t>luctus</w:t>
       </w:r>
       <w:proofErr w:type="spellEnd"/>
+      <w:proofErr w:type="gramEnd"/>
       <w:r>
         <w:t xml:space="preserve"> magna.</w:t>
       </w:r>
@@ -10978,13 +11060,18 @@
       </w:r>
       <w:proofErr w:type="spellEnd"/>
       <w:r>
-        <w:t xml:space="preserve"> in, </w:t>
+        <w:t xml:space="preserve"> </w:t>
+      </w:r>
+      <w:proofErr w:type="gramStart"/>
+      <w:r>
+        <w:t xml:space="preserve">in, </w:t>
       </w:r>
       <w:proofErr w:type="spellStart"/>
       <w:r>
         <w:t>venenatis</w:t>
       </w:r>
       <w:proofErr w:type="spellEnd"/>
+      <w:proofErr w:type="gramEnd"/>
       <w:r>
         <w:t xml:space="preserve"> vitae </w:t>
       </w:r>
@@ -12377,7 +12464,15 @@
       </w:r>
       <w:proofErr w:type="spellEnd"/>
       <w:r>
-        <w:t xml:space="preserve"> sem, a </w:t>
+        <w:t xml:space="preserve"> </w:t>
+      </w:r>
+      <w:proofErr w:type="gramStart"/>
+      <w:r>
+        <w:t>sem, a</w:t>
+      </w:r>
+      <w:proofErr w:type="gramEnd"/>
+      <w:r>
+        <w:t xml:space="preserve"> </w:t>
       </w:r>
       <w:proofErr w:type="spellStart"/>
       <w:r>
@@ -12497,7 +12592,15 @@
       </w:r>
       <w:proofErr w:type="spellEnd"/>
       <w:r>
-        <w:t xml:space="preserve"> sem, eu </w:t>
+        <w:t xml:space="preserve"> </w:t>
+      </w:r>
+      <w:proofErr w:type="gramStart"/>
+      <w:r>
+        <w:t>sem, eu</w:t>
+      </w:r>
+      <w:proofErr w:type="gramEnd"/>
+      <w:r>
+        <w:t xml:space="preserve"> </w:t>
       </w:r>
       <w:proofErr w:type="spellStart"/>
       <w:r>
@@ -13082,7 +13185,7 @@
           <w:numId w:val="1"/>
         </w:numPr>
       </w:pPr>
-      <w:bookmarkStart w:id="4" w:name="_Toc197880537"/>
+      <w:bookmarkStart w:id="4" w:name="_Toc199947143"/>
       <w:r>
         <w:t>PLANO DE TESTES</w:t>
       </w:r>
@@ -13556,13 +13659,18 @@
       </w:r>
       <w:proofErr w:type="spellEnd"/>
       <w:r>
-        <w:t xml:space="preserve"> in, </w:t>
+        <w:t xml:space="preserve"> </w:t>
+      </w:r>
+      <w:proofErr w:type="gramStart"/>
+      <w:r>
+        <w:t xml:space="preserve">in, </w:t>
       </w:r>
       <w:proofErr w:type="spellStart"/>
       <w:r>
         <w:t>luctus</w:t>
       </w:r>
       <w:proofErr w:type="spellEnd"/>
+      <w:proofErr w:type="gramEnd"/>
       <w:r>
         <w:t xml:space="preserve"> magna.</w:t>
       </w:r>
@@ -13675,13 +13783,18 @@
       </w:r>
       <w:proofErr w:type="spellEnd"/>
       <w:r>
-        <w:t xml:space="preserve"> in, </w:t>
+        <w:t xml:space="preserve"> </w:t>
+      </w:r>
+      <w:proofErr w:type="gramStart"/>
+      <w:r>
+        <w:t xml:space="preserve">in, </w:t>
       </w:r>
       <w:proofErr w:type="spellStart"/>
       <w:r>
         <w:t>venenatis</w:t>
       </w:r>
       <w:proofErr w:type="spellEnd"/>
+      <w:proofErr w:type="gramEnd"/>
       <w:r>
         <w:t xml:space="preserve"> vitae </w:t>
       </w:r>
@@ -15074,7 +15187,15 @@
       </w:r>
       <w:proofErr w:type="spellEnd"/>
       <w:r>
-        <w:t xml:space="preserve"> sem, a </w:t>
+        <w:t xml:space="preserve"> </w:t>
+      </w:r>
+      <w:proofErr w:type="gramStart"/>
+      <w:r>
+        <w:t>sem, a</w:t>
+      </w:r>
+      <w:proofErr w:type="gramEnd"/>
+      <w:r>
+        <w:t xml:space="preserve"> </w:t>
       </w:r>
       <w:proofErr w:type="spellStart"/>
       <w:r>
@@ -15194,7 +15315,15 @@
       </w:r>
       <w:proofErr w:type="spellEnd"/>
       <w:r>
-        <w:t xml:space="preserve"> sem, eu </w:t>
+        <w:t xml:space="preserve"> </w:t>
+      </w:r>
+      <w:proofErr w:type="gramStart"/>
+      <w:r>
+        <w:t>sem, eu</w:t>
+      </w:r>
+      <w:proofErr w:type="gramEnd"/>
+      <w:r>
+        <w:t xml:space="preserve"> </w:t>
       </w:r>
       <w:proofErr w:type="spellStart"/>
       <w:r>
@@ -15779,7 +15908,7 @@
           <w:numId w:val="1"/>
         </w:numPr>
       </w:pPr>
-      <w:bookmarkStart w:id="5" w:name="_Toc197880538"/>
+      <w:bookmarkStart w:id="5" w:name="_Toc199947144"/>
       <w:r>
         <w:t>CONCLUSÃO</w:t>
       </w:r>
@@ -16253,13 +16382,18 @@
       </w:r>
       <w:proofErr w:type="spellEnd"/>
       <w:r>
-        <w:t xml:space="preserve"> in, </w:t>
+        <w:t xml:space="preserve"> </w:t>
+      </w:r>
+      <w:proofErr w:type="gramStart"/>
+      <w:r>
+        <w:t xml:space="preserve">in, </w:t>
       </w:r>
       <w:proofErr w:type="spellStart"/>
       <w:r>
         <w:t>luctus</w:t>
       </w:r>
       <w:proofErr w:type="spellEnd"/>
+      <w:proofErr w:type="gramEnd"/>
       <w:r>
         <w:t xml:space="preserve"> magna.</w:t>
       </w:r>
@@ -16372,13 +16506,18 @@
       </w:r>
       <w:proofErr w:type="spellEnd"/>
       <w:r>
-        <w:t xml:space="preserve"> in, </w:t>
+        <w:t xml:space="preserve"> </w:t>
+      </w:r>
+      <w:proofErr w:type="gramStart"/>
+      <w:r>
+        <w:t xml:space="preserve">in, </w:t>
       </w:r>
       <w:proofErr w:type="spellStart"/>
       <w:r>
         <w:t>venenatis</w:t>
       </w:r>
       <w:proofErr w:type="spellEnd"/>
+      <w:proofErr w:type="gramEnd"/>
       <w:r>
         <w:t xml:space="preserve"> vitae </w:t>
       </w:r>
@@ -17771,7 +17910,15 @@
       </w:r>
       <w:proofErr w:type="spellEnd"/>
       <w:r>
-        <w:t xml:space="preserve"> sem, a </w:t>
+        <w:t xml:space="preserve"> </w:t>
+      </w:r>
+      <w:proofErr w:type="gramStart"/>
+      <w:r>
+        <w:t>sem, a</w:t>
+      </w:r>
+      <w:proofErr w:type="gramEnd"/>
+      <w:r>
+        <w:t xml:space="preserve"> </w:t>
       </w:r>
       <w:proofErr w:type="spellStart"/>
       <w:r>
@@ -17891,7 +18038,15 @@
       </w:r>
       <w:proofErr w:type="spellEnd"/>
       <w:r>
-        <w:t xml:space="preserve"> sem, eu </w:t>
+        <w:t xml:space="preserve"> </w:t>
+      </w:r>
+      <w:proofErr w:type="gramStart"/>
+      <w:r>
+        <w:t>sem, eu</w:t>
+      </w:r>
+      <w:proofErr w:type="gramEnd"/>
+      <w:r>
+        <w:t xml:space="preserve"> </w:t>
       </w:r>
       <w:proofErr w:type="spellStart"/>
       <w:r>
@@ -18472,7 +18627,7 @@
       <w:pPr>
         <w:pStyle w:val="Ttulo2"/>
       </w:pPr>
-      <w:bookmarkStart w:id="6" w:name="_Toc197880539"/>
+      <w:bookmarkStart w:id="6" w:name="_Toc199947145"/>
       <w:r>
         <w:t>REFERÊNCIAS</w:t>
       </w:r>
@@ -18705,7 +18860,21 @@
           <w:rPr>
             <w:rStyle w:val="Hyperlink"/>
           </w:rPr>
-          <w:t>Da prescrição à administração: o caminho seguro do medicamento até o paciente  - Hospital Badim</w:t>
+          <w:t xml:space="preserve">Da prescrição à administração: o caminho seguro do medicamento até o </w:t>
+        </w:r>
+        <w:proofErr w:type="gramStart"/>
+        <w:r>
+          <w:rPr>
+            <w:rStyle w:val="Hyperlink"/>
+          </w:rPr>
+          <w:t>paciente  -</w:t>
+        </w:r>
+        <w:proofErr w:type="gramEnd"/>
+        <w:r>
+          <w:rPr>
+            <w:rStyle w:val="Hyperlink"/>
+          </w:rPr>
+          <w:t xml:space="preserve"> Hospital Badim</w:t>
         </w:r>
       </w:hyperlink>
       <w:r>
@@ -19153,6 +19322,24 @@
       <w:proofErr w:type="spellEnd"/>
       <w:r>
         <w:t xml:space="preserve"> - Acesso em 04/06/2025</w:t>
+      </w:r>
+    </w:p>
+    <w:p>
+      <w:pPr>
+        <w:spacing w:after="0" w:line="360" w:lineRule="auto"/>
+        <w:ind w:firstLine="709"/>
+        <w:jc w:val="both"/>
+      </w:pPr>
+      <w:hyperlink r:id="rId38" w:history="1">
+        <w:r>
+          <w:rPr>
+            <w:rStyle w:val="Hyperlink"/>
+          </w:rPr>
+          <w:t>https://www.google.com/search?q=tipos+de+suprimentos+que+posso+ter+em+um+hospital&amp;oq=tipos+de+suprimentos+que+posso+ter+em+um+hospital&amp;gs_lcrp=EgZjaHJvbWUyBggAEEUYOTIJCAEQIRgKGKAB0gEINjExMmowajeoAgiwAgHxBSJoC7j14ocw&amp;sourceid=chrome&amp;ie=UTF-8</w:t>
+        </w:r>
+      </w:hyperlink>
+      <w:r>
+        <w:t xml:space="preserve"> – Tipos de Suprimentos – Acesso em 04/06/2025</w:t>
       </w:r>
     </w:p>
     <w:p>
@@ -19212,6 +19399,13 @@
       </w:pPr>
     </w:p>
     <w:p>
+      <w:pPr>
+        <w:spacing w:after="0" w:line="360" w:lineRule="auto"/>
+        <w:ind w:firstLine="709"/>
+        <w:jc w:val="both"/>
+      </w:pPr>
+    </w:p>
+    <w:p>
       <w:r>
         <w:br w:type="page"/>
       </w:r>
@@ -19221,7 +19415,7 @@
         <w:pStyle w:val="Ttulo2"/>
         <w:jc w:val="center"/>
       </w:pPr>
-      <w:bookmarkStart w:id="7" w:name="_Toc197880540"/>
+      <w:bookmarkStart w:id="7" w:name="_Toc199947146"/>
       <w:r>
         <w:lastRenderedPageBreak/>
         <w:t>ANEXO A – CASO DE USO</w:t>
@@ -19292,7 +19486,7 @@
           <w:noProof/>
         </w:rPr>
         <w:drawing>
-          <wp:inline distT="0" distB="0" distL="0" distR="0" wp14:anchorId="6D303200" wp14:editId="03BF1E3A">
+          <wp:inline distT="0" distB="0" distL="0" distR="0" wp14:anchorId="6D303200" wp14:editId="1F9D0928">
             <wp:extent cx="5760085" cy="5492115"/>
             <wp:effectExtent l="0" t="0" r="0" b="0"/>
             <wp:docPr id="1471253039" name="Imagem 1"/>
@@ -19307,7 +19501,7 @@
                     <pic:cNvPicPr/>
                   </pic:nvPicPr>
                   <pic:blipFill>
-                    <a:blip r:embed="rId38" cstate="print">
+                    <a:blip r:embed="rId39" cstate="print">
                       <a:extLst>
                         <a:ext uri="{28A0092B-C50C-407E-A947-70E740481C1C}">
                           <a14:useLocalDpi xmlns:a14="http://schemas.microsoft.com/office/drawing/2010/main" val="0"/>
@@ -19354,7 +19548,7 @@
         <w:pStyle w:val="Ttulo2"/>
         <w:jc w:val="center"/>
       </w:pPr>
-      <w:bookmarkStart w:id="8" w:name="_Toc197880541"/>
+      <w:bookmarkStart w:id="8" w:name="_Toc199947147"/>
       <w:r>
         <w:lastRenderedPageBreak/>
         <w:t>ANEXO B</w:t>
@@ -19431,7 +19625,7 @@
                     </pic:cNvPicPr>
                   </pic:nvPicPr>
                   <pic:blipFill rotWithShape="1">
-                    <a:blip r:embed="rId39">
+                    <a:blip r:embed="rId40">
                       <a:extLst>
                         <a:ext uri="{28A0092B-C50C-407E-A947-70E740481C1C}">
                           <a14:useLocalDpi xmlns:a14="http://schemas.microsoft.com/office/drawing/2010/main" val="0"/>
@@ -19478,7 +19672,7 @@
         </w:rPr>
         <w:br w:type="page"/>
       </w:r>
-      <w:bookmarkStart w:id="9" w:name="_Toc197880542"/>
+      <w:bookmarkStart w:id="9" w:name="_Toc199947148"/>
       <w:r>
         <w:lastRenderedPageBreak/>
         <w:t>ANEXO C – PRONTUÁRIO DE TRIAGEM</w:t>
@@ -19532,7 +19726,7 @@
                     </pic:cNvPicPr>
                   </pic:nvPicPr>
                   <pic:blipFill>
-                    <a:blip r:embed="rId40">
+                    <a:blip r:embed="rId41">
                       <a:extLst>
                         <a:ext uri="{28A0092B-C50C-407E-A947-70E740481C1C}">
                           <a14:useLocalDpi xmlns:a14="http://schemas.microsoft.com/office/drawing/2010/main" val="0"/>
@@ -19576,7 +19770,7 @@
         </w:rPr>
         <w:br w:type="page"/>
       </w:r>
-      <w:bookmarkStart w:id="10" w:name="_Toc197880543"/>
+      <w:bookmarkStart w:id="10" w:name="_Toc199947149"/>
       <w:r>
         <w:lastRenderedPageBreak/>
         <w:t>ANEXO D – MODELO DE CARTEIRA DE ENFERMEIRO</w:t>
@@ -19647,7 +19841,7 @@
                     <pic:cNvPicPr/>
                   </pic:nvPicPr>
                   <pic:blipFill>
-                    <a:blip r:embed="rId41"/>
+                    <a:blip r:embed="rId42"/>
                     <a:stretch>
                       <a:fillRect/>
                     </a:stretch>
@@ -19678,7 +19872,7 @@
         <w:pStyle w:val="Ttulo2"/>
         <w:jc w:val="center"/>
       </w:pPr>
-      <w:bookmarkStart w:id="11" w:name="_Toc197880544"/>
+      <w:bookmarkStart w:id="11" w:name="_Toc199947150"/>
       <w:r>
         <w:lastRenderedPageBreak/>
         <w:t>ANEXO E – MODELO CARTEIRA DE FARMACÊUTICO</w:t>
@@ -19734,7 +19928,7 @@
                     </pic:cNvPicPr>
                   </pic:nvPicPr>
                   <pic:blipFill>
-                    <a:blip r:embed="rId42">
+                    <a:blip r:embed="rId43">
                       <a:extLst>
                         <a:ext uri="{28A0092B-C50C-407E-A947-70E740481C1C}">
                           <a14:useLocalDpi xmlns:a14="http://schemas.microsoft.com/office/drawing/2010/main" val="0"/>
@@ -19776,7 +19970,7 @@
         <w:pStyle w:val="Ttulo2"/>
         <w:jc w:val="center"/>
       </w:pPr>
-      <w:bookmarkStart w:id="12" w:name="_Toc197880545"/>
+      <w:bookmarkStart w:id="12" w:name="_Toc199947151"/>
       <w:r>
         <w:lastRenderedPageBreak/>
         <w:t>ANEXO F – MODELO CARTEIRA DE MÉDICO</w:t>
@@ -19834,7 +20028,7 @@
                     </pic:cNvPicPr>
                   </pic:nvPicPr>
                   <pic:blipFill>
-                    <a:blip r:embed="rId43">
+                    <a:blip r:embed="rId44">
                       <a:extLst>
                         <a:ext uri="{28A0092B-C50C-407E-A947-70E740481C1C}">
                           <a14:useLocalDpi xmlns:a14="http://schemas.microsoft.com/office/drawing/2010/main" val="0"/>
@@ -19868,7 +20062,7 @@
     </w:p>
     <w:p/>
     <w:sectPr>
-      <w:footerReference w:type="default" r:id="rId44"/>
+      <w:footerReference w:type="default" r:id="rId45"/>
       <w:pgSz w:w="11906" w:h="16838" w:code="9"/>
       <w:pgMar w:top="1701" w:right="1134" w:bottom="1134" w:left="1701" w:header="709" w:footer="567" w:gutter="0"/>
       <w:cols w:space="708"/>

</xml_diff>

<commit_message>
Alteração na documentação - Inserção do Diagrama de Caso de Uso
</commit_message>
<xml_diff>
--- a/Documentação.docx
+++ b/Documentação.docx
@@ -115,7 +115,7 @@
           <w:r>
             <w:fldChar w:fldCharType="separate"/>
           </w:r>
-          <w:hyperlink w:anchor="_Toc199947139" w:history="1">
+          <w:hyperlink w:anchor="_Toc200898037" w:history="1">
             <w:r>
               <w:rPr>
                 <w:rStyle w:val="Hyperlink"/>
@@ -157,7 +157,7 @@
                 <w:noProof/>
                 <w:webHidden/>
               </w:rPr>
-              <w:instrText xml:space="preserve"> PAGEREF _Toc199947139 \h </w:instrText>
+              <w:instrText xml:space="preserve"> PAGEREF _Toc200898037 \h </w:instrText>
             </w:r>
             <w:r>
               <w:rPr>
@@ -201,7 +201,7 @@
               <w:lang w:eastAsia="pt-BR"/>
             </w:rPr>
           </w:pPr>
-          <w:hyperlink w:anchor="_Toc199947140" w:history="1">
+          <w:hyperlink w:anchor="_Toc200898038" w:history="1">
             <w:r>
               <w:rPr>
                 <w:rStyle w:val="Hyperlink"/>
@@ -243,7 +243,7 @@
                 <w:noProof/>
                 <w:webHidden/>
               </w:rPr>
-              <w:instrText xml:space="preserve"> PAGEREF _Toc199947140 \h </w:instrText>
+              <w:instrText xml:space="preserve"> PAGEREF _Toc200898038 \h </w:instrText>
             </w:r>
             <w:r>
               <w:rPr>
@@ -287,7 +287,7 @@
               <w:lang w:eastAsia="pt-BR"/>
             </w:rPr>
           </w:pPr>
-          <w:hyperlink w:anchor="_Toc199947141" w:history="1">
+          <w:hyperlink w:anchor="_Toc200898039" w:history="1">
             <w:r>
               <w:rPr>
                 <w:rStyle w:val="Hyperlink"/>
@@ -329,7 +329,7 @@
                 <w:noProof/>
                 <w:webHidden/>
               </w:rPr>
-              <w:instrText xml:space="preserve"> PAGEREF _Toc199947141 \h </w:instrText>
+              <w:instrText xml:space="preserve"> PAGEREF _Toc200898039 \h </w:instrText>
             </w:r>
             <w:r>
               <w:rPr>
@@ -349,7 +349,7 @@
                 <w:noProof/>
                 <w:webHidden/>
               </w:rPr>
-              <w:t>7</w:t>
+              <w:t>8</w:t>
             </w:r>
             <w:r>
               <w:rPr>
@@ -373,7 +373,7 @@
               <w:lang w:eastAsia="pt-BR"/>
             </w:rPr>
           </w:pPr>
-          <w:hyperlink w:anchor="_Toc199947142" w:history="1">
+          <w:hyperlink w:anchor="_Toc200898040" w:history="1">
             <w:r>
               <w:rPr>
                 <w:rStyle w:val="Hyperlink"/>
@@ -415,7 +415,7 @@
                 <w:noProof/>
                 <w:webHidden/>
               </w:rPr>
-              <w:instrText xml:space="preserve"> PAGEREF _Toc199947142 \h </w:instrText>
+              <w:instrText xml:space="preserve"> PAGEREF _Toc200898040 \h </w:instrText>
             </w:r>
             <w:r>
               <w:rPr>
@@ -459,7 +459,7 @@
               <w:lang w:eastAsia="pt-BR"/>
             </w:rPr>
           </w:pPr>
-          <w:hyperlink w:anchor="_Toc199947143" w:history="1">
+          <w:hyperlink w:anchor="_Toc200898041" w:history="1">
             <w:r>
               <w:rPr>
                 <w:rStyle w:val="Hyperlink"/>
@@ -501,7 +501,7 @@
                 <w:noProof/>
                 <w:webHidden/>
               </w:rPr>
-              <w:instrText xml:space="preserve"> PAGEREF _Toc199947143 \h </w:instrText>
+              <w:instrText xml:space="preserve"> PAGEREF _Toc200898041 \h </w:instrText>
             </w:r>
             <w:r>
               <w:rPr>
@@ -545,7 +545,7 @@
               <w:lang w:eastAsia="pt-BR"/>
             </w:rPr>
           </w:pPr>
-          <w:hyperlink w:anchor="_Toc199947144" w:history="1">
+          <w:hyperlink w:anchor="_Toc200898042" w:history="1">
             <w:r>
               <w:rPr>
                 <w:rStyle w:val="Hyperlink"/>
@@ -587,7 +587,7 @@
                 <w:noProof/>
                 <w:webHidden/>
               </w:rPr>
-              <w:instrText xml:space="preserve"> PAGEREF _Toc199947144 \h </w:instrText>
+              <w:instrText xml:space="preserve"> PAGEREF _Toc200898042 \h </w:instrText>
             </w:r>
             <w:r>
               <w:rPr>
@@ -630,7 +630,7 @@
               <w:lang w:eastAsia="pt-BR"/>
             </w:rPr>
           </w:pPr>
-          <w:hyperlink w:anchor="_Toc199947145" w:history="1">
+          <w:hyperlink w:anchor="_Toc200898043" w:history="1">
             <w:r>
               <w:rPr>
                 <w:rStyle w:val="Hyperlink"/>
@@ -657,7 +657,7 @@
                 <w:noProof/>
                 <w:webHidden/>
               </w:rPr>
-              <w:instrText xml:space="preserve"> PAGEREF _Toc199947145 \h </w:instrText>
+              <w:instrText xml:space="preserve"> PAGEREF _Toc200898043 \h </w:instrText>
             </w:r>
             <w:r>
               <w:rPr>
@@ -677,7 +677,7 @@
                 <w:noProof/>
                 <w:webHidden/>
               </w:rPr>
-              <w:t>12</w:t>
+              <w:t>13</w:t>
             </w:r>
             <w:r>
               <w:rPr>
@@ -700,7 +700,7 @@
               <w:lang w:eastAsia="pt-BR"/>
             </w:rPr>
           </w:pPr>
-          <w:hyperlink w:anchor="_Toc199947146" w:history="1">
+          <w:hyperlink w:anchor="_Toc200898044" w:history="1">
             <w:r>
               <w:rPr>
                 <w:rStyle w:val="Hyperlink"/>
@@ -727,7 +727,7 @@
                 <w:noProof/>
                 <w:webHidden/>
               </w:rPr>
-              <w:instrText xml:space="preserve"> PAGEREF _Toc199947146 \h </w:instrText>
+              <w:instrText xml:space="preserve"> PAGEREF _Toc200898044 \h </w:instrText>
             </w:r>
             <w:r>
               <w:rPr>
@@ -770,7 +770,7 @@
               <w:lang w:eastAsia="pt-BR"/>
             </w:rPr>
           </w:pPr>
-          <w:hyperlink w:anchor="_Toc199947147" w:history="1">
+          <w:hyperlink w:anchor="_Toc200898045" w:history="1">
             <w:r>
               <w:rPr>
                 <w:rStyle w:val="Hyperlink"/>
@@ -797,7 +797,7 @@
                 <w:noProof/>
                 <w:webHidden/>
               </w:rPr>
-              <w:instrText xml:space="preserve"> PAGEREF _Toc199947147 \h </w:instrText>
+              <w:instrText xml:space="preserve"> PAGEREF _Toc200898045 \h </w:instrText>
             </w:r>
             <w:r>
               <w:rPr>
@@ -840,7 +840,7 @@
               <w:lang w:eastAsia="pt-BR"/>
             </w:rPr>
           </w:pPr>
-          <w:hyperlink w:anchor="_Toc199947148" w:history="1">
+          <w:hyperlink w:anchor="_Toc200898046" w:history="1">
             <w:r>
               <w:rPr>
                 <w:rStyle w:val="Hyperlink"/>
@@ -867,7 +867,7 @@
                 <w:noProof/>
                 <w:webHidden/>
               </w:rPr>
-              <w:instrText xml:space="preserve"> PAGEREF _Toc199947148 \h </w:instrText>
+              <w:instrText xml:space="preserve"> PAGEREF _Toc200898046 \h </w:instrText>
             </w:r>
             <w:r>
               <w:rPr>
@@ -910,7 +910,7 @@
               <w:lang w:eastAsia="pt-BR"/>
             </w:rPr>
           </w:pPr>
-          <w:hyperlink w:anchor="_Toc199947149" w:history="1">
+          <w:hyperlink w:anchor="_Toc200898047" w:history="1">
             <w:r>
               <w:rPr>
                 <w:rStyle w:val="Hyperlink"/>
@@ -937,7 +937,7 @@
                 <w:noProof/>
                 <w:webHidden/>
               </w:rPr>
-              <w:instrText xml:space="preserve"> PAGEREF _Toc199947149 \h </w:instrText>
+              <w:instrText xml:space="preserve"> PAGEREF _Toc200898047 \h </w:instrText>
             </w:r>
             <w:r>
               <w:rPr>
@@ -980,7 +980,7 @@
               <w:lang w:eastAsia="pt-BR"/>
             </w:rPr>
           </w:pPr>
-          <w:hyperlink w:anchor="_Toc199947150" w:history="1">
+          <w:hyperlink w:anchor="_Toc200898048" w:history="1">
             <w:r>
               <w:rPr>
                 <w:rStyle w:val="Hyperlink"/>
@@ -1007,7 +1007,7 @@
                 <w:noProof/>
                 <w:webHidden/>
               </w:rPr>
-              <w:instrText xml:space="preserve"> PAGEREF _Toc199947150 \h </w:instrText>
+              <w:instrText xml:space="preserve"> PAGEREF _Toc200898048 \h </w:instrText>
             </w:r>
             <w:r>
               <w:rPr>
@@ -1050,7 +1050,7 @@
               <w:lang w:eastAsia="pt-BR"/>
             </w:rPr>
           </w:pPr>
-          <w:hyperlink w:anchor="_Toc199947151" w:history="1">
+          <w:hyperlink w:anchor="_Toc200898049" w:history="1">
             <w:r>
               <w:rPr>
                 <w:rStyle w:val="Hyperlink"/>
@@ -1077,7 +1077,7 @@
                 <w:noProof/>
                 <w:webHidden/>
               </w:rPr>
-              <w:instrText xml:space="preserve"> PAGEREF _Toc199947151 \h </w:instrText>
+              <w:instrText xml:space="preserve"> PAGEREF _Toc200898049 \h </w:instrText>
             </w:r>
             <w:r>
               <w:rPr>
@@ -1159,7 +1159,7 @@
           <w:numId w:val="1"/>
         </w:numPr>
       </w:pPr>
-      <w:bookmarkStart w:id="0" w:name="_Toc199947139"/>
+      <w:bookmarkStart w:id="0" w:name="_Toc200898037"/>
       <w:r>
         <w:lastRenderedPageBreak/>
         <w:t>INTRODUÇÃO</w:t>
@@ -1235,7 +1235,7 @@
           <w:numId w:val="1"/>
         </w:numPr>
       </w:pPr>
-      <w:bookmarkStart w:id="1" w:name="_Toc199947140"/>
+      <w:bookmarkStart w:id="1" w:name="_Toc200898038"/>
       <w:r>
         <w:t>ANÁLISE E REQUISITOS</w:t>
       </w:r>
@@ -1248,64 +1248,144 @@
         <w:jc w:val="both"/>
       </w:pPr>
       <w:r>
-        <w:t>Lorem ipsum dolor sit amet, consectetur adipiscing elit. Nam vehicula est vitae massa consequat porta. Ut sit amet semper mauris. Pellentesque ac pulvinar risus, sit amet lacinia massa. Fusce luctus lacus velit. Nullam blandit risus a nibh consectetur, interdum malesuada sapien rhoncus. Aliquam id tortor ipsum. Mauris eget eros in est efficitur volutpat. Fusce purus metus, sodales vitae rhoncus vitae, tincidunt dictum sapien. Praesent sit amet tempor lacus, ac porta enim. In at leo ultrices, vulputate orci in, luctus magna.</w:t>
-      </w:r>
-    </w:p>
-    <w:p>
-      <w:pPr>
-        <w:spacing w:after="0" w:line="360" w:lineRule="auto"/>
-        <w:ind w:firstLine="709"/>
-        <w:jc w:val="both"/>
-      </w:pPr>
-      <w:r>
-        <w:t>Nulla ut dapibus metus. Vivamus vitae egestas enim, vel pretium arcu. Nunc nibh erat, convallis nec consectetur in, venenatis vitae dolor. Sed venenatis in lacus eget consequat. Aenean et risus turpis. Quisque metus metus, porttitor pulvinar congue ac, vestibulum eget tortor. Morbi arcu neque, consectetur vel ante ac, blandit congue nunc. Nunc metus tortor, eleifend et blandit eget, rhoncus eu magna. Donec nisl dolor, interdum ut vehicula ac, maximus vitae nisi. Cras ultrices tristique velit, a fringilla enim molestie vel. Integer fermentum sit amet mi vitae placerat. Morbi quis consequat odio, sit amet finibus libero. Interdum et malesuada fames ac ante ipsum primis in faucibus.</w:t>
-      </w:r>
-    </w:p>
-    <w:p>
-      <w:pPr>
-        <w:spacing w:after="0" w:line="360" w:lineRule="auto"/>
-        <w:ind w:firstLine="709"/>
-        <w:jc w:val="both"/>
-      </w:pPr>
-      <w:r>
-        <w:t xml:space="preserve">Quisque neque purus, varius quis felis non, pretium euismod arcu. Suspendisse viverra nisl sit amet arcu fringilla, nec viverra est porta. Donec sollicitudin turpis non eros rhoncus, tempus tincidunt nibh aliquam. Fusce sed mattis augue. Donec eget tincidunt diam. Vivamus in fringilla felis, varius tincidunt urna. Curabitur iaculis nulla lorem, ac porttitor ipsum pharetra a. Mauris ullamcorper interdum volutpat. Suspendisse tincidunt in libero in fringilla. Etiam sapien ipsum, ultrices nec blandit at,  </w:t>
-      </w:r>
-      <w:r>
+        <w:t xml:space="preserve">A lista de requisitos foi criada com base na análise da documentação de requisitos do sistema proposto. </w:t>
+      </w:r>
+      <w:r>
+        <w:t>Para tal definição desses requisitos, baseou-se na diferença entre Requisitos Funcionais e Requisitos Não Funcionais</w:t>
+      </w:r>
+      <w:r>
+        <w:t>.</w:t>
+      </w:r>
+    </w:p>
+    <w:p>
+      <w:pPr>
+        <w:spacing w:after="0" w:line="360" w:lineRule="auto"/>
+        <w:ind w:firstLine="709"/>
+        <w:jc w:val="both"/>
+      </w:pPr>
+      <w:r>
+        <w:t xml:space="preserve">Os Requisitos Funcionais são aqueles que “[...] visam atingir a solução dos problemas do usuário. [...] visa atender as necessidades dos usuários, materializando estes conceitos em forma de funções no novo sistema” (DESENVOLVEDOR, 2023). </w:t>
+      </w:r>
+    </w:p>
+    <w:p>
+      <w:pPr>
+        <w:spacing w:after="0" w:line="360" w:lineRule="auto"/>
+        <w:ind w:firstLine="709"/>
+        <w:jc w:val="both"/>
+      </w:pPr>
+      <w:r>
+        <w:t>Já os Requisitos Não Funcionais são “[...] premissas essenciais para a execuções das funções definidas pelos requisitos funcionais.” (DESENVOLVEDOR, 2023).</w:t>
+      </w:r>
+    </w:p>
+    <w:p>
+      <w:pPr>
+        <w:spacing w:after="0" w:line="360" w:lineRule="auto"/>
+        <w:ind w:firstLine="709"/>
+        <w:jc w:val="both"/>
+      </w:pPr>
+      <w:r>
+        <w:t>Para uma melhor compreensão do sistema e quem irá interagir com ele, foi criado um Diagrama de Caso de Uso baseado nos requisitos descritos.</w:t>
+      </w:r>
+    </w:p>
+    <w:p>
+      <w:pPr>
+        <w:spacing w:after="0" w:line="240" w:lineRule="auto"/>
+        <w:ind w:firstLine="709"/>
+        <w:jc w:val="center"/>
+        <w:rPr>
+          <w:b/>
+          <w:bCs/>
+          <w:sz w:val="20"/>
+          <w:szCs w:val="20"/>
+        </w:rPr>
+      </w:pPr>
+      <w:r>
+        <w:rPr>
+          <w:b/>
+          <w:bCs/>
+          <w:sz w:val="20"/>
+          <w:szCs w:val="20"/>
+        </w:rPr>
         <w:lastRenderedPageBreak/>
-        <w:t>cursus in odio. Donec quis lacinia ex. Vivamus viverra sapien rutrum, scelerisque eros sed, dignissim massa. Mauris dignissim turpis erat, in pretium tellus lobortis et. Praesent sit amet elementum lectus. Maecenas sit amet erat vel massa vulputate convallis eget nec dui.</w:t>
-      </w:r>
-    </w:p>
-    <w:p>
-      <w:pPr>
-        <w:spacing w:after="0" w:line="360" w:lineRule="auto"/>
-        <w:ind w:firstLine="709"/>
-        <w:jc w:val="both"/>
-      </w:pPr>
-      <w:r>
-        <w:t>Aenean volutpat vel massa et ultricies. Cras et felis tempor, faucibus lectus ultrices, luctus elit. Morbi libero neque, cursus vestibulum accumsan consectetur, cursus a nibh. Interdum et malesuada fames ac ante ipsum primis in faucibus. Duis ut lacinia justo. Ut vel tincidunt sem, a auctor ipsum. Quisque finibus tortor et magna dignissim, nec tristique tortor pretium. Praesent at iaculis diam. Integer porta pretium sem, eu vehicula lectus iaculis nec. Vestibulum ante ipsum primis in faucibus orci luctus et ultrices posuere cubilia curae;</w:t>
-      </w:r>
-    </w:p>
-    <w:p>
-      <w:pPr>
-        <w:spacing w:after="0" w:line="360" w:lineRule="auto"/>
-        <w:ind w:firstLine="709"/>
-        <w:jc w:val="both"/>
-      </w:pPr>
-      <w:r>
-        <w:t>Cras laoreet nisi in lectus consequat, vel euismod arcu condimentum. Ut malesuada quam sed nisl tempor consectetur. Etiam a mi id diam semper ullamcorper eget a tellus. Donec hendrerit egestas justo, sit amet facilisis quam porttitor in. Aliquam tincidunt lacinia ipsum, sed accumsan tellus posuere a. Sed vel est condimentum, accumsan odio et, ornare risus. Fusce eget iaculis erat. Sed cursus massa in est pharetra, eget convallis sapien condimentum. Mauris in lacus ut justo pretium finibus vitae non nulla.</w:t>
-      </w:r>
-    </w:p>
-    <w:p>
-      <w:pPr>
-        <w:spacing w:after="0" w:line="360" w:lineRule="auto"/>
-        <w:ind w:firstLine="709"/>
-        <w:jc w:val="both"/>
-      </w:pPr>
-    </w:p>
-    <w:p>
-      <w:pPr>
-        <w:spacing w:after="0" w:line="360" w:lineRule="auto"/>
-        <w:jc w:val="both"/>
+        <w:t>Figura x – Diagrama de Caso de Uso dos Requisitos do Sistema</w:t>
+      </w:r>
+      <w:r>
+        <w:rPr>
+          <w:noProof/>
+        </w:rPr>
+        <w:drawing>
+          <wp:inline distT="0" distB="0" distL="0" distR="0" wp14:anchorId="50F5414C" wp14:editId="047841CC">
+            <wp:extent cx="5274584" cy="5029200"/>
+            <wp:effectExtent l="0" t="0" r="2540" b="0"/>
+            <wp:docPr id="858005943" name="Imagem 2"/>
+            <wp:cNvGraphicFramePr>
+              <a:graphicFrameLocks xmlns:a="http://schemas.openxmlformats.org/drawingml/2006/main" noChangeAspect="1"/>
+            </wp:cNvGraphicFramePr>
+            <a:graphic xmlns:a="http://schemas.openxmlformats.org/drawingml/2006/main">
+              <a:graphicData uri="http://schemas.openxmlformats.org/drawingml/2006/picture">
+                <pic:pic xmlns:pic="http://schemas.openxmlformats.org/drawingml/2006/picture">
+                  <pic:nvPicPr>
+                    <pic:cNvPr id="858005943" name="Imagem 858005943"/>
+                    <pic:cNvPicPr/>
+                  </pic:nvPicPr>
+                  <pic:blipFill>
+                    <a:blip r:embed="rId8" cstate="print">
+                      <a:extLst>
+                        <a:ext uri="{28A0092B-C50C-407E-A947-70E740481C1C}">
+                          <a14:useLocalDpi xmlns:a14="http://schemas.microsoft.com/office/drawing/2010/main" val="0"/>
+                        </a:ext>
+                      </a:extLst>
+                    </a:blip>
+                    <a:stretch>
+                      <a:fillRect/>
+                    </a:stretch>
+                  </pic:blipFill>
+                  <pic:spPr>
+                    <a:xfrm>
+                      <a:off x="0" y="0"/>
+                      <a:ext cx="5284187" cy="5038357"/>
+                    </a:xfrm>
+                    <a:prstGeom prst="rect">
+                      <a:avLst/>
+                    </a:prstGeom>
+                  </pic:spPr>
+                </pic:pic>
+              </a:graphicData>
+            </a:graphic>
+          </wp:inline>
+        </w:drawing>
+      </w:r>
+    </w:p>
+    <w:p>
+      <w:pPr>
+        <w:spacing w:after="0" w:line="240" w:lineRule="auto"/>
+      </w:pPr>
+      <w:r>
+        <w:rPr>
+          <w:sz w:val="20"/>
+          <w:szCs w:val="20"/>
+        </w:rPr>
+        <w:t xml:space="preserve">        </w:t>
+      </w:r>
+      <w:r>
+        <w:rPr>
+          <w:sz w:val="20"/>
+          <w:szCs w:val="20"/>
+        </w:rPr>
+        <w:t>Fonte: Próprio Autor</w:t>
+      </w:r>
+    </w:p>
+    <w:p>
+      <w:pPr>
+        <w:spacing w:after="0" w:line="360" w:lineRule="auto"/>
+        <w:ind w:firstLine="709"/>
+        <w:jc w:val="both"/>
+      </w:pPr>
+    </w:p>
+    <w:p>
+      <w:pPr>
+        <w:spacing w:after="0" w:line="360" w:lineRule="auto"/>
+        <w:jc w:val="center"/>
         <w:rPr>
           <w:sz w:val="20"/>
           <w:szCs w:val="20"/>
@@ -1455,6 +1535,9 @@
             <w:pPr>
               <w:spacing w:line="360" w:lineRule="auto"/>
             </w:pPr>
+            <w:r>
+              <w:t>RF001</w:t>
+            </w:r>
           </w:p>
         </w:tc>
         <w:tc>
@@ -1510,6 +1593,9 @@
             <w:pPr>
               <w:spacing w:line="360" w:lineRule="auto"/>
             </w:pPr>
+            <w:r>
+              <w:t>RF002</w:t>
+            </w:r>
           </w:p>
         </w:tc>
         <w:tc>
@@ -1565,6 +1651,9 @@
             <w:pPr>
               <w:spacing w:line="360" w:lineRule="auto"/>
             </w:pPr>
+            <w:r>
+              <w:t>RF003</w:t>
+            </w:r>
           </w:p>
         </w:tc>
         <w:tc>
@@ -1620,6 +1709,9 @@
             <w:pPr>
               <w:spacing w:line="360" w:lineRule="auto"/>
             </w:pPr>
+            <w:r>
+              <w:t>RF004</w:t>
+            </w:r>
           </w:p>
         </w:tc>
         <w:tc>
@@ -1681,6 +1773,10 @@
             <w:pPr>
               <w:spacing w:line="360" w:lineRule="auto"/>
             </w:pPr>
+            <w:r>
+              <w:lastRenderedPageBreak/>
+              <w:t>RF005</w:t>
+            </w:r>
           </w:p>
         </w:tc>
         <w:tc>
@@ -1693,7 +1789,10 @@
               <w:spacing w:line="360" w:lineRule="auto"/>
             </w:pPr>
             <w:r>
-              <w:t>Permitir agendamento e cancelamento de consultas</w:t>
+              <w:t>Gerenciar agenda de consultas</w:t>
+            </w:r>
+            <w:r>
+              <w:t xml:space="preserve"> (cadastrar datas, visualizar consultas marcadas)</w:t>
             </w:r>
           </w:p>
         </w:tc>
@@ -1736,6 +1835,9 @@
             <w:pPr>
               <w:spacing w:line="360" w:lineRule="auto"/>
             </w:pPr>
+            <w:r>
+              <w:t>RF006</w:t>
+            </w:r>
           </w:p>
         </w:tc>
         <w:tc>
@@ -1800,6 +1902,9 @@
             <w:pPr>
               <w:spacing w:line="360" w:lineRule="auto"/>
             </w:pPr>
+            <w:r>
+              <w:t>RF007</w:t>
+            </w:r>
           </w:p>
         </w:tc>
         <w:tc>
@@ -1855,6 +1960,9 @@
             <w:pPr>
               <w:spacing w:line="360" w:lineRule="auto"/>
             </w:pPr>
+            <w:r>
+              <w:t>RF008</w:t>
+            </w:r>
           </w:p>
         </w:tc>
         <w:tc>
@@ -1910,6 +2018,9 @@
             <w:pPr>
               <w:spacing w:line="360" w:lineRule="auto"/>
             </w:pPr>
+            <w:r>
+              <w:t>RF009</w:t>
+            </w:r>
           </w:p>
         </w:tc>
         <w:tc>
@@ -1965,6 +2076,9 @@
             <w:pPr>
               <w:spacing w:line="360" w:lineRule="auto"/>
             </w:pPr>
+            <w:r>
+              <w:t>RF010</w:t>
+            </w:r>
           </w:p>
         </w:tc>
         <w:tc>
@@ -2020,6 +2134,9 @@
             <w:pPr>
               <w:spacing w:line="360" w:lineRule="auto"/>
             </w:pPr>
+            <w:r>
+              <w:t>RF011</w:t>
+            </w:r>
           </w:p>
         </w:tc>
         <w:tc>
@@ -2032,7 +2149,7 @@
               <w:spacing w:line="360" w:lineRule="auto"/>
             </w:pPr>
             <w:r>
-              <w:t>Gerar relatórios</w:t>
+              <w:t>Gerar Relatórios Financeiros</w:t>
             </w:r>
           </w:p>
         </w:tc>
@@ -2075,6 +2192,9 @@
             <w:pPr>
               <w:spacing w:line="360" w:lineRule="auto"/>
             </w:pPr>
+            <w:r>
+              <w:t>RF012</w:t>
+            </w:r>
           </w:p>
         </w:tc>
         <w:tc>
@@ -2130,6 +2250,9 @@
             <w:pPr>
               <w:spacing w:line="360" w:lineRule="auto"/>
             </w:pPr>
+            <w:r>
+              <w:t>RF013</w:t>
+            </w:r>
           </w:p>
         </w:tc>
         <w:tc>
@@ -2143,6 +2266,9 @@
             </w:pPr>
             <w:r>
               <w:t>Gerenciar Exames</w:t>
+            </w:r>
+            <w:r>
+              <w:t xml:space="preserve"> de Saúde</w:t>
             </w:r>
           </w:p>
         </w:tc>
@@ -2185,6 +2311,9 @@
             <w:pPr>
               <w:spacing w:line="360" w:lineRule="auto"/>
             </w:pPr>
+            <w:r>
+              <w:t>RF014</w:t>
+            </w:r>
           </w:p>
         </w:tc>
         <w:tc>
@@ -2240,6 +2369,9 @@
             <w:pPr>
               <w:spacing w:line="360" w:lineRule="auto"/>
             </w:pPr>
+            <w:r>
+              <w:t>RF015</w:t>
+            </w:r>
           </w:p>
         </w:tc>
         <w:tc>
@@ -2252,7 +2384,13 @@
               <w:spacing w:line="360" w:lineRule="auto"/>
             </w:pPr>
             <w:r>
-              <w:t>Acesso a videoschamadas para telemedicina</w:t>
+              <w:t xml:space="preserve">Acesso a </w:t>
+            </w:r>
+            <w:r>
+              <w:t>videochamadas</w:t>
+            </w:r>
+            <w:r>
+              <w:t xml:space="preserve"> para telemedicina</w:t>
             </w:r>
           </w:p>
         </w:tc>
@@ -2295,6 +2433,9 @@
             <w:pPr>
               <w:spacing w:line="360" w:lineRule="auto"/>
             </w:pPr>
+            <w:r>
+              <w:t>RF016</w:t>
+            </w:r>
           </w:p>
         </w:tc>
         <w:tc>
@@ -2350,6 +2491,9 @@
             <w:pPr>
               <w:spacing w:line="360" w:lineRule="auto"/>
             </w:pPr>
+            <w:r>
+              <w:t>RNF001</w:t>
+            </w:r>
           </w:p>
         </w:tc>
         <w:tc>
@@ -2405,6 +2549,9 @@
             <w:pPr>
               <w:spacing w:line="360" w:lineRule="auto"/>
             </w:pPr>
+            <w:r>
+              <w:t>RNF002</w:t>
+            </w:r>
           </w:p>
         </w:tc>
         <w:tc>
@@ -2460,6 +2607,9 @@
             <w:pPr>
               <w:spacing w:line="360" w:lineRule="auto"/>
             </w:pPr>
+            <w:r>
+              <w:t>RNF003</w:t>
+            </w:r>
           </w:p>
         </w:tc>
         <w:tc>
@@ -2515,6 +2665,9 @@
             <w:pPr>
               <w:spacing w:line="360" w:lineRule="auto"/>
             </w:pPr>
+            <w:r>
+              <w:t>RNF004</w:t>
+            </w:r>
           </w:p>
         </w:tc>
         <w:tc>
@@ -2570,6 +2723,9 @@
             <w:pPr>
               <w:spacing w:line="360" w:lineRule="auto"/>
             </w:pPr>
+            <w:r>
+              <w:t>RNF005</w:t>
+            </w:r>
           </w:p>
         </w:tc>
         <w:tc>
@@ -2619,9 +2775,19 @@
     <w:p>
       <w:pPr>
         <w:spacing w:after="0" w:line="360" w:lineRule="auto"/>
-        <w:ind w:firstLine="709"/>
-        <w:jc w:val="both"/>
-      </w:pPr>
+        <w:jc w:val="both"/>
+        <w:rPr>
+          <w:sz w:val="20"/>
+          <w:szCs w:val="20"/>
+        </w:rPr>
+      </w:pPr>
+      <w:r>
+        <w:rPr>
+          <w:sz w:val="20"/>
+          <w:szCs w:val="20"/>
+        </w:rPr>
+        <w:t>Fonte: Elaborado pelo autor com base na descrição e diagrama de caso de uso</w:t>
+      </w:r>
     </w:p>
     <w:p>
       <w:pPr>
@@ -2631,8 +2797,9 @@
           <w:numId w:val="1"/>
         </w:numPr>
       </w:pPr>
-      <w:bookmarkStart w:id="2" w:name="_Toc199947141"/>
-      <w:r>
+      <w:bookmarkStart w:id="2" w:name="_Toc200898039"/>
+      <w:r>
+        <w:lastRenderedPageBreak/>
         <w:t>MODELAGEM E ARQUITETURA</w:t>
       </w:r>
       <w:bookmarkEnd w:id="2"/>
@@ -2644,55 +2811,51 @@
         <w:jc w:val="both"/>
       </w:pPr>
       <w:r>
-        <w:t xml:space="preserve">Lorem ipsum dolor sit amet, consectetur adipiscing elit. Nam vehicula est vitae massa consequat porta. Ut sit amet semper mauris. Pellentesque ac pulvinar risus, sit amet lacinia massa. Fusce luctus lacus velit. Nullam blandit risus a nibh consectetur, interdum malesuada sapien rhoncus. Aliquam id tortor ipsum. Mauris eget eros in est efficitur volutpat. Fusce purus metus, sodales vitae rhoncus vitae, tincidunt dictum </w:t>
+        <w:t>Lorem ipsum dolor sit amet, consectetur adipiscing elit. Nam vehicula est vitae massa consequat porta. Ut sit amet semper mauris. Pellentesque ac pulvinar risus, sit amet lacinia massa. Fusce luctus lacus velit. Nullam blandit risus a nibh consectetur, interdum malesuada sapien rhoncus. Aliquam id tortor ipsum. Mauris eget eros in est efficitur volutpat. Fusce purus metus, sodales vitae rhoncus vitae, tincidunt dictum sapien. Praesent sit amet tempor lacus, ac porta enim. In at leo ultrices, vulputate orci in, luctus magna.</w:t>
+      </w:r>
+    </w:p>
+    <w:p>
+      <w:pPr>
+        <w:spacing w:after="0" w:line="360" w:lineRule="auto"/>
+        <w:ind w:firstLine="709"/>
+        <w:jc w:val="both"/>
+      </w:pPr>
+      <w:r>
+        <w:t>Nulla ut dapibus metus. Vivamus vitae egestas enim, vel pretium arcu. Nunc nibh erat, convallis nec consectetur in, venenatis vitae dolor. Sed venenatis in lacus eget consequat. Aenean et risus turpis. Quisque metus metus, porttitor pulvinar congue ac, vestibulum eget tortor. Morbi arcu neque, consectetur vel ante ac, blandit congue nunc. Nunc metus tortor, eleifend et blandit eget, rhoncus eu magna. Donec nisl dolor, interdum ut vehicula ac, maximus vitae nisi. Cras ultrices tristique velit, a fringilla enim molestie vel. Integer fermentum sit amet mi vitae placerat. Morbi quis consequat odio, sit amet finibus libero. Interdum et malesuada fames ac ante ipsum primis in faucibus.</w:t>
+      </w:r>
+    </w:p>
+    <w:p>
+      <w:pPr>
+        <w:spacing w:after="0" w:line="360" w:lineRule="auto"/>
+        <w:ind w:firstLine="709"/>
+        <w:jc w:val="both"/>
+      </w:pPr>
+      <w:r>
+        <w:t>Quisque neque purus, varius quis felis non, pretium euismod arcu. Suspendisse viverra nisl sit amet arcu fringilla, nec viverra est porta. Donec sollicitudin turpis non eros rhoncus, tempus tincidunt nibh aliquam. Fusce sed mattis augue. Donec eget tincidunt diam. Vivamus in fringilla felis, varius tincidunt urna. Curabitur iaculis nulla lorem, ac porttitor ipsum pharetra a. Mauris ullamcorper interdum volutpat. Suspendisse tincidunt in libero in fringilla. Etiam sapien ipsum, ultrices nec blandit at, cursus in odio. Donec quis lacinia ex. Vivamus viverra sapien rutrum, scelerisque eros sed, dignissim massa. Mauris dignissim turpis erat, in pretium tellus lobortis et. Praesent sit amet elementum lectus. Maecenas sit amet erat vel massa vulputate convallis eget nec dui.</w:t>
+      </w:r>
+    </w:p>
+    <w:p>
+      <w:pPr>
+        <w:spacing w:after="0" w:line="360" w:lineRule="auto"/>
+        <w:ind w:firstLine="709"/>
+        <w:jc w:val="both"/>
+      </w:pPr>
+      <w:r>
+        <w:t xml:space="preserve">Aenean volutpat vel massa et ultricies. Cras et felis tempor, faucibus lectus ultrices, luctus elit. Morbi libero neque, cursus vestibulum accumsan consectetur, cursus a nibh. Interdum et malesuada fames ac ante ipsum primis in faucibus. Duis ut lacinia justo. Ut vel tincidunt sem, a auctor ipsum. Quisque finibus tortor et magna dignissim, nec tristique tortor pretium. Praesent at iaculis diam. Integer porta pretium </w:t>
       </w:r>
       <w:r>
         <w:lastRenderedPageBreak/>
-        <w:t>sapien. Praesent sit amet tempor lacus, ac porta enim. In at leo ultrices, vulputate orci in, luctus magna.</w:t>
-      </w:r>
-    </w:p>
-    <w:p>
-      <w:pPr>
-        <w:spacing w:after="0" w:line="360" w:lineRule="auto"/>
-        <w:ind w:firstLine="709"/>
-        <w:jc w:val="both"/>
-      </w:pPr>
-      <w:r>
-        <w:t>Nulla ut dapibus metus. Vivamus vitae egestas enim, vel pretium arcu. Nunc nibh erat, convallis nec consectetur in, venenatis vitae dolor. Sed venenatis in lacus eget consequat. Aenean et risus turpis. Quisque metus metus, porttitor pulvinar congue ac, vestibulum eget tortor. Morbi arcu neque, consectetur vel ante ac, blandit congue nunc. Nunc metus tortor, eleifend et blandit eget, rhoncus eu magna. Donec nisl dolor, interdum ut vehicula ac, maximus vitae nisi. Cras ultrices tristique velit, a fringilla enim molestie vel. Integer fermentum sit amet mi vitae placerat. Morbi quis consequat odio, sit amet finibus libero. Interdum et malesuada fames ac ante ipsum primis in faucibus.</w:t>
-      </w:r>
-    </w:p>
-    <w:p>
-      <w:pPr>
-        <w:spacing w:after="0" w:line="360" w:lineRule="auto"/>
-        <w:ind w:firstLine="709"/>
-        <w:jc w:val="both"/>
-      </w:pPr>
-      <w:r>
-        <w:t>Quisque neque purus, varius quis felis non, pretium euismod arcu. Suspendisse viverra nisl sit amet arcu fringilla, nec viverra est porta. Donec sollicitudin turpis non eros rhoncus, tempus tincidunt nibh aliquam. Fusce sed mattis augue. Donec eget tincidunt diam. Vivamus in fringilla felis, varius tincidunt urna. Curabitur iaculis nulla lorem, ac porttitor ipsum pharetra a. Mauris ullamcorper interdum volutpat. Suspendisse tincidunt in libero in fringilla. Etiam sapien ipsum, ultrices nec blandit at, cursus in odio. Donec quis lacinia ex. Vivamus viverra sapien rutrum, scelerisque eros sed, dignissim massa. Mauris dignissim turpis erat, in pretium tellus lobortis et. Praesent sit amet elementum lectus. Maecenas sit amet erat vel massa vulputate convallis eget nec dui.</w:t>
-      </w:r>
-    </w:p>
-    <w:p>
-      <w:pPr>
-        <w:spacing w:after="0" w:line="360" w:lineRule="auto"/>
-        <w:ind w:firstLine="709"/>
-        <w:jc w:val="both"/>
-      </w:pPr>
-      <w:r>
-        <w:t>Aenean volutpat vel massa et ultricies. Cras et felis tempor, faucibus lectus ultrices, luctus elit. Morbi libero neque, cursus vestibulum accumsan consectetur, cursus a nibh. Interdum et malesuada fames ac ante ipsum primis in faucibus. Duis ut lacinia justo. Ut vel tincidunt sem, a auctor ipsum. Quisque finibus tortor et magna dignissim, nec tristique tortor pretium. Praesent at iaculis diam. Integer porta pretium sem, eu vehicula lectus iaculis nec. Vestibulum ante ipsum primis in faucibus orci luctus et ultrices posuere cubilia curae;</w:t>
-      </w:r>
-    </w:p>
-    <w:p>
-      <w:pPr>
-        <w:spacing w:after="0" w:line="360" w:lineRule="auto"/>
-        <w:ind w:firstLine="709"/>
-        <w:jc w:val="both"/>
-      </w:pPr>
-      <w:r>
-        <w:t xml:space="preserve">Cras laoreet nisi in lectus consequat, vel euismod arcu condimentum. Ut malesuada quam sed nisl tempor consectetur. Etiam a mi id diam semper ullamcorper eget a tellus. Donec hendrerit egestas justo, sit amet facilisis quam porttitor in. Aliquam tincidunt lacinia ipsum, sed accumsan tellus posuere a. Sed vel est condimentum, accumsan odio et, ornare risus. Fusce eget iaculis erat. Sed cursus massa in est </w:t>
-      </w:r>
-      <w:r>
-        <w:lastRenderedPageBreak/>
-        <w:t>pharetra, eget convallis sapien condimentum. Mauris in lacus ut justo pretium finibus vitae non nulla.</w:t>
+        <w:t>sem, eu vehicula lectus iaculis nec. Vestibulum ante ipsum primis in faucibus orci luctus et ultrices posuere cubilia curae;</w:t>
+      </w:r>
+    </w:p>
+    <w:p>
+      <w:pPr>
+        <w:spacing w:after="0" w:line="360" w:lineRule="auto"/>
+        <w:ind w:firstLine="709"/>
+        <w:jc w:val="both"/>
+      </w:pPr>
+      <w:r>
+        <w:t>Cras laoreet nisi in lectus consequat, vel euismod arcu condimentum. Ut malesuada quam sed nisl tempor consectetur. Etiam a mi id diam semper ullamcorper eget a tellus. Donec hendrerit egestas justo, sit amet facilisis quam porttitor in. Aliquam tincidunt lacinia ipsum, sed accumsan tellus posuere a. Sed vel est condimentum, accumsan odio et, ornare risus. Fusce eget iaculis erat. Sed cursus massa in est pharetra, eget convallis sapien condimentum. Mauris in lacus ut justo pretium finibus vitae non nulla.</w:t>
       </w:r>
     </w:p>
     <w:p>
@@ -2710,7 +2873,7 @@
           <w:numId w:val="1"/>
         </w:numPr>
       </w:pPr>
-      <w:bookmarkStart w:id="3" w:name="_Toc199947142"/>
+      <w:bookmarkStart w:id="3" w:name="_Toc200898040"/>
       <w:r>
         <w:t>IMPLEMENTAÇÃO</w:t>
       </w:r>
@@ -2743,21 +2906,21 @@
         <w:jc w:val="both"/>
       </w:pPr>
       <w:r>
-        <w:t>Quisque neque purus, varius quis felis non, pretium euismod arcu. Suspendisse viverra nisl sit amet arcu fringilla, nec viverra est porta. Donec sollicitudin turpis non eros rhoncus, tempus tincidunt nibh aliquam. Fusce sed mattis augue. Donec eget tincidunt diam. Vivamus in fringilla felis, varius tincidunt urna. Curabitur iaculis nulla lorem, ac porttitor ipsum pharetra a. Mauris ullamcorper interdum volutpat. Suspendisse tincidunt in libero in fringilla. Etiam sapien ipsum, ultrices nec blandit at, cursus in odio. Donec quis lacinia ex. Vivamus viverra sapien rutrum, scelerisque eros sed, dignissim massa. Mauris dignissim turpis erat, in pretium tellus lobortis et. Praesent sit amet elementum lectus. Maecenas sit amet erat vel massa vulputate convallis eget nec dui.</w:t>
-      </w:r>
-    </w:p>
-    <w:p>
-      <w:pPr>
-        <w:spacing w:after="0" w:line="360" w:lineRule="auto"/>
-        <w:ind w:firstLine="709"/>
-        <w:jc w:val="both"/>
-      </w:pPr>
-      <w:r>
-        <w:t xml:space="preserve">Aenean volutpat vel massa et ultricies. Cras et felis tempor, faucibus lectus ultrices, luctus elit. Morbi libero neque, cursus vestibulum accumsan consectetur, cursus a nibh. Interdum et malesuada fames ac ante ipsum primis in faucibus. Duis ut </w:t>
+        <w:t xml:space="preserve">Quisque neque purus, varius quis felis non, pretium euismod arcu. Suspendisse viverra nisl sit amet arcu fringilla, nec viverra est porta. Donec sollicitudin turpis non eros rhoncus, tempus tincidunt nibh aliquam. Fusce sed mattis augue. Donec eget tincidunt diam. Vivamus in fringilla felis, varius tincidunt urna. Curabitur iaculis nulla lorem, ac porttitor ipsum pharetra a. Mauris ullamcorper interdum volutpat. Suspendisse tincidunt in libero in fringilla. Etiam sapien ipsum, ultrices nec blandit at, </w:t>
       </w:r>
       <w:r>
         <w:lastRenderedPageBreak/>
-        <w:t>lacinia justo. Ut vel tincidunt sem, a auctor ipsum. Quisque finibus tortor et magna dignissim, nec tristique tortor pretium. Praesent at iaculis diam. Integer porta pretium sem, eu vehicula lectus iaculis nec. Vestibulum ante ipsum primis in faucibus orci luctus et ultrices posuere cubilia curae;</w:t>
+        <w:t>cursus in odio. Donec quis lacinia ex. Vivamus viverra sapien rutrum, scelerisque eros sed, dignissim massa. Mauris dignissim turpis erat, in pretium tellus lobortis et. Praesent sit amet elementum lectus. Maecenas sit amet erat vel massa vulputate convallis eget nec dui.</w:t>
+      </w:r>
+    </w:p>
+    <w:p>
+      <w:pPr>
+        <w:spacing w:after="0" w:line="360" w:lineRule="auto"/>
+        <w:ind w:firstLine="709"/>
+        <w:jc w:val="both"/>
+      </w:pPr>
+      <w:r>
+        <w:t>Aenean volutpat vel massa et ultricies. Cras et felis tempor, faucibus lectus ultrices, luctus elit. Morbi libero neque, cursus vestibulum accumsan consectetur, cursus a nibh. Interdum et malesuada fames ac ante ipsum primis in faucibus. Duis ut lacinia justo. Ut vel tincidunt sem, a auctor ipsum. Quisque finibus tortor et magna dignissim, nec tristique tortor pretium. Praesent at iaculis diam. Integer porta pretium sem, eu vehicula lectus iaculis nec. Vestibulum ante ipsum primis in faucibus orci luctus et ultrices posuere cubilia curae;</w:t>
       </w:r>
     </w:p>
     <w:p>
@@ -2785,7 +2948,7 @@
           <w:numId w:val="1"/>
         </w:numPr>
       </w:pPr>
-      <w:bookmarkStart w:id="4" w:name="_Toc199947143"/>
+      <w:bookmarkStart w:id="4" w:name="_Toc200898041"/>
       <w:r>
         <w:t>PLANO DE TESTES</w:t>
       </w:r>
@@ -2808,21 +2971,21 @@
         <w:jc w:val="both"/>
       </w:pPr>
       <w:r>
-        <w:t>Nulla ut dapibus metus. Vivamus vitae egestas enim, vel pretium arcu. Nunc nibh erat, convallis nec consectetur in, venenatis vitae dolor. Sed venenatis in lacus eget consequat. Aenean et risus turpis. Quisque metus metus, porttitor pulvinar congue ac, vestibulum eget tortor. Morbi arcu neque, consectetur vel ante ac, blandit congue nunc. Nunc metus tortor, eleifend et blandit eget, rhoncus eu magna. Donec nisl dolor, interdum ut vehicula ac, maximus vitae nisi. Cras ultrices tristique velit, a fringilla enim molestie vel. Integer fermentum sit amet mi vitae placerat. Morbi quis consequat odio, sit amet finibus libero. Interdum et malesuada fames ac ante ipsum primis in faucibus.</w:t>
-      </w:r>
-    </w:p>
-    <w:p>
-      <w:pPr>
-        <w:spacing w:after="0" w:line="360" w:lineRule="auto"/>
-        <w:ind w:firstLine="709"/>
-        <w:jc w:val="both"/>
-      </w:pPr>
-      <w:r>
-        <w:t xml:space="preserve">Quisque neque purus, varius quis felis non, pretium euismod arcu. Suspendisse viverra nisl sit amet arcu fringilla, nec viverra est porta. Donec sollicitudin turpis non eros rhoncus, tempus tincidunt nibh aliquam. Fusce sed mattis augue. Donec eget tincidunt diam. Vivamus in fringilla felis, varius tincidunt urna. Curabitur iaculis nulla </w:t>
+        <w:t xml:space="preserve">Nulla ut dapibus metus. Vivamus vitae egestas enim, vel pretium arcu. Nunc nibh erat, convallis nec consectetur in, venenatis vitae dolor. Sed venenatis in lacus eget consequat. Aenean et risus turpis. Quisque metus metus, porttitor pulvinar congue ac, vestibulum eget tortor. Morbi arcu neque, consectetur vel ante ac, blandit congue nunc. Nunc metus tortor, eleifend et blandit eget, rhoncus eu magna. Donec nisl dolor, interdum ut vehicula ac, maximus vitae nisi. Cras ultrices tristique velit, a </w:t>
       </w:r>
       <w:r>
         <w:lastRenderedPageBreak/>
-        <w:t>lorem, ac porttitor ipsum pharetra a. Mauris ullamcorper interdum volutpat. Suspendisse tincidunt in libero in fringilla. Etiam sapien ipsum, ultrices nec blandit at, cursus in odio. Donec quis lacinia ex. Vivamus viverra sapien rutrum, scelerisque eros sed, dignissim massa. Mauris dignissim turpis erat, in pretium tellus lobortis et. Praesent sit amet elementum lectus. Maecenas sit amet erat vel massa vulputate convallis eget nec dui.</w:t>
+        <w:t>fringilla enim molestie vel. Integer fermentum sit amet mi vitae placerat. Morbi quis consequat odio, sit amet finibus libero. Interdum et malesuada fames ac ante ipsum primis in faucibus.</w:t>
+      </w:r>
+    </w:p>
+    <w:p>
+      <w:pPr>
+        <w:spacing w:after="0" w:line="360" w:lineRule="auto"/>
+        <w:ind w:firstLine="709"/>
+        <w:jc w:val="both"/>
+      </w:pPr>
+      <w:r>
+        <w:t>Quisque neque purus, varius quis felis non, pretium euismod arcu. Suspendisse viverra nisl sit amet arcu fringilla, nec viverra est porta. Donec sollicitudin turpis non eros rhoncus, tempus tincidunt nibh aliquam. Fusce sed mattis augue. Donec eget tincidunt diam. Vivamus in fringilla felis, varius tincidunt urna. Curabitur iaculis nulla lorem, ac porttitor ipsum pharetra a. Mauris ullamcorper interdum volutpat. Suspendisse tincidunt in libero in fringilla. Etiam sapien ipsum, ultrices nec blandit at, cursus in odio. Donec quis lacinia ex. Vivamus viverra sapien rutrum, scelerisque eros sed, dignissim massa. Mauris dignissim turpis erat, in pretium tellus lobortis et. Praesent sit amet elementum lectus. Maecenas sit amet erat vel massa vulputate convallis eget nec dui.</w:t>
       </w:r>
     </w:p>
     <w:p>
@@ -2860,7 +3023,7 @@
           <w:numId w:val="1"/>
         </w:numPr>
       </w:pPr>
-      <w:bookmarkStart w:id="5" w:name="_Toc199947144"/>
+      <w:bookmarkStart w:id="5" w:name="_Toc200898042"/>
       <w:r>
         <w:t>CONCLUSÃO</w:t>
       </w:r>
@@ -2873,21 +3036,21 @@
         <w:jc w:val="both"/>
       </w:pPr>
       <w:r>
-        <w:t>Lorem ipsum dolor sit amet, consectetur adipiscing elit. Nam vehicula est vitae massa consequat porta. Ut sit amet semper mauris. Pellentesque ac pulvinar risus, sit amet lacinia massa. Fusce luctus lacus velit. Nullam blandit risus a nibh consectetur, interdum malesuada sapien rhoncus. Aliquam id tortor ipsum. Mauris eget eros in est efficitur volutpat. Fusce purus metus, sodales vitae rhoncus vitae, tincidunt dictum sapien. Praesent sit amet tempor lacus, ac porta enim. In at leo ultrices, vulputate orci in, luctus magna.</w:t>
-      </w:r>
-    </w:p>
-    <w:p>
-      <w:pPr>
-        <w:spacing w:after="0" w:line="360" w:lineRule="auto"/>
-        <w:ind w:firstLine="709"/>
-        <w:jc w:val="both"/>
-      </w:pPr>
-      <w:r>
-        <w:t xml:space="preserve">Nulla ut dapibus metus. Vivamus vitae egestas enim, vel pretium arcu. Nunc nibh erat, convallis nec consectetur in, venenatis vitae dolor. Sed venenatis in lacus eget consequat. Aenean et risus turpis. Quisque metus metus, porttitor pulvinar congue ac, vestibulum eget tortor. Morbi arcu neque, consectetur vel ante ac, blandit </w:t>
+        <w:t xml:space="preserve">Lorem ipsum dolor sit amet, consectetur adipiscing elit. Nam vehicula est vitae massa consequat porta. Ut sit amet semper mauris. Pellentesque ac pulvinar risus, sit amet lacinia massa. Fusce luctus lacus velit. Nullam blandit risus a nibh consectetur, interdum malesuada sapien rhoncus. Aliquam id tortor ipsum. Mauris eget eros in est </w:t>
       </w:r>
       <w:r>
         <w:lastRenderedPageBreak/>
-        <w:t>congue nunc. Nunc metus tortor, eleifend et blandit eget, rhoncus eu magna. Donec nisl dolor, interdum ut vehicula ac, maximus vitae nisi. Cras ultrices tristique velit, a fringilla enim molestie vel. Integer fermentum sit amet mi vitae placerat. Morbi quis consequat odio, sit amet finibus libero. Interdum et malesuada fames ac ante ipsum primis in faucibus.</w:t>
+        <w:t>efficitur volutpat. Fusce purus metus, sodales vitae rhoncus vitae, tincidunt dictum sapien. Praesent sit amet tempor lacus, ac porta enim. In at leo ultrices, vulputate orci in, luctus magna.</w:t>
+      </w:r>
+    </w:p>
+    <w:p>
+      <w:pPr>
+        <w:spacing w:after="0" w:line="360" w:lineRule="auto"/>
+        <w:ind w:firstLine="709"/>
+        <w:jc w:val="both"/>
+      </w:pPr>
+      <w:r>
+        <w:t>Nulla ut dapibus metus. Vivamus vitae egestas enim, vel pretium arcu. Nunc nibh erat, convallis nec consectetur in, venenatis vitae dolor. Sed venenatis in lacus eget consequat. Aenean et risus turpis. Quisque metus metus, porttitor pulvinar congue ac, vestibulum eget tortor. Morbi arcu neque, consectetur vel ante ac, blandit congue nunc. Nunc metus tortor, eleifend et blandit eget, rhoncus eu magna. Donec nisl dolor, interdum ut vehicula ac, maximus vitae nisi. Cras ultrices tristique velit, a fringilla enim molestie vel. Integer fermentum sit amet mi vitae placerat. Morbi quis consequat odio, sit amet finibus libero. Interdum et malesuada fames ac ante ipsum primis in faucibus.</w:t>
       </w:r>
     </w:p>
     <w:p>
@@ -2917,7 +3080,11 @@
         <w:jc w:val="both"/>
       </w:pPr>
       <w:r>
-        <w:t>Cras laoreet nisi in lectus consequat, vel euismod arcu condimentum. Ut malesuada quam sed nisl tempor consectetur. Etiam a mi id diam semper ullamcorper eget a tellus. Donec hendrerit egestas justo, sit amet facilisis quam porttitor in. Aliquam tincidunt lacinia ipsum, sed accumsan tellus posuere a. Sed vel est condimentum, accumsan odio et, ornare risus. Fusce eget iaculis erat. Sed cursus massa in est pharetra, eget convallis sapien condimentum. Mauris in lacus ut justo pretium finibus vitae non nulla.</w:t>
+        <w:t xml:space="preserve">Cras laoreet nisi in lectus consequat, vel euismod arcu condimentum. Ut malesuada quam sed nisl tempor consectetur. Etiam a mi id diam semper ullamcorper eget a tellus. Donec hendrerit egestas justo, sit amet facilisis quam porttitor in. Aliquam tincidunt lacinia ipsum, sed accumsan tellus posuere a. Sed vel est condimentum, accumsan odio et, ornare risus. Fusce eget iaculis erat. Sed cursus massa in est </w:t>
+      </w:r>
+      <w:r>
+        <w:lastRenderedPageBreak/>
+        <w:t>pharetra, eget convallis sapien condimentum. Mauris in lacus ut justo pretium finibus vitae non nulla.</w:t>
       </w:r>
     </w:p>
     <w:p>
@@ -2931,7 +3098,7 @@
       <w:pPr>
         <w:pStyle w:val="Ttulo2"/>
       </w:pPr>
-      <w:bookmarkStart w:id="6" w:name="_Toc199947145"/>
+      <w:bookmarkStart w:id="6" w:name="_Toc200898043"/>
       <w:r>
         <w:t>REFERÊNCIAS</w:t>
       </w:r>
@@ -2943,7 +3110,33 @@
         <w:ind w:firstLine="709"/>
         <w:jc w:val="both"/>
       </w:pPr>
-      <w:hyperlink r:id="rId8" w:history="1">
+      <w:r>
+        <w:t xml:space="preserve">DESENVOLVIMENTO, C. do. </w:t>
+      </w:r>
+      <w:r>
+        <w:rPr>
+          <w:b/>
+          <w:bCs/>
+        </w:rPr>
+        <w:t>Requisitos funcionais e não funcionais: o que são e como identificar?</w:t>
+      </w:r>
+      <w:r>
+        <w:t xml:space="preserve">. Casa do Desenvolvedor. Disponível em: </w:t>
+      </w:r>
+      <w:r>
+        <w:t>https://blog.casadodesenvolvedor.com.br/requisitos-funcionais-e-nao-funcionais/</w:t>
+      </w:r>
+      <w:r>
+        <w:t>. Acesso em:15 jun. 2025.</w:t>
+      </w:r>
+    </w:p>
+    <w:p>
+      <w:pPr>
+        <w:spacing w:after="0" w:line="360" w:lineRule="auto"/>
+        <w:ind w:firstLine="709"/>
+        <w:jc w:val="both"/>
+      </w:pPr>
+      <w:hyperlink r:id="rId9" w:history="1">
         <w:r>
           <w:rPr>
             <w:rStyle w:val="Hyperlink"/>
@@ -2961,7 +3154,7 @@
         <w:ind w:firstLine="709"/>
         <w:jc w:val="both"/>
       </w:pPr>
-      <w:hyperlink r:id="rId9" w:history="1">
+      <w:hyperlink r:id="rId10" w:history="1">
         <w:r>
           <w:rPr>
             <w:rStyle w:val="Hyperlink"/>
@@ -2979,7 +3172,7 @@
         <w:ind w:firstLine="709"/>
         <w:jc w:val="both"/>
       </w:pPr>
-      <w:hyperlink r:id="rId10" w:history="1">
+      <w:hyperlink r:id="rId11" w:history="1">
         <w:r>
           <w:rPr>
             <w:rStyle w:val="Hyperlink"/>
@@ -2997,7 +3190,7 @@
         <w:ind w:firstLine="709"/>
         <w:jc w:val="both"/>
       </w:pPr>
-      <w:hyperlink r:id="rId11" w:history="1">
+      <w:hyperlink r:id="rId12" w:history="1">
         <w:r>
           <w:rPr>
             <w:rStyle w:val="Hyperlink"/>
@@ -3015,7 +3208,7 @@
         <w:ind w:firstLine="709"/>
         <w:jc w:val="both"/>
       </w:pPr>
-      <w:hyperlink r:id="rId12" w:history="1">
+      <w:hyperlink r:id="rId13" w:history="1">
         <w:r>
           <w:rPr>
             <w:rStyle w:val="Hyperlink"/>
@@ -3033,7 +3226,7 @@
         <w:ind w:firstLine="709"/>
         <w:jc w:val="both"/>
       </w:pPr>
-      <w:hyperlink r:id="rId13" w:history="1">
+      <w:hyperlink r:id="rId14" w:history="1">
         <w:r>
           <w:rPr>
             <w:rStyle w:val="Hyperlink"/>
@@ -3051,7 +3244,7 @@
         <w:ind w:firstLine="709"/>
         <w:jc w:val="both"/>
       </w:pPr>
-      <w:hyperlink r:id="rId14" w:history="1">
+      <w:hyperlink r:id="rId15" w:history="1">
         <w:r>
           <w:rPr>
             <w:rStyle w:val="Hyperlink"/>
@@ -3072,7 +3265,7 @@
         <w:ind w:firstLine="709"/>
         <w:jc w:val="both"/>
       </w:pPr>
-      <w:hyperlink r:id="rId15" w:history="1">
+      <w:hyperlink r:id="rId16" w:history="1">
         <w:r>
           <w:rPr>
             <w:rStyle w:val="Hyperlink"/>
@@ -3087,7 +3280,7 @@
         <w:ind w:firstLine="709"/>
         <w:jc w:val="both"/>
       </w:pPr>
-      <w:hyperlink r:id="rId16" w:history="1">
+      <w:hyperlink r:id="rId17" w:history="1">
         <w:r>
           <w:rPr>
             <w:rStyle w:val="Hyperlink"/>
@@ -3105,7 +3298,7 @@
         <w:ind w:firstLine="709"/>
         <w:jc w:val="both"/>
       </w:pPr>
-      <w:hyperlink r:id="rId17" w:history="1">
+      <w:hyperlink r:id="rId18" w:history="1">
         <w:r>
           <w:rPr>
             <w:rStyle w:val="Hyperlink"/>
@@ -3123,7 +3316,7 @@
         <w:ind w:firstLine="709"/>
         <w:jc w:val="both"/>
       </w:pPr>
-      <w:hyperlink r:id="rId18" w:history="1">
+      <w:hyperlink r:id="rId19" w:history="1">
         <w:r>
           <w:rPr>
             <w:rStyle w:val="Hyperlink"/>
@@ -3141,7 +3334,7 @@
         <w:ind w:firstLine="709"/>
         <w:jc w:val="both"/>
       </w:pPr>
-      <w:hyperlink r:id="rId19" w:anchor=":~:text=Nome%20do%20m%C3%A9dico%20(nome%20ou,de%20correspond%C3%AAncia%20do%20m%C3%A9dico)%3B" w:history="1">
+      <w:hyperlink r:id="rId20" w:anchor=":~:text=Nome%20do%20m%C3%A9dico%20(nome%20ou,de%20correspond%C3%AAncia%20do%20m%C3%A9dico)%3B" w:history="1">
         <w:r>
           <w:rPr>
             <w:rStyle w:val="Hyperlink"/>
@@ -3159,7 +3352,7 @@
         <w:ind w:firstLine="709"/>
         <w:jc w:val="both"/>
       </w:pPr>
-      <w:hyperlink r:id="rId20" w:history="1">
+      <w:hyperlink r:id="rId21" w:history="1">
         <w:r>
           <w:rPr>
             <w:rStyle w:val="Hyperlink"/>
@@ -3177,19 +3370,12 @@
         <w:ind w:firstLine="709"/>
         <w:jc w:val="both"/>
       </w:pPr>
-      <w:hyperlink r:id="rId21" w:history="1">
+      <w:hyperlink r:id="rId22" w:history="1">
         <w:r>
           <w:rPr>
             <w:rStyle w:val="Hyperlink"/>
           </w:rPr>
-          <w:t>https://www.google.com/search?q=diferen%C3%A7a+entre+consulta+e+prontu%C3%A1rio+m%C3%A9dico&amp;sca_esv=1e618ffcd8ec6d84&amp;hl=pt-BR&amp;sxsrf=AHTn8zomibTGUjrAAHva1HGdmMX8BqrOcg%3A1745871115886&amp;sourc</w:t>
-        </w:r>
-        <w:r>
-          <w:rPr>
-            <w:rStyle w:val="Hyperlink"/>
-          </w:rPr>
-          <w:lastRenderedPageBreak/>
-          <w:t>e=hp&amp;ei=C-EPaLWsM46d5OUPspXIyQs&amp;iflsig=ACkRmUkAAAAAaA_vG0fqRHCnogcXS4SdbFYZVv9OBIG1&amp;ved=0ahUKEwj13bvdxPuMAxWODrkGHbIKMrkQ4dUDCBc&amp;uact=5&amp;oq=diferen%C3%A7a+entre+consulta+e+prontu%C3%A1rio+m%C3%A9dico&amp;gs_lp=Egdnd3Mtd2l6Ii9kaWZlcmVuw6dhIGVudHJlIGNvbnN1bHRhIGUgcHJvbnR1w6FyaW8gbcOpZGljbzIFECEYnwUyBRAhGJ8FMgUQIRifBTIFECEYnwUyBRAhGJ8FMgUQIRifBTIFECEYnwUyBRAhGJ8FMgUQIRifBTIFECEYnwVI7j1QgARY6DpwAXgAkAEAmAGvAaABuSyqAQQwLjQ0uAEDyAEA-AEBmAItoAK-LagCCsICBxAjGCcY6gLCAg0QIxjwBRgnGMkCGOoCwgIMECMYgAQYExgnGIoFwgIKECMYgAQYJxiKBcICCBAAGIAEGLEDwgIOEC4YgAQYsQMY0QMYxwHCAgsQLhiABBjRAxjHAcICDhAuGIAEGLEDGIMBGIoFwgILEAAYgAQYsQMYgwHCAhAQLhiABBjRAxjHARgnGIoFwgIKEAAYgAQYQxiKBcICBBAjGCfCAg0QABiABBixAxhDGIoFwgILEAAYgAQYsQMYigXCAgUQABiABMICBhAAGBYYHsICCBAAGIAEGKIEwgIFEAAY7wXCAgUQIRigAZgDDfEFL2PDsEA-f1aSBwQxLjQ0oAf70AKyBwQwLjQ0uAexLQ&amp;sclient=gws-wiz</w:t>
+          <w:t>https://www.google.com/search?q=diferen%C3%A7a+entre+consulta+e+prontu%C3%A1rio+m%C3%A9dico&amp;sca_esv=1e618ffcd8ec6d84&amp;hl=pt-BR&amp;sxsrf=AHTn8zomibTGUjrAAHva1HGdmMX8BqrOcg%3A1745871115886&amp;source=hp&amp;ei=C-EPaLWsM46d5OUPspXIyQs&amp;iflsig=ACkRmUkAAAAAaA_vG0fqRHCnogcXS4SdbFYZVv9OBIG1&amp;ved=0ahUKEwj13bvdxPuMAxWODrkGHbIKMrkQ4dUDCBc&amp;uact=5&amp;oq=diferen%C3%A7a+entre+consulta+e+prontu%C3%A1rio+m%C3%A9dico&amp;gs_lp=Egdnd3Mtd2l6Ii9kaWZlcmVuw6dhIGVudHJlIGNvbnN1bHRhIGUgcHJvbnR1w6FyaW8gbcOpZGljbzIFECEYnwUyBRAhGJ8FMgUQIRifBTIFECEYnwUyBRAhGJ8FMgUQIRifBTIFECEYnwUyBRAhGJ8FMgUQIRifBTIFECEYnwVI7j1QgARY6DpwAXgAkAEAmAGvAaABuSyqAQQwLjQ0uAEDyAEA-AEBmAItoAK-LagCCsICBxAjGCcY6gLCAg0QIxjwBRgnGMkCGOoCwgIMECMYgAQYExgnGIoFwgIKECMYgAQYJxiKBcICCBAAGIAEGLEDwgIOEC4YgAQYsQMY0QMYxwHCAgsQLhiABBjRAxjHAcICDhAuGIAEGLEDGIMBGIoFwgILEAAYgAQYsQMYgwHCAhAQLhiABBjRAxjHARgnGIoFwgIKEAAYgAQYQxiKBcICBBAjGCfCAg0QABiABBixAxhDGIoFwgILEAAYgAQYsQMYigXCAgUQABiABMICBhAAGBYYHsICCBAAGIAEGKIEwgIFEAAY7wXCAgUQIRigAZgDDfEFL2PDsEA-f1aSBwQxLjQ0oAf70AKyBwQwLjQ0uAexLQ&amp;sclient=gws-wiz</w:t>
         </w:r>
       </w:hyperlink>
       <w:r>
@@ -3202,7 +3388,7 @@
         <w:ind w:firstLine="709"/>
         <w:jc w:val="both"/>
       </w:pPr>
-      <w:hyperlink r:id="rId22" w:history="1">
+      <w:hyperlink r:id="rId23" w:history="1">
         <w:r>
           <w:rPr>
             <w:rStyle w:val="Hyperlink"/>
@@ -3220,7 +3406,7 @@
         <w:ind w:firstLine="709"/>
         <w:jc w:val="both"/>
       </w:pPr>
-      <w:hyperlink r:id="rId23" w:history="1">
+      <w:hyperlink r:id="rId24" w:history="1">
         <w:r>
           <w:rPr>
             <w:rStyle w:val="Hyperlink"/>
@@ -3238,7 +3424,7 @@
         <w:ind w:firstLine="709"/>
         <w:jc w:val="both"/>
       </w:pPr>
-      <w:hyperlink r:id="rId24" w:history="1">
+      <w:hyperlink r:id="rId25" w:history="1">
         <w:r>
           <w:rPr>
             <w:rStyle w:val="Hyperlink"/>
@@ -3256,7 +3442,7 @@
         <w:ind w:firstLine="709"/>
         <w:jc w:val="both"/>
       </w:pPr>
-      <w:hyperlink r:id="rId25" w:history="1">
+      <w:hyperlink r:id="rId26" w:history="1">
         <w:r>
           <w:rPr>
             <w:rStyle w:val="Hyperlink"/>
@@ -3274,12 +3460,19 @@
         <w:ind w:firstLine="709"/>
         <w:jc w:val="both"/>
       </w:pPr>
-      <w:hyperlink r:id="rId26" w:history="1">
+      <w:hyperlink r:id="rId27" w:history="1">
         <w:r>
           <w:rPr>
             <w:rStyle w:val="Hyperlink"/>
           </w:rPr>
-          <w:t>https://www.google.com/search?q=diferen%C3%A7a+entre+prontu%C3%A1rio+m%C3%A9dico+e+registro+de+consulta&amp;sca_esv=35dc981465dfcda7&amp;sxsrf=AHTn8zrBpiEdTmfxgLMyfhN_w8hY7_MFdA%3A1746557204117&amp;ei=FFkaaPn5Brrb1sQP8qS7iQs&amp;oq=diferen%C3%A7a+entre+prontu%C3%A1rio+m%C3%A9dico+e+registro+de+con&amp;gs_lp=Egxnd3Mtd2l6LXNlcnAiNmRpZmVyZW7Dp2EgZW50cmUgcHJvbnR1w6FyaW8gbcOpZGljbyBlIHJlZ2lzdHJvIGRlIGNvbioCCAAyBRAhGKABMgUQIRigATIEECEYFTIFECEYnwUyBRAhGJ8FMgUQIRifBTIFECEYnwUyBRAhGJ8FSJc8UIIYWKAycAN4AZABAJgBsQGgAZwXqgEEMC4yMLgBA8gBAPgBAZgCF6AC_hfCAgoQABiwAxjWBBhHwgIIEAAYBRgHGB7CAgYQABgIGB7CAggQABiABBiiBMICBhAAGBYYHsICCBAAGKIEGIkFmAMAiAYBkAYIkgcEMy4yMKAHv5cBsgcEMC4yMLgH6Rc&amp;sclient=gws-wiz-serp</w:t>
+          <w:t>https://www.google.com/search?q=diferen%C3%A7a+entre+prontu%C3%A1rio+m%C3%A9dico+e+registro+de+consulta&amp;sca_esv=35dc981465dfcda7&amp;sxsrf=AHTn8zrBpiEdTmfxgLMyfhN_w8hY7_MFdA%3A1746557204117&amp;ei=FFkaaPn5Brrb1s</w:t>
+        </w:r>
+        <w:r>
+          <w:rPr>
+            <w:rStyle w:val="Hyperlink"/>
+          </w:rPr>
+          <w:lastRenderedPageBreak/>
+          <w:t>QP8qS7iQs&amp;oq=diferen%C3%A7a+entre+prontu%C3%A1rio+m%C3%A9dico+e+registro+de+con&amp;gs_lp=Egxnd3Mtd2l6LXNlcnAiNmRpZmVyZW7Dp2EgZW50cmUgcHJvbnR1w6FyaW8gbcOpZGljbyBlIHJlZ2lzdHJvIGRlIGNvbioCCAAyBRAhGKABMgUQIRigATIEECEYFTIFECEYnwUyBRAhGJ8FMgUQIRifBTIFECEYnwUyBRAhGJ8FSJc8UIIYWKAycAN4AZABAJgBsQGgAZwXqgEEMC4yMLgBA8gBAPgBAZgCF6AC_hfCAgoQABiwAxjWBBhHwgIIEAAYBRgHGB7CAgYQABgIGB7CAggQABiABBiiBMICBhAAGBYYHsICCBAAGKIEGIkFmAMAiAYBkAYIkgcEMy4yMKAHv5cBsgcEMC4yMLgH6Rc&amp;sclient=gws-wiz-serp</w:t>
         </w:r>
       </w:hyperlink>
       <w:r>
@@ -3292,7 +3485,7 @@
         <w:ind w:firstLine="709"/>
         <w:jc w:val="both"/>
       </w:pPr>
-      <w:hyperlink r:id="rId27" w:history="1">
+      <w:hyperlink r:id="rId28" w:history="1">
         <w:r>
           <w:rPr>
             <w:rStyle w:val="Hyperlink"/>
@@ -3310,7 +3503,7 @@
         <w:ind w:firstLine="709"/>
         <w:jc w:val="both"/>
       </w:pPr>
-      <w:hyperlink r:id="rId28" w:history="1">
+      <w:hyperlink r:id="rId29" w:history="1">
         <w:r>
           <w:rPr>
             <w:rStyle w:val="Hyperlink"/>
@@ -3328,7 +3521,7 @@
         <w:ind w:firstLine="709"/>
         <w:jc w:val="both"/>
       </w:pPr>
-      <w:hyperlink r:id="rId29" w:anchor=":~:text=O%20diagrama%20de%20classes%20UML,e%20as%20rela%C3%A7%C3%B5es%20entre%20objetos" w:history="1">
+      <w:hyperlink r:id="rId30" w:anchor=":~:text=O%20diagrama%20de%20classes%20UML,e%20as%20rela%C3%A7%C3%B5es%20entre%20objetos" w:history="1">
         <w:r>
           <w:rPr>
             <w:rStyle w:val="Hyperlink"/>
@@ -3349,7 +3542,7 @@
         <w:ind w:firstLine="709"/>
         <w:jc w:val="both"/>
       </w:pPr>
-      <w:hyperlink r:id="rId30" w:history="1">
+      <w:hyperlink r:id="rId31" w:history="1">
         <w:r>
           <w:rPr>
             <w:rStyle w:val="Hyperlink"/>
@@ -3367,7 +3560,7 @@
         <w:ind w:firstLine="709"/>
         <w:jc w:val="both"/>
       </w:pPr>
-      <w:hyperlink r:id="rId31" w:history="1">
+      <w:hyperlink r:id="rId32" w:history="1">
         <w:r>
           <w:rPr>
             <w:rStyle w:val="Hyperlink"/>
@@ -3385,7 +3578,7 @@
         <w:ind w:firstLine="709"/>
         <w:jc w:val="both"/>
       </w:pPr>
-      <w:hyperlink r:id="rId32" w:anchor=":~:text=O%20que%20%C3%A9%20ficha%20de,consultas%20com%20profissionais%20de%20sa%C3%BAde" w:history="1">
+      <w:hyperlink r:id="rId33" w:anchor=":~:text=O%20que%20%C3%A9%20ficha%20de,consultas%20com%20profissionais%20de%20sa%C3%BAde" w:history="1">
         <w:r>
           <w:rPr>
             <w:rStyle w:val="Hyperlink"/>
@@ -3406,7 +3599,7 @@
         <w:ind w:firstLine="709"/>
         <w:jc w:val="both"/>
       </w:pPr>
-      <w:hyperlink r:id="rId33" w:history="1">
+      <w:hyperlink r:id="rId34" w:history="1">
         <w:r>
           <w:rPr>
             <w:rStyle w:val="Hyperlink"/>
@@ -3424,7 +3617,7 @@
         <w:ind w:firstLine="709"/>
         <w:jc w:val="both"/>
       </w:pPr>
-      <w:hyperlink r:id="rId34" w:history="1">
+      <w:hyperlink r:id="rId35" w:history="1">
         <w:r>
           <w:rPr>
             <w:rStyle w:val="Hyperlink"/>
@@ -3442,7 +3635,7 @@
         <w:ind w:firstLine="709"/>
         <w:jc w:val="both"/>
       </w:pPr>
-      <w:hyperlink r:id="rId35" w:history="1">
+      <w:hyperlink r:id="rId36" w:history="1">
         <w:r>
           <w:rPr>
             <w:rStyle w:val="Hyperlink"/>
@@ -3460,7 +3653,7 @@
         <w:ind w:firstLine="709"/>
         <w:jc w:val="both"/>
       </w:pPr>
-      <w:hyperlink r:id="rId36" w:history="1">
+      <w:hyperlink r:id="rId37" w:history="1">
         <w:r>
           <w:rPr>
             <w:rStyle w:val="Hyperlink"/>
@@ -3478,7 +3671,7 @@
         <w:ind w:firstLine="709"/>
         <w:jc w:val="both"/>
       </w:pPr>
-      <w:hyperlink r:id="rId37" w:history="1">
+      <w:hyperlink r:id="rId38" w:history="1">
         <w:r>
           <w:rPr>
             <w:rStyle w:val="Hyperlink"/>
@@ -3496,7 +3689,7 @@
         <w:ind w:firstLine="709"/>
         <w:jc w:val="both"/>
       </w:pPr>
-      <w:hyperlink r:id="rId38" w:history="1">
+      <w:hyperlink r:id="rId39" w:history="1">
         <w:r>
           <w:rPr>
             <w:rStyle w:val="Hyperlink"/>
@@ -3581,7 +3774,7 @@
         <w:pStyle w:val="Ttulo2"/>
         <w:jc w:val="center"/>
       </w:pPr>
-      <w:bookmarkStart w:id="7" w:name="_Toc199947146"/>
+      <w:bookmarkStart w:id="7" w:name="_Toc200898044"/>
       <w:r>
         <w:lastRenderedPageBreak/>
         <w:t>ANEXO A – CASO DE USO</w:t>
@@ -3667,7 +3860,7 @@
                     <pic:cNvPicPr/>
                   </pic:nvPicPr>
                   <pic:blipFill>
-                    <a:blip r:embed="rId39" cstate="print">
+                    <a:blip r:embed="rId8" cstate="print">
                       <a:extLst>
                         <a:ext uri="{28A0092B-C50C-407E-A947-70E740481C1C}">
                           <a14:useLocalDpi xmlns:a14="http://schemas.microsoft.com/office/drawing/2010/main" val="0"/>
@@ -3714,7 +3907,7 @@
         <w:pStyle w:val="Ttulo2"/>
         <w:jc w:val="center"/>
       </w:pPr>
-      <w:bookmarkStart w:id="8" w:name="_Toc199947147"/>
+      <w:bookmarkStart w:id="8" w:name="_Toc200898045"/>
       <w:r>
         <w:lastRenderedPageBreak/>
         <w:t>ANEXO B</w:t>
@@ -3838,7 +4031,7 @@
         </w:rPr>
         <w:br w:type="page"/>
       </w:r>
-      <w:bookmarkStart w:id="9" w:name="_Toc199947148"/>
+      <w:bookmarkStart w:id="9" w:name="_Toc200898046"/>
       <w:r>
         <w:lastRenderedPageBreak/>
         <w:t>ANEXO C – PRONTUÁRIO DE TRIAGEM</w:t>
@@ -3936,7 +4129,7 @@
         </w:rPr>
         <w:br w:type="page"/>
       </w:r>
-      <w:bookmarkStart w:id="10" w:name="_Toc199947149"/>
+      <w:bookmarkStart w:id="10" w:name="_Toc200898047"/>
       <w:r>
         <w:lastRenderedPageBreak/>
         <w:t>ANEXO D – MODELO DE CARTEIRA DE ENFERMEIRO</w:t>
@@ -4038,7 +4231,7 @@
         <w:pStyle w:val="Ttulo2"/>
         <w:jc w:val="center"/>
       </w:pPr>
-      <w:bookmarkStart w:id="11" w:name="_Toc199947150"/>
+      <w:bookmarkStart w:id="11" w:name="_Toc200898048"/>
       <w:r>
         <w:lastRenderedPageBreak/>
         <w:t>ANEXO E – MODELO CARTEIRA DE FARMACÊUTICO</w:t>
@@ -4136,7 +4329,7 @@
         <w:pStyle w:val="Ttulo2"/>
         <w:jc w:val="center"/>
       </w:pPr>
-      <w:bookmarkStart w:id="12" w:name="_Toc199947151"/>
+      <w:bookmarkStart w:id="12" w:name="_Toc200898049"/>
       <w:r>
         <w:lastRenderedPageBreak/>
         <w:t>ANEXO F – MODELO CARTEIRA DE MÉDICO</w:t>

</xml_diff>

<commit_message>
Alterações no desenvolvimento e na Documentação
</commit_message>
<xml_diff>
--- a/Documentação.docx
+++ b/Documentação.docx
@@ -1314,7 +1314,7 @@
           <w:noProof/>
         </w:rPr>
         <w:drawing>
-          <wp:inline distT="0" distB="0" distL="0" distR="0" wp14:anchorId="50F5414C" wp14:editId="047841CC">
+          <wp:inline distT="0" distB="0" distL="0" distR="0" wp14:anchorId="50F5414C" wp14:editId="5BE66053">
             <wp:extent cx="5274584" cy="5029200"/>
             <wp:effectExtent l="0" t="0" r="2540" b="0"/>
             <wp:docPr id="858005943" name="Imagem 2"/>
@@ -2492,7 +2492,7 @@
               <w:spacing w:line="360" w:lineRule="auto"/>
             </w:pPr>
             <w:r>
-              <w:t>RNF001</w:t>
+              <w:t>RF017</w:t>
             </w:r>
           </w:p>
         </w:tc>
@@ -2506,7 +2506,7 @@
               <w:spacing w:line="360" w:lineRule="auto"/>
             </w:pPr>
             <w:r>
-              <w:t>Criptografia de Dados</w:t>
+              <w:t>Validação dos campos e informações digitadas (como CPF, CNPJ, Datas,...)</w:t>
             </w:r>
           </w:p>
         </w:tc>
@@ -2520,7 +2520,7 @@
               <w:spacing w:line="360" w:lineRule="auto"/>
             </w:pPr>
             <w:r>
-              <w:t>Não Funcional</w:t>
+              <w:t>Funcional</w:t>
             </w:r>
           </w:p>
         </w:tc>
@@ -2534,7 +2534,7 @@
               <w:spacing w:line="360" w:lineRule="auto"/>
             </w:pPr>
             <w:r>
-              <w:t>Alto</w:t>
+              <w:t>Médio</w:t>
             </w:r>
           </w:p>
         </w:tc>
@@ -2550,7 +2550,7 @@
               <w:spacing w:line="360" w:lineRule="auto"/>
             </w:pPr>
             <w:r>
-              <w:t>RNF002</w:t>
+              <w:t>RF018</w:t>
             </w:r>
           </w:p>
         </w:tc>
@@ -2564,7 +2564,7 @@
               <w:spacing w:line="360" w:lineRule="auto"/>
             </w:pPr>
             <w:r>
-              <w:t>Controle de Acesso por Perfil</w:t>
+              <w:t>Tratamento de Exceções e erros do programa</w:t>
             </w:r>
           </w:p>
         </w:tc>
@@ -2578,7 +2578,7 @@
               <w:spacing w:line="360" w:lineRule="auto"/>
             </w:pPr>
             <w:r>
-              <w:t>Não Funcional</w:t>
+              <w:t>Funcional</w:t>
             </w:r>
           </w:p>
         </w:tc>
@@ -2592,7 +2592,7 @@
               <w:spacing w:line="360" w:lineRule="auto"/>
             </w:pPr>
             <w:r>
-              <w:t>Alto</w:t>
+              <w:t>Médio</w:t>
             </w:r>
           </w:p>
         </w:tc>
@@ -2608,7 +2608,7 @@
               <w:spacing w:line="360" w:lineRule="auto"/>
             </w:pPr>
             <w:r>
-              <w:t>RNF003</w:t>
+              <w:t>RNF001</w:t>
             </w:r>
           </w:p>
         </w:tc>
@@ -2622,7 +2622,7 @@
               <w:spacing w:line="360" w:lineRule="auto"/>
             </w:pPr>
             <w:r>
-              <w:t>Registro de Logs</w:t>
+              <w:t>Criptografia de Dados</w:t>
             </w:r>
           </w:p>
         </w:tc>
@@ -2650,7 +2650,7 @@
               <w:spacing w:line="360" w:lineRule="auto"/>
             </w:pPr>
             <w:r>
-              <w:t>Médio</w:t>
+              <w:t>Alto</w:t>
             </w:r>
           </w:p>
         </w:tc>
@@ -2666,7 +2666,7 @@
               <w:spacing w:line="360" w:lineRule="auto"/>
             </w:pPr>
             <w:r>
-              <w:t>RNF004</w:t>
+              <w:t>RNF002</w:t>
             </w:r>
           </w:p>
         </w:tc>
@@ -2680,7 +2680,7 @@
               <w:spacing w:line="360" w:lineRule="auto"/>
             </w:pPr>
             <w:r>
-              <w:t>Interface amigável e responsiva</w:t>
+              <w:t>Controle de Acesso por Perfil</w:t>
             </w:r>
           </w:p>
         </w:tc>
@@ -2708,7 +2708,7 @@
               <w:spacing w:line="360" w:lineRule="auto"/>
             </w:pPr>
             <w:r>
-              <w:t>Médio</w:t>
+              <w:t>Alto</w:t>
             </w:r>
           </w:p>
         </w:tc>
@@ -2724,6 +2724,123 @@
               <w:spacing w:line="360" w:lineRule="auto"/>
             </w:pPr>
             <w:r>
+              <w:t>RNF003</w:t>
+            </w:r>
+          </w:p>
+        </w:tc>
+        <w:tc>
+          <w:tcPr>
+            <w:tcW w:w="4394" w:type="dxa"/>
+            <w:vAlign w:val="center"/>
+          </w:tcPr>
+          <w:p>
+            <w:pPr>
+              <w:spacing w:line="360" w:lineRule="auto"/>
+            </w:pPr>
+            <w:r>
+              <w:t>Registro de Logs</w:t>
+            </w:r>
+          </w:p>
+        </w:tc>
+        <w:tc>
+          <w:tcPr>
+            <w:tcW w:w="1559" w:type="dxa"/>
+            <w:vAlign w:val="center"/>
+          </w:tcPr>
+          <w:p>
+            <w:pPr>
+              <w:spacing w:line="360" w:lineRule="auto"/>
+            </w:pPr>
+            <w:r>
+              <w:t>Não Funcional</w:t>
+            </w:r>
+          </w:p>
+        </w:tc>
+        <w:tc>
+          <w:tcPr>
+            <w:tcW w:w="1690" w:type="dxa"/>
+            <w:vAlign w:val="center"/>
+          </w:tcPr>
+          <w:p>
+            <w:pPr>
+              <w:spacing w:line="360" w:lineRule="auto"/>
+            </w:pPr>
+            <w:r>
+              <w:t>Médio</w:t>
+            </w:r>
+          </w:p>
+        </w:tc>
+      </w:tr>
+      <w:tr>
+        <w:tc>
+          <w:tcPr>
+            <w:tcW w:w="1418" w:type="dxa"/>
+            <w:vAlign w:val="center"/>
+          </w:tcPr>
+          <w:p>
+            <w:pPr>
+              <w:spacing w:line="360" w:lineRule="auto"/>
+            </w:pPr>
+            <w:r>
+              <w:t>RNF004</w:t>
+            </w:r>
+          </w:p>
+        </w:tc>
+        <w:tc>
+          <w:tcPr>
+            <w:tcW w:w="4394" w:type="dxa"/>
+            <w:vAlign w:val="center"/>
+          </w:tcPr>
+          <w:p>
+            <w:pPr>
+              <w:spacing w:line="360" w:lineRule="auto"/>
+            </w:pPr>
+            <w:r>
+              <w:t>Interface amigável e responsiva</w:t>
+            </w:r>
+          </w:p>
+        </w:tc>
+        <w:tc>
+          <w:tcPr>
+            <w:tcW w:w="1559" w:type="dxa"/>
+            <w:vAlign w:val="center"/>
+          </w:tcPr>
+          <w:p>
+            <w:pPr>
+              <w:spacing w:line="360" w:lineRule="auto"/>
+            </w:pPr>
+            <w:r>
+              <w:t>Não Funcional</w:t>
+            </w:r>
+          </w:p>
+        </w:tc>
+        <w:tc>
+          <w:tcPr>
+            <w:tcW w:w="1690" w:type="dxa"/>
+            <w:vAlign w:val="center"/>
+          </w:tcPr>
+          <w:p>
+            <w:pPr>
+              <w:spacing w:line="360" w:lineRule="auto"/>
+            </w:pPr>
+            <w:r>
+              <w:t>Médio</w:t>
+            </w:r>
+          </w:p>
+        </w:tc>
+      </w:tr>
+      <w:tr>
+        <w:tc>
+          <w:tcPr>
+            <w:tcW w:w="1418" w:type="dxa"/>
+            <w:vAlign w:val="center"/>
+          </w:tcPr>
+          <w:p>
+            <w:pPr>
+              <w:spacing w:line="360" w:lineRule="auto"/>
+            </w:pPr>
+            <w:r>
+              <w:lastRenderedPageBreak/>
               <w:t>RNF005</w:t>
             </w:r>
           </w:p>
@@ -2799,53 +2916,52 @@
       </w:pPr>
       <w:bookmarkStart w:id="2" w:name="_Toc200898039"/>
       <w:r>
+        <w:t>MODELAGEM E ARQUITETURA</w:t>
+      </w:r>
+      <w:bookmarkEnd w:id="2"/>
+    </w:p>
+    <w:p>
+      <w:pPr>
+        <w:spacing w:after="0" w:line="360" w:lineRule="auto"/>
+        <w:ind w:firstLine="709"/>
+        <w:jc w:val="both"/>
+      </w:pPr>
+      <w:r>
+        <w:t>Lorem ipsum dolor sit amet, consectetur adipiscing elit. Nam vehicula est vitae massa consequat porta. Ut sit amet semper mauris. Pellentesque ac pulvinar risus, sit amet lacinia massa. Fusce luctus lacus velit. Nullam blandit risus a nibh consectetur, interdum malesuada sapien rhoncus. Aliquam id tortor ipsum. Mauris eget eros in est efficitur volutpat. Fusce purus metus, sodales vitae rhoncus vitae, tincidunt dictum sapien. Praesent sit amet tempor lacus, ac porta enim. In at leo ultrices, vulputate orci in, luctus magna.</w:t>
+      </w:r>
+    </w:p>
+    <w:p>
+      <w:pPr>
+        <w:spacing w:after="0" w:line="360" w:lineRule="auto"/>
+        <w:ind w:firstLine="709"/>
+        <w:jc w:val="both"/>
+      </w:pPr>
+      <w:r>
+        <w:t>Nulla ut dapibus metus. Vivamus vitae egestas enim, vel pretium arcu. Nunc nibh erat, convallis nec consectetur in, venenatis vitae dolor. Sed venenatis in lacus eget consequat. Aenean et risus turpis. Quisque metus metus, porttitor pulvinar congue ac, vestibulum eget tortor. Morbi arcu neque, consectetur vel ante ac, blandit congue nunc. Nunc metus tortor, eleifend et blandit eget, rhoncus eu magna. Donec nisl dolor, interdum ut vehicula ac, maximus vitae nisi. Cras ultrices tristique velit, a fringilla enim molestie vel. Integer fermentum sit amet mi vitae placerat. Morbi quis consequat odio, sit amet finibus libero. Interdum et malesuada fames ac ante ipsum primis in faucibus.</w:t>
+      </w:r>
+    </w:p>
+    <w:p>
+      <w:pPr>
+        <w:spacing w:after="0" w:line="360" w:lineRule="auto"/>
+        <w:ind w:firstLine="709"/>
+        <w:jc w:val="both"/>
+      </w:pPr>
+      <w:r>
+        <w:t>Quisque neque purus, varius quis felis non, pretium euismod arcu. Suspendisse viverra nisl sit amet arcu fringilla, nec viverra est porta. Donec sollicitudin turpis non eros rhoncus, tempus tincidunt nibh aliquam. Fusce sed mattis augue. Donec eget tincidunt diam. Vivamus in fringilla felis, varius tincidunt urna. Curabitur iaculis nulla lorem, ac porttitor ipsum pharetra a. Mauris ullamcorper interdum volutpat. Suspendisse tincidunt in libero in fringilla. Etiam sapien ipsum, ultrices nec blandit at, cursus in odio. Donec quis lacinia ex. Vivamus viverra sapien rutrum, scelerisque eros sed, dignissim massa. Mauris dignissim turpis erat, in pretium tellus lobortis et. Praesent sit amet elementum lectus. Maecenas sit amet erat vel massa vulputate convallis eget nec dui.</w:t>
+      </w:r>
+    </w:p>
+    <w:p>
+      <w:pPr>
+        <w:spacing w:after="0" w:line="360" w:lineRule="auto"/>
+        <w:ind w:firstLine="709"/>
+        <w:jc w:val="both"/>
+      </w:pPr>
+      <w:r>
+        <w:t xml:space="preserve">Aenean volutpat vel massa et ultricies. Cras et felis tempor, faucibus lectus ultrices, luctus elit. Morbi libero neque, cursus vestibulum accumsan consectetur, cursus a nibh. Interdum et malesuada fames ac ante ipsum primis in faucibus. Duis ut </w:t>
+      </w:r>
+      <w:r>
         <w:lastRenderedPageBreak/>
-        <w:t>MODELAGEM E ARQUITETURA</w:t>
-      </w:r>
-      <w:bookmarkEnd w:id="2"/>
-    </w:p>
-    <w:p>
-      <w:pPr>
-        <w:spacing w:after="0" w:line="360" w:lineRule="auto"/>
-        <w:ind w:firstLine="709"/>
-        <w:jc w:val="both"/>
-      </w:pPr>
-      <w:r>
-        <w:t>Lorem ipsum dolor sit amet, consectetur adipiscing elit. Nam vehicula est vitae massa consequat porta. Ut sit amet semper mauris. Pellentesque ac pulvinar risus, sit amet lacinia massa. Fusce luctus lacus velit. Nullam blandit risus a nibh consectetur, interdum malesuada sapien rhoncus. Aliquam id tortor ipsum. Mauris eget eros in est efficitur volutpat. Fusce purus metus, sodales vitae rhoncus vitae, tincidunt dictum sapien. Praesent sit amet tempor lacus, ac porta enim. In at leo ultrices, vulputate orci in, luctus magna.</w:t>
-      </w:r>
-    </w:p>
-    <w:p>
-      <w:pPr>
-        <w:spacing w:after="0" w:line="360" w:lineRule="auto"/>
-        <w:ind w:firstLine="709"/>
-        <w:jc w:val="both"/>
-      </w:pPr>
-      <w:r>
-        <w:t>Nulla ut dapibus metus. Vivamus vitae egestas enim, vel pretium arcu. Nunc nibh erat, convallis nec consectetur in, venenatis vitae dolor. Sed venenatis in lacus eget consequat. Aenean et risus turpis. Quisque metus metus, porttitor pulvinar congue ac, vestibulum eget tortor. Morbi arcu neque, consectetur vel ante ac, blandit congue nunc. Nunc metus tortor, eleifend et blandit eget, rhoncus eu magna. Donec nisl dolor, interdum ut vehicula ac, maximus vitae nisi. Cras ultrices tristique velit, a fringilla enim molestie vel. Integer fermentum sit amet mi vitae placerat. Morbi quis consequat odio, sit amet finibus libero. Interdum et malesuada fames ac ante ipsum primis in faucibus.</w:t>
-      </w:r>
-    </w:p>
-    <w:p>
-      <w:pPr>
-        <w:spacing w:after="0" w:line="360" w:lineRule="auto"/>
-        <w:ind w:firstLine="709"/>
-        <w:jc w:val="both"/>
-      </w:pPr>
-      <w:r>
-        <w:t>Quisque neque purus, varius quis felis non, pretium euismod arcu. Suspendisse viverra nisl sit amet arcu fringilla, nec viverra est porta. Donec sollicitudin turpis non eros rhoncus, tempus tincidunt nibh aliquam. Fusce sed mattis augue. Donec eget tincidunt diam. Vivamus in fringilla felis, varius tincidunt urna. Curabitur iaculis nulla lorem, ac porttitor ipsum pharetra a. Mauris ullamcorper interdum volutpat. Suspendisse tincidunt in libero in fringilla. Etiam sapien ipsum, ultrices nec blandit at, cursus in odio. Donec quis lacinia ex. Vivamus viverra sapien rutrum, scelerisque eros sed, dignissim massa. Mauris dignissim turpis erat, in pretium tellus lobortis et. Praesent sit amet elementum lectus. Maecenas sit amet erat vel massa vulputate convallis eget nec dui.</w:t>
-      </w:r>
-    </w:p>
-    <w:p>
-      <w:pPr>
-        <w:spacing w:after="0" w:line="360" w:lineRule="auto"/>
-        <w:ind w:firstLine="709"/>
-        <w:jc w:val="both"/>
-      </w:pPr>
-      <w:r>
-        <w:t xml:space="preserve">Aenean volutpat vel massa et ultricies. Cras et felis tempor, faucibus lectus ultrices, luctus elit. Morbi libero neque, cursus vestibulum accumsan consectetur, cursus a nibh. Interdum et malesuada fames ac ante ipsum primis in faucibus. Duis ut lacinia justo. Ut vel tincidunt sem, a auctor ipsum. Quisque finibus tortor et magna dignissim, nec tristique tortor pretium. Praesent at iaculis diam. Integer porta pretium </w:t>
-      </w:r>
-      <w:r>
-        <w:lastRenderedPageBreak/>
-        <w:t>sem, eu vehicula lectus iaculis nec. Vestibulum ante ipsum primis in faucibus orci luctus et ultrices posuere cubilia curae;</w:t>
+        <w:t>lacinia justo. Ut vel tincidunt sem, a auctor ipsum. Quisque finibus tortor et magna dignissim, nec tristique tortor pretium. Praesent at iaculis diam. Integer porta pretium sem, eu vehicula lectus iaculis nec. Vestibulum ante ipsum primis in faucibus orci luctus et ultrices posuere cubilia curae;</w:t>
       </w:r>
     </w:p>
     <w:p>
@@ -2906,11 +3022,11 @@
         <w:jc w:val="both"/>
       </w:pPr>
       <w:r>
-        <w:t xml:space="preserve">Quisque neque purus, varius quis felis non, pretium euismod arcu. Suspendisse viverra nisl sit amet arcu fringilla, nec viverra est porta. Donec sollicitudin turpis non eros rhoncus, tempus tincidunt nibh aliquam. Fusce sed mattis augue. Donec eget tincidunt diam. Vivamus in fringilla felis, varius tincidunt urna. Curabitur iaculis nulla lorem, ac porttitor ipsum pharetra a. Mauris ullamcorper interdum volutpat. Suspendisse tincidunt in libero in fringilla. Etiam sapien ipsum, ultrices nec blandit at, </w:t>
+        <w:t xml:space="preserve">Quisque neque purus, varius quis felis non, pretium euismod arcu. Suspendisse viverra nisl sit amet arcu fringilla, nec viverra est porta. Donec sollicitudin turpis non eros rhoncus, tempus tincidunt nibh aliquam. Fusce sed mattis augue. Donec eget tincidunt diam. Vivamus in fringilla felis, varius tincidunt urna. Curabitur iaculis nulla </w:t>
       </w:r>
       <w:r>
         <w:lastRenderedPageBreak/>
-        <w:t>cursus in odio. Donec quis lacinia ex. Vivamus viverra sapien rutrum, scelerisque eros sed, dignissim massa. Mauris dignissim turpis erat, in pretium tellus lobortis et. Praesent sit amet elementum lectus. Maecenas sit amet erat vel massa vulputate convallis eget nec dui.</w:t>
+        <w:t>lorem, ac porttitor ipsum pharetra a. Mauris ullamcorper interdum volutpat. Suspendisse tincidunt in libero in fringilla. Etiam sapien ipsum, ultrices nec blandit at, cursus in odio. Donec quis lacinia ex. Vivamus viverra sapien rutrum, scelerisque eros sed, dignissim massa. Mauris dignissim turpis erat, in pretium tellus lobortis et. Praesent sit amet elementum lectus. Maecenas sit amet erat vel massa vulputate convallis eget nec dui.</w:t>
       </w:r>
     </w:p>
     <w:p>
@@ -2971,11 +3087,11 @@
         <w:jc w:val="both"/>
       </w:pPr>
       <w:r>
-        <w:t xml:space="preserve">Nulla ut dapibus metus. Vivamus vitae egestas enim, vel pretium arcu. Nunc nibh erat, convallis nec consectetur in, venenatis vitae dolor. Sed venenatis in lacus eget consequat. Aenean et risus turpis. Quisque metus metus, porttitor pulvinar congue ac, vestibulum eget tortor. Morbi arcu neque, consectetur vel ante ac, blandit congue nunc. Nunc metus tortor, eleifend et blandit eget, rhoncus eu magna. Donec nisl dolor, interdum ut vehicula ac, maximus vitae nisi. Cras ultrices tristique velit, a </w:t>
+        <w:t xml:space="preserve">Nulla ut dapibus metus. Vivamus vitae egestas enim, vel pretium arcu. Nunc nibh erat, convallis nec consectetur in, venenatis vitae dolor. Sed venenatis in lacus eget consequat. Aenean et risus turpis. Quisque metus metus, porttitor pulvinar congue ac, vestibulum eget tortor. Morbi arcu neque, consectetur vel ante ac, blandit </w:t>
       </w:r>
       <w:r>
         <w:lastRenderedPageBreak/>
-        <w:t>fringilla enim molestie vel. Integer fermentum sit amet mi vitae placerat. Morbi quis consequat odio, sit amet finibus libero. Interdum et malesuada fames ac ante ipsum primis in faucibus.</w:t>
+        <w:t>congue nunc. Nunc metus tortor, eleifend et blandit eget, rhoncus eu magna. Donec nisl dolor, interdum ut vehicula ac, maximus vitae nisi. Cras ultrices tristique velit, a fringilla enim molestie vel. Integer fermentum sit amet mi vitae placerat. Morbi quis consequat odio, sit amet finibus libero. Interdum et malesuada fames ac ante ipsum primis in faucibus.</w:t>
       </w:r>
     </w:p>
     <w:p>
@@ -3036,11 +3152,11 @@
         <w:jc w:val="both"/>
       </w:pPr>
       <w:r>
-        <w:t xml:space="preserve">Lorem ipsum dolor sit amet, consectetur adipiscing elit. Nam vehicula est vitae massa consequat porta. Ut sit amet semper mauris. Pellentesque ac pulvinar risus, sit amet lacinia massa. Fusce luctus lacus velit. Nullam blandit risus a nibh consectetur, interdum malesuada sapien rhoncus. Aliquam id tortor ipsum. Mauris eget eros in est </w:t>
+        <w:t xml:space="preserve">Lorem ipsum dolor sit amet, consectetur adipiscing elit. Nam vehicula est vitae massa consequat porta. Ut sit amet semper mauris. Pellentesque ac pulvinar risus, sit </w:t>
       </w:r>
       <w:r>
         <w:lastRenderedPageBreak/>
-        <w:t>efficitur volutpat. Fusce purus metus, sodales vitae rhoncus vitae, tincidunt dictum sapien. Praesent sit amet tempor lacus, ac porta enim. In at leo ultrices, vulputate orci in, luctus magna.</w:t>
+        <w:t>amet lacinia massa. Fusce luctus lacus velit. Nullam blandit risus a nibh consectetur, interdum malesuada sapien rhoncus. Aliquam id tortor ipsum. Mauris eget eros in est efficitur volutpat. Fusce purus metus, sodales vitae rhoncus vitae, tincidunt dictum sapien. Praesent sit amet tempor lacus, ac porta enim. In at leo ultrices, vulputate orci in, luctus magna.</w:t>
       </w:r>
     </w:p>
     <w:p>
@@ -3080,11 +3196,11 @@
         <w:jc w:val="both"/>
       </w:pPr>
       <w:r>
-        <w:t xml:space="preserve">Cras laoreet nisi in lectus consequat, vel euismod arcu condimentum. Ut malesuada quam sed nisl tempor consectetur. Etiam a mi id diam semper ullamcorper eget a tellus. Donec hendrerit egestas justo, sit amet facilisis quam porttitor in. Aliquam tincidunt lacinia ipsum, sed accumsan tellus posuere a. Sed vel est condimentum, accumsan odio et, ornare risus. Fusce eget iaculis erat. Sed cursus massa in est </w:t>
+        <w:t xml:space="preserve">Cras laoreet nisi in lectus consequat, vel euismod arcu condimentum. Ut malesuada quam sed nisl tempor consectetur. Etiam a mi id diam semper ullamcorper eget a tellus. Donec hendrerit egestas justo, sit amet facilisis quam porttitor in. Aliquam </w:t>
       </w:r>
       <w:r>
         <w:lastRenderedPageBreak/>
-        <w:t>pharetra, eget convallis sapien condimentum. Mauris in lacus ut justo pretium finibus vitae non nulla.</w:t>
+        <w:t>tincidunt lacinia ipsum, sed accumsan tellus posuere a. Sed vel est condimentum, accumsan odio et, ornare risus. Fusce eget iaculis erat. Sed cursus massa in est pharetra, eget convallis sapien condimentum. Mauris in lacus ut justo pretium finibus vitae non nulla.</w:t>
       </w:r>
     </w:p>
     <w:p>
@@ -3303,7 +3419,14 @@
           <w:rPr>
             <w:rStyle w:val="Hyperlink"/>
           </w:rPr>
-          <w:t>https://www.google.com/search?q=prontu%C3%A1rio+m%C3%A9dico+como+%C3%A9+feito&amp;oq=prontu%C3%A1rio+m%C3%A9dico+como+%C3%A9+feito&amp;gs_lcrp=EgZjaHJvbWUyBggAEEUYOTIICAEQABgWGB4yBwgCEAAY7wUyCggDEAAYgAQYogQyCggEEAAYgAQYogQyBwgFEAAY7wXSAQg2ODg1ajBqNKgCALACAQ&amp;sourceid=chrome&amp;ie=UTF-8</w:t>
+          <w:t>https://www.google.com/search?q=prontu%C3%A1rio+m%C3%A9dico+como+%C3%A9+feito&amp;oq=prontu%C3%A1rio+m%C3%A9dico+como+%C3%A9+feito&amp;gs_lcrp=EgZjaHJvbWUyBggAEEUYOTIICAEQABgWGB4yBwgCEAAY7wUyCggDEAA</w:t>
+        </w:r>
+        <w:r>
+          <w:rPr>
+            <w:rStyle w:val="Hyperlink"/>
+          </w:rPr>
+          <w:lastRenderedPageBreak/>
+          <w:t>YgAQYogQyCggEEAAYgAQYogQyBwgFEAAY7wXSAQg2ODg1ajBqNKgCALACAQ&amp;sourceid=chrome&amp;ie=UTF-8</w:t>
         </w:r>
       </w:hyperlink>
       <w:r>
@@ -3465,14 +3588,7 @@
           <w:rPr>
             <w:rStyle w:val="Hyperlink"/>
           </w:rPr>
-          <w:t>https://www.google.com/search?q=diferen%C3%A7a+entre+prontu%C3%A1rio+m%C3%A9dico+e+registro+de+consulta&amp;sca_esv=35dc981465dfcda7&amp;sxsrf=AHTn8zrBpiEdTmfxgLMyfhN_w8hY7_MFdA%3A1746557204117&amp;ei=FFkaaPn5Brrb1s</w:t>
-        </w:r>
-        <w:r>
-          <w:rPr>
-            <w:rStyle w:val="Hyperlink"/>
-          </w:rPr>
-          <w:lastRenderedPageBreak/>
-          <w:t>QP8qS7iQs&amp;oq=diferen%C3%A7a+entre+prontu%C3%A1rio+m%C3%A9dico+e+registro+de+con&amp;gs_lp=Egxnd3Mtd2l6LXNlcnAiNmRpZmVyZW7Dp2EgZW50cmUgcHJvbnR1w6FyaW8gbcOpZGljbyBlIHJlZ2lzdHJvIGRlIGNvbioCCAAyBRAhGKABMgUQIRigATIEECEYFTIFECEYnwUyBRAhGJ8FMgUQIRifBTIFECEYnwUyBRAhGJ8FSJc8UIIYWKAycAN4AZABAJgBsQGgAZwXqgEEMC4yMLgBA8gBAPgBAZgCF6AC_hfCAgoQABiwAxjWBBhHwgIIEAAYBRgHGB7CAgYQABgIGB7CAggQABiABBiiBMICBhAAGBYYHsICCBAAGKIEGIkFmAMAiAYBkAYIkgcEMy4yMKAHv5cBsgcEMC4yMLgH6Rc&amp;sclient=gws-wiz-serp</w:t>
+          <w:t>https://www.google.com/search?q=diferen%C3%A7a+entre+prontu%C3%A1rio+m%C3%A9dico+e+registro+de+consulta&amp;sca_esv=35dc981465dfcda7&amp;sxsrf=AHTn8zrBpiEdTmfxgLMyfhN_w8hY7_MFdA%3A1746557204117&amp;ei=FFkaaPn5Brrb1sQP8qS7iQs&amp;oq=diferen%C3%A7a+entre+prontu%C3%A1rio+m%C3%A9dico+e+registro+de+con&amp;gs_lp=Egxnd3Mtd2l6LXNlcnAiNmRpZmVyZW7Dp2EgZW50cmUgcHJvbnR1w6FyaW8gbcOpZGljbyBlIHJlZ2lzdHJvIGRlIGNvbioCCAAyBRAhGKABMgUQIRigATIEECEYFTIFECEYnwUyBRAhGJ8FMgUQIRifBTIFECEYnwUyBRAhGJ8FSJc8UIIYWKAycAN4AZABAJgBsQGgAZwXqgEEMC4yMLgBA8gBAPgBAZgCF6AC_hfCAgoQABiwAxjWBBhHwgIIEAAYBRgHGB7CAgYQABgIGB7CAggQABiABBiiBMICBhAAGBYYHsICCBAAGKIEGIkFmAMAiAYBkAYIkgcEMy4yMKAHv5cBsgcEMC4yMLgH6Rc&amp;sclient=gws-wiz-serp</w:t>
         </w:r>
       </w:hyperlink>
       <w:r>
@@ -3845,7 +3961,7 @@
           <w:noProof/>
         </w:rPr>
         <w:drawing>
-          <wp:inline distT="0" distB="0" distL="0" distR="0" wp14:anchorId="6D303200" wp14:editId="7119578F">
+          <wp:inline distT="0" distB="0" distL="0" distR="0" wp14:anchorId="6D303200" wp14:editId="42CA09CA">
             <wp:extent cx="5760085" cy="5492115"/>
             <wp:effectExtent l="0" t="0" r="0" b="0"/>
             <wp:docPr id="1471253039" name="Imagem 1"/>

</xml_diff>